<commit_message>
Blade Template tutorial added
</commit_message>
<xml_diff>
--- a/Laravel/laravel.docx
+++ b/Laravel/laravel.docx
@@ -92,37 +92,45 @@
         </w:rPr>
       </w:pPr>
       <w:r>
-        <w:rPr/>
+        <w:rPr>
+          <w:b w:val="false"/>
+          <w:bCs w:val="false"/>
+          <w:u w:val="single"/>
+          <w:lang w:bidi="bn-BD"/>
+        </w:rPr>
       </w:r>
     </w:p>
     <w:p>
       <w:pPr>
         <w:pStyle w:val="Normal"/>
         <w:jc w:val="center"/>
+        <w:rPr>
+          <w:sz w:val="42"/>
+          <w:szCs w:val="22"/>
+          <w:u w:val="none"/>
+        </w:rPr>
+      </w:pPr>
+      <w:r>
+        <w:rPr>
+          <w:b/>
+          <w:bCs/>
+          <w:sz w:val="42"/>
+          <w:szCs w:val="22"/>
+          <w:u w:val="none"/>
+        </w:rPr>
+        <w:t>Laravel Installation and Configaration</w:t>
+      </w:r>
+    </w:p>
+    <w:p>
+      <w:pPr>
+        <w:pStyle w:val="ListParagraph"/>
+        <w:ind w:left="720" w:hanging="0"/>
+        <w:jc w:val="both"/>
         <w:rPr/>
       </w:pPr>
       <w:r>
-        <w:rPr>
-          <w:b/>
-          <w:bCs/>
-          <w:u w:val="single"/>
-        </w:rPr>
-        <w:t>Laravel Installation and Configaration</w:t>
-      </w:r>
-    </w:p>
-    <w:p>
-      <w:pPr>
-        <w:pStyle w:val="ListParagraph"/>
-        <w:numPr>
-          <w:ilvl w:val="0"/>
-          <w:numId w:val="1"/>
-        </w:numPr>
-        <w:jc w:val="left"/>
         <w:rPr/>
-      </w:pPr>
-      <w:r>
-        <w:rPr/>
-        <w:t xml:space="preserve">Composer Download then setup to </w:t>
+        <w:t xml:space="preserve">Download then setup to </w:t>
       </w:r>
       <w:r>
         <w:rPr>
@@ -130,20 +138,6 @@
         </w:rPr>
         <w:t>xampp&gt;php&gt;php.exe</w:t>
       </w:r>
-    </w:p>
-    <w:p>
-      <w:pPr>
-        <w:pStyle w:val="ListParagraph"/>
-        <w:numPr>
-          <w:ilvl w:val="0"/>
-          <w:numId w:val="1"/>
-        </w:numPr>
-        <w:jc w:val="left"/>
-        <w:rPr>
-          <w:b/>
-          <w:b/>
-        </w:rPr>
-      </w:pPr>
       <w:r>
         <w:rPr/>
         <w:t xml:space="preserve">Laravel installation using </w:t>
@@ -158,15 +152,9 @@
     <w:p>
       <w:pPr>
         <w:pStyle w:val="ListParagraph"/>
-        <w:numPr>
-          <w:ilvl w:val="0"/>
-          <w:numId w:val="1"/>
-        </w:numPr>
-        <w:jc w:val="left"/>
-        <w:rPr>
-          <w:b/>
-          <w:b/>
-        </w:rPr>
+        <w:ind w:left="720" w:hanging="0"/>
+        <w:jc w:val="both"/>
+        <w:rPr/>
       </w:pPr>
       <w:r>
         <w:rPr/>
@@ -186,15 +174,20 @@
     <w:p>
       <w:pPr>
         <w:pStyle w:val="ListParagraph"/>
-        <w:numPr>
-          <w:ilvl w:val="0"/>
-          <w:numId w:val="1"/>
-        </w:numPr>
-        <w:jc w:val="left"/>
-        <w:rPr>
-          <w:b/>
-          <w:b/>
-        </w:rPr>
+        <w:ind w:left="720" w:hanging="0"/>
+        <w:jc w:val="both"/>
+        <w:rPr/>
+      </w:pPr>
+      <w:r>
+        <w:rPr/>
+      </w:r>
+    </w:p>
+    <w:p>
+      <w:pPr>
+        <w:pStyle w:val="ListParagraph"/>
+        <w:ind w:left="720" w:hanging="0"/>
+        <w:jc w:val="both"/>
+        <w:rPr/>
       </w:pPr>
       <w:r>
         <w:rPr/>
@@ -214,15 +207,43 @@
     <w:p>
       <w:pPr>
         <w:pStyle w:val="ListParagraph"/>
-        <w:numPr>
-          <w:ilvl w:val="0"/>
-          <w:numId w:val="1"/>
-        </w:numPr>
-        <w:jc w:val="left"/>
-        <w:rPr>
-          <w:b/>
-          <w:b/>
-        </w:rPr>
+        <w:ind w:left="720" w:hanging="0"/>
+        <w:jc w:val="both"/>
+        <w:rPr/>
+      </w:pPr>
+      <w:r>
+        <w:rPr/>
+      </w:r>
+    </w:p>
+    <w:p>
+      <w:pPr>
+        <w:pStyle w:val="ListParagraph"/>
+        <w:ind w:left="720" w:hanging="0"/>
+        <w:jc w:val="center"/>
+        <w:rPr>
+          <w:b/>
+          <w:b/>
+          <w:bCs/>
+          <w:sz w:val="42"/>
+          <w:szCs w:val="22"/>
+        </w:rPr>
+      </w:pPr>
+      <w:r>
+        <w:rPr>
+          <w:b/>
+          <w:bCs/>
+          <w:sz w:val="42"/>
+          <w:szCs w:val="22"/>
+        </w:rPr>
+        <w:t>Routing in Laravel</w:t>
+      </w:r>
+    </w:p>
+    <w:p>
+      <w:pPr>
+        <w:pStyle w:val="ListParagraph"/>
+        <w:ind w:left="720" w:hanging="0"/>
+        <w:jc w:val="both"/>
+        <w:rPr/>
       </w:pPr>
       <w:r>
         <w:rPr>
@@ -233,7 +254,7 @@
       </w:r>
       <w:r>
         <w:rPr/>
-        <w:t xml:space="preserve">: </w:t>
+        <w:t xml:space="preserve"> </w:t>
       </w:r>
       <w:r>
         <w:rPr>
@@ -348,15 +369,28 @@
     <w:p>
       <w:pPr>
         <w:pStyle w:val="ListParagraph"/>
-        <w:numPr>
-          <w:ilvl w:val="0"/>
-          <w:numId w:val="1"/>
-        </w:numPr>
-        <w:jc w:val="left"/>
-        <w:rPr>
-          <w:b/>
-          <w:b/>
-        </w:rPr>
+        <w:ind w:left="720" w:hanging="0"/>
+        <w:jc w:val="both"/>
+        <w:rPr>
+          <w:rFonts w:cs="Vrinda"/>
+          <w:szCs w:val="28"/>
+          <w:lang w:bidi="bn-BD"/>
+        </w:rPr>
+      </w:pPr>
+      <w:r>
+        <w:rPr>
+          <w:rFonts w:cs="Vrinda"/>
+          <w:szCs w:val="28"/>
+          <w:lang w:bidi="bn-BD"/>
+        </w:rPr>
+      </w:r>
+    </w:p>
+    <w:p>
+      <w:pPr>
+        <w:pStyle w:val="ListParagraph"/>
+        <w:ind w:left="720" w:hanging="0"/>
+        <w:jc w:val="both"/>
+        <w:rPr/>
       </w:pPr>
       <w:r>
         <w:rPr/>
@@ -417,25 +451,57 @@
       <w:r>
         <w:rPr>
           <w:rFonts w:cs="Vrinda"/>
-          <w:szCs w:val="28"/>
-          <w:lang w:bidi="bn-BD"/>
-        </w:rPr>
-        <w:t xml:space="preserve">string and anonymous function </w:t>
-      </w:r>
-    </w:p>
-    <w:p>
-      <w:pPr>
-        <w:pStyle w:val="ListParagraph"/>
-        <w:numPr>
-          <w:ilvl w:val="0"/>
-          <w:numId w:val="1"/>
-        </w:numPr>
-        <w:jc w:val="left"/>
-        <w:rPr>
-          <w:b/>
-          <w:b/>
-        </w:rPr>
-      </w:pPr>
+          <w:b/>
+          <w:bCs/>
+          <w:szCs w:val="28"/>
+          <w:lang w:bidi="bn-BD"/>
+        </w:rPr>
+        <w:t>string</w:t>
+      </w:r>
+      <w:r>
+        <w:rPr>
+          <w:rFonts w:cs="Vrinda"/>
+          <w:szCs w:val="28"/>
+          <w:lang w:bidi="bn-BD"/>
+        </w:rPr>
+        <w:t xml:space="preserve"> and </w:t>
+      </w:r>
+      <w:r>
+        <w:rPr>
+          <w:rFonts w:cs="Vrinda"/>
+          <w:b/>
+          <w:bCs/>
+          <w:szCs w:val="28"/>
+          <w:lang w:bidi="bn-BD"/>
+        </w:rPr>
+        <w:t>anonymous function</w:t>
+      </w:r>
+      <w:r>
+        <w:rPr>
+          <w:rFonts w:cs="Vrinda"/>
+          <w:szCs w:val="28"/>
+          <w:lang w:bidi="bn-BD"/>
+        </w:rPr>
+        <w:t xml:space="preserve"> or </w:t>
+      </w:r>
+      <w:r>
+        <w:rPr>
+          <w:rFonts w:cs="Vrinda"/>
+          <w:b/>
+          <w:bCs/>
+          <w:szCs w:val="28"/>
+          <w:lang w:bidi="bn-BD"/>
+        </w:rPr>
+        <w:t>controller@method</w:t>
+      </w:r>
+      <w:r>
+        <w:rPr>
+          <w:rFonts w:cs="Vrinda"/>
+          <w:szCs w:val="28"/>
+          <w:lang w:bidi="bn-BD"/>
+        </w:rPr>
+        <w:t xml:space="preserve"> and </w:t>
+      </w:r>
       <w:r>
         <w:rPr>
           <w:rFonts w:cs="Vrinda"/>
@@ -486,22 +552,8 @@
           <w:szCs w:val="28"/>
           <w:lang w:bidi="bn-BD"/>
         </w:rPr>
-        <w:t>এর ভিতর।</w:t>
-      </w:r>
-    </w:p>
-    <w:p>
-      <w:pPr>
-        <w:pStyle w:val="ListParagraph"/>
-        <w:numPr>
-          <w:ilvl w:val="0"/>
-          <w:numId w:val="1"/>
-        </w:numPr>
-        <w:jc w:val="left"/>
-        <w:rPr>
-          <w:b/>
-          <w:b/>
-        </w:rPr>
-      </w:pPr>
+        <w:t xml:space="preserve">এর ভিতর। </w:t>
+      </w:r>
       <w:r>
         <w:rPr>
           <w:rFonts w:cs="Vrinda"/>
@@ -539,18 +591,9 @@
     <w:p>
       <w:pPr>
         <w:pStyle w:val="ListParagraph"/>
-        <w:numPr>
-          <w:ilvl w:val="0"/>
-          <w:numId w:val="1"/>
-        </w:numPr>
-        <w:jc w:val="left"/>
-        <w:rPr>
-          <w:rFonts w:cs="Vrinda"/>
-          <w:b/>
-          <w:b/>
-          <w:szCs w:val="28"/>
-          <w:lang w:bidi="bn-BD"/>
-        </w:rPr>
+        <w:ind w:left="720" w:hanging="0"/>
+        <w:jc w:val="both"/>
+        <w:rPr/>
       </w:pPr>
       <w:r>
         <w:rPr/>
@@ -651,50 +694,145 @@
           <w:szCs w:val="28"/>
           <w:lang w:bidi="bn-BD"/>
         </w:rPr>
-        <w:t>করব।</w:t>
-      </w:r>
-    </w:p>
-    <w:p>
-      <w:pPr>
-        <w:pStyle w:val="ListParagraph"/>
-        <w:widowControl/>
-        <w:numPr>
-          <w:ilvl w:val="0"/>
-          <w:numId w:val="1"/>
-        </w:numPr>
-        <w:tabs>
-          <w:tab w:val="left" w:pos="938" w:leader="none"/>
-          <w:tab w:val="left" w:pos="1075" w:leader="none"/>
-        </w:tabs>
-        <w:bidi w:val="0"/>
-        <w:spacing w:lineRule="auto" w:line="276" w:before="0" w:after="200"/>
-        <w:ind w:left="540" w:right="0" w:hanging="89"/>
-        <w:contextualSpacing/>
-        <w:jc w:val="left"/>
+        <w:t xml:space="preserve">করব। </w:t>
+      </w:r>
+      <w:r>
+        <w:rPr>
+          <w:rFonts w:cs="Vrinda"/>
+          <w:szCs w:val="28"/>
+          <w:lang w:bidi="bn-BD"/>
+        </w:rPr>
+        <w:t xml:space="preserve">Controller </w:t>
+      </w:r>
+      <w:r>
+        <w:rPr>
+          <w:szCs w:val="28"/>
+          <w:lang w:bidi="bn-BD"/>
+        </w:rPr>
+        <w:t xml:space="preserve">তৈরি করার জন্য </w:t>
+      </w:r>
+      <w:r>
+        <w:rPr>
+          <w:rFonts w:cs="Vrinda"/>
+          <w:szCs w:val="28"/>
+          <w:lang w:bidi="bn-BD"/>
+        </w:rPr>
+        <w:t xml:space="preserve">Command </w:t>
+      </w:r>
+      <w:r>
+        <w:rPr>
+          <w:szCs w:val="28"/>
+          <w:lang w:bidi="bn-BD"/>
+        </w:rPr>
+        <w:t xml:space="preserve">হচ্ছে </w:t>
+      </w:r>
+      <w:r>
+        <w:rPr>
+          <w:rFonts w:cs="Vrinda"/>
+          <w:b/>
+          <w:bCs/>
+          <w:szCs w:val="28"/>
+          <w:lang w:bidi="bn-BD"/>
+        </w:rPr>
+        <w:t xml:space="preserve">php artisan make:controller page_name </w:t>
+      </w:r>
+    </w:p>
+    <w:p>
+      <w:pPr>
+        <w:pStyle w:val="ListParagraph"/>
+        <w:ind w:left="720" w:hanging="0"/>
+        <w:jc w:val="both"/>
         <w:rPr/>
       </w:pPr>
       <w:r>
         <w:rPr>
-          <w:rFonts w:cs="Vrinda"/>
-          <w:szCs w:val="28"/>
-          <w:lang w:bidi="bn-BD"/>
-        </w:rPr>
-        <w:t xml:space="preserve">Controller </w:t>
-      </w:r>
-      <w:r>
-        <w:rPr>
-          <w:szCs w:val="28"/>
-          <w:lang w:bidi="bn-BD"/>
-        </w:rPr>
-        <w:t xml:space="preserve">তৈরি করার জন্য </w:t>
-      </w:r>
-      <w:r>
-        <w:rPr>
-          <w:rFonts w:cs="Vrinda"/>
-          <w:szCs w:val="28"/>
-          <w:lang w:bidi="bn-BD"/>
-        </w:rPr>
-        <w:t xml:space="preserve">Command </w:t>
+          <w:szCs w:val="28"/>
+          <w:lang w:bidi="bn-BD"/>
+        </w:rPr>
+        <w:t xml:space="preserve">প্রতিটি পেজে </w:t>
+      </w:r>
+      <w:r>
+        <w:rPr>
+          <w:rFonts w:cs="Vrinda"/>
+          <w:szCs w:val="28"/>
+          <w:lang w:bidi="bn-BD"/>
+        </w:rPr>
+        <w:t xml:space="preserve">master page </w:t>
+      </w:r>
+      <w:r>
+        <w:rPr>
+          <w:szCs w:val="28"/>
+          <w:lang w:bidi="bn-BD"/>
+        </w:rPr>
+        <w:t xml:space="preserve">কে </w:t>
+      </w:r>
+      <w:r>
+        <w:rPr>
+          <w:rFonts w:cs="Vrinda"/>
+          <w:szCs w:val="28"/>
+          <w:lang w:bidi="bn-BD"/>
+        </w:rPr>
+        <w:t xml:space="preserve">import </w:t>
+      </w:r>
+      <w:r>
+        <w:rPr>
+          <w:szCs w:val="28"/>
+          <w:lang w:bidi="bn-BD"/>
+        </w:rPr>
+        <w:t xml:space="preserve">বা </w:t>
+      </w:r>
+      <w:r>
+        <w:rPr>
+          <w:rFonts w:cs="Vrinda"/>
+          <w:szCs w:val="28"/>
+          <w:lang w:bidi="bn-BD"/>
+        </w:rPr>
+        <w:t xml:space="preserve">inherit </w:t>
+      </w:r>
+      <w:r>
+        <w:rPr>
+          <w:szCs w:val="28"/>
+          <w:lang w:bidi="bn-BD"/>
+        </w:rPr>
+        <w:t xml:space="preserve">করে কাজ করতে হয় </w:t>
+      </w:r>
+      <w:r>
+        <w:rPr>
+          <w:rFonts w:cs="Vrinda"/>
+          <w:szCs w:val="28"/>
+          <w:lang w:bidi="bn-BD"/>
+        </w:rPr>
+        <w:t>(</w:t>
+      </w:r>
+      <w:r>
+        <w:rPr>
+          <w:szCs w:val="28"/>
+          <w:lang w:bidi="bn-BD"/>
+        </w:rPr>
+        <w:t xml:space="preserve">এটি </w:t>
+      </w:r>
+      <w:r>
+        <w:rPr>
+          <w:rFonts w:cs="Vrinda"/>
+          <w:szCs w:val="28"/>
+          <w:lang w:bidi="bn-BD"/>
+        </w:rPr>
+        <w:t xml:space="preserve">parent class </w:t>
+      </w:r>
+      <w:r>
+        <w:rPr>
+          <w:szCs w:val="28"/>
+          <w:lang w:bidi="bn-BD"/>
+        </w:rPr>
+        <w:t xml:space="preserve">এবং এক একটি </w:t>
+      </w:r>
+      <w:r>
+        <w:rPr>
+          <w:rFonts w:cs="Vrinda"/>
+          <w:szCs w:val="28"/>
+          <w:lang w:bidi="bn-BD"/>
+        </w:rPr>
+        <w:t xml:space="preserve">page </w:t>
       </w:r>
       <w:r>
         <w:rPr>
@@ -706,166 +844,103 @@
       <w:r>
         <w:rPr>
           <w:rFonts w:cs="Vrinda"/>
-          <w:b/>
-          <w:bCs/>
-          <w:szCs w:val="28"/>
-          <w:lang w:bidi="bn-BD"/>
-        </w:rPr>
-        <w:t>php artisan make:controller page_name</w:t>
-      </w:r>
-    </w:p>
-    <w:p>
-      <w:pPr>
-        <w:pStyle w:val="ListParagraph"/>
-        <w:numPr>
-          <w:ilvl w:val="0"/>
-          <w:numId w:val="1"/>
-        </w:numPr>
-        <w:tabs>
-          <w:tab w:val="left" w:pos="913" w:leader="none"/>
-          <w:tab w:val="left" w:pos="950" w:leader="none"/>
-        </w:tabs>
-        <w:jc w:val="left"/>
+          <w:szCs w:val="28"/>
+          <w:lang w:bidi="bn-BD"/>
+        </w:rPr>
+        <w:t xml:space="preserve">object. Master </w:t>
+      </w:r>
+      <w:r>
+        <w:rPr>
+          <w:szCs w:val="28"/>
+          <w:lang w:bidi="bn-BD"/>
+        </w:rPr>
+        <w:t xml:space="preserve">পেজ </w:t>
+      </w:r>
+      <w:r>
+        <w:rPr>
+          <w:rFonts w:cs="Vrinda"/>
+          <w:szCs w:val="28"/>
+          <w:lang w:bidi="bn-BD"/>
+        </w:rPr>
+        <w:t xml:space="preserve">create </w:t>
+      </w:r>
+      <w:r>
+        <w:rPr>
+          <w:szCs w:val="28"/>
+          <w:lang w:bidi="bn-BD"/>
+        </w:rPr>
+        <w:t xml:space="preserve">করতে হয় </w:t>
+      </w:r>
+      <w:r>
+        <w:rPr>
+          <w:rFonts w:cs="Vrinda"/>
+          <w:szCs w:val="28"/>
+          <w:lang w:bidi="bn-BD"/>
+        </w:rPr>
+        <w:t xml:space="preserve">View </w:t>
+      </w:r>
+      <w:r>
+        <w:rPr>
+          <w:szCs w:val="28"/>
+          <w:lang w:bidi="bn-BD"/>
+        </w:rPr>
+        <w:t xml:space="preserve">এ। </w:t>
+      </w:r>
+    </w:p>
+    <w:p>
+      <w:pPr>
+        <w:pStyle w:val="ListParagraph"/>
+        <w:ind w:left="720" w:hanging="0"/>
+        <w:jc w:val="both"/>
+        <w:rPr>
+          <w:b/>
+          <w:b/>
+          <w:bCs/>
+          <w:szCs w:val="28"/>
+          <w:lang w:bidi="bn-BD"/>
+        </w:rPr>
+      </w:pPr>
+      <w:r>
+        <w:rPr>
+          <w:b/>
+          <w:bCs/>
+          <w:szCs w:val="28"/>
+          <w:lang w:bidi="bn-BD"/>
+        </w:rPr>
+      </w:r>
+    </w:p>
+    <w:p>
+      <w:pPr>
+        <w:pStyle w:val="ListParagraph"/>
+        <w:ind w:left="720" w:hanging="0"/>
+        <w:jc w:val="both"/>
         <w:rPr/>
       </w:pPr>
       <w:r>
         <w:rPr>
-          <w:szCs w:val="28"/>
-          <w:lang w:bidi="bn-BD"/>
-        </w:rPr>
-        <w:t xml:space="preserve">প্রতিটি পেজে </w:t>
-      </w:r>
-      <w:r>
-        <w:rPr>
-          <w:rFonts w:cs="Vrinda"/>
-          <w:szCs w:val="28"/>
-          <w:lang w:bidi="bn-BD"/>
-        </w:rPr>
-        <w:t xml:space="preserve">master page </w:t>
-      </w:r>
-      <w:r>
-        <w:rPr>
-          <w:szCs w:val="28"/>
-          <w:lang w:bidi="bn-BD"/>
-        </w:rPr>
-        <w:t xml:space="preserve">কে </w:t>
-      </w:r>
-      <w:r>
-        <w:rPr>
-          <w:rFonts w:cs="Vrinda"/>
-          <w:szCs w:val="28"/>
-          <w:lang w:bidi="bn-BD"/>
-        </w:rPr>
-        <w:t xml:space="preserve">import </w:t>
-      </w:r>
-      <w:r>
-        <w:rPr>
-          <w:szCs w:val="28"/>
-          <w:lang w:bidi="bn-BD"/>
-        </w:rPr>
-        <w:t xml:space="preserve">বা </w:t>
-      </w:r>
-      <w:r>
-        <w:rPr>
-          <w:rFonts w:cs="Vrinda"/>
-          <w:szCs w:val="28"/>
-          <w:lang w:bidi="bn-BD"/>
-        </w:rPr>
-        <w:t xml:space="preserve">inherit </w:t>
-      </w:r>
-      <w:r>
-        <w:rPr>
-          <w:szCs w:val="28"/>
-          <w:lang w:bidi="bn-BD"/>
-        </w:rPr>
-        <w:t xml:space="preserve">করে কাজ করতে হয় </w:t>
-      </w:r>
-      <w:r>
-        <w:rPr>
-          <w:rFonts w:cs="Vrinda"/>
-          <w:szCs w:val="28"/>
-          <w:lang w:bidi="bn-BD"/>
-        </w:rPr>
-        <w:t>(</w:t>
-      </w:r>
-      <w:r>
-        <w:rPr>
-          <w:szCs w:val="28"/>
-          <w:lang w:bidi="bn-BD"/>
-        </w:rPr>
-        <w:t xml:space="preserve">এটি </w:t>
-      </w:r>
-      <w:r>
-        <w:rPr>
-          <w:rFonts w:cs="Vrinda"/>
-          <w:szCs w:val="28"/>
-          <w:lang w:bidi="bn-BD"/>
-        </w:rPr>
-        <w:t xml:space="preserve">parent class </w:t>
-      </w:r>
-      <w:r>
-        <w:rPr>
-          <w:szCs w:val="28"/>
-          <w:lang w:bidi="bn-BD"/>
-        </w:rPr>
-        <w:t xml:space="preserve">এবং এক একটি </w:t>
-      </w:r>
-      <w:r>
-        <w:rPr>
-          <w:rFonts w:cs="Vrinda"/>
-          <w:szCs w:val="28"/>
-          <w:lang w:bidi="bn-BD"/>
-        </w:rPr>
-        <w:t xml:space="preserve">page </w:t>
-      </w:r>
-      <w:r>
-        <w:rPr>
-          <w:szCs w:val="28"/>
-          <w:lang w:bidi="bn-BD"/>
-        </w:rPr>
-        <w:t xml:space="preserve">হচ্ছে </w:t>
-      </w:r>
-      <w:r>
-        <w:rPr>
-          <w:rFonts w:cs="Vrinda"/>
-          <w:szCs w:val="28"/>
-          <w:lang w:bidi="bn-BD"/>
-        </w:rPr>
-        <w:t>obj</w:t>
-      </w:r>
-      <w:r>
-        <w:rPr>
-          <w:rFonts w:cs="Vrinda"/>
-          <w:szCs w:val="28"/>
-          <w:lang w:bidi="bn-BD"/>
-        </w:rPr>
-        <w:t>ect.</w:t>
-      </w:r>
-      <w:r>
-        <w:rPr>
-          <w:rFonts w:cs="Vrinda"/>
-          <w:szCs w:val="28"/>
-          <w:lang w:bidi="bn-BD"/>
-        </w:rPr>
-        <w:t xml:space="preserve"> Master </w:t>
-      </w:r>
-      <w:r>
-        <w:rPr>
-          <w:szCs w:val="28"/>
-          <w:lang w:bidi="bn-BD"/>
-        </w:rPr>
-        <w:t xml:space="preserve">পেজ </w:t>
-      </w:r>
-      <w:r>
-        <w:rPr>
-          <w:rFonts w:cs="Vrinda"/>
-          <w:szCs w:val="28"/>
-          <w:lang w:bidi="bn-BD"/>
-        </w:rPr>
-        <w:t xml:space="preserve">create </w:t>
-      </w:r>
-      <w:r>
-        <w:rPr>
+          <w:b/>
+          <w:b/>
+          <w:bCs/>
+          <w:szCs w:val="28"/>
+          <w:lang w:bidi="bn-BD"/>
+        </w:rPr>
+        <w:t xml:space="preserve">কিভাবে </w:t>
+      </w:r>
+      <w:r>
+        <w:rPr>
+          <w:rFonts w:cs="Vrinda"/>
+          <w:b/>
+          <w:bCs/>
+          <w:szCs w:val="28"/>
+          <w:lang w:bidi="bn-BD"/>
+        </w:rPr>
+        <w:t xml:space="preserve">page, css, script, image, link etc. dynamic </w:t>
+      </w:r>
+      <w:r>
+        <w:rPr>
+          <w:b/>
+          <w:b/>
+          <w:bCs/>
           <w:szCs w:val="28"/>
           <w:lang w:bidi="bn-BD"/>
         </w:rPr>
@@ -874,66 +949,6 @@
       <w:r>
         <w:rPr>
           <w:rFonts w:cs="Vrinda"/>
-          <w:szCs w:val="28"/>
-          <w:lang w:bidi="bn-BD"/>
-        </w:rPr>
-        <w:t xml:space="preserve">View </w:t>
-      </w:r>
-      <w:r>
-        <w:rPr>
-          <w:szCs w:val="28"/>
-          <w:lang w:bidi="bn-BD"/>
-        </w:rPr>
-        <w:t>এ।</w:t>
-      </w:r>
-    </w:p>
-    <w:p>
-      <w:pPr>
-        <w:pStyle w:val="ListParagraph"/>
-        <w:numPr>
-          <w:ilvl w:val="0"/>
-          <w:numId w:val="1"/>
-        </w:numPr>
-        <w:tabs>
-          <w:tab w:val="left" w:pos="888" w:leader="none"/>
-          <w:tab w:val="left" w:pos="975" w:leader="none"/>
-        </w:tabs>
-        <w:jc w:val="left"/>
-        <w:rPr/>
-      </w:pPr>
-      <w:r>
-        <w:rPr>
-          <w:b/>
-          <w:b/>
-          <w:bCs/>
-          <w:szCs w:val="28"/>
-          <w:lang w:bidi="bn-BD"/>
-        </w:rPr>
-        <w:t xml:space="preserve">কিভাবে </w:t>
-      </w:r>
-      <w:r>
-        <w:rPr>
-          <w:rFonts w:cs="Vrinda"/>
-          <w:b/>
-          <w:bCs/>
-          <w:szCs w:val="28"/>
-          <w:lang w:bidi="bn-BD"/>
-        </w:rPr>
-        <w:t xml:space="preserve">page, css, script, image, link etc. dynamic </w:t>
-      </w:r>
-      <w:r>
-        <w:rPr>
-          <w:b/>
-          <w:b/>
-          <w:bCs/>
-          <w:szCs w:val="28"/>
-          <w:lang w:bidi="bn-BD"/>
-        </w:rPr>
-        <w:t xml:space="preserve">করতে হয় </w:t>
-      </w:r>
-      <w:r>
-        <w:rPr>
-          <w:rFonts w:cs="Vrinda"/>
           <w:b/>
           <w:bCs/>
           <w:szCs w:val="28"/>
@@ -953,15 +968,18 @@
     <w:p>
       <w:pPr>
         <w:pStyle w:val="ListParagraph"/>
-        <w:jc w:val="left"/>
-        <w:rPr>
-          <w:rFonts w:cs="Vrinda"/>
-          <w:szCs w:val="28"/>
-          <w:lang w:bidi="bn-BD"/>
-        </w:rPr>
-      </w:pPr>
-      <w:r>
-        <w:rPr>
+        <w:jc w:val="both"/>
+        <w:rPr>
+          <w:rFonts w:cs="Vrinda"/>
+          <w:szCs w:val="28"/>
+          <w:lang w:bidi="bn-BD"/>
+        </w:rPr>
+      </w:pPr>
+      <w:r>
+        <w:rPr>
+          <w:b/>
+          <w:b/>
+          <w:bCs/>
           <w:szCs w:val="28"/>
           <w:lang w:bidi="bn-BD"/>
         </w:rPr>
@@ -979,7 +997,7 @@
     <w:p>
       <w:pPr>
         <w:pStyle w:val="ListParagraph"/>
-        <w:jc w:val="left"/>
+        <w:jc w:val="both"/>
         <w:rPr>
           <w:rFonts w:cs="Vrinda"/>
           <w:szCs w:val="28"/>
@@ -1015,7 +1033,7 @@
         <w:tabs>
           <w:tab w:val="left" w:pos="1100" w:leader="none"/>
         </w:tabs>
-        <w:jc w:val="left"/>
+        <w:jc w:val="both"/>
         <w:rPr>
           <w:rFonts w:cs="Vrinda"/>
           <w:szCs w:val="28"/>
@@ -1078,7 +1096,7 @@
     <w:p>
       <w:pPr>
         <w:pStyle w:val="ListParagraph"/>
-        <w:jc w:val="left"/>
+        <w:jc w:val="both"/>
         <w:rPr>
           <w:rFonts w:cs="Vrinda"/>
           <w:b/>
@@ -1102,12 +1120,8 @@
     <w:p>
       <w:pPr>
         <w:pStyle w:val="ListParagraph"/>
-        <w:jc w:val="left"/>
-        <w:rPr>
-          <w:rFonts w:cs="Vrinda"/>
-          <w:szCs w:val="28"/>
-          <w:lang w:bidi="bn-BD"/>
-        </w:rPr>
+        <w:jc w:val="both"/>
+        <w:rPr/>
       </w:pPr>
       <w:r>
         <w:rPr>
@@ -1121,30 +1135,80 @@
     <w:p>
       <w:pPr>
         <w:pStyle w:val="ListParagraph"/>
-        <w:jc w:val="left"/>
-        <w:rPr>
-          <w:rFonts w:cs="Vrinda"/>
-          <w:szCs w:val="28"/>
-          <w:lang w:bidi="bn-BD"/>
-        </w:rPr>
-      </w:pPr>
-      <w:r>
-        <w:rPr>
-          <w:rFonts w:cs="Vrinda"/>
-          <w:szCs w:val="28"/>
-          <w:lang w:bidi="bn-BD"/>
-        </w:rPr>
-      </w:r>
-    </w:p>
-    <w:p>
-      <w:pPr>
-        <w:pStyle w:val="ListParagraph"/>
-        <w:jc w:val="left"/>
-        <w:rPr>
-          <w:rFonts w:cs="Vrinda"/>
-          <w:szCs w:val="28"/>
-          <w:lang w:bidi="bn-BD"/>
-        </w:rPr>
+        <w:jc w:val="both"/>
+        <w:rPr/>
+      </w:pPr>
+      <w:bookmarkStart w:id="0" w:name="__DdeLink__440_217965537"/>
+      <w:bookmarkEnd w:id="0"/>
+      <w:r>
+        <w:rPr>
+          <w:rFonts w:cs="Vrinda"/>
+          <w:szCs w:val="28"/>
+          <w:lang w:bidi="bn-BD"/>
+        </w:rPr>
+        <w:t>{{ Html::style( 'css/app.css') }}</w:t>
+      </w:r>
+    </w:p>
+    <w:p>
+      <w:pPr>
+        <w:pStyle w:val="ListParagraph"/>
+        <w:jc w:val="both"/>
+        <w:rPr>
+          <w:rFonts w:cs="Vrinda"/>
+          <w:szCs w:val="28"/>
+          <w:lang w:bidi="bn-BD"/>
+        </w:rPr>
+      </w:pPr>
+      <w:r>
+        <w:rPr>
+          <w:rFonts w:cs="Vrinda"/>
+          <w:szCs w:val="28"/>
+          <w:lang w:bidi="bn-BD"/>
+        </w:rPr>
+        <w:t>[</w:t>
+      </w:r>
+      <w:r>
+        <w:rPr>
+          <w:rFonts w:cs="Vrinda"/>
+          <w:b/>
+          <w:bCs/>
+          <w:szCs w:val="28"/>
+          <w:lang w:bidi="bn-BD"/>
+        </w:rPr>
+        <w:t>N.B</w:t>
+      </w:r>
+      <w:r>
+        <w:rPr>
+          <w:rFonts w:cs="Vrinda"/>
+          <w:szCs w:val="28"/>
+          <w:lang w:bidi="bn-BD"/>
+        </w:rPr>
+        <w:t>, Default Composer package illuminate/html ]</w:t>
+      </w:r>
+    </w:p>
+    <w:p>
+      <w:pPr>
+        <w:pStyle w:val="ListParagraph"/>
+        <w:jc w:val="both"/>
+        <w:rPr>
+          <w:rFonts w:cs="Vrinda"/>
+          <w:szCs w:val="28"/>
+          <w:lang w:bidi="bn-BD"/>
+        </w:rPr>
+      </w:pPr>
+      <w:r>
+        <w:rPr>
+          <w:rFonts w:cs="Vrinda"/>
+          <w:szCs w:val="28"/>
+          <w:lang w:bidi="bn-BD"/>
+        </w:rPr>
+      </w:r>
+    </w:p>
+    <w:p>
+      <w:pPr>
+        <w:pStyle w:val="ListParagraph"/>
+        <w:jc w:val="both"/>
+        <w:rPr/>
       </w:pPr>
       <w:r>
         <w:rPr>
@@ -1159,13 +1223,13 @@
           <w:szCs w:val="28"/>
           <w:lang w:bidi="bn-BD"/>
         </w:rPr>
-        <w:t>, &lt;link href="{{ URL::asset('css/masterCss.css') }}" rel="stylesheet"&gt;</w:t>
-      </w:r>
-    </w:p>
-    <w:p>
-      <w:pPr>
-        <w:pStyle w:val="ListParagraph"/>
-        <w:jc w:val="left"/>
+        <w:t>, &lt;link href="{{ asset('css/masterCss.css') }}" rel="stylesheet"&gt;</w:t>
+      </w:r>
+    </w:p>
+    <w:p>
+      <w:pPr>
+        <w:pStyle w:val="ListParagraph"/>
+        <w:jc w:val="both"/>
         <w:rPr>
           <w:rFonts w:cs="Vrinda"/>
           <w:szCs w:val="28"/>
@@ -1184,12 +1248,8 @@
     <w:p>
       <w:pPr>
         <w:pStyle w:val="ListParagraph"/>
-        <w:jc w:val="left"/>
-        <w:rPr>
-          <w:rFonts w:cs="Vrinda"/>
-          <w:szCs w:val="28"/>
-          <w:lang w:bidi="bn-BD"/>
-        </w:rPr>
+        <w:jc w:val="both"/>
+        <w:rPr/>
       </w:pPr>
       <w:r>
         <w:rPr>
@@ -1203,43 +1263,140 @@
     <w:p>
       <w:pPr>
         <w:pStyle w:val="ListParagraph"/>
-        <w:jc w:val="left"/>
+        <w:jc w:val="both"/>
         <w:rPr/>
       </w:pPr>
       <w:r>
-        <w:fldChar w:fldCharType="begin"/>
-      </w:r>
-      <w:r>
-        <w:instrText> HYPERLINK "http://laravel.com/docs/5.1/upgrade" \l "upgrade-5.0"</w:instrText>
-      </w:r>
-      <w:r>
-        <w:fldChar w:fldCharType="separate"/>
-      </w:r>
-      <w:r>
+        <w:rPr>
+          <w:rFonts w:cs="Vrinda"/>
+          <w:szCs w:val="28"/>
+          <w:lang w:bidi="bn-BD"/>
+        </w:rPr>
+        <w:t>OR</w:t>
+      </w:r>
+    </w:p>
+    <w:p>
+      <w:pPr>
+        <w:pStyle w:val="ListParagraph"/>
+        <w:jc w:val="both"/>
+        <w:rPr/>
+      </w:pPr>
+      <w:r>
+        <w:rPr/>
+        <w:t>{{ asset('css/app.css') }}</w:t>
+      </w:r>
+    </w:p>
+    <w:p>
+      <w:pPr>
+        <w:pStyle w:val="ListParagraph"/>
+        <w:jc w:val="both"/>
+        <w:rPr/>
+      </w:pPr>
+      <w:r>
+        <w:rPr>
+          <w:rFonts w:cs="Vrinda"/>
+          <w:szCs w:val="28"/>
+          <w:lang w:bidi="bn-BD"/>
+        </w:rPr>
+        <w:t>[</w:t>
+      </w:r>
+      <w:r>
+        <w:rPr>
+          <w:rFonts w:cs="Vrinda"/>
+          <w:b/>
+          <w:bCs/>
+          <w:szCs w:val="28"/>
+          <w:lang w:bidi="bn-BD"/>
+        </w:rPr>
+        <w:t>N.B</w:t>
+      </w:r>
+      <w:r>
+        <w:rPr>
+          <w:rFonts w:cs="Vrinda"/>
+          <w:szCs w:val="28"/>
+          <w:lang w:bidi="bn-BD"/>
+        </w:rPr>
+        <w:t>, Curly brackets and asset method are blade syntax]</w:t>
+      </w:r>
+    </w:p>
+    <w:p>
+      <w:pPr>
+        <w:pStyle w:val="ListParagraph"/>
+        <w:jc w:val="both"/>
         <w:rPr>
           <w:rStyle w:val="InternetLink"/>
           <w:rFonts w:cs="Vrinda"/>
           <w:szCs w:val="28"/>
           <w:lang w:bidi="bn-BD"/>
         </w:rPr>
-        <w:t>http://laravel.com/docs/5.1/upgrade#upgrade-5.0</w:t>
-      </w:r>
-      <w:r>
-        <w:fldChar w:fldCharType="end"/>
-      </w:r>
-    </w:p>
-    <w:p>
-      <w:pPr>
-        <w:pStyle w:val="ListParagraph"/>
-        <w:jc w:val="left"/>
-        <w:rPr>
-          <w:rFonts w:cs="Vrinda"/>
-          <w:szCs w:val="28"/>
-          <w:lang w:bidi="bn-BD"/>
-        </w:rPr>
       </w:pPr>
       <w:r>
         <w:rPr/>
+      </w:r>
+    </w:p>
+    <w:p>
+      <w:pPr>
+        <w:pStyle w:val="ListParagraph"/>
+        <w:jc w:val="both"/>
+        <w:rPr/>
+      </w:pPr>
+      <w:r>
+        <w:rPr>
+          <w:rFonts w:cs="Vrinda"/>
+          <w:szCs w:val="28"/>
+          <w:lang w:bidi="bn-BD"/>
+        </w:rPr>
+        <w:t>{!! Html::style( asset('css/app.css')) !!}</w:t>
+      </w:r>
+    </w:p>
+    <w:p>
+      <w:pPr>
+        <w:pStyle w:val="ListParagraph"/>
+        <w:rPr/>
+      </w:pPr>
+      <w:r>
+        <w:rPr>
+          <w:rFonts w:cs="Vrinda"/>
+          <w:szCs w:val="28"/>
+          <w:lang w:bidi="bn-BD"/>
+        </w:rPr>
+        <w:t>[</w:t>
+      </w:r>
+      <w:r>
+        <w:rPr>
+          <w:rFonts w:cs="Vrinda"/>
+          <w:b/>
+          <w:bCs/>
+          <w:szCs w:val="28"/>
+          <w:lang w:bidi="bn-BD"/>
+        </w:rPr>
+        <w:t>N.B</w:t>
+      </w:r>
+      <w:r>
+        <w:rPr>
+          <w:rFonts w:cs="Vrinda"/>
+          <w:szCs w:val="28"/>
+          <w:lang w:bidi="bn-BD"/>
+        </w:rPr>
+        <w:t>, !! comes from composer package  collective/html]</w:t>
+      </w:r>
+    </w:p>
+    <w:p>
+      <w:pPr>
+        <w:pStyle w:val="ListParagraph"/>
+        <w:jc w:val="both"/>
+        <w:rPr>
+          <w:rFonts w:cs="Vrinda"/>
+          <w:szCs w:val="28"/>
+          <w:lang w:bidi="bn-BD"/>
+        </w:rPr>
+      </w:pPr>
+      <w:r>
+        <w:rPr>
+          <w:rFonts w:cs="Vrinda"/>
+          <w:szCs w:val="28"/>
+          <w:lang w:bidi="bn-BD"/>
+        </w:rPr>
       </w:r>
     </w:p>
     <w:p>
@@ -1253,7 +1410,7 @@
           <w:tab w:val="left" w:pos="925" w:leader="none"/>
           <w:tab w:val="left" w:pos="988" w:leader="none"/>
         </w:tabs>
-        <w:jc w:val="left"/>
+        <w:jc w:val="both"/>
         <w:rPr/>
       </w:pPr>
       <w:r>
@@ -1270,7 +1427,7 @@
     <w:p>
       <w:pPr>
         <w:pStyle w:val="ListParagraph"/>
-        <w:jc w:val="left"/>
+        <w:jc w:val="both"/>
         <w:rPr>
           <w:rFonts w:cs="Vrinda"/>
           <w:szCs w:val="28"/>
@@ -1289,7 +1446,7 @@
     <w:p>
       <w:pPr>
         <w:pStyle w:val="ListParagraph"/>
-        <w:jc w:val="left"/>
+        <w:jc w:val="both"/>
         <w:rPr>
           <w:rFonts w:cs="Vrinda"/>
           <w:szCs w:val="28"/>
@@ -1308,7 +1465,7 @@
     <w:p>
       <w:pPr>
         <w:pStyle w:val="ListParagraph"/>
-        <w:jc w:val="left"/>
+        <w:jc w:val="both"/>
         <w:rPr>
           <w:rFonts w:cs="Vrinda"/>
           <w:szCs w:val="28"/>
@@ -1327,7 +1484,7 @@
     <w:p>
       <w:pPr>
         <w:pStyle w:val="ListParagraph"/>
-        <w:jc w:val="left"/>
+        <w:jc w:val="both"/>
         <w:rPr>
           <w:rFonts w:cs="Vrinda"/>
           <w:szCs w:val="28"/>
@@ -1346,7 +1503,7 @@
     <w:p>
       <w:pPr>
         <w:pStyle w:val="ListParagraph"/>
-        <w:jc w:val="left"/>
+        <w:jc w:val="both"/>
         <w:rPr>
           <w:rFonts w:cs="Vrinda"/>
           <w:szCs w:val="28"/>
@@ -1365,7 +1522,30 @@
     <w:p>
       <w:pPr>
         <w:pStyle w:val="ListParagraph"/>
-        <w:jc w:val="left"/>
+        <w:jc w:val="both"/>
+        <w:rPr>
+          <w:rFonts w:cs="Vrinda"/>
+          <w:b/>
+          <w:b/>
+          <w:bCs/>
+          <w:szCs w:val="28"/>
+          <w:lang w:bidi="bn-BD"/>
+        </w:rPr>
+      </w:pPr>
+      <w:r>
+        <w:rPr>
+          <w:rFonts w:cs="Vrinda"/>
+          <w:b/>
+          <w:bCs/>
+          <w:szCs w:val="28"/>
+          <w:lang w:bidi="bn-BD"/>
+        </w:rPr>
+      </w:r>
+    </w:p>
+    <w:p>
+      <w:pPr>
+        <w:pStyle w:val="ListParagraph"/>
+        <w:jc w:val="both"/>
         <w:rPr>
           <w:rFonts w:cs="Vrinda"/>
           <w:szCs w:val="28"/>
@@ -1386,7 +1566,7 @@
     <w:p>
       <w:pPr>
         <w:pStyle w:val="ListParagraph"/>
-        <w:jc w:val="left"/>
+        <w:jc w:val="both"/>
         <w:rPr>
           <w:rFonts w:cs="Vrinda"/>
           <w:szCs w:val="28"/>
@@ -1405,7 +1585,7 @@
     <w:p>
       <w:pPr>
         <w:pStyle w:val="ListParagraph"/>
-        <w:jc w:val="left"/>
+        <w:jc w:val="both"/>
         <w:rPr>
           <w:rFonts w:cs="Vrinda"/>
           <w:szCs w:val="28"/>
@@ -1424,7 +1604,7 @@
     <w:p>
       <w:pPr>
         <w:pStyle w:val="ListParagraph"/>
-        <w:jc w:val="left"/>
+        <w:jc w:val="both"/>
         <w:rPr>
           <w:rFonts w:cs="Vrinda"/>
           <w:szCs w:val="28"/>
@@ -1443,7 +1623,7 @@
     <w:p>
       <w:pPr>
         <w:pStyle w:val="ListParagraph"/>
-        <w:jc w:val="left"/>
+        <w:jc w:val="both"/>
         <w:rPr>
           <w:rFonts w:cs="Vrinda"/>
           <w:szCs w:val="28"/>
@@ -1462,7 +1642,7 @@
     <w:p>
       <w:pPr>
         <w:pStyle w:val="ListParagraph"/>
-        <w:jc w:val="left"/>
+        <w:jc w:val="both"/>
         <w:rPr>
           <w:rFonts w:cs="Vrinda"/>
           <w:szCs w:val="28"/>
@@ -1481,7 +1661,7 @@
     <w:p>
       <w:pPr>
         <w:pStyle w:val="ListParagraph"/>
-        <w:jc w:val="left"/>
+        <w:jc w:val="both"/>
         <w:rPr>
           <w:rFonts w:cs="Vrinda"/>
           <w:szCs w:val="28"/>
@@ -1500,25 +1680,25 @@
     <w:p>
       <w:pPr>
         <w:pStyle w:val="ListParagraph"/>
-        <w:jc w:val="left"/>
-        <w:rPr>
-          <w:rFonts w:cs="Vrinda"/>
-          <w:szCs w:val="28"/>
-          <w:lang w:bidi="bn-BD"/>
-        </w:rPr>
-      </w:pPr>
-      <w:r>
-        <w:rPr>
-          <w:rFonts w:cs="Vrinda"/>
-          <w:szCs w:val="28"/>
-          <w:lang w:bidi="bn-BD"/>
-        </w:rPr>
-      </w:r>
-    </w:p>
-    <w:p>
-      <w:pPr>
-        <w:pStyle w:val="ListParagraph"/>
-        <w:jc w:val="left"/>
+        <w:jc w:val="both"/>
+        <w:rPr>
+          <w:rFonts w:cs="Vrinda"/>
+          <w:szCs w:val="28"/>
+          <w:lang w:bidi="bn-BD"/>
+        </w:rPr>
+      </w:pPr>
+      <w:r>
+        <w:rPr>
+          <w:rFonts w:cs="Vrinda"/>
+          <w:szCs w:val="28"/>
+          <w:lang w:bidi="bn-BD"/>
+        </w:rPr>
+      </w:r>
+    </w:p>
+    <w:p>
+      <w:pPr>
+        <w:pStyle w:val="ListParagraph"/>
+        <w:jc w:val="both"/>
         <w:rPr>
           <w:rFonts w:cs="Vrinda"/>
           <w:szCs w:val="28"/>
@@ -1537,15 +1717,8 @@
     <w:p>
       <w:pPr>
         <w:pStyle w:val="ListParagraph"/>
-        <w:jc w:val="left"/>
-        <w:rPr>
-          <w:rFonts w:cs="Vrinda"/>
-          <w:b/>
-          <w:b/>
-          <w:bCs/>
-          <w:szCs w:val="28"/>
-          <w:lang w:bidi="bn-BD"/>
-        </w:rPr>
+        <w:jc w:val="both"/>
+        <w:rPr/>
       </w:pPr>
       <w:r>
         <w:rPr>
@@ -1556,6 +1729,50 @@
           <w:lang w:bidi="bn-BD"/>
         </w:rPr>
         <w:t>{!! Html::style('assets/bootstrap/css/bootstrap.css')!!}</w:t>
+      </w:r>
+    </w:p>
+    <w:p>
+      <w:pPr>
+        <w:pStyle w:val="ListParagraph"/>
+        <w:jc w:val="both"/>
+        <w:rPr>
+          <w:rFonts w:cs="Vrinda"/>
+          <w:b/>
+          <w:b/>
+          <w:bCs/>
+          <w:szCs w:val="28"/>
+          <w:lang w:bidi="bn-BD"/>
+        </w:rPr>
+      </w:pPr>
+      <w:r>
+        <w:rPr>
+          <w:rFonts w:cs="Vrinda"/>
+          <w:b/>
+          <w:bCs/>
+          <w:szCs w:val="28"/>
+          <w:lang w:bidi="bn-BD"/>
+        </w:rPr>
+      </w:r>
+    </w:p>
+    <w:p>
+      <w:pPr>
+        <w:pStyle w:val="ListParagraph"/>
+        <w:jc w:val="center"/>
+        <w:rPr>
+          <w:sz w:val="46"/>
+          <w:szCs w:val="28"/>
+        </w:rPr>
+      </w:pPr>
+      <w:r>
+        <w:rPr>
+          <w:rFonts w:cs="Vrinda"/>
+          <w:b/>
+          <w:bCs/>
+          <w:sz w:val="46"/>
+          <w:szCs w:val="28"/>
+          <w:lang w:bidi="bn-BD"/>
+        </w:rPr>
+        <w:t>Making Database</w:t>
       </w:r>
     </w:p>
     <w:p>
@@ -1568,7 +1785,7 @@
         <w:tabs>
           <w:tab w:val="left" w:pos="938" w:leader="none"/>
         </w:tabs>
-        <w:jc w:val="left"/>
+        <w:jc w:val="both"/>
         <w:rPr/>
       </w:pPr>
       <w:r>
@@ -1577,6 +1794,14 @@
           <w:szCs w:val="28"/>
           <w:lang w:bidi="bn-BD"/>
         </w:rPr>
+        <w:t xml:space="preserve">     </w:t>
+      </w:r>
+      <w:r>
+        <w:rPr>
+          <w:rFonts w:cs="Vrinda"/>
+          <w:szCs w:val="28"/>
+          <w:lang w:bidi="bn-BD"/>
+        </w:rPr>
         <w:t xml:space="preserve">Database </w:t>
       </w:r>
       <w:r>
@@ -1598,7 +1823,7 @@
     <w:p>
       <w:pPr>
         <w:pStyle w:val="ListParagraph"/>
-        <w:jc w:val="left"/>
+        <w:jc w:val="both"/>
         <w:rPr>
           <w:rFonts w:cs="Vrinda"/>
           <w:szCs w:val="28"/>
@@ -1654,7 +1879,7 @@
     <w:p>
       <w:pPr>
         <w:pStyle w:val="ListParagraph"/>
-        <w:jc w:val="left"/>
+        <w:jc w:val="both"/>
         <w:rPr>
           <w:rFonts w:cs="Vrinda"/>
           <w:szCs w:val="28"/>
@@ -1688,7 +1913,7 @@
     <w:p>
       <w:pPr>
         <w:pStyle w:val="ListParagraph"/>
-        <w:jc w:val="left"/>
+        <w:jc w:val="both"/>
         <w:rPr>
           <w:rFonts w:cs="Vrinda"/>
           <w:b/>
@@ -1712,7 +1937,7 @@
     <w:p>
       <w:pPr>
         <w:pStyle w:val="ListParagraph"/>
-        <w:jc w:val="left"/>
+        <w:jc w:val="both"/>
         <w:rPr>
           <w:rFonts w:cs="Vrinda"/>
           <w:szCs w:val="28"/>
@@ -1731,7 +1956,7 @@
     <w:p>
       <w:pPr>
         <w:pStyle w:val="ListParagraph"/>
-        <w:jc w:val="left"/>
+        <w:jc w:val="both"/>
         <w:rPr>
           <w:rFonts w:cs="Vrinda"/>
           <w:szCs w:val="28"/>
@@ -1764,7 +1989,7 @@
     <w:p>
       <w:pPr>
         <w:pStyle w:val="ListParagraph"/>
-        <w:jc w:val="left"/>
+        <w:jc w:val="both"/>
         <w:rPr>
           <w:rFonts w:cs="Vrinda"/>
           <w:szCs w:val="28"/>
@@ -1835,7 +2060,7 @@
     <w:p>
       <w:pPr>
         <w:pStyle w:val="ListParagraph"/>
-        <w:jc w:val="left"/>
+        <w:jc w:val="both"/>
         <w:rPr>
           <w:rFonts w:cs="Vrinda"/>
           <w:b/>
@@ -1859,7 +2084,7 @@
     <w:p>
       <w:pPr>
         <w:pStyle w:val="ListParagraph"/>
-        <w:jc w:val="left"/>
+        <w:jc w:val="both"/>
         <w:rPr>
           <w:rFonts w:cs="Vrinda"/>
           <w:szCs w:val="28"/>
@@ -1878,7 +2103,7 @@
     <w:p>
       <w:pPr>
         <w:pStyle w:val="ListParagraph"/>
-        <w:jc w:val="left"/>
+        <w:jc w:val="both"/>
         <w:rPr>
           <w:rFonts w:cs="Vrinda"/>
           <w:szCs w:val="28"/>
@@ -1929,7 +2154,7 @@
     <w:p>
       <w:pPr>
         <w:pStyle w:val="ListParagraph"/>
-        <w:jc w:val="left"/>
+        <w:jc w:val="both"/>
         <w:rPr/>
       </w:pPr>
       <w:r>
@@ -1944,15 +2169,279 @@
     <w:p>
       <w:pPr>
         <w:pStyle w:val="ListParagraph"/>
-        <w:jc w:val="left"/>
-        <w:rPr>
-          <w:rFonts w:cs="Vrinda"/>
-          <w:szCs w:val="28"/>
-          <w:lang w:bidi="bn-BD"/>
-        </w:rPr>
-      </w:pPr>
-      <w:r>
+        <w:jc w:val="both"/>
+        <w:rPr>
+          <w:rFonts w:cs="Vrinda"/>
+          <w:szCs w:val="28"/>
+          <w:lang w:bidi="bn-BD"/>
+        </w:rPr>
+      </w:pPr>
+      <w:r>
+        <w:rPr>
+          <w:rFonts w:cs="Vrinda"/>
+          <w:szCs w:val="28"/>
+          <w:lang w:bidi="bn-BD"/>
+        </w:rPr>
+      </w:r>
+    </w:p>
+    <w:p>
+      <w:pPr>
+        <w:pStyle w:val="ListParagraph"/>
+        <w:numPr>
+          <w:ilvl w:val="0"/>
+          <w:numId w:val="1"/>
+        </w:numPr>
+        <w:tabs>
+          <w:tab w:val="left" w:pos="900" w:leader="none"/>
+          <w:tab w:val="left" w:pos="1075" w:leader="none"/>
+        </w:tabs>
+        <w:jc w:val="both"/>
         <w:rPr/>
+      </w:pPr>
+      <w:r>
+        <w:rPr>
+          <w:rFonts w:cs="Vrinda"/>
+          <w:b/>
+          <w:szCs w:val="28"/>
+          <w:lang w:bidi="bn-BD"/>
+        </w:rPr>
+        <w:t xml:space="preserve">Mass Assignment </w:t>
+      </w:r>
+      <w:r>
+        <w:rPr>
+          <w:rFonts w:cs="Vrinda"/>
+          <w:szCs w:val="28"/>
+          <w:lang w:bidi="bn-BD"/>
+        </w:rPr>
+        <w:t xml:space="preserve">for getting data to </w:t>
+      </w:r>
+      <w:r>
+        <w:rPr>
+          <w:rFonts w:cs="Vrinda"/>
+          <w:b/>
+          <w:szCs w:val="28"/>
+          <w:lang w:bidi="bn-BD"/>
+        </w:rPr>
+        <w:t>model</w:t>
+      </w:r>
+      <w:r>
+        <w:rPr>
+          <w:rFonts w:cs="Vrinda"/>
+          <w:szCs w:val="28"/>
+          <w:lang w:bidi="bn-BD"/>
+        </w:rPr>
+        <w:t xml:space="preserve"> from controller for storing to database: Model </w:t>
+      </w:r>
+      <w:r>
+        <w:rPr>
+          <w:szCs w:val="28"/>
+          <w:lang w:bidi="bn-BD"/>
+        </w:rPr>
+        <w:t xml:space="preserve">তৈরির জন্য </w:t>
+      </w:r>
+      <w:r>
+        <w:rPr>
+          <w:rFonts w:cs="Vrinda"/>
+          <w:b/>
+          <w:szCs w:val="28"/>
+          <w:lang w:bidi="bn-BD"/>
+        </w:rPr>
+        <w:t>Class</w:t>
+      </w:r>
+      <w:r>
+        <w:rPr>
+          <w:rFonts w:cs="Vrinda"/>
+          <w:szCs w:val="28"/>
+          <w:lang w:bidi="bn-BD"/>
+        </w:rPr>
+        <w:t xml:space="preserve"> </w:t>
+      </w:r>
+      <w:r>
+        <w:rPr>
+          <w:szCs w:val="28"/>
+          <w:lang w:bidi="bn-BD"/>
+        </w:rPr>
+        <w:t xml:space="preserve">এ নিচের </w:t>
+      </w:r>
+      <w:r>
+        <w:rPr>
+          <w:rFonts w:cs="Vrinda"/>
+          <w:szCs w:val="28"/>
+          <w:lang w:bidi="bn-BD"/>
+        </w:rPr>
+        <w:t xml:space="preserve">Code </w:t>
+      </w:r>
+      <w:r>
+        <w:rPr>
+          <w:szCs w:val="28"/>
+          <w:lang w:bidi="bn-BD"/>
+        </w:rPr>
+        <w:t>লিখতে হবে।</w:t>
+      </w:r>
+    </w:p>
+    <w:p>
+      <w:pPr>
+        <w:pStyle w:val="ListParagraph"/>
+        <w:jc w:val="both"/>
+        <w:rPr/>
+      </w:pPr>
+      <w:r>
+        <w:rPr>
+          <w:rFonts w:cs="Vrinda"/>
+          <w:szCs w:val="28"/>
+          <w:lang w:bidi="bn-BD"/>
+        </w:rPr>
+        <w:t xml:space="preserve">   </w:t>
+      </w:r>
+      <w:r>
+        <w:rPr>
+          <w:rFonts w:cs="Vrinda"/>
+          <w:szCs w:val="28"/>
+          <w:lang w:bidi="bn-BD"/>
+        </w:rPr>
+        <w:t>protected $table = '$users';</w:t>
+      </w:r>
+    </w:p>
+    <w:p>
+      <w:pPr>
+        <w:pStyle w:val="ListParagraph"/>
+        <w:jc w:val="both"/>
+        <w:rPr/>
+      </w:pPr>
+      <w:r>
+        <w:rPr>
+          <w:rFonts w:cs="Vrinda"/>
+          <w:szCs w:val="28"/>
+          <w:lang w:bidi="bn-BD"/>
+        </w:rPr>
+        <w:t xml:space="preserve">   </w:t>
+      </w:r>
+      <w:r>
+        <w:rPr>
+          <w:rFonts w:cs="Vrinda"/>
+          <w:szCs w:val="28"/>
+          <w:lang w:bidi="bn-BD"/>
+        </w:rPr>
+        <w:t>protected $primaryKey='$user_id';</w:t>
+      </w:r>
+    </w:p>
+    <w:p>
+      <w:pPr>
+        <w:pStyle w:val="ListParagraph"/>
+        <w:jc w:val="both"/>
+        <w:rPr/>
+      </w:pPr>
+      <w:r>
+        <w:rPr>
+          <w:rFonts w:cs="Vrinda"/>
+          <w:szCs w:val="28"/>
+          <w:lang w:bidi="bn-BD"/>
+        </w:rPr>
+        <w:t xml:space="preserve">   </w:t>
+      </w:r>
+      <w:r>
+        <w:rPr>
+          <w:rFonts w:cs="Vrinda"/>
+          <w:szCs w:val="28"/>
+          <w:lang w:bidi="bn-BD"/>
+        </w:rPr>
+        <w:t>protected $fillable = ['id', 'password'];</w:t>
+      </w:r>
+    </w:p>
+    <w:p>
+      <w:pPr>
+        <w:pStyle w:val="ListParagraph"/>
+        <w:jc w:val="both"/>
+        <w:rPr>
+          <w:rFonts w:cs="Vrinda"/>
+          <w:szCs w:val="28"/>
+          <w:lang w:bidi="bn-BD"/>
+        </w:rPr>
+      </w:pPr>
+      <w:r>
+        <w:rPr>
+          <w:rFonts w:cs="Vrinda"/>
+          <w:szCs w:val="28"/>
+          <w:lang w:bidi="bn-BD"/>
+        </w:rPr>
+      </w:r>
+    </w:p>
+    <w:p>
+      <w:pPr>
+        <w:pStyle w:val="ListParagraph"/>
+        <w:jc w:val="both"/>
+        <w:rPr>
+          <w:rFonts w:cs="Vrinda"/>
+          <w:szCs w:val="28"/>
+          <w:lang w:bidi="bn-BD"/>
+        </w:rPr>
+      </w:pPr>
+      <w:r>
+        <w:rPr>
+          <w:rFonts w:cs="Vrinda"/>
+          <w:szCs w:val="28"/>
+          <w:lang w:bidi="bn-BD"/>
+        </w:rPr>
+      </w:r>
+    </w:p>
+    <w:p>
+      <w:pPr>
+        <w:pStyle w:val="ListParagraph"/>
+        <w:jc w:val="both"/>
+        <w:rPr>
+          <w:rFonts w:cs="Vrinda"/>
+          <w:szCs w:val="28"/>
+          <w:lang w:bidi="bn-BD"/>
+        </w:rPr>
+      </w:pPr>
+      <w:r>
+        <w:rPr>
+          <w:rFonts w:cs="Vrinda"/>
+          <w:szCs w:val="28"/>
+          <w:lang w:bidi="bn-BD"/>
+        </w:rPr>
+      </w:r>
+    </w:p>
+    <w:p>
+      <w:pPr>
+        <w:pStyle w:val="ListParagraph"/>
+        <w:jc w:val="center"/>
+        <w:rPr>
+          <w:b/>
+          <w:b/>
+          <w:bCs/>
+          <w:sz w:val="46"/>
+          <w:szCs w:val="46"/>
+        </w:rPr>
+      </w:pPr>
+      <w:r>
+        <w:rPr>
+          <w:rFonts w:cs="Vrinda"/>
+          <w:b/>
+          <w:bCs/>
+          <w:sz w:val="46"/>
+          <w:szCs w:val="46"/>
+          <w:lang w:bidi="bn-BD"/>
+        </w:rPr>
+        <w:t>Making Controller</w:t>
+      </w:r>
+    </w:p>
+    <w:p>
+      <w:pPr>
+        <w:pStyle w:val="ListParagraph"/>
+        <w:jc w:val="both"/>
+        <w:rPr>
+          <w:rFonts w:cs="Vrinda"/>
+          <w:szCs w:val="28"/>
+          <w:lang w:bidi="bn-BD"/>
+        </w:rPr>
+      </w:pPr>
+      <w:r>
+        <w:rPr>
+          <w:rFonts w:cs="Vrinda"/>
+          <w:szCs w:val="28"/>
+          <w:lang w:bidi="bn-BD"/>
+        </w:rPr>
       </w:r>
     </w:p>
     <w:p>
@@ -1966,7 +2455,7 @@
           <w:tab w:val="left" w:pos="925" w:leader="none"/>
           <w:tab w:val="left" w:pos="975" w:leader="none"/>
         </w:tabs>
-        <w:jc w:val="left"/>
+        <w:jc w:val="both"/>
         <w:rPr/>
       </w:pPr>
       <w:r>
@@ -1976,13 +2465,13 @@
           <w:szCs w:val="28"/>
           <w:lang w:bidi="bn-BD"/>
         </w:rPr>
-        <w:t>Restfull Resource Controller:</w:t>
-      </w:r>
-    </w:p>
-    <w:p>
-      <w:pPr>
-        <w:pStyle w:val="ListParagraph"/>
-        <w:jc w:val="left"/>
+        <w:t>Restful Resource Controller:</w:t>
+      </w:r>
+    </w:p>
+    <w:p>
+      <w:pPr>
+        <w:pStyle w:val="ListParagraph"/>
+        <w:jc w:val="both"/>
         <w:rPr/>
       </w:pPr>
       <w:r>
@@ -2102,7 +2591,7 @@
     <w:p>
       <w:pPr>
         <w:pStyle w:val="ListParagraph"/>
-        <w:jc w:val="left"/>
+        <w:jc w:val="both"/>
         <w:rPr>
           <w:rFonts w:cs="Vrinda"/>
           <w:szCs w:val="28"/>
@@ -2143,7 +2632,7 @@
     <w:p>
       <w:pPr>
         <w:pStyle w:val="ListParagraph"/>
-        <w:jc w:val="left"/>
+        <w:jc w:val="both"/>
         <w:rPr>
           <w:rFonts w:cs="Vrinda"/>
           <w:szCs w:val="28"/>
@@ -2169,7 +2658,7 @@
           <w:tab w:val="left" w:pos="888" w:leader="none"/>
           <w:tab w:val="left" w:pos="950" w:leader="none"/>
         </w:tabs>
-        <w:jc w:val="left"/>
+        <w:jc w:val="both"/>
         <w:rPr/>
       </w:pPr>
       <w:r>
@@ -2184,7 +2673,7 @@
     <w:p>
       <w:pPr>
         <w:pStyle w:val="ListParagraph"/>
-        <w:jc w:val="left"/>
+        <w:jc w:val="both"/>
         <w:rPr>
           <w:rFonts w:cs="Vrinda"/>
           <w:szCs w:val="28"/>
@@ -2203,7 +2692,7 @@
     <w:p>
       <w:pPr>
         <w:pStyle w:val="ListParagraph"/>
-        <w:jc w:val="left"/>
+        <w:jc w:val="both"/>
         <w:rPr>
           <w:rFonts w:cs="Vrinda"/>
           <w:szCs w:val="28"/>
@@ -2222,7 +2711,7 @@
     <w:p>
       <w:pPr>
         <w:pStyle w:val="ListParagraph"/>
-        <w:jc w:val="left"/>
+        <w:jc w:val="both"/>
         <w:rPr>
           <w:rFonts w:cs="Vrinda"/>
           <w:szCs w:val="28"/>
@@ -2273,7 +2762,7 @@
     <w:p>
       <w:pPr>
         <w:pStyle w:val="Normal"/>
-        <w:jc w:val="left"/>
+        <w:jc w:val="both"/>
         <w:rPr>
           <w:rFonts w:cs="Vrinda"/>
           <w:szCs w:val="28"/>
@@ -2321,7 +2810,7 @@
         <w:tabs>
           <w:tab w:val="left" w:pos="938" w:leader="none"/>
         </w:tabs>
-        <w:jc w:val="left"/>
+        <w:jc w:val="both"/>
         <w:rPr/>
       </w:pPr>
       <w:r>
@@ -2377,7 +2866,7 @@
     <w:p>
       <w:pPr>
         <w:pStyle w:val="ListParagraph"/>
-        <w:jc w:val="left"/>
+        <w:jc w:val="both"/>
         <w:rPr>
           <w:rFonts w:cs="Vrinda"/>
           <w:szCs w:val="28"/>
@@ -2396,7 +2885,7 @@
     <w:p>
       <w:pPr>
         <w:pStyle w:val="ListParagraph"/>
-        <w:jc w:val="left"/>
+        <w:jc w:val="both"/>
         <w:rPr>
           <w:rFonts w:cs="Vrinda"/>
           <w:szCs w:val="28"/>
@@ -2417,7 +2906,7 @@
     <w:p>
       <w:pPr>
         <w:pStyle w:val="ListParagraph"/>
-        <w:jc w:val="left"/>
+        <w:jc w:val="both"/>
         <w:rPr>
           <w:rFonts w:cs="Vrinda"/>
           <w:szCs w:val="28"/>
@@ -2438,7 +2927,7 @@
     <w:p>
       <w:pPr>
         <w:pStyle w:val="ListParagraph"/>
-        <w:jc w:val="left"/>
+        <w:jc w:val="both"/>
         <w:rPr/>
       </w:pPr>
       <w:r>
@@ -2454,201 +2943,37 @@
     <w:p>
       <w:pPr>
         <w:pStyle w:val="ListParagraph"/>
-        <w:jc w:val="left"/>
-        <w:rPr>
-          <w:rFonts w:cs="Vrinda"/>
-          <w:szCs w:val="28"/>
-          <w:lang w:bidi="bn-BD"/>
-        </w:rPr>
-      </w:pPr>
-      <w:r>
-        <w:rPr/>
-      </w:r>
-    </w:p>
-    <w:p>
-      <w:pPr>
-        <w:pStyle w:val="ListParagraph"/>
-        <w:numPr>
-          <w:ilvl w:val="0"/>
-          <w:numId w:val="1"/>
-        </w:numPr>
-        <w:tabs>
-          <w:tab w:val="left" w:pos="900" w:leader="none"/>
-          <w:tab w:val="left" w:pos="1075" w:leader="none"/>
-        </w:tabs>
-        <w:jc w:val="left"/>
-        <w:rPr/>
-      </w:pPr>
-      <w:r>
-        <w:rPr>
-          <w:rFonts w:cs="Vrinda"/>
-          <w:b/>
-          <w:szCs w:val="28"/>
-          <w:lang w:bidi="bn-BD"/>
-        </w:rPr>
-        <w:t xml:space="preserve">Mass Assignment </w:t>
-      </w:r>
-      <w:r>
-        <w:rPr>
-          <w:rFonts w:cs="Vrinda"/>
-          <w:szCs w:val="28"/>
-          <w:lang w:bidi="bn-BD"/>
-        </w:rPr>
-        <w:t xml:space="preserve">for getting data to </w:t>
-      </w:r>
-      <w:r>
-        <w:rPr>
-          <w:rFonts w:cs="Vrinda"/>
-          <w:b/>
-          <w:szCs w:val="28"/>
-          <w:lang w:bidi="bn-BD"/>
-        </w:rPr>
-        <w:t>model</w:t>
-      </w:r>
-      <w:r>
-        <w:rPr>
-          <w:rFonts w:cs="Vrinda"/>
-          <w:szCs w:val="28"/>
-          <w:lang w:bidi="bn-BD"/>
-        </w:rPr>
-        <w:t xml:space="preserve"> from controller for storing to database: Model </w:t>
-      </w:r>
-      <w:r>
-        <w:rPr>
-          <w:szCs w:val="28"/>
-          <w:lang w:bidi="bn-BD"/>
-        </w:rPr>
-        <w:t xml:space="preserve">তৈরির জন্য </w:t>
-      </w:r>
-      <w:r>
-        <w:rPr>
-          <w:rFonts w:cs="Vrinda"/>
-          <w:b/>
-          <w:szCs w:val="28"/>
-          <w:lang w:bidi="bn-BD"/>
-        </w:rPr>
-        <w:t>Class</w:t>
-      </w:r>
-      <w:r>
-        <w:rPr>
-          <w:rFonts w:cs="Vrinda"/>
-          <w:szCs w:val="28"/>
-          <w:lang w:bidi="bn-BD"/>
-        </w:rPr>
-        <w:t xml:space="preserve"> </w:t>
-      </w:r>
-      <w:r>
-        <w:rPr>
-          <w:szCs w:val="28"/>
-          <w:lang w:bidi="bn-BD"/>
-        </w:rPr>
-        <w:t xml:space="preserve">এ নিচের </w:t>
-      </w:r>
-      <w:r>
-        <w:rPr>
-          <w:rFonts w:cs="Vrinda"/>
-          <w:szCs w:val="28"/>
-          <w:lang w:bidi="bn-BD"/>
-        </w:rPr>
-        <w:t xml:space="preserve">Code </w:t>
-      </w:r>
-      <w:r>
-        <w:rPr>
-          <w:szCs w:val="28"/>
-          <w:lang w:bidi="bn-BD"/>
-        </w:rPr>
-        <w:t>লিখতে হবে।</w:t>
-      </w:r>
-    </w:p>
-    <w:p>
-      <w:pPr>
-        <w:pStyle w:val="ListParagraph"/>
-        <w:jc w:val="left"/>
-        <w:rPr>
-          <w:rFonts w:cs="Vrinda"/>
-          <w:szCs w:val="28"/>
-          <w:lang w:bidi="bn-BD"/>
-        </w:rPr>
-      </w:pPr>
-      <w:r>
-        <w:rPr>
-          <w:rFonts w:cs="Vrinda"/>
-          <w:szCs w:val="28"/>
-          <w:lang w:bidi="bn-BD"/>
-        </w:rPr>
-        <w:t xml:space="preserve">   </w:t>
-      </w:r>
-      <w:r>
-        <w:rPr>
-          <w:rFonts w:cs="Vrinda"/>
-          <w:szCs w:val="28"/>
-          <w:lang w:bidi="bn-BD"/>
-        </w:rPr>
-        <w:t>protected $table = '$users';</w:t>
-      </w:r>
-    </w:p>
-    <w:p>
-      <w:pPr>
-        <w:pStyle w:val="ListParagraph"/>
-        <w:jc w:val="left"/>
-        <w:rPr>
-          <w:rFonts w:cs="Vrinda"/>
-          <w:szCs w:val="28"/>
-          <w:lang w:bidi="bn-BD"/>
-        </w:rPr>
-      </w:pPr>
-      <w:r>
-        <w:rPr>
-          <w:rFonts w:cs="Vrinda"/>
-          <w:szCs w:val="28"/>
-          <w:lang w:bidi="bn-BD"/>
-        </w:rPr>
-        <w:t xml:space="preserve">   </w:t>
-      </w:r>
-      <w:r>
-        <w:rPr>
-          <w:rFonts w:cs="Vrinda"/>
-          <w:szCs w:val="28"/>
-          <w:lang w:bidi="bn-BD"/>
-        </w:rPr>
-        <w:t>protected $primaryKey='$user_id';</w:t>
-      </w:r>
-    </w:p>
-    <w:p>
-      <w:pPr>
-        <w:pStyle w:val="ListParagraph"/>
-        <w:jc w:val="left"/>
-        <w:rPr/>
-      </w:pPr>
-      <w:r>
-        <w:rPr>
-          <w:rFonts w:cs="Vrinda"/>
-          <w:szCs w:val="28"/>
-          <w:lang w:bidi="bn-BD"/>
-        </w:rPr>
-        <w:t xml:space="preserve">   </w:t>
-      </w:r>
-      <w:r>
-        <w:rPr>
-          <w:rFonts w:cs="Vrinda"/>
-          <w:szCs w:val="28"/>
-          <w:lang w:bidi="bn-BD"/>
-        </w:rPr>
-        <w:t>protected $fillable = ['id', 'password'];</w:t>
-      </w:r>
-    </w:p>
-    <w:p>
-      <w:pPr>
-        <w:pStyle w:val="ListParagraph"/>
-        <w:jc w:val="left"/>
-        <w:rPr>
-          <w:rFonts w:cs="Vrinda"/>
-          <w:szCs w:val="28"/>
-          <w:lang w:bidi="bn-BD"/>
-        </w:rPr>
-      </w:pPr>
-      <w:r>
-        <w:rPr/>
+        <w:jc w:val="both"/>
+        <w:rPr>
+          <w:rFonts w:cs="Vrinda"/>
+          <w:szCs w:val="28"/>
+          <w:lang w:bidi="bn-BD"/>
+        </w:rPr>
+      </w:pPr>
+      <w:r>
+        <w:rPr>
+          <w:rFonts w:cs="Vrinda"/>
+          <w:szCs w:val="28"/>
+          <w:lang w:bidi="bn-BD"/>
+        </w:rPr>
+      </w:r>
+    </w:p>
+    <w:p>
+      <w:pPr>
+        <w:pStyle w:val="ListParagraph"/>
+        <w:jc w:val="both"/>
+        <w:rPr>
+          <w:rFonts w:cs="Vrinda"/>
+          <w:szCs w:val="28"/>
+          <w:lang w:bidi="bn-BD"/>
+        </w:rPr>
+      </w:pPr>
+      <w:r>
+        <w:rPr>
+          <w:rFonts w:cs="Vrinda"/>
+          <w:szCs w:val="28"/>
+          <w:lang w:bidi="bn-BD"/>
+        </w:rPr>
       </w:r>
     </w:p>
     <w:p>
@@ -2661,7 +2986,7 @@
         <w:tabs>
           <w:tab w:val="left" w:pos="1000" w:leader="none"/>
         </w:tabs>
-        <w:jc w:val="left"/>
+        <w:jc w:val="both"/>
         <w:rPr/>
       </w:pPr>
       <w:r>
@@ -2677,7 +3002,7 @@
     <w:p>
       <w:pPr>
         <w:pStyle w:val="ListParagraph"/>
-        <w:jc w:val="left"/>
+        <w:jc w:val="both"/>
         <w:rPr>
           <w:rFonts w:cs="Vrinda"/>
           <w:bCs/>
@@ -2698,7 +3023,7 @@
     <w:p>
       <w:pPr>
         <w:pStyle w:val="ListParagraph"/>
-        <w:jc w:val="left"/>
+        <w:jc w:val="both"/>
         <w:rPr>
           <w:rFonts w:cs="Vrinda"/>
           <w:bCs/>
@@ -2728,7 +3053,7 @@
     <w:p>
       <w:pPr>
         <w:pStyle w:val="ListParagraph"/>
-        <w:jc w:val="left"/>
+        <w:jc w:val="both"/>
         <w:rPr>
           <w:rFonts w:cs="Vrinda"/>
           <w:bCs/>
@@ -2758,7 +3083,7 @@
     <w:p>
       <w:pPr>
         <w:pStyle w:val="ListParagraph"/>
-        <w:jc w:val="left"/>
+        <w:jc w:val="both"/>
         <w:rPr>
           <w:rFonts w:cs="Vrinda"/>
           <w:bCs/>
@@ -2788,7 +3113,7 @@
     <w:p>
       <w:pPr>
         <w:pStyle w:val="ListParagraph"/>
-        <w:jc w:val="left"/>
+        <w:jc w:val="both"/>
         <w:rPr>
           <w:rFonts w:cs="Vrinda"/>
           <w:bCs/>
@@ -2818,7 +3143,7 @@
     <w:p>
       <w:pPr>
         <w:pStyle w:val="ListParagraph"/>
-        <w:jc w:val="left"/>
+        <w:jc w:val="both"/>
         <w:rPr>
           <w:rFonts w:cs="Vrinda"/>
           <w:bCs/>
@@ -2848,7 +3173,7 @@
     <w:p>
       <w:pPr>
         <w:pStyle w:val="ListParagraph"/>
-        <w:jc w:val="left"/>
+        <w:jc w:val="both"/>
         <w:rPr>
           <w:rFonts w:cs="Vrinda"/>
           <w:bCs/>
@@ -2878,7 +3203,7 @@
     <w:p>
       <w:pPr>
         <w:pStyle w:val="ListParagraph"/>
-        <w:jc w:val="left"/>
+        <w:jc w:val="both"/>
         <w:rPr>
           <w:rFonts w:cs="Vrinda"/>
           <w:bCs/>
@@ -2899,7 +3224,7 @@
     <w:p>
       <w:pPr>
         <w:pStyle w:val="ListParagraph"/>
-        <w:jc w:val="left"/>
+        <w:jc w:val="both"/>
         <w:rPr>
           <w:rFonts w:cs="Vrinda"/>
           <w:bCs/>
@@ -2931,7 +3256,7 @@
         <w:spacing w:lineRule="auto" w:line="276" w:before="0" w:after="200"/>
         <w:ind w:left="809" w:right="0" w:hanging="360"/>
         <w:contextualSpacing/>
-        <w:jc w:val="left"/>
+        <w:jc w:val="both"/>
         <w:rPr/>
       </w:pPr>
       <w:r>
@@ -2947,7 +3272,7 @@
     <w:p>
       <w:pPr>
         <w:pStyle w:val="ListParagraph"/>
-        <w:jc w:val="left"/>
+        <w:jc w:val="both"/>
         <w:rPr>
           <w:rFonts w:cs="Vrinda"/>
           <w:bCs/>
@@ -2968,7 +3293,7 @@
     <w:p>
       <w:pPr>
         <w:pStyle w:val="ListParagraph"/>
-        <w:jc w:val="left"/>
+        <w:jc w:val="both"/>
         <w:rPr>
           <w:rFonts w:cs="Vrinda"/>
           <w:bCs/>
@@ -2998,7 +3323,7 @@
     <w:p>
       <w:pPr>
         <w:pStyle w:val="ListParagraph"/>
-        <w:jc w:val="left"/>
+        <w:jc w:val="both"/>
         <w:rPr>
           <w:rFonts w:cs="Vrinda"/>
           <w:bCs/>
@@ -3028,7 +3353,7 @@
     <w:p>
       <w:pPr>
         <w:pStyle w:val="ListParagraph"/>
-        <w:jc w:val="left"/>
+        <w:jc w:val="both"/>
         <w:rPr>
           <w:rFonts w:cs="Vrinda"/>
           <w:bCs/>
@@ -3058,7 +3383,7 @@
     <w:p>
       <w:pPr>
         <w:pStyle w:val="ListParagraph"/>
-        <w:jc w:val="left"/>
+        <w:jc w:val="both"/>
         <w:rPr>
           <w:rFonts w:cs="Vrinda"/>
           <w:bCs/>
@@ -3088,7 +3413,7 @@
     <w:p>
       <w:pPr>
         <w:pStyle w:val="ListParagraph"/>
-        <w:jc w:val="left"/>
+        <w:jc w:val="both"/>
         <w:rPr/>
       </w:pPr>
       <w:r>
@@ -3104,16 +3429,67 @@
     <w:p>
       <w:pPr>
         <w:pStyle w:val="ListParagraph"/>
-        <w:jc w:val="left"/>
-        <w:rPr>
-          <w:rFonts w:cs="Vrinda"/>
-          <w:bCs/>
-          <w:szCs w:val="28"/>
-          <w:lang w:bidi="bn-BD"/>
-        </w:rPr>
-      </w:pPr>
-      <w:r>
-        <w:rPr/>
+        <w:jc w:val="both"/>
+        <w:rPr>
+          <w:rFonts w:cs="Vrinda"/>
+          <w:bCs/>
+          <w:szCs w:val="28"/>
+          <w:lang w:bidi="bn-BD"/>
+        </w:rPr>
+      </w:pPr>
+      <w:r>
+        <w:rPr>
+          <w:rFonts w:cs="Vrinda"/>
+          <w:bCs/>
+          <w:szCs w:val="28"/>
+          <w:lang w:bidi="bn-BD"/>
+        </w:rPr>
+      </w:r>
+    </w:p>
+    <w:p>
+      <w:pPr>
+        <w:pStyle w:val="ListParagraph"/>
+        <w:jc w:val="center"/>
+        <w:rPr>
+          <w:rFonts w:cs="Vrinda"/>
+          <w:b/>
+          <w:b/>
+          <w:bCs/>
+          <w:sz w:val="46"/>
+          <w:szCs w:val="28"/>
+          <w:lang w:bidi="bn-BD"/>
+        </w:rPr>
+      </w:pPr>
+      <w:r>
+        <w:rPr>
+          <w:rFonts w:cs="Vrinda"/>
+          <w:b/>
+          <w:bCs/>
+          <w:sz w:val="46"/>
+          <w:szCs w:val="28"/>
+          <w:lang w:bidi="bn-BD"/>
+        </w:rPr>
+        <w:t>Pagination Creation</w:t>
+      </w:r>
+    </w:p>
+    <w:p>
+      <w:pPr>
+        <w:pStyle w:val="ListParagraph"/>
+        <w:jc w:val="both"/>
+        <w:rPr>
+          <w:rFonts w:cs="Vrinda"/>
+          <w:bCs/>
+          <w:szCs w:val="28"/>
+          <w:lang w:bidi="bn-BD"/>
+        </w:rPr>
+      </w:pPr>
+      <w:r>
+        <w:rPr>
+          <w:rFonts w:cs="Vrinda"/>
+          <w:bCs/>
+          <w:szCs w:val="28"/>
+          <w:lang w:bidi="bn-BD"/>
+        </w:rPr>
       </w:r>
     </w:p>
     <w:p>
@@ -3123,14 +3499,11 @@
           <w:ilvl w:val="0"/>
           <w:numId w:val="1"/>
         </w:numPr>
-        <w:jc w:val="left"/>
-        <w:rPr>
-          <w:rFonts w:cs="Vrinda"/>
-          <w:b/>
-          <w:b/>
-          <w:szCs w:val="28"/>
-          <w:lang w:bidi="bn-BD"/>
-        </w:rPr>
+        <w:tabs>
+          <w:tab w:val="left" w:pos="988" w:leader="none"/>
+        </w:tabs>
+        <w:jc w:val="both"/>
+        <w:rPr/>
       </w:pPr>
       <w:r>
         <w:rPr>
@@ -3145,7 +3518,7 @@
     <w:p>
       <w:pPr>
         <w:pStyle w:val="ListParagraph"/>
-        <w:jc w:val="left"/>
+        <w:jc w:val="both"/>
         <w:rPr>
           <w:rFonts w:cs="Vrinda"/>
           <w:bCs/>
@@ -3175,7 +3548,7 @@
     <w:p>
       <w:pPr>
         <w:pStyle w:val="ListParagraph"/>
-        <w:jc w:val="left"/>
+        <w:jc w:val="both"/>
         <w:rPr>
           <w:rFonts w:cs="Vrinda"/>
           <w:bCs/>
@@ -3205,7 +3578,7 @@
     <w:p>
       <w:pPr>
         <w:pStyle w:val="ListParagraph"/>
-        <w:jc w:val="left"/>
+        <w:jc w:val="both"/>
         <w:rPr>
           <w:rFonts w:cs="Vrinda"/>
           <w:b/>
@@ -3245,7 +3618,7 @@
     <w:p>
       <w:pPr>
         <w:pStyle w:val="ListParagraph"/>
-        <w:jc w:val="left"/>
+        <w:jc w:val="both"/>
         <w:rPr>
           <w:rFonts w:cs="Vrinda"/>
           <w:bCs/>
@@ -3275,7 +3648,7 @@
     <w:p>
       <w:pPr>
         <w:pStyle w:val="ListParagraph"/>
-        <w:jc w:val="left"/>
+        <w:jc w:val="both"/>
         <w:rPr/>
       </w:pPr>
       <w:r>
@@ -3300,16 +3673,21 @@
     <w:p>
       <w:pPr>
         <w:pStyle w:val="ListParagraph"/>
-        <w:jc w:val="left"/>
-        <w:rPr>
-          <w:rFonts w:cs="Vrinda"/>
-          <w:bCs/>
-          <w:szCs w:val="28"/>
-          <w:lang w:bidi="bn-BD"/>
-        </w:rPr>
-      </w:pPr>
-      <w:r>
-        <w:rPr/>
+        <w:jc w:val="both"/>
+        <w:rPr>
+          <w:rFonts w:cs="Vrinda"/>
+          <w:bCs/>
+          <w:szCs w:val="28"/>
+          <w:lang w:bidi="bn-BD"/>
+        </w:rPr>
+      </w:pPr>
+      <w:r>
+        <w:rPr>
+          <w:rFonts w:cs="Vrinda"/>
+          <w:bCs/>
+          <w:szCs w:val="28"/>
+          <w:lang w:bidi="bn-BD"/>
+        </w:rPr>
       </w:r>
     </w:p>
     <w:p>
@@ -3319,14 +3697,11 @@
           <w:ilvl w:val="0"/>
           <w:numId w:val="1"/>
         </w:numPr>
-        <w:jc w:val="left"/>
-        <w:rPr>
-          <w:rFonts w:cs="Vrinda"/>
-          <w:b/>
-          <w:b/>
-          <w:szCs w:val="28"/>
-          <w:lang w:bidi="bn-BD"/>
-        </w:rPr>
+        <w:tabs>
+          <w:tab w:val="left" w:pos="988" w:leader="none"/>
+        </w:tabs>
+        <w:jc w:val="both"/>
+        <w:rPr/>
       </w:pPr>
       <w:r>
         <w:rPr>
@@ -3359,7 +3734,7 @@
     <w:p>
       <w:pPr>
         <w:pStyle w:val="ListParagraph"/>
-        <w:jc w:val="left"/>
+        <w:jc w:val="both"/>
         <w:rPr>
           <w:rFonts w:cs="Vrinda"/>
           <w:bCs/>
@@ -3380,7 +3755,7 @@
     <w:p>
       <w:pPr>
         <w:pStyle w:val="ListParagraph"/>
-        <w:jc w:val="left"/>
+        <w:jc w:val="both"/>
         <w:rPr>
           <w:rFonts w:cs="Vrinda"/>
           <w:bCs/>
@@ -3410,7 +3785,7 @@
     <w:p>
       <w:pPr>
         <w:pStyle w:val="ListParagraph"/>
-        <w:jc w:val="left"/>
+        <w:jc w:val="both"/>
         <w:rPr>
           <w:rFonts w:cs="Vrinda"/>
           <w:bCs/>
@@ -3440,7 +3815,7 @@
     <w:p>
       <w:pPr>
         <w:pStyle w:val="ListParagraph"/>
-        <w:jc w:val="left"/>
+        <w:jc w:val="both"/>
         <w:rPr>
           <w:rFonts w:cs="Vrinda"/>
           <w:bCs/>
@@ -3470,7 +3845,7 @@
     <w:p>
       <w:pPr>
         <w:pStyle w:val="ListParagraph"/>
-        <w:jc w:val="left"/>
+        <w:jc w:val="both"/>
         <w:rPr>
           <w:rFonts w:cs="Vrinda"/>
           <w:bCs/>
@@ -3500,7 +3875,7 @@
     <w:p>
       <w:pPr>
         <w:pStyle w:val="ListParagraph"/>
-        <w:jc w:val="left"/>
+        <w:jc w:val="both"/>
         <w:rPr>
           <w:rFonts w:cs="Vrinda"/>
           <w:bCs/>
@@ -3530,7 +3905,7 @@
     <w:p>
       <w:pPr>
         <w:pStyle w:val="ListParagraph"/>
-        <w:jc w:val="left"/>
+        <w:jc w:val="both"/>
         <w:rPr>
           <w:rFonts w:cs="Vrinda"/>
           <w:bCs/>
@@ -3551,7 +3926,53 @@
     <w:p>
       <w:pPr>
         <w:pStyle w:val="ListParagraph"/>
-        <w:jc w:val="left"/>
+        <w:jc w:val="both"/>
+        <w:rPr>
+          <w:rFonts w:cs="Vrinda"/>
+          <w:bCs/>
+          <w:szCs w:val="28"/>
+          <w:lang w:bidi="bn-BD"/>
+        </w:rPr>
+      </w:pPr>
+      <w:r>
+        <w:rPr>
+          <w:rFonts w:cs="Vrinda"/>
+          <w:bCs/>
+          <w:szCs w:val="28"/>
+          <w:lang w:bidi="bn-BD"/>
+        </w:rPr>
+      </w:r>
+    </w:p>
+    <w:p>
+      <w:pPr>
+        <w:pStyle w:val="ListParagraph"/>
+        <w:jc w:val="center"/>
+        <w:rPr>
+          <w:rFonts w:cs="Vrinda"/>
+          <w:b/>
+          <w:b/>
+          <w:bCs/>
+          <w:sz w:val="46"/>
+          <w:szCs w:val="28"/>
+          <w:lang w:bidi="bn-BD"/>
+        </w:rPr>
+      </w:pPr>
+      <w:r>
+        <w:rPr>
+          <w:rFonts w:cs="Vrinda"/>
+          <w:b/>
+          <w:bCs/>
+          <w:sz w:val="46"/>
+          <w:szCs w:val="28"/>
+          <w:lang w:bidi="bn-BD"/>
+        </w:rPr>
+        <w:t>CRUID Operaton</w:t>
+      </w:r>
+    </w:p>
+    <w:p>
+      <w:pPr>
+        <w:pStyle w:val="ListParagraph"/>
+        <w:jc w:val="both"/>
         <w:rPr>
           <w:rFonts w:cs="Vrinda"/>
           <w:bCs/>
@@ -3575,17 +3996,20 @@
           <w:ilvl w:val="0"/>
           <w:numId w:val="1"/>
         </w:numPr>
-        <w:jc w:val="left"/>
-        <w:rPr>
-          <w:rFonts w:cs="Vrinda"/>
-          <w:bCs/>
-          <w:szCs w:val="28"/>
-          <w:lang w:bidi="bn-BD"/>
-        </w:rPr>
-      </w:pPr>
-      <w:r>
-        <w:rPr>
-          <w:rFonts w:cs="Vrinda"/>
+        <w:tabs>
+          <w:tab w:val="left" w:pos="988" w:leader="none"/>
+        </w:tabs>
+        <w:jc w:val="both"/>
+        <w:rPr>
+          <w:b/>
+          <w:b/>
+          <w:bCs/>
+        </w:rPr>
+      </w:pPr>
+      <w:r>
+        <w:rPr>
+          <w:rFonts w:cs="Vrinda"/>
+          <w:b/>
           <w:bCs/>
           <w:szCs w:val="28"/>
           <w:lang w:bidi="bn-BD"/>
@@ -3596,7 +4020,7 @@
     <w:p>
       <w:pPr>
         <w:pStyle w:val="ListParagraph"/>
-        <w:jc w:val="left"/>
+        <w:jc w:val="both"/>
         <w:rPr>
           <w:rFonts w:cs="Vrinda"/>
           <w:b/>
@@ -3654,7 +4078,7 @@
     <w:p>
       <w:pPr>
         <w:pStyle w:val="ListParagraph"/>
-        <w:jc w:val="left"/>
+        <w:jc w:val="both"/>
         <w:rPr>
           <w:rFonts w:cs="Vrinda"/>
           <w:bCs/>
@@ -3675,7 +4099,7 @@
     <w:p>
       <w:pPr>
         <w:pStyle w:val="ListParagraph"/>
-        <w:jc w:val="left"/>
+        <w:jc w:val="both"/>
         <w:rPr>
           <w:rFonts w:cs="Vrinda"/>
           <w:bCs/>
@@ -3696,7 +4120,7 @@
     <w:p>
       <w:pPr>
         <w:pStyle w:val="ListParagraph"/>
-        <w:jc w:val="left"/>
+        <w:jc w:val="both"/>
         <w:rPr>
           <w:rFonts w:cs="Vrinda"/>
           <w:bCs/>
@@ -3726,7 +4150,7 @@
     <w:p>
       <w:pPr>
         <w:pStyle w:val="ListParagraph"/>
-        <w:jc w:val="left"/>
+        <w:jc w:val="both"/>
         <w:rPr>
           <w:rFonts w:cs="Vrinda"/>
           <w:bCs/>
@@ -3756,7 +4180,7 @@
     <w:p>
       <w:pPr>
         <w:pStyle w:val="ListParagraph"/>
-        <w:jc w:val="left"/>
+        <w:jc w:val="both"/>
         <w:rPr>
           <w:rFonts w:cs="Vrinda"/>
           <w:bCs/>
@@ -3786,7 +4210,7 @@
     <w:p>
       <w:pPr>
         <w:pStyle w:val="ListParagraph"/>
-        <w:jc w:val="left"/>
+        <w:jc w:val="both"/>
         <w:rPr>
           <w:rFonts w:cs="Vrinda"/>
           <w:bCs/>
@@ -3816,7 +4240,7 @@
     <w:p>
       <w:pPr>
         <w:pStyle w:val="ListParagraph"/>
-        <w:jc w:val="left"/>
+        <w:jc w:val="both"/>
         <w:rPr>
           <w:rFonts w:cs="Vrinda"/>
           <w:bCs/>
@@ -3846,13 +4270,31 @@
     <w:p>
       <w:pPr>
         <w:pStyle w:val="ListParagraph"/>
-        <w:jc w:val="left"/>
-        <w:rPr>
-          <w:rFonts w:cs="Vrinda"/>
-          <w:bCs/>
-          <w:szCs w:val="28"/>
-          <w:lang w:bidi="bn-BD"/>
-        </w:rPr>
+        <w:ind w:left="720" w:hanging="0"/>
+        <w:jc w:val="both"/>
+        <w:rPr>
+          <w:rFonts w:cs="Vrinda"/>
+          <w:b/>
+          <w:b/>
+          <w:szCs w:val="28"/>
+          <w:lang w:bidi="bn-BD"/>
+        </w:rPr>
+      </w:pPr>
+      <w:r>
+        <w:rPr>
+          <w:rFonts w:cs="Vrinda"/>
+          <w:b/>
+          <w:szCs w:val="28"/>
+          <w:lang w:bidi="bn-BD"/>
+        </w:rPr>
+      </w:r>
+    </w:p>
+    <w:p>
+      <w:pPr>
+        <w:pStyle w:val="ListParagraph"/>
+        <w:ind w:left="720" w:hanging="0"/>
+        <w:jc w:val="both"/>
+        <w:rPr/>
       </w:pPr>
       <w:r>
         <w:rPr>
@@ -3867,7 +4309,7 @@
     <w:p>
       <w:pPr>
         <w:pStyle w:val="Normal"/>
-        <w:jc w:val="left"/>
+        <w:jc w:val="both"/>
         <w:rPr>
           <w:rFonts w:cs="Vrinda"/>
           <w:bCs/>
@@ -3889,7 +4331,7 @@
     <w:p>
       <w:pPr>
         <w:pStyle w:val="Normal"/>
-        <w:jc w:val="left"/>
+        <w:jc w:val="both"/>
         <w:rPr>
           <w:rFonts w:cs="Vrinda"/>
           <w:b/>
@@ -3920,7 +4362,7 @@
     <w:p>
       <w:pPr>
         <w:pStyle w:val="Normal"/>
-        <w:jc w:val="left"/>
+        <w:jc w:val="both"/>
         <w:rPr>
           <w:rFonts w:cs="Vrinda"/>
           <w:bCs/>
@@ -3943,7 +4385,7 @@
       <w:pPr>
         <w:pStyle w:val="Normal"/>
         <w:ind w:left="720" w:hanging="0"/>
-        <w:jc w:val="left"/>
+        <w:jc w:val="both"/>
         <w:rPr>
           <w:rFonts w:cs="Vrinda"/>
           <w:bCs/>
@@ -3974,7 +4416,7 @@
       <w:pPr>
         <w:pStyle w:val="Normal"/>
         <w:ind w:left="720" w:hanging="0"/>
-        <w:jc w:val="left"/>
+        <w:jc w:val="both"/>
         <w:rPr>
           <w:rFonts w:cs="Vrinda"/>
           <w:bCs/>
@@ -4005,7 +4447,7 @@
       <w:pPr>
         <w:pStyle w:val="Normal"/>
         <w:ind w:left="720" w:hanging="0"/>
-        <w:jc w:val="left"/>
+        <w:jc w:val="both"/>
         <w:rPr>
           <w:rFonts w:cs="Vrinda"/>
           <w:bCs/>
@@ -4036,7 +4478,7 @@
       <w:pPr>
         <w:pStyle w:val="Normal"/>
         <w:ind w:left="720" w:hanging="0"/>
-        <w:jc w:val="left"/>
+        <w:jc w:val="both"/>
         <w:rPr>
           <w:rFonts w:cs="Vrinda"/>
           <w:bCs/>
@@ -4067,7 +4509,7 @@
       <w:pPr>
         <w:pStyle w:val="Normal"/>
         <w:ind w:left="720" w:hanging="0"/>
-        <w:jc w:val="left"/>
+        <w:jc w:val="both"/>
         <w:rPr>
           <w:rFonts w:cs="Vrinda"/>
           <w:bCs/>
@@ -4098,7 +4540,7 @@
       <w:pPr>
         <w:pStyle w:val="Normal"/>
         <w:ind w:left="720" w:hanging="0"/>
-        <w:jc w:val="left"/>
+        <w:jc w:val="both"/>
         <w:rPr/>
       </w:pPr>
       <w:r>
@@ -4123,7 +4565,7 @@
     <w:p>
       <w:pPr>
         <w:pStyle w:val="ListParagraph"/>
-        <w:jc w:val="left"/>
+        <w:jc w:val="both"/>
         <w:rPr>
           <w:rFonts w:cs="Vrinda"/>
           <w:b/>
@@ -4145,7 +4587,7 @@
     <w:p>
       <w:pPr>
         <w:pStyle w:val="ListParagraph"/>
-        <w:jc w:val="left"/>
+        <w:jc w:val="both"/>
         <w:rPr>
           <w:rFonts w:cs="Vrinda"/>
           <w:b/>
@@ -4176,7 +4618,7 @@
     <w:p>
       <w:pPr>
         <w:pStyle w:val="ListParagraph"/>
-        <w:jc w:val="left"/>
+        <w:jc w:val="both"/>
         <w:rPr>
           <w:rFonts w:cs="Vrinda"/>
           <w:bCs/>
@@ -4197,7 +4639,7 @@
     <w:p>
       <w:pPr>
         <w:pStyle w:val="ListParagraph"/>
-        <w:jc w:val="left"/>
+        <w:jc w:val="both"/>
         <w:rPr>
           <w:rFonts w:cs="Vrinda"/>
           <w:bCs/>
@@ -4218,7 +4660,7 @@
     <w:p>
       <w:pPr>
         <w:pStyle w:val="ListParagraph"/>
-        <w:jc w:val="left"/>
+        <w:jc w:val="both"/>
         <w:rPr>
           <w:rFonts w:cs="Vrinda"/>
           <w:bCs/>
@@ -4239,7 +4681,7 @@
     <w:p>
       <w:pPr>
         <w:pStyle w:val="ListParagraph"/>
-        <w:jc w:val="left"/>
+        <w:jc w:val="both"/>
         <w:rPr>
           <w:rFonts w:cs="Vrinda"/>
           <w:bCs/>
@@ -4260,7 +4702,7 @@
     <w:p>
       <w:pPr>
         <w:pStyle w:val="ListParagraph"/>
-        <w:jc w:val="left"/>
+        <w:jc w:val="both"/>
         <w:rPr>
           <w:rFonts w:cs="Vrinda"/>
           <w:bCs/>
@@ -4281,7 +4723,7 @@
     <w:p>
       <w:pPr>
         <w:pStyle w:val="ListParagraph"/>
-        <w:jc w:val="left"/>
+        <w:jc w:val="both"/>
         <w:rPr>
           <w:rFonts w:cs="Vrinda"/>
           <w:bCs/>
@@ -4302,7 +4744,7 @@
     <w:p>
       <w:pPr>
         <w:pStyle w:val="ListParagraph"/>
-        <w:jc w:val="left"/>
+        <w:jc w:val="both"/>
         <w:rPr>
           <w:rFonts w:cs="Vrinda"/>
           <w:b/>
@@ -4324,7 +4766,7 @@
     <w:p>
       <w:pPr>
         <w:pStyle w:val="ListParagraph"/>
-        <w:jc w:val="left"/>
+        <w:jc w:val="both"/>
         <w:rPr>
           <w:rFonts w:cs="Vrinda"/>
           <w:bCs/>
@@ -4345,7 +4787,7 @@
     <w:p>
       <w:pPr>
         <w:pStyle w:val="ListParagraph"/>
-        <w:jc w:val="left"/>
+        <w:jc w:val="both"/>
         <w:rPr>
           <w:rFonts w:cs="Vrinda"/>
           <w:bCs/>
@@ -4375,7 +4817,7 @@
     <w:p>
       <w:pPr>
         <w:pStyle w:val="ListParagraph"/>
-        <w:jc w:val="left"/>
+        <w:jc w:val="both"/>
         <w:rPr>
           <w:rFonts w:cs="Vrinda"/>
           <w:bCs/>
@@ -4405,7 +4847,7 @@
     <w:p>
       <w:pPr>
         <w:pStyle w:val="ListParagraph"/>
-        <w:jc w:val="left"/>
+        <w:jc w:val="both"/>
         <w:rPr>
           <w:rFonts w:cs="Vrinda"/>
           <w:bCs/>
@@ -4435,7 +4877,7 @@
     <w:p>
       <w:pPr>
         <w:pStyle w:val="ListParagraph"/>
-        <w:jc w:val="left"/>
+        <w:jc w:val="both"/>
         <w:rPr>
           <w:rFonts w:cs="Vrinda"/>
           <w:bCs/>
@@ -4465,7 +4907,7 @@
     <w:p>
       <w:pPr>
         <w:pStyle w:val="ListParagraph"/>
-        <w:jc w:val="left"/>
+        <w:jc w:val="both"/>
         <w:rPr>
           <w:rFonts w:cs="Vrinda"/>
           <w:bCs/>
@@ -4495,7 +4937,7 @@
     <w:p>
       <w:pPr>
         <w:pStyle w:val="ListParagraph"/>
-        <w:jc w:val="left"/>
+        <w:jc w:val="both"/>
         <w:rPr>
           <w:rFonts w:cs="Vrinda"/>
           <w:bCs/>
@@ -4522,7 +4964,7 @@
         <w:tabs>
           <w:tab w:val="left" w:pos="900" w:leader="none"/>
         </w:tabs>
-        <w:jc w:val="left"/>
+        <w:jc w:val="both"/>
         <w:rPr/>
       </w:pPr>
       <w:r>
@@ -4537,7 +4979,7 @@
     <w:p>
       <w:pPr>
         <w:pStyle w:val="ListParagraph"/>
-        <w:jc w:val="left"/>
+        <w:jc w:val="both"/>
         <w:rPr>
           <w:rFonts w:cs="Vrinda"/>
           <w:szCs w:val="28"/>
@@ -4558,7 +5000,7 @@
     <w:p>
       <w:pPr>
         <w:pStyle w:val="ListParagraph"/>
-        <w:jc w:val="left"/>
+        <w:jc w:val="both"/>
         <w:rPr>
           <w:rFonts w:cs="Vrinda"/>
           <w:szCs w:val="28"/>
@@ -4577,7 +5019,7 @@
     <w:p>
       <w:pPr>
         <w:pStyle w:val="ListParagraph"/>
-        <w:jc w:val="left"/>
+        <w:jc w:val="both"/>
         <w:rPr>
           <w:rFonts w:cs="Vrinda"/>
           <w:szCs w:val="28"/>
@@ -4597,7 +5039,7 @@
     <w:p>
       <w:pPr>
         <w:pStyle w:val="ListParagraph"/>
-        <w:jc w:val="left"/>
+        <w:jc w:val="both"/>
         <w:rPr>
           <w:rFonts w:cs="Vrinda"/>
           <w:szCs w:val="28"/>
@@ -4617,7 +5059,7 @@
     <w:p>
       <w:pPr>
         <w:pStyle w:val="ListParagraph"/>
-        <w:jc w:val="left"/>
+        <w:jc w:val="both"/>
         <w:rPr>
           <w:rFonts w:cs="Vrinda"/>
           <w:szCs w:val="28"/>
@@ -4637,7 +5079,7 @@
     <w:p>
       <w:pPr>
         <w:pStyle w:val="ListParagraph"/>
-        <w:jc w:val="left"/>
+        <w:jc w:val="both"/>
         <w:rPr>
           <w:rFonts w:cs="Vrinda"/>
           <w:szCs w:val="28"/>
@@ -4658,7 +5100,7 @@
     <w:p>
       <w:pPr>
         <w:pStyle w:val="ListParagraph"/>
-        <w:jc w:val="left"/>
+        <w:jc w:val="both"/>
         <w:rPr>
           <w:rFonts w:cs="Vrinda"/>
           <w:szCs w:val="28"/>
@@ -4677,7 +5119,7 @@
     <w:p>
       <w:pPr>
         <w:pStyle w:val="ListParagraph"/>
-        <w:jc w:val="left"/>
+        <w:jc w:val="both"/>
         <w:rPr>
           <w:rFonts w:cs="Vrinda"/>
           <w:szCs w:val="28"/>
@@ -4704,7 +5146,7 @@
     <w:p>
       <w:pPr>
         <w:pStyle w:val="ListParagraph"/>
-        <w:jc w:val="left"/>
+        <w:jc w:val="both"/>
         <w:rPr>
           <w:rFonts w:cs="Vrinda"/>
           <w:szCs w:val="28"/>
@@ -4731,7 +5173,7 @@
     <w:p>
       <w:pPr>
         <w:pStyle w:val="ListParagraph"/>
-        <w:jc w:val="left"/>
+        <w:jc w:val="both"/>
         <w:rPr>
           <w:rFonts w:cs="Vrinda"/>
           <w:szCs w:val="28"/>
@@ -4758,7 +5200,7 @@
     <w:p>
       <w:pPr>
         <w:pStyle w:val="ListParagraph"/>
-        <w:jc w:val="left"/>
+        <w:jc w:val="both"/>
         <w:rPr>
           <w:rFonts w:cs="Vrinda"/>
           <w:szCs w:val="28"/>
@@ -4785,7 +5227,7 @@
     <w:p>
       <w:pPr>
         <w:pStyle w:val="ListParagraph"/>
-        <w:jc w:val="left"/>
+        <w:jc w:val="both"/>
         <w:rPr>
           <w:rFonts w:cs="Vrinda"/>
           <w:szCs w:val="28"/>
@@ -4812,7 +5254,7 @@
     <w:p>
       <w:pPr>
         <w:pStyle w:val="ListParagraph"/>
-        <w:jc w:val="left"/>
+        <w:jc w:val="both"/>
         <w:rPr>
           <w:rFonts w:cs="Vrinda"/>
           <w:szCs w:val="28"/>
@@ -4839,7 +5281,7 @@
     <w:p>
       <w:pPr>
         <w:pStyle w:val="ListParagraph"/>
-        <w:jc w:val="left"/>
+        <w:jc w:val="both"/>
         <w:rPr>
           <w:rFonts w:cs="Vrinda"/>
           <w:szCs w:val="28"/>
@@ -4866,25 +5308,25 @@
     <w:p>
       <w:pPr>
         <w:pStyle w:val="ListParagraph"/>
-        <w:jc w:val="left"/>
-        <w:rPr>
-          <w:rFonts w:cs="Vrinda"/>
-          <w:szCs w:val="28"/>
-          <w:lang w:bidi="bn-BD"/>
-        </w:rPr>
-      </w:pPr>
-      <w:r>
-        <w:rPr>
-          <w:rFonts w:cs="Vrinda"/>
-          <w:szCs w:val="28"/>
-          <w:lang w:bidi="bn-BD"/>
-        </w:rPr>
-      </w:r>
-    </w:p>
-    <w:p>
-      <w:pPr>
-        <w:pStyle w:val="ListParagraph"/>
-        <w:jc w:val="left"/>
+        <w:jc w:val="both"/>
+        <w:rPr>
+          <w:rFonts w:cs="Vrinda"/>
+          <w:szCs w:val="28"/>
+          <w:lang w:bidi="bn-BD"/>
+        </w:rPr>
+      </w:pPr>
+      <w:r>
+        <w:rPr>
+          <w:rFonts w:cs="Vrinda"/>
+          <w:szCs w:val="28"/>
+          <w:lang w:bidi="bn-BD"/>
+        </w:rPr>
+      </w:r>
+    </w:p>
+    <w:p>
+      <w:pPr>
+        <w:pStyle w:val="ListParagraph"/>
+        <w:jc w:val="both"/>
         <w:rPr>
           <w:rFonts w:cs="Vrinda"/>
           <w:szCs w:val="28"/>
@@ -4911,7 +5353,7 @@
     <w:p>
       <w:pPr>
         <w:pStyle w:val="ListParagraph"/>
-        <w:jc w:val="left"/>
+        <w:jc w:val="both"/>
         <w:rPr>
           <w:rFonts w:cs="Vrinda"/>
           <w:szCs w:val="28"/>
@@ -4938,7 +5380,7 @@
     <w:p>
       <w:pPr>
         <w:pStyle w:val="ListParagraph"/>
-        <w:jc w:val="left"/>
+        <w:jc w:val="both"/>
         <w:rPr>
           <w:rFonts w:cs="Vrinda"/>
           <w:szCs w:val="28"/>
@@ -4957,7 +5399,7 @@
     <w:p>
       <w:pPr>
         <w:pStyle w:val="ListParagraph"/>
-        <w:jc w:val="left"/>
+        <w:jc w:val="both"/>
         <w:rPr>
           <w:rFonts w:cs="Vrinda"/>
           <w:szCs w:val="28"/>
@@ -4984,7 +5426,7 @@
     <w:p>
       <w:pPr>
         <w:pStyle w:val="ListParagraph"/>
-        <w:jc w:val="left"/>
+        <w:jc w:val="both"/>
         <w:rPr>
           <w:rFonts w:cs="Vrinda"/>
           <w:szCs w:val="28"/>
@@ -5011,7 +5453,7 @@
     <w:p>
       <w:pPr>
         <w:pStyle w:val="Normal"/>
-        <w:jc w:val="left"/>
+        <w:jc w:val="both"/>
         <w:rPr>
           <w:rFonts w:cs="Vrinda"/>
           <w:b/>
@@ -5036,7 +5478,7 @@
     <w:p>
       <w:pPr>
         <w:pStyle w:val="Normal"/>
-        <w:jc w:val="left"/>
+        <w:jc w:val="both"/>
         <w:rPr>
           <w:rFonts w:cs="Vrinda"/>
           <w:b/>
@@ -5068,7 +5510,7 @@
     <w:p>
       <w:pPr>
         <w:pStyle w:val="Normal"/>
-        <w:jc w:val="left"/>
+        <w:jc w:val="both"/>
         <w:rPr>
           <w:rFonts w:cs="Vrinda"/>
           <w:szCs w:val="28"/>
@@ -5088,7 +5530,7 @@
     <w:p>
       <w:pPr>
         <w:pStyle w:val="Normal"/>
-        <w:jc w:val="left"/>
+        <w:jc w:val="both"/>
         <w:rPr>
           <w:rFonts w:cs="Vrinda"/>
           <w:szCs w:val="28"/>
@@ -5108,7 +5550,7 @@
     <w:p>
       <w:pPr>
         <w:pStyle w:val="Normal"/>
-        <w:jc w:val="left"/>
+        <w:jc w:val="both"/>
         <w:rPr>
           <w:rFonts w:cs="Vrinda"/>
           <w:szCs w:val="28"/>
@@ -5128,7 +5570,7 @@
     <w:p>
       <w:pPr>
         <w:pStyle w:val="Normal"/>
-        <w:jc w:val="left"/>
+        <w:jc w:val="both"/>
         <w:rPr>
           <w:rFonts w:cs="Vrinda"/>
           <w:szCs w:val="28"/>
@@ -5148,7 +5590,7 @@
     <w:p>
       <w:pPr>
         <w:pStyle w:val="Normal"/>
-        <w:jc w:val="left"/>
+        <w:jc w:val="both"/>
         <w:rPr>
           <w:rFonts w:cs="Vrinda"/>
           <w:szCs w:val="28"/>
@@ -5168,7 +5610,7 @@
     <w:p>
       <w:pPr>
         <w:pStyle w:val="Normal"/>
-        <w:jc w:val="left"/>
+        <w:jc w:val="both"/>
         <w:rPr>
           <w:rFonts w:cs="Vrinda"/>
           <w:b/>
@@ -5193,7 +5635,7 @@
     <w:p>
       <w:pPr>
         <w:pStyle w:val="Normal"/>
-        <w:jc w:val="left"/>
+        <w:jc w:val="both"/>
         <w:rPr>
           <w:rFonts w:cs="Vrinda"/>
           <w:szCs w:val="28"/>
@@ -5212,7 +5654,7 @@
     <w:p>
       <w:pPr>
         <w:pStyle w:val="Normal"/>
-        <w:jc w:val="left"/>
+        <w:jc w:val="both"/>
         <w:rPr>
           <w:rFonts w:cs="Vrinda"/>
           <w:szCs w:val="28"/>
@@ -5239,7 +5681,7 @@
     <w:p>
       <w:pPr>
         <w:pStyle w:val="Normal"/>
-        <w:jc w:val="left"/>
+        <w:jc w:val="both"/>
         <w:rPr>
           <w:rFonts w:cs="Vrinda"/>
           <w:szCs w:val="28"/>
@@ -5266,7 +5708,7 @@
     <w:p>
       <w:pPr>
         <w:pStyle w:val="Normal"/>
-        <w:jc w:val="left"/>
+        <w:jc w:val="both"/>
         <w:rPr>
           <w:rFonts w:cs="Vrinda"/>
           <w:szCs w:val="28"/>
@@ -5293,7 +5735,7 @@
     <w:p>
       <w:pPr>
         <w:pStyle w:val="Normal"/>
-        <w:jc w:val="left"/>
+        <w:jc w:val="both"/>
         <w:rPr>
           <w:rFonts w:cs="Vrinda"/>
           <w:szCs w:val="28"/>
@@ -5320,7 +5762,7 @@
     <w:p>
       <w:pPr>
         <w:pStyle w:val="Normal"/>
-        <w:jc w:val="left"/>
+        <w:jc w:val="both"/>
         <w:rPr>
           <w:rFonts w:cs="Vrinda"/>
           <w:szCs w:val="28"/>
@@ -5347,7 +5789,7 @@
     <w:p>
       <w:pPr>
         <w:pStyle w:val="Normal"/>
-        <w:jc w:val="left"/>
+        <w:jc w:val="both"/>
         <w:rPr>
           <w:rFonts w:cs="Vrinda"/>
           <w:szCs w:val="28"/>
@@ -5374,7 +5816,7 @@
     <w:p>
       <w:pPr>
         <w:pStyle w:val="Normal"/>
-        <w:jc w:val="left"/>
+        <w:jc w:val="both"/>
         <w:rPr>
           <w:rFonts w:cs="Vrinda"/>
           <w:szCs w:val="28"/>
@@ -5401,7 +5843,7 @@
     <w:p>
       <w:pPr>
         <w:pStyle w:val="Normal"/>
-        <w:jc w:val="left"/>
+        <w:jc w:val="both"/>
         <w:rPr>
           <w:rFonts w:cs="Vrinda"/>
           <w:szCs w:val="28"/>
@@ -5428,7 +5870,7 @@
     <w:p>
       <w:pPr>
         <w:pStyle w:val="Normal"/>
-        <w:jc w:val="left"/>
+        <w:jc w:val="both"/>
         <w:rPr>
           <w:rFonts w:cs="Vrinda"/>
           <w:szCs w:val="28"/>
@@ -5446,7 +5888,7 @@
     <w:p>
       <w:pPr>
         <w:pStyle w:val="Normal"/>
-        <w:jc w:val="left"/>
+        <w:jc w:val="both"/>
         <w:rPr>
           <w:rFonts w:cs="Vrinda"/>
           <w:szCs w:val="28"/>
@@ -5473,7 +5915,7 @@
     <w:p>
       <w:pPr>
         <w:pStyle w:val="Normal"/>
-        <w:jc w:val="left"/>
+        <w:jc w:val="both"/>
         <w:rPr>
           <w:rFonts w:cs="Vrinda"/>
           <w:szCs w:val="28"/>
@@ -5500,7 +5942,7 @@
     <w:p>
       <w:pPr>
         <w:pStyle w:val="Normal"/>
-        <w:jc w:val="left"/>
+        <w:jc w:val="both"/>
         <w:rPr>
           <w:rFonts w:cs="Vrinda"/>
           <w:szCs w:val="28"/>
@@ -5527,7 +5969,7 @@
     <w:p>
       <w:pPr>
         <w:pStyle w:val="Normal"/>
-        <w:jc w:val="left"/>
+        <w:jc w:val="both"/>
         <w:rPr>
           <w:rFonts w:cs="Vrinda"/>
           <w:szCs w:val="28"/>
@@ -5545,7 +5987,7 @@
     <w:p>
       <w:pPr>
         <w:pStyle w:val="Normal"/>
-        <w:jc w:val="left"/>
+        <w:jc w:val="both"/>
         <w:rPr>
           <w:rFonts w:cs="Vrinda"/>
           <w:szCs w:val="28"/>
@@ -5572,7 +6014,7 @@
     <w:p>
       <w:pPr>
         <w:pStyle w:val="Normal"/>
-        <w:jc w:val="left"/>
+        <w:jc w:val="both"/>
         <w:rPr>
           <w:rFonts w:cs="Vrinda"/>
           <w:szCs w:val="28"/>
@@ -5599,7 +6041,7 @@
     <w:p>
       <w:pPr>
         <w:pStyle w:val="Normal"/>
-        <w:jc w:val="left"/>
+        <w:jc w:val="both"/>
         <w:rPr>
           <w:rFonts w:cs="Vrinda"/>
           <w:szCs w:val="28"/>
@@ -5618,7 +6060,7 @@
     <w:p>
       <w:pPr>
         <w:pStyle w:val="Normal"/>
-        <w:jc w:val="left"/>
+        <w:jc w:val="both"/>
         <w:rPr>
           <w:rFonts w:cs="Vrinda"/>
           <w:szCs w:val="28"/>
@@ -5645,7 +6087,7 @@
     <w:p>
       <w:pPr>
         <w:pStyle w:val="Normal"/>
-        <w:jc w:val="left"/>
+        <w:jc w:val="both"/>
         <w:rPr>
           <w:rFonts w:cs="Vrinda"/>
           <w:szCs w:val="28"/>
@@ -5679,22 +6121,26 @@
         <w:tabs>
           <w:tab w:val="left" w:pos="913" w:leader="none"/>
         </w:tabs>
-        <w:jc w:val="left"/>
-        <w:rPr/>
-      </w:pPr>
-      <w:r>
-        <w:rPr>
-          <w:rFonts w:cs="Vrinda"/>
-          <w:szCs w:val="28"/>
-          <w:lang w:bidi="bn-BD"/>
-        </w:rPr>
-        <w:t>Authentication or Login/Logout System:</w:t>
-      </w:r>
-    </w:p>
-    <w:p>
-      <w:pPr>
-        <w:pStyle w:val="ListParagraph"/>
-        <w:jc w:val="left"/>
+        <w:jc w:val="center"/>
+        <w:rPr>
+          <w:sz w:val="42"/>
+          <w:szCs w:val="28"/>
+        </w:rPr>
+      </w:pPr>
+      <w:r>
+        <w:rPr>
+          <w:rFonts w:cs="Vrinda"/>
+          <w:sz w:val="42"/>
+          <w:szCs w:val="28"/>
+          <w:lang w:bidi="bn-BD"/>
+        </w:rPr>
+        <w:t>Authentication or Login/Logout System</w:t>
+      </w:r>
+    </w:p>
+    <w:p>
+      <w:pPr>
+        <w:pStyle w:val="ListParagraph"/>
+        <w:jc w:val="both"/>
         <w:rPr>
           <w:rFonts w:cs="Vrinda"/>
           <w:szCs w:val="28"/>
@@ -5714,7 +6160,7 @@
         <w:pStyle w:val="ListParagraph"/>
         <w:spacing w:before="0" w:after="200"/>
         <w:contextualSpacing/>
-        <w:jc w:val="left"/>
+        <w:jc w:val="both"/>
         <w:rPr/>
       </w:pPr>
       <w:r>
@@ -5739,15 +6185,13 @@
   <w:abstractNum w:abstractNumId="1">
     <w:lvl w:ilvl="0">
       <w:start w:val="1"/>
-      <w:numFmt w:val="decimal"/>
-      <w:lvlText w:val="%1."/>
+      <w:numFmt w:val="none"/>
+      <w:suff w:val="nothing"/>
+      <w:lvlText w:val=""/>
       <w:lvlJc w:val="left"/>
       <w:pPr>
         <w:ind w:left="720" w:hanging="360"/>
       </w:pPr>
-      <w:rPr>
-        <w:b/>
-      </w:rPr>
     </w:lvl>
     <w:lvl w:ilvl="1">
       <w:start w:val="1"/>
@@ -5956,7 +6400,6 @@
     <w:rPrDefault>
       <w:rPr>
         <w:rFonts w:ascii="Calibri" w:hAnsi="Calibri" w:eastAsia="Calibri" w:cs="Vrinda" w:asciiTheme="minorHAnsi" w:cstheme="minorBidi" w:eastAsiaTheme="minorHAnsi" w:hAnsiTheme="minorHAnsi"/>
-        <w:sz w:val="22"/>
         <w:szCs w:val="22"/>
         <w:lang w:val="en-US" w:eastAsia="en-US" w:bidi="ar-SA"/>
       </w:rPr>
@@ -6116,7 +6559,7 @@
     </w:pPr>
     <w:rPr>
       <w:rFonts w:ascii="Calibri" w:hAnsi="Calibri" w:eastAsia="Calibri" w:cs="Vrinda" w:asciiTheme="minorHAnsi" w:cstheme="minorBidi" w:eastAsiaTheme="minorHAnsi" w:hAnsiTheme="minorHAnsi"/>
-      <w:color w:val="auto"/>
+      <w:color w:val="00000A"/>
       <w:sz w:val="22"/>
       <w:szCs w:val="22"/>
       <w:lang w:val="en-US" w:eastAsia="en-US" w:bidi="ar-SA"/>
@@ -6146,6 +6589,25 @@
     <w:qFormat/>
     <w:rPr>
       <w:b/>
+    </w:rPr>
+  </w:style>
+  <w:style w:type="character" w:styleId="ListLabel2">
+    <w:name w:val="ListLabel 2"/>
+    <w:qFormat/>
+    <w:rPr>
+      <w:b/>
+    </w:rPr>
+  </w:style>
+  <w:style w:type="character" w:styleId="NumberingSymbols">
+    <w:name w:val="Numbering Symbols"/>
+    <w:qFormat/>
+    <w:rPr/>
+  </w:style>
+  <w:style w:type="character" w:styleId="SourceText">
+    <w:name w:val="Source Text"/>
+    <w:qFormat/>
+    <w:rPr>
+      <w:rFonts w:ascii="Liberation Mono" w:hAnsi="Liberation Mono" w:eastAsia="Liberation Mono" w:cs="Liberation Mono"/>
     </w:rPr>
   </w:style>
   <w:style w:type="paragraph" w:styleId="Heading">
@@ -6217,6 +6679,13 @@
       <w:ind w:left="720" w:hanging="0"/>
       <w:contextualSpacing/>
     </w:pPr>
+    <w:rPr/>
+  </w:style>
+  <w:style w:type="paragraph" w:styleId="PreformattedText">
+    <w:name w:val="Preformatted Text"/>
+    <w:basedOn w:val="Normal"/>
+    <w:qFormat/>
+    <w:pPr/>
     <w:rPr/>
   </w:style>
   <w:style w:type="numbering" w:styleId="NoList" w:default="1">

</xml_diff>

<commit_message>
pc shudown, restart and sleep commands added
</commit_message>
<xml_diff>
--- a/Laravel/laravel.docx
+++ b/Laravel/laravel.docx
@@ -229,13 +229,48 @@
         </w:rPr>
       </w:pPr>
       <w:r>
-        <w:rPr>
+        <w:rPr/>
+      </w:r>
+    </w:p>
+    <w:p>
+      <w:pPr>
+        <w:pStyle w:val="ListParagraph"/>
+        <w:ind w:left="720" w:hanging="0"/>
+        <w:jc w:val="center"/>
+        <w:rPr>
+          <w:b/>
           <w:b/>
           <w:bCs/>
           <w:sz w:val="42"/>
           <w:szCs w:val="22"/>
         </w:rPr>
-        <w:t>Routing in Laravel</w:t>
+      </w:pPr>
+      <w:r>
+        <w:rPr>
+          <w:b/>
+          <w:bCs/>
+          <w:sz w:val="42"/>
+          <w:szCs w:val="22"/>
+        </w:rPr>
+        <w:t xml:space="preserve">Routing </w:t>
+      </w:r>
+      <w:r>
+        <w:rPr>
+          <w:b/>
+          <w:bCs/>
+          <w:sz w:val="42"/>
+          <w:szCs w:val="22"/>
+        </w:rPr>
+        <w:t>&amp; Controller</w:t>
+      </w:r>
+      <w:r>
+        <w:rPr>
+          <w:b/>
+          <w:bCs/>
+          <w:sz w:val="42"/>
+          <w:szCs w:val="22"/>
+        </w:rPr>
+        <w:t xml:space="preserve"> in Laravel</w:t>
       </w:r>
     </w:p>
     <w:p>
@@ -1425,17 +1460,7 @@
           <w:szCs w:val="28"/>
           <w:lang w:bidi="bn-BD"/>
         </w:rPr>
-        <w:t>Laravel Collective</w:t>
-      </w:r>
-      <w:r>
-        <w:rPr>
-          <w:rFonts w:cs="Vrinda"/>
-          <w:b/>
-          <w:bCs/>
-          <w:szCs w:val="28"/>
-          <w:lang w:bidi="bn-BD"/>
-        </w:rPr>
-        <w:t>:</w:t>
+        <w:t>Laravel Collective:</w:t>
       </w:r>
     </w:p>
     <w:p>
@@ -1766,6 +1791,63 @@
           <w:szCs w:val="28"/>
           <w:lang w:bidi="bn-BD"/>
         </w:rPr>
+      </w:r>
+    </w:p>
+    <w:p>
+      <w:pPr>
+        <w:pStyle w:val="ListParagraph"/>
+        <w:jc w:val="both"/>
+        <w:rPr>
+          <w:rFonts w:cs="Vrinda"/>
+          <w:szCs w:val="28"/>
+          <w:lang w:bidi="bn-BD"/>
+        </w:rPr>
+      </w:pPr>
+      <w:r>
+        <w:rPr>
+          <w:rFonts w:cs="Vrinda"/>
+          <w:szCs w:val="28"/>
+          <w:lang w:bidi="bn-BD"/>
+        </w:rPr>
+      </w:r>
+    </w:p>
+    <w:p>
+      <w:pPr>
+        <w:pStyle w:val="ListParagraph"/>
+        <w:jc w:val="center"/>
+        <w:rPr>
+          <w:rFonts w:cs="Vrinda"/>
+          <w:b/>
+          <w:b/>
+          <w:bCs/>
+          <w:sz w:val="46"/>
+          <w:szCs w:val="46"/>
+          <w:lang w:bidi="bn-BD"/>
+        </w:rPr>
+      </w:pPr>
+      <w:r>
+        <w:rPr/>
+      </w:r>
+      <w:r>
+        <w:br w:type="page"/>
+      </w:r>
+    </w:p>
+    <w:p>
+      <w:pPr>
+        <w:pStyle w:val="ListParagraph"/>
+        <w:jc w:val="center"/>
+        <w:rPr>
+          <w:rFonts w:cs="Vrinda"/>
+          <w:b/>
+          <w:b/>
+          <w:bCs/>
+          <w:sz w:val="46"/>
+          <w:szCs w:val="46"/>
+          <w:lang w:bidi="bn-BD"/>
+        </w:rPr>
+      </w:pPr>
+      <w:r>
+        <w:rPr/>
       </w:r>
     </w:p>
     <w:p>
@@ -2357,79 +2439,55 @@
     <w:p>
       <w:pPr>
         <w:pStyle w:val="ListParagraph"/>
-        <w:jc w:val="both"/>
-        <w:rPr>
-          <w:rFonts w:cs="Vrinda"/>
-          <w:szCs w:val="28"/>
-          <w:lang w:bidi="bn-BD"/>
-        </w:rPr>
-      </w:pPr>
-      <w:r>
-        <w:rPr>
-          <w:rFonts w:cs="Vrinda"/>
-          <w:szCs w:val="28"/>
-          <w:lang w:bidi="bn-BD"/>
-        </w:rPr>
-      </w:r>
-    </w:p>
-    <w:p>
-      <w:pPr>
-        <w:pStyle w:val="ListParagraph"/>
-        <w:jc w:val="both"/>
-        <w:rPr>
-          <w:rFonts w:cs="Vrinda"/>
-          <w:szCs w:val="28"/>
-          <w:lang w:bidi="bn-BD"/>
-        </w:rPr>
-      </w:pPr>
-      <w:r>
-        <w:rPr>
-          <w:rFonts w:cs="Vrinda"/>
-          <w:szCs w:val="28"/>
-          <w:lang w:bidi="bn-BD"/>
-        </w:rPr>
-      </w:r>
-    </w:p>
-    <w:p>
-      <w:pPr>
-        <w:pStyle w:val="ListParagraph"/>
-        <w:jc w:val="both"/>
-        <w:rPr>
-          <w:rFonts w:cs="Vrinda"/>
-          <w:szCs w:val="28"/>
-          <w:lang w:bidi="bn-BD"/>
-        </w:rPr>
-      </w:pPr>
-      <w:r>
-        <w:rPr>
-          <w:rFonts w:cs="Vrinda"/>
-          <w:szCs w:val="28"/>
-          <w:lang w:bidi="bn-BD"/>
-        </w:rPr>
-      </w:r>
-    </w:p>
-    <w:p>
-      <w:pPr>
-        <w:pStyle w:val="ListParagraph"/>
         <w:jc w:val="center"/>
         <w:rPr>
+          <w:rFonts w:cs="Vrinda"/>
           <w:b/>
           <w:b/>
           <w:bCs/>
           <w:sz w:val="46"/>
           <w:szCs w:val="46"/>
-        </w:rPr>
-      </w:pPr>
-      <w:r>
-        <w:rPr>
-          <w:rFonts w:cs="Vrinda"/>
+          <w:lang w:bidi="bn-BD"/>
+        </w:rPr>
+      </w:pPr>
+      <w:r>
+        <w:rPr/>
+      </w:r>
+    </w:p>
+    <w:p>
+      <w:pPr>
+        <w:pStyle w:val="ListParagraph"/>
+        <w:jc w:val="center"/>
+        <w:rPr>
+          <w:rFonts w:cs="Vrinda"/>
+          <w:b/>
           <w:b/>
           <w:bCs/>
           <w:sz w:val="46"/>
           <w:szCs w:val="46"/>
           <w:lang w:bidi="bn-BD"/>
         </w:rPr>
-        <w:t>Making Controller</w:t>
+      </w:pPr>
+      <w:r>
+        <w:rPr/>
+      </w:r>
+    </w:p>
+    <w:p>
+      <w:pPr>
+        <w:pStyle w:val="ListParagraph"/>
+        <w:jc w:val="center"/>
+        <w:rPr/>
+      </w:pPr>
+      <w:r>
+        <w:rPr>
+          <w:rFonts w:cs="Vrinda"/>
+          <w:b/>
+          <w:bCs/>
+          <w:sz w:val="46"/>
+          <w:szCs w:val="46"/>
+          <w:lang w:bidi="bn-BD"/>
+        </w:rPr>
+        <w:t>Form Making</w:t>
       </w:r>
     </w:p>
     <w:p>
@@ -2598,11 +2656,7 @@
       <w:pPr>
         <w:pStyle w:val="ListParagraph"/>
         <w:jc w:val="both"/>
-        <w:rPr>
-          <w:rFonts w:cs="Vrinda"/>
-          <w:szCs w:val="28"/>
-          <w:lang w:bidi="bn-BD"/>
-        </w:rPr>
+        <w:rPr/>
       </w:pPr>
       <w:r>
         <w:rPr>
@@ -2680,11 +2734,7 @@
       <w:pPr>
         <w:pStyle w:val="ListParagraph"/>
         <w:jc w:val="both"/>
-        <w:rPr>
-          <w:rFonts w:cs="Vrinda"/>
-          <w:szCs w:val="28"/>
-          <w:lang w:bidi="bn-BD"/>
-        </w:rPr>
+        <w:rPr/>
       </w:pPr>
       <w:r>
         <w:rPr>
@@ -2699,11 +2749,7 @@
       <w:pPr>
         <w:pStyle w:val="ListParagraph"/>
         <w:jc w:val="both"/>
-        <w:rPr>
-          <w:rFonts w:cs="Vrinda"/>
-          <w:szCs w:val="28"/>
-          <w:lang w:bidi="bn-BD"/>
-        </w:rPr>
+        <w:rPr/>
       </w:pPr>
       <w:r>
         <w:rPr>
@@ -2718,11 +2764,7 @@
       <w:pPr>
         <w:pStyle w:val="ListParagraph"/>
         <w:jc w:val="both"/>
-        <w:rPr>
-          <w:rFonts w:cs="Vrinda"/>
-          <w:szCs w:val="28"/>
-          <w:lang w:bidi="bn-BD"/>
-        </w:rPr>
+        <w:rPr/>
       </w:pPr>
       <w:r>
         <w:rPr>
@@ -2769,11 +2811,7 @@
       <w:pPr>
         <w:pStyle w:val="Normal"/>
         <w:jc w:val="both"/>
-        <w:rPr>
-          <w:rFonts w:cs="Vrinda"/>
-          <w:szCs w:val="28"/>
-          <w:lang w:bidi="bn-BD"/>
-        </w:rPr>
+        <w:rPr/>
       </w:pPr>
       <w:r>
         <w:rPr>
@@ -2873,11 +2911,7 @@
       <w:pPr>
         <w:pStyle w:val="ListParagraph"/>
         <w:jc w:val="both"/>
-        <w:rPr>
-          <w:rFonts w:cs="Vrinda"/>
-          <w:szCs w:val="28"/>
-          <w:lang w:bidi="bn-BD"/>
-        </w:rPr>
+        <w:rPr/>
       </w:pPr>
       <w:r>
         <w:rPr>
@@ -2892,11 +2926,7 @@
       <w:pPr>
         <w:pStyle w:val="ListParagraph"/>
         <w:jc w:val="both"/>
-        <w:rPr>
-          <w:rFonts w:cs="Vrinda"/>
-          <w:szCs w:val="28"/>
-          <w:lang w:bidi="bn-BD"/>
-        </w:rPr>
+        <w:rPr/>
       </w:pPr>
       <w:r>
         <w:rPr>
@@ -2913,11 +2943,7 @@
       <w:pPr>
         <w:pStyle w:val="ListParagraph"/>
         <w:jc w:val="both"/>
-        <w:rPr>
-          <w:rFonts w:cs="Vrinda"/>
-          <w:szCs w:val="28"/>
-          <w:lang w:bidi="bn-BD"/>
-        </w:rPr>
+        <w:rPr/>
       </w:pPr>
       <w:r>
         <w:rPr>
@@ -3009,12 +3035,7 @@
       <w:pPr>
         <w:pStyle w:val="ListParagraph"/>
         <w:jc w:val="both"/>
-        <w:rPr>
-          <w:rFonts w:cs="Vrinda"/>
-          <w:bCs/>
-          <w:szCs w:val="28"/>
-          <w:lang w:bidi="bn-BD"/>
-        </w:rPr>
+        <w:rPr/>
       </w:pPr>
       <w:r>
         <w:rPr>
@@ -3030,12 +3051,7 @@
       <w:pPr>
         <w:pStyle w:val="ListParagraph"/>
         <w:jc w:val="both"/>
-        <w:rPr>
-          <w:rFonts w:cs="Vrinda"/>
-          <w:bCs/>
-          <w:szCs w:val="28"/>
-          <w:lang w:bidi="bn-BD"/>
-        </w:rPr>
+        <w:rPr/>
       </w:pPr>
       <w:r>
         <w:rPr>
@@ -3060,12 +3076,7 @@
       <w:pPr>
         <w:pStyle w:val="ListParagraph"/>
         <w:jc w:val="both"/>
-        <w:rPr>
-          <w:rFonts w:cs="Vrinda"/>
-          <w:bCs/>
-          <w:szCs w:val="28"/>
-          <w:lang w:bidi="bn-BD"/>
-        </w:rPr>
+        <w:rPr/>
       </w:pPr>
       <w:r>
         <w:rPr>
@@ -3090,12 +3101,7 @@
       <w:pPr>
         <w:pStyle w:val="ListParagraph"/>
         <w:jc w:val="both"/>
-        <w:rPr>
-          <w:rFonts w:cs="Vrinda"/>
-          <w:bCs/>
-          <w:szCs w:val="28"/>
-          <w:lang w:bidi="bn-BD"/>
-        </w:rPr>
+        <w:rPr/>
       </w:pPr>
       <w:r>
         <w:rPr>
@@ -3120,12 +3126,7 @@
       <w:pPr>
         <w:pStyle w:val="ListParagraph"/>
         <w:jc w:val="both"/>
-        <w:rPr>
-          <w:rFonts w:cs="Vrinda"/>
-          <w:bCs/>
-          <w:szCs w:val="28"/>
-          <w:lang w:bidi="bn-BD"/>
-        </w:rPr>
+        <w:rPr/>
       </w:pPr>
       <w:r>
         <w:rPr>
@@ -3150,12 +3151,7 @@
       <w:pPr>
         <w:pStyle w:val="ListParagraph"/>
         <w:jc w:val="both"/>
-        <w:rPr>
-          <w:rFonts w:cs="Vrinda"/>
-          <w:bCs/>
-          <w:szCs w:val="28"/>
-          <w:lang w:bidi="bn-BD"/>
-        </w:rPr>
+        <w:rPr/>
       </w:pPr>
       <w:r>
         <w:rPr>
@@ -3180,12 +3176,7 @@
       <w:pPr>
         <w:pStyle w:val="ListParagraph"/>
         <w:jc w:val="both"/>
-        <w:rPr>
-          <w:rFonts w:cs="Vrinda"/>
-          <w:bCs/>
-          <w:szCs w:val="28"/>
-          <w:lang w:bidi="bn-BD"/>
-        </w:rPr>
+        <w:rPr/>
       </w:pPr>
       <w:r>
         <w:rPr>
@@ -3210,12 +3201,7 @@
       <w:pPr>
         <w:pStyle w:val="ListParagraph"/>
         <w:jc w:val="both"/>
-        <w:rPr>
-          <w:rFonts w:cs="Vrinda"/>
-          <w:bCs/>
-          <w:szCs w:val="28"/>
-          <w:lang w:bidi="bn-BD"/>
-        </w:rPr>
+        <w:rPr/>
       </w:pPr>
       <w:r>
         <w:rPr>
@@ -3279,12 +3265,7 @@
       <w:pPr>
         <w:pStyle w:val="ListParagraph"/>
         <w:jc w:val="both"/>
-        <w:rPr>
-          <w:rFonts w:cs="Vrinda"/>
-          <w:bCs/>
-          <w:szCs w:val="28"/>
-          <w:lang w:bidi="bn-BD"/>
-        </w:rPr>
+        <w:rPr/>
       </w:pPr>
       <w:r>
         <w:rPr>
@@ -3300,12 +3281,7 @@
       <w:pPr>
         <w:pStyle w:val="ListParagraph"/>
         <w:jc w:val="both"/>
-        <w:rPr>
-          <w:rFonts w:cs="Vrinda"/>
-          <w:bCs/>
-          <w:szCs w:val="28"/>
-          <w:lang w:bidi="bn-BD"/>
-        </w:rPr>
+        <w:rPr/>
       </w:pPr>
       <w:r>
         <w:rPr>
@@ -3330,12 +3306,7 @@
       <w:pPr>
         <w:pStyle w:val="ListParagraph"/>
         <w:jc w:val="both"/>
-        <w:rPr>
-          <w:rFonts w:cs="Vrinda"/>
-          <w:bCs/>
-          <w:szCs w:val="28"/>
-          <w:lang w:bidi="bn-BD"/>
-        </w:rPr>
+        <w:rPr/>
       </w:pPr>
       <w:r>
         <w:rPr>
@@ -3360,12 +3331,7 @@
       <w:pPr>
         <w:pStyle w:val="ListParagraph"/>
         <w:jc w:val="both"/>
-        <w:rPr>
-          <w:rFonts w:cs="Vrinda"/>
-          <w:bCs/>
-          <w:szCs w:val="28"/>
-          <w:lang w:bidi="bn-BD"/>
-        </w:rPr>
+        <w:rPr/>
       </w:pPr>
       <w:r>
         <w:rPr>
@@ -3390,12 +3356,7 @@
       <w:pPr>
         <w:pStyle w:val="ListParagraph"/>
         <w:jc w:val="both"/>
-        <w:rPr>
-          <w:rFonts w:cs="Vrinda"/>
-          <w:bCs/>
-          <w:szCs w:val="28"/>
-          <w:lang w:bidi="bn-BD"/>
-        </w:rPr>
+        <w:rPr/>
       </w:pPr>
       <w:r>
         <w:rPr>

</xml_diff>

<commit_message>
laravel service provider tutorial added
</commit_message>
<xml_diff>
--- a/Laravel/laravel.docx
+++ b/Laravel/laravel.docx
@@ -229,7 +229,12 @@
         </w:rPr>
       </w:pPr>
       <w:r>
-        <w:rPr/>
+        <w:rPr>
+          <w:b/>
+          <w:bCs/>
+          <w:sz w:val="42"/>
+          <w:szCs w:val="22"/>
+        </w:rPr>
       </w:r>
     </w:p>
     <w:p>
@@ -252,25 +257,7 @@
           <w:sz w:val="42"/>
           <w:szCs w:val="22"/>
         </w:rPr>
-        <w:t xml:space="preserve">Routing </w:t>
-      </w:r>
-      <w:r>
-        <w:rPr>
-          <w:b/>
-          <w:bCs/>
-          <w:sz w:val="42"/>
-          <w:szCs w:val="22"/>
-        </w:rPr>
-        <w:t>&amp; Controller</w:t>
-      </w:r>
-      <w:r>
-        <w:rPr>
-          <w:b/>
-          <w:bCs/>
-          <w:sz w:val="42"/>
-          <w:szCs w:val="22"/>
-        </w:rPr>
-        <w:t xml:space="preserve"> in Laravel</w:t>
+        <w:t>Routing &amp; Controller in Laravel</w:t>
       </w:r>
     </w:p>
     <w:p>
@@ -1826,28 +1813,42 @@
         </w:rPr>
       </w:pPr>
       <w:r>
-        <w:rPr/>
-      </w:r>
-      <w:r>
-        <w:br w:type="page"/>
-      </w:r>
-    </w:p>
-    <w:p>
-      <w:pPr>
-        <w:pStyle w:val="ListParagraph"/>
-        <w:jc w:val="center"/>
-        <w:rPr>
-          <w:rFonts w:cs="Vrinda"/>
-          <w:b/>
+        <w:rPr>
+          <w:rFonts w:cs="Vrinda"/>
           <w:b/>
           <w:bCs/>
           <w:sz w:val="46"/>
           <w:szCs w:val="46"/>
           <w:lang w:bidi="bn-BD"/>
         </w:rPr>
-      </w:pPr>
-      <w:r>
-        <w:rPr/>
+      </w:r>
+      <w:r>
+        <w:br w:type="page"/>
+      </w:r>
+    </w:p>
+    <w:p>
+      <w:pPr>
+        <w:pStyle w:val="ListParagraph"/>
+        <w:jc w:val="center"/>
+        <w:rPr>
+          <w:rFonts w:cs="Vrinda"/>
+          <w:b/>
+          <w:b/>
+          <w:bCs/>
+          <w:sz w:val="46"/>
+          <w:szCs w:val="46"/>
+          <w:lang w:bidi="bn-BD"/>
+        </w:rPr>
+      </w:pPr>
+      <w:r>
+        <w:rPr>
+          <w:rFonts w:cs="Vrinda"/>
+          <w:b/>
+          <w:bCs/>
+          <w:sz w:val="46"/>
+          <w:szCs w:val="46"/>
+          <w:lang w:bidi="bn-BD"/>
+        </w:rPr>
       </w:r>
     </w:p>
     <w:p>
@@ -2451,25 +2452,39 @@
         </w:rPr>
       </w:pPr>
       <w:r>
-        <w:rPr/>
-      </w:r>
-    </w:p>
-    <w:p>
-      <w:pPr>
-        <w:pStyle w:val="ListParagraph"/>
-        <w:jc w:val="center"/>
-        <w:rPr>
-          <w:rFonts w:cs="Vrinda"/>
-          <w:b/>
+        <w:rPr>
+          <w:rFonts w:cs="Vrinda"/>
           <w:b/>
           <w:bCs/>
           <w:sz w:val="46"/>
           <w:szCs w:val="46"/>
           <w:lang w:bidi="bn-BD"/>
         </w:rPr>
-      </w:pPr>
-      <w:r>
-        <w:rPr/>
+      </w:r>
+    </w:p>
+    <w:p>
+      <w:pPr>
+        <w:pStyle w:val="ListParagraph"/>
+        <w:jc w:val="center"/>
+        <w:rPr>
+          <w:rFonts w:cs="Vrinda"/>
+          <w:b/>
+          <w:b/>
+          <w:bCs/>
+          <w:sz w:val="46"/>
+          <w:szCs w:val="46"/>
+          <w:lang w:bidi="bn-BD"/>
+        </w:rPr>
+      </w:pPr>
+      <w:r>
+        <w:rPr>
+          <w:rFonts w:cs="Vrinda"/>
+          <w:b/>
+          <w:bCs/>
+          <w:sz w:val="46"/>
+          <w:szCs w:val="46"/>
+          <w:lang w:bidi="bn-BD"/>
+        </w:rPr>
       </w:r>
     </w:p>
     <w:p>
@@ -6120,6 +6135,3125 @@
           <w:szCs w:val="28"/>
           <w:lang w:bidi="bn-BD"/>
         </w:rPr>
+      </w:r>
+    </w:p>
+    <w:p>
+      <w:pPr>
+        <w:pStyle w:val="Normal"/>
+        <w:spacing w:before="0" w:after="200"/>
+        <w:contextualSpacing/>
+        <w:jc w:val="both"/>
+        <w:rPr/>
+      </w:pPr>
+      <w:r>
+        <w:rPr>
+          <w:rFonts w:cs="Vrinda"/>
+          <w:szCs w:val="28"/>
+          <w:lang w:bidi="bn-BD"/>
+        </w:rPr>
+        <w:t>return</w:t>
+      </w:r>
+    </w:p>
+    <w:p>
+      <w:pPr>
+        <w:pStyle w:val="ListParagraph"/>
+        <w:spacing w:before="0" w:after="200"/>
+        <w:contextualSpacing/>
+        <w:jc w:val="both"/>
+        <w:rPr/>
+      </w:pPr>
+      <w:r>
+        <w:rPr/>
+      </w:r>
+    </w:p>
+    <w:p>
+      <w:pPr>
+        <w:pStyle w:val="ListParagraph"/>
+        <w:numPr>
+          <w:ilvl w:val="0"/>
+          <w:numId w:val="1"/>
+        </w:numPr>
+        <w:tabs>
+          <w:tab w:val="left" w:pos="913" w:leader="none"/>
+        </w:tabs>
+        <w:jc w:val="center"/>
+        <w:rPr/>
+      </w:pPr>
+      <w:r>
+        <w:rPr>
+          <w:rFonts w:cs="Vrinda"/>
+          <w:sz w:val="42"/>
+          <w:szCs w:val="28"/>
+          <w:lang w:bidi="bn-BD"/>
+        </w:rPr>
+        <w:t>How to Register &amp; Use Service Providers</w:t>
+      </w:r>
+    </w:p>
+    <w:p>
+      <w:pPr>
+        <w:pStyle w:val="ListParagraph"/>
+        <w:jc w:val="both"/>
+        <w:rPr>
+          <w:rFonts w:cs="Vrinda"/>
+          <w:szCs w:val="28"/>
+          <w:lang w:bidi="bn-BD"/>
+        </w:rPr>
+      </w:pPr>
+      <w:r>
+        <w:rPr>
+          <w:rFonts w:cs="Vrinda"/>
+          <w:szCs w:val="28"/>
+          <w:lang w:bidi="bn-BD"/>
+        </w:rPr>
+      </w:r>
+    </w:p>
+    <w:p>
+      <w:pPr>
+        <w:pStyle w:val="Normal"/>
+        <w:spacing w:before="0" w:after="200"/>
+        <w:contextualSpacing/>
+        <w:jc w:val="both"/>
+        <w:rPr/>
+      </w:pPr>
+      <w:r>
+        <w:rPr>
+          <w:rFonts w:cs="Vrinda"/>
+          <w:b/>
+          <w:bCs/>
+          <w:szCs w:val="28"/>
+          <w:lang w:bidi="bn-BD"/>
+        </w:rPr>
+        <w:t>Introduction</w:t>
+      </w:r>
+      <w:r>
+        <w:rPr>
+          <w:rFonts w:cs="Vrinda"/>
+          <w:szCs w:val="28"/>
+          <w:lang w:bidi="bn-BD"/>
+        </w:rPr>
+        <w:t>: Go ahead and look at the contents of the config/app.php file. You'll find an array entry that lists all the service providers that will be loaded during the bootstrapping of the Laravel application (with core aplication). If we want to load a dependency or service from service container (bucket) we need to load it via service  provider. We can also create a custom service provider that will also be loaded automatically by laravel. So we need to inform laravel about the new service provider in  config/app.php file at providers array.</w:t>
+      </w:r>
+    </w:p>
+    <w:p>
+      <w:pPr>
+        <w:pStyle w:val="Normal"/>
+        <w:spacing w:before="0" w:after="200"/>
+        <w:contextualSpacing/>
+        <w:jc w:val="both"/>
+        <w:rPr>
+          <w:rFonts w:cs="Vrinda"/>
+          <w:szCs w:val="28"/>
+          <w:lang w:bidi="bn-BD"/>
+        </w:rPr>
+      </w:pPr>
+      <w:r>
+        <w:rPr/>
+      </w:r>
+    </w:p>
+    <w:p>
+      <w:pPr>
+        <w:pStyle w:val="Normal"/>
+        <w:spacing w:before="0" w:after="200"/>
+        <w:contextualSpacing/>
+        <w:jc w:val="both"/>
+        <w:rPr>
+          <w:b/>
+          <w:b/>
+          <w:bCs/>
+        </w:rPr>
+      </w:pPr>
+      <w:r>
+        <w:rPr>
+          <w:rFonts w:cs="Vrinda"/>
+          <w:b/>
+          <w:bCs/>
+          <w:szCs w:val="28"/>
+          <w:lang w:bidi="bn-BD"/>
+        </w:rPr>
+        <w:t>What Is a Service Container?</w:t>
+      </w:r>
+    </w:p>
+    <w:p>
+      <w:pPr>
+        <w:pStyle w:val="Normal"/>
+        <w:spacing w:before="0" w:after="200"/>
+        <w:contextualSpacing/>
+        <w:jc w:val="both"/>
+        <w:rPr/>
+      </w:pPr>
+      <w:r>
+        <w:rPr>
+          <w:rFonts w:cs="Vrinda"/>
+          <w:szCs w:val="28"/>
+          <w:lang w:bidi="bn-BD"/>
+        </w:rPr>
+        <w:t>In the simplest terms, we could say that the service container in Laravel is a box that holds various components, and they are served as needed throughout the application.</w:t>
+      </w:r>
+    </w:p>
+    <w:p>
+      <w:pPr>
+        <w:pStyle w:val="Normal"/>
+        <w:spacing w:before="0" w:after="200"/>
+        <w:contextualSpacing/>
+        <w:jc w:val="both"/>
+        <w:rPr>
+          <w:rFonts w:cs="Vrinda"/>
+          <w:szCs w:val="28"/>
+          <w:lang w:bidi="bn-BD"/>
+        </w:rPr>
+      </w:pPr>
+      <w:r>
+        <w:rPr/>
+      </w:r>
+    </w:p>
+    <w:p>
+      <w:pPr>
+        <w:pStyle w:val="Normal"/>
+        <w:spacing w:before="0" w:after="200"/>
+        <w:contextualSpacing/>
+        <w:jc w:val="both"/>
+        <w:rPr>
+          <w:b/>
+          <w:b/>
+          <w:bCs/>
+        </w:rPr>
+      </w:pPr>
+      <w:r>
+        <w:rPr>
+          <w:rFonts w:cs="Vrinda"/>
+          <w:b/>
+          <w:bCs/>
+          <w:szCs w:val="28"/>
+          <w:lang w:bidi="bn-BD"/>
+        </w:rPr>
+        <w:t>For example:</w:t>
+      </w:r>
+    </w:p>
+    <w:p>
+      <w:pPr>
+        <w:pStyle w:val="Normal"/>
+        <w:spacing w:before="0" w:after="200"/>
+        <w:contextualSpacing/>
+        <w:jc w:val="both"/>
+        <w:rPr>
+          <w:rFonts w:cs="Vrinda"/>
+          <w:szCs w:val="28"/>
+          <w:lang w:bidi="bn-BD"/>
+        </w:rPr>
+      </w:pPr>
+      <w:r>
+        <w:rPr>
+          <w:b/>
+          <w:bCs/>
+        </w:rPr>
+      </w:r>
+    </w:p>
+    <w:p>
+      <w:pPr>
+        <w:pStyle w:val="Normal"/>
+        <w:spacing w:before="0" w:after="200"/>
+        <w:contextualSpacing/>
+        <w:jc w:val="both"/>
+        <w:rPr/>
+      </w:pPr>
+      <w:r>
+        <w:rPr>
+          <w:rFonts w:cs="Vrinda"/>
+          <w:szCs w:val="28"/>
+          <w:lang w:bidi="bn-BD"/>
+        </w:rPr>
+        <w:t>&lt;?php</w:t>
+      </w:r>
+    </w:p>
+    <w:p>
+      <w:pPr>
+        <w:pStyle w:val="Normal"/>
+        <w:spacing w:before="0" w:after="200"/>
+        <w:contextualSpacing/>
+        <w:jc w:val="both"/>
+        <w:rPr/>
+      </w:pPr>
+      <w:r>
+        <w:rPr>
+          <w:rFonts w:cs="Vrinda"/>
+          <w:szCs w:val="28"/>
+          <w:lang w:bidi="bn-BD"/>
+        </w:rPr>
+        <w:t>namespace App\Library\Services;</w:t>
+      </w:r>
+    </w:p>
+    <w:p>
+      <w:pPr>
+        <w:pStyle w:val="Normal"/>
+        <w:spacing w:before="0" w:after="200"/>
+        <w:contextualSpacing/>
+        <w:jc w:val="both"/>
+        <w:rPr/>
+      </w:pPr>
+      <w:r>
+        <w:rPr>
+          <w:rFonts w:cs="Vrinda"/>
+          <w:szCs w:val="28"/>
+          <w:lang w:bidi="bn-BD"/>
+        </w:rPr>
+        <w:t xml:space="preserve">  </w:t>
+      </w:r>
+    </w:p>
+    <w:p>
+      <w:pPr>
+        <w:pStyle w:val="Normal"/>
+        <w:spacing w:before="0" w:after="200"/>
+        <w:contextualSpacing/>
+        <w:jc w:val="both"/>
+        <w:rPr/>
+      </w:pPr>
+      <w:r>
+        <w:rPr>
+          <w:rFonts w:cs="Vrinda"/>
+          <w:szCs w:val="28"/>
+          <w:lang w:bidi="bn-BD"/>
+        </w:rPr>
+        <w:t>class DemoOne</w:t>
+      </w:r>
+    </w:p>
+    <w:p>
+      <w:pPr>
+        <w:pStyle w:val="Normal"/>
+        <w:spacing w:before="0" w:after="200"/>
+        <w:contextualSpacing/>
+        <w:jc w:val="both"/>
+        <w:rPr/>
+      </w:pPr>
+      <w:r>
+        <w:rPr>
+          <w:rFonts w:cs="Vrinda"/>
+          <w:szCs w:val="28"/>
+          <w:lang w:bidi="bn-BD"/>
+        </w:rPr>
+        <w:t>{</w:t>
+      </w:r>
+    </w:p>
+    <w:p>
+      <w:pPr>
+        <w:pStyle w:val="Normal"/>
+        <w:spacing w:before="0" w:after="200"/>
+        <w:contextualSpacing/>
+        <w:jc w:val="both"/>
+        <w:rPr/>
+      </w:pPr>
+      <w:r>
+        <w:rPr>
+          <w:rFonts w:cs="Vrinda"/>
+          <w:szCs w:val="28"/>
+          <w:lang w:bidi="bn-BD"/>
+        </w:rPr>
+        <w:t xml:space="preserve">    </w:t>
+      </w:r>
+      <w:r>
+        <w:rPr>
+          <w:rFonts w:cs="Vrinda"/>
+          <w:szCs w:val="28"/>
+          <w:lang w:bidi="bn-BD"/>
+        </w:rPr>
+        <w:t>public function doSomethingUseful()</w:t>
+      </w:r>
+    </w:p>
+    <w:p>
+      <w:pPr>
+        <w:pStyle w:val="Normal"/>
+        <w:spacing w:before="0" w:after="200"/>
+        <w:contextualSpacing/>
+        <w:jc w:val="both"/>
+        <w:rPr/>
+      </w:pPr>
+      <w:r>
+        <w:rPr>
+          <w:rFonts w:cs="Vrinda"/>
+          <w:szCs w:val="28"/>
+          <w:lang w:bidi="bn-BD"/>
+        </w:rPr>
+        <w:t xml:space="preserve">    </w:t>
+      </w:r>
+      <w:r>
+        <w:rPr>
+          <w:rFonts w:cs="Vrinda"/>
+          <w:szCs w:val="28"/>
+          <w:lang w:bidi="bn-BD"/>
+        </w:rPr>
+        <w:t>{</w:t>
+      </w:r>
+    </w:p>
+    <w:p>
+      <w:pPr>
+        <w:pStyle w:val="Normal"/>
+        <w:spacing w:before="0" w:after="200"/>
+        <w:contextualSpacing/>
+        <w:jc w:val="both"/>
+        <w:rPr/>
+      </w:pPr>
+      <w:r>
+        <w:rPr>
+          <w:rFonts w:cs="Vrinda"/>
+          <w:szCs w:val="28"/>
+          <w:lang w:bidi="bn-BD"/>
+        </w:rPr>
+        <w:t xml:space="preserve">      </w:t>
+      </w:r>
+      <w:r>
+        <w:rPr>
+          <w:rFonts w:cs="Vrinda"/>
+          <w:szCs w:val="28"/>
+          <w:lang w:bidi="bn-BD"/>
+        </w:rPr>
+        <w:t>return 'Output from DemoOne';</w:t>
+      </w:r>
+    </w:p>
+    <w:p>
+      <w:pPr>
+        <w:pStyle w:val="Normal"/>
+        <w:spacing w:before="0" w:after="200"/>
+        <w:contextualSpacing/>
+        <w:jc w:val="both"/>
+        <w:rPr/>
+      </w:pPr>
+      <w:r>
+        <w:rPr>
+          <w:rFonts w:cs="Vrinda"/>
+          <w:szCs w:val="28"/>
+          <w:lang w:bidi="bn-BD"/>
+        </w:rPr>
+        <w:t xml:space="preserve">    </w:t>
+      </w:r>
+      <w:r>
+        <w:rPr>
+          <w:rFonts w:cs="Vrinda"/>
+          <w:szCs w:val="28"/>
+          <w:lang w:bidi="bn-BD"/>
+        </w:rPr>
+        <w:t>}</w:t>
+      </w:r>
+    </w:p>
+    <w:p>
+      <w:pPr>
+        <w:pStyle w:val="Normal"/>
+        <w:spacing w:before="0" w:after="200"/>
+        <w:contextualSpacing/>
+        <w:jc w:val="both"/>
+        <w:rPr/>
+      </w:pPr>
+      <w:r>
+        <w:rPr>
+          <w:rFonts w:cs="Vrinda"/>
+          <w:szCs w:val="28"/>
+          <w:lang w:bidi="bn-BD"/>
+        </w:rPr>
+        <w:t>}</w:t>
+      </w:r>
+    </w:p>
+    <w:p>
+      <w:pPr>
+        <w:pStyle w:val="Normal"/>
+        <w:spacing w:before="0" w:after="200"/>
+        <w:contextualSpacing/>
+        <w:jc w:val="both"/>
+        <w:rPr>
+          <w:rFonts w:cs="Vrinda"/>
+          <w:szCs w:val="28"/>
+          <w:lang w:bidi="bn-BD"/>
+        </w:rPr>
+      </w:pPr>
+      <w:r>
+        <w:rPr/>
+      </w:r>
+    </w:p>
+    <w:p>
+      <w:pPr>
+        <w:pStyle w:val="Normal"/>
+        <w:spacing w:before="0" w:after="200"/>
+        <w:contextualSpacing/>
+        <w:jc w:val="both"/>
+        <w:rPr>
+          <w:b/>
+          <w:b/>
+          <w:bCs/>
+        </w:rPr>
+      </w:pPr>
+      <w:r>
+        <w:rPr>
+          <w:rFonts w:cs="Vrinda"/>
+          <w:b/>
+          <w:bCs/>
+          <w:szCs w:val="28"/>
+          <w:lang w:bidi="bn-BD"/>
+        </w:rPr>
+        <w:t>What is a Service Provider?</w:t>
+      </w:r>
+    </w:p>
+    <w:p>
+      <w:pPr>
+        <w:pStyle w:val="Normal"/>
+        <w:spacing w:before="0" w:after="200"/>
+        <w:contextualSpacing/>
+        <w:jc w:val="both"/>
+        <w:rPr>
+          <w:b w:val="false"/>
+          <w:b w:val="false"/>
+          <w:bCs w:val="false"/>
+        </w:rPr>
+      </w:pPr>
+      <w:r>
+        <w:rPr>
+          <w:rFonts w:cs="Vrinda"/>
+          <w:b w:val="false"/>
+          <w:bCs w:val="false"/>
+          <w:szCs w:val="28"/>
+          <w:lang w:bidi="bn-BD"/>
+        </w:rPr>
+        <w:t>If the service container is something that allows you to define bindings and inject dependencies, then the service provider is the place where (register method) it happens that has already been discussed earlier in introduction.</w:t>
+      </w:r>
+    </w:p>
+    <w:p>
+      <w:pPr>
+        <w:pStyle w:val="Normal"/>
+        <w:spacing w:before="0" w:after="200"/>
+        <w:contextualSpacing/>
+        <w:jc w:val="both"/>
+        <w:rPr>
+          <w:rFonts w:cs="Vrinda"/>
+          <w:szCs w:val="28"/>
+          <w:lang w:bidi="bn-BD"/>
+        </w:rPr>
+      </w:pPr>
+      <w:r>
+        <w:rPr>
+          <w:b w:val="false"/>
+          <w:bCs w:val="false"/>
+        </w:rPr>
+      </w:r>
+    </w:p>
+    <w:p>
+      <w:pPr>
+        <w:pStyle w:val="Normal"/>
+        <w:spacing w:before="0" w:after="200"/>
+        <w:contextualSpacing/>
+        <w:jc w:val="both"/>
+        <w:rPr>
+          <w:b/>
+          <w:b/>
+          <w:bCs/>
+        </w:rPr>
+      </w:pPr>
+      <w:r>
+        <w:rPr>
+          <w:rFonts w:cs="Vrinda"/>
+          <w:b/>
+          <w:bCs/>
+          <w:szCs w:val="28"/>
+          <w:lang w:bidi="bn-BD"/>
+        </w:rPr>
+        <w:t>For example:</w:t>
+      </w:r>
+    </w:p>
+    <w:p>
+      <w:pPr>
+        <w:pStyle w:val="Normal"/>
+        <w:spacing w:before="0" w:after="200"/>
+        <w:contextualSpacing/>
+        <w:jc w:val="both"/>
+        <w:rPr>
+          <w:rFonts w:cs="Vrinda"/>
+          <w:szCs w:val="28"/>
+          <w:lang w:bidi="bn-BD"/>
+        </w:rPr>
+      </w:pPr>
+      <w:r>
+        <w:rPr>
+          <w:b w:val="false"/>
+          <w:bCs w:val="false"/>
+        </w:rPr>
+      </w:r>
+    </w:p>
+    <w:p>
+      <w:pPr>
+        <w:pStyle w:val="Normal"/>
+        <w:spacing w:before="0" w:after="200"/>
+        <w:contextualSpacing/>
+        <w:jc w:val="both"/>
+        <w:rPr>
+          <w:b w:val="false"/>
+          <w:b w:val="false"/>
+          <w:bCs w:val="false"/>
+        </w:rPr>
+      </w:pPr>
+      <w:r>
+        <w:rPr>
+          <w:rFonts w:cs="Vrinda"/>
+          <w:b w:val="false"/>
+          <w:bCs w:val="false"/>
+          <w:szCs w:val="28"/>
+          <w:lang w:bidi="bn-BD"/>
+        </w:rPr>
+        <w:t>&lt;?php</w:t>
+      </w:r>
+    </w:p>
+    <w:p>
+      <w:pPr>
+        <w:pStyle w:val="Normal"/>
+        <w:spacing w:before="0" w:after="200"/>
+        <w:contextualSpacing/>
+        <w:jc w:val="both"/>
+        <w:rPr>
+          <w:b w:val="false"/>
+          <w:b w:val="false"/>
+          <w:bCs w:val="false"/>
+        </w:rPr>
+      </w:pPr>
+      <w:r>
+        <w:rPr>
+          <w:rFonts w:cs="Vrinda"/>
+          <w:b w:val="false"/>
+          <w:bCs w:val="false"/>
+          <w:szCs w:val="28"/>
+          <w:lang w:bidi="bn-BD"/>
+        </w:rPr>
+        <w:t>namespace App\Providers;</w:t>
+      </w:r>
+    </w:p>
+    <w:p>
+      <w:pPr>
+        <w:pStyle w:val="Normal"/>
+        <w:spacing w:before="0" w:after="200"/>
+        <w:contextualSpacing/>
+        <w:jc w:val="both"/>
+        <w:rPr>
+          <w:b w:val="false"/>
+          <w:b w:val="false"/>
+          <w:bCs w:val="false"/>
+        </w:rPr>
+      </w:pPr>
+      <w:r>
+        <w:rPr>
+          <w:rFonts w:cs="Vrinda"/>
+          <w:b w:val="false"/>
+          <w:bCs w:val="false"/>
+          <w:szCs w:val="28"/>
+          <w:lang w:bidi="bn-BD"/>
+        </w:rPr>
+        <w:t xml:space="preserve">  </w:t>
+      </w:r>
+    </w:p>
+    <w:p>
+      <w:pPr>
+        <w:pStyle w:val="Normal"/>
+        <w:spacing w:before="0" w:after="200"/>
+        <w:contextualSpacing/>
+        <w:jc w:val="both"/>
+        <w:rPr>
+          <w:b w:val="false"/>
+          <w:b w:val="false"/>
+          <w:bCs w:val="false"/>
+        </w:rPr>
+      </w:pPr>
+      <w:r>
+        <w:rPr>
+          <w:rFonts w:cs="Vrinda"/>
+          <w:b w:val="false"/>
+          <w:bCs w:val="false"/>
+          <w:szCs w:val="28"/>
+          <w:lang w:bidi="bn-BD"/>
+        </w:rPr>
+        <w:t>use Illuminate\Support\ServiceProvider;</w:t>
+      </w:r>
+    </w:p>
+    <w:p>
+      <w:pPr>
+        <w:pStyle w:val="Normal"/>
+        <w:spacing w:before="0" w:after="200"/>
+        <w:contextualSpacing/>
+        <w:jc w:val="both"/>
+        <w:rPr>
+          <w:b w:val="false"/>
+          <w:b w:val="false"/>
+          <w:bCs w:val="false"/>
+        </w:rPr>
+      </w:pPr>
+      <w:r>
+        <w:rPr>
+          <w:rFonts w:cs="Vrinda"/>
+          <w:b w:val="false"/>
+          <w:bCs w:val="false"/>
+          <w:szCs w:val="28"/>
+          <w:lang w:bidi="bn-BD"/>
+        </w:rPr>
+        <w:t>use App\Library\Services\DemoOne;</w:t>
+      </w:r>
+    </w:p>
+    <w:p>
+      <w:pPr>
+        <w:pStyle w:val="Normal"/>
+        <w:spacing w:before="0" w:after="200"/>
+        <w:contextualSpacing/>
+        <w:jc w:val="both"/>
+        <w:rPr>
+          <w:b w:val="false"/>
+          <w:b w:val="false"/>
+          <w:bCs w:val="false"/>
+        </w:rPr>
+      </w:pPr>
+      <w:r>
+        <w:rPr>
+          <w:rFonts w:cs="Vrinda"/>
+          <w:b w:val="false"/>
+          <w:bCs w:val="false"/>
+          <w:szCs w:val="28"/>
+          <w:lang w:bidi="bn-BD"/>
+        </w:rPr>
+        <w:t xml:space="preserve">  </w:t>
+      </w:r>
+    </w:p>
+    <w:p>
+      <w:pPr>
+        <w:pStyle w:val="Normal"/>
+        <w:spacing w:before="0" w:after="200"/>
+        <w:contextualSpacing/>
+        <w:jc w:val="both"/>
+        <w:rPr>
+          <w:b w:val="false"/>
+          <w:b w:val="false"/>
+          <w:bCs w:val="false"/>
+        </w:rPr>
+      </w:pPr>
+      <w:r>
+        <w:rPr>
+          <w:rFonts w:cs="Vrinda"/>
+          <w:b w:val="false"/>
+          <w:bCs w:val="false"/>
+          <w:szCs w:val="28"/>
+          <w:lang w:bidi="bn-BD"/>
+        </w:rPr>
+        <w:t>class EnvatoCustomServiceProvider extends ServiceProvider</w:t>
+      </w:r>
+    </w:p>
+    <w:p>
+      <w:pPr>
+        <w:pStyle w:val="Normal"/>
+        <w:spacing w:before="0" w:after="200"/>
+        <w:contextualSpacing/>
+        <w:jc w:val="both"/>
+        <w:rPr>
+          <w:b w:val="false"/>
+          <w:b w:val="false"/>
+          <w:bCs w:val="false"/>
+        </w:rPr>
+      </w:pPr>
+      <w:r>
+        <w:rPr>
+          <w:rFonts w:cs="Vrinda"/>
+          <w:b w:val="false"/>
+          <w:bCs w:val="false"/>
+          <w:szCs w:val="28"/>
+          <w:lang w:bidi="bn-BD"/>
+        </w:rPr>
+        <w:t>{</w:t>
+      </w:r>
+    </w:p>
+    <w:p>
+      <w:pPr>
+        <w:pStyle w:val="Normal"/>
+        <w:spacing w:before="0" w:after="200"/>
+        <w:contextualSpacing/>
+        <w:jc w:val="both"/>
+        <w:rPr>
+          <w:b w:val="false"/>
+          <w:b w:val="false"/>
+          <w:bCs w:val="false"/>
+        </w:rPr>
+      </w:pPr>
+      <w:r>
+        <w:rPr>
+          <w:rFonts w:cs="Vrinda"/>
+          <w:b w:val="false"/>
+          <w:bCs w:val="false"/>
+          <w:szCs w:val="28"/>
+          <w:lang w:bidi="bn-BD"/>
+        </w:rPr>
+        <w:t xml:space="preserve">    </w:t>
+      </w:r>
+      <w:r>
+        <w:rPr>
+          <w:rFonts w:cs="Vrinda"/>
+          <w:b w:val="false"/>
+          <w:bCs w:val="false"/>
+          <w:szCs w:val="28"/>
+          <w:lang w:bidi="bn-BD"/>
+        </w:rPr>
+        <w:t>public function boot()</w:t>
+      </w:r>
+    </w:p>
+    <w:p>
+      <w:pPr>
+        <w:pStyle w:val="Normal"/>
+        <w:spacing w:before="0" w:after="200"/>
+        <w:contextualSpacing/>
+        <w:jc w:val="both"/>
+        <w:rPr>
+          <w:b w:val="false"/>
+          <w:b w:val="false"/>
+          <w:bCs w:val="false"/>
+        </w:rPr>
+      </w:pPr>
+      <w:r>
+        <w:rPr>
+          <w:rFonts w:cs="Vrinda"/>
+          <w:b w:val="false"/>
+          <w:bCs w:val="false"/>
+          <w:szCs w:val="28"/>
+          <w:lang w:bidi="bn-BD"/>
+        </w:rPr>
+        <w:t xml:space="preserve">    </w:t>
+      </w:r>
+      <w:r>
+        <w:rPr>
+          <w:rFonts w:cs="Vrinda"/>
+          <w:b w:val="false"/>
+          <w:bCs w:val="false"/>
+          <w:szCs w:val="28"/>
+          <w:lang w:bidi="bn-BD"/>
+        </w:rPr>
+        <w:t>{</w:t>
+      </w:r>
+    </w:p>
+    <w:p>
+      <w:pPr>
+        <w:pStyle w:val="Normal"/>
+        <w:spacing w:before="0" w:after="200"/>
+        <w:contextualSpacing/>
+        <w:jc w:val="both"/>
+        <w:rPr>
+          <w:b w:val="false"/>
+          <w:b w:val="false"/>
+          <w:bCs w:val="false"/>
+        </w:rPr>
+      </w:pPr>
+      <w:r>
+        <w:rPr>
+          <w:rFonts w:cs="Vrinda"/>
+          <w:b w:val="false"/>
+          <w:bCs w:val="false"/>
+          <w:szCs w:val="28"/>
+          <w:lang w:bidi="bn-BD"/>
+        </w:rPr>
+        <w:t xml:space="preserve">    </w:t>
+      </w:r>
+      <w:r>
+        <w:rPr>
+          <w:rFonts w:cs="Vrinda"/>
+          <w:b w:val="false"/>
+          <w:bCs w:val="false"/>
+          <w:szCs w:val="28"/>
+          <w:lang w:bidi="bn-BD"/>
+        </w:rPr>
+        <w:t>}</w:t>
+      </w:r>
+    </w:p>
+    <w:p>
+      <w:pPr>
+        <w:pStyle w:val="Normal"/>
+        <w:spacing w:before="0" w:after="200"/>
+        <w:contextualSpacing/>
+        <w:jc w:val="both"/>
+        <w:rPr>
+          <w:b w:val="false"/>
+          <w:b w:val="false"/>
+          <w:bCs w:val="false"/>
+        </w:rPr>
+      </w:pPr>
+      <w:r>
+        <w:rPr>
+          <w:rFonts w:cs="Vrinda"/>
+          <w:b w:val="false"/>
+          <w:bCs w:val="false"/>
+          <w:szCs w:val="28"/>
+          <w:lang w:bidi="bn-BD"/>
+        </w:rPr>
+        <w:t xml:space="preserve">  </w:t>
+      </w:r>
+    </w:p>
+    <w:p>
+      <w:pPr>
+        <w:pStyle w:val="Normal"/>
+        <w:spacing w:before="0" w:after="200"/>
+        <w:contextualSpacing/>
+        <w:jc w:val="both"/>
+        <w:rPr>
+          <w:b w:val="false"/>
+          <w:b w:val="false"/>
+          <w:bCs w:val="false"/>
+        </w:rPr>
+      </w:pPr>
+      <w:r>
+        <w:rPr>
+          <w:rFonts w:cs="Vrinda"/>
+          <w:b w:val="false"/>
+          <w:bCs w:val="false"/>
+          <w:szCs w:val="28"/>
+          <w:lang w:bidi="bn-BD"/>
+        </w:rPr>
+        <w:t xml:space="preserve">    </w:t>
+      </w:r>
+      <w:r>
+        <w:rPr>
+          <w:rFonts w:cs="Vrinda"/>
+          <w:b w:val="false"/>
+          <w:bCs w:val="false"/>
+          <w:szCs w:val="28"/>
+          <w:lang w:bidi="bn-BD"/>
+        </w:rPr>
+        <w:t>public function register()</w:t>
+      </w:r>
+    </w:p>
+    <w:p>
+      <w:pPr>
+        <w:pStyle w:val="Normal"/>
+        <w:spacing w:before="0" w:after="200"/>
+        <w:contextualSpacing/>
+        <w:jc w:val="both"/>
+        <w:rPr>
+          <w:b w:val="false"/>
+          <w:b w:val="false"/>
+          <w:bCs w:val="false"/>
+        </w:rPr>
+      </w:pPr>
+      <w:r>
+        <w:rPr>
+          <w:rFonts w:cs="Vrinda"/>
+          <w:b w:val="false"/>
+          <w:bCs w:val="false"/>
+          <w:szCs w:val="28"/>
+          <w:lang w:bidi="bn-BD"/>
+        </w:rPr>
+        <w:t xml:space="preserve">    </w:t>
+      </w:r>
+      <w:r>
+        <w:rPr>
+          <w:rFonts w:cs="Vrinda"/>
+          <w:b w:val="false"/>
+          <w:bCs w:val="false"/>
+          <w:szCs w:val="28"/>
+          <w:lang w:bidi="bn-BD"/>
+        </w:rPr>
+        <w:t>{</w:t>
+      </w:r>
+    </w:p>
+    <w:p>
+      <w:pPr>
+        <w:pStyle w:val="Normal"/>
+        <w:spacing w:before="0" w:after="200"/>
+        <w:contextualSpacing/>
+        <w:jc w:val="both"/>
+        <w:rPr>
+          <w:b w:val="false"/>
+          <w:b w:val="false"/>
+          <w:bCs w:val="false"/>
+        </w:rPr>
+      </w:pPr>
+      <w:r>
+        <w:rPr>
+          <w:rFonts w:cs="Vrinda"/>
+          <w:b w:val="false"/>
+          <w:bCs w:val="false"/>
+          <w:szCs w:val="28"/>
+          <w:lang w:bidi="bn-BD"/>
+        </w:rPr>
+        <w:t xml:space="preserve">        </w:t>
+      </w:r>
+      <w:r>
+        <w:rPr>
+          <w:rFonts w:cs="Vrinda"/>
+          <w:b w:val="false"/>
+          <w:bCs w:val="false"/>
+          <w:szCs w:val="28"/>
+          <w:lang w:bidi="bn-BD"/>
+        </w:rPr>
+        <w:t>$this-&gt;app-&gt;bind('App\Library\Services\DemoOne', function ($app) {</w:t>
+      </w:r>
+    </w:p>
+    <w:p>
+      <w:pPr>
+        <w:pStyle w:val="Normal"/>
+        <w:spacing w:before="0" w:after="200"/>
+        <w:contextualSpacing/>
+        <w:jc w:val="both"/>
+        <w:rPr>
+          <w:b w:val="false"/>
+          <w:b w:val="false"/>
+          <w:bCs w:val="false"/>
+        </w:rPr>
+      </w:pPr>
+      <w:r>
+        <w:rPr>
+          <w:rFonts w:cs="Vrinda"/>
+          <w:b w:val="false"/>
+          <w:bCs w:val="false"/>
+          <w:szCs w:val="28"/>
+          <w:lang w:bidi="bn-BD"/>
+        </w:rPr>
+        <w:t xml:space="preserve">          </w:t>
+      </w:r>
+      <w:r>
+        <w:rPr>
+          <w:rFonts w:cs="Vrinda"/>
+          <w:b w:val="false"/>
+          <w:bCs w:val="false"/>
+          <w:szCs w:val="28"/>
+          <w:lang w:bidi="bn-BD"/>
+        </w:rPr>
+        <w:t>return new DemoOne();</w:t>
+      </w:r>
+    </w:p>
+    <w:p>
+      <w:pPr>
+        <w:pStyle w:val="Normal"/>
+        <w:spacing w:before="0" w:after="200"/>
+        <w:contextualSpacing/>
+        <w:jc w:val="both"/>
+        <w:rPr>
+          <w:b w:val="false"/>
+          <w:b w:val="false"/>
+          <w:bCs w:val="false"/>
+        </w:rPr>
+      </w:pPr>
+      <w:r>
+        <w:rPr>
+          <w:rFonts w:cs="Vrinda"/>
+          <w:b w:val="false"/>
+          <w:bCs w:val="false"/>
+          <w:szCs w:val="28"/>
+          <w:lang w:bidi="bn-BD"/>
+        </w:rPr>
+        <w:t xml:space="preserve">        </w:t>
+      </w:r>
+      <w:r>
+        <w:rPr>
+          <w:rFonts w:cs="Vrinda"/>
+          <w:b w:val="false"/>
+          <w:bCs w:val="false"/>
+          <w:szCs w:val="28"/>
+          <w:lang w:bidi="bn-BD"/>
+        </w:rPr>
+        <w:t>});</w:t>
+      </w:r>
+    </w:p>
+    <w:p>
+      <w:pPr>
+        <w:pStyle w:val="Normal"/>
+        <w:spacing w:before="0" w:after="200"/>
+        <w:contextualSpacing/>
+        <w:jc w:val="both"/>
+        <w:rPr>
+          <w:b w:val="false"/>
+          <w:b w:val="false"/>
+          <w:bCs w:val="false"/>
+        </w:rPr>
+      </w:pPr>
+      <w:r>
+        <w:rPr>
+          <w:rFonts w:cs="Vrinda"/>
+          <w:b w:val="false"/>
+          <w:bCs w:val="false"/>
+          <w:szCs w:val="28"/>
+          <w:lang w:bidi="bn-BD"/>
+        </w:rPr>
+        <w:t xml:space="preserve">    </w:t>
+      </w:r>
+      <w:r>
+        <w:rPr>
+          <w:rFonts w:cs="Vrinda"/>
+          <w:b w:val="false"/>
+          <w:bCs w:val="false"/>
+          <w:szCs w:val="28"/>
+          <w:lang w:bidi="bn-BD"/>
+        </w:rPr>
+        <w:t>}</w:t>
+      </w:r>
+    </w:p>
+    <w:p>
+      <w:pPr>
+        <w:pStyle w:val="Normal"/>
+        <w:spacing w:before="0" w:after="200"/>
+        <w:contextualSpacing/>
+        <w:jc w:val="both"/>
+        <w:rPr>
+          <w:b w:val="false"/>
+          <w:b w:val="false"/>
+          <w:bCs w:val="false"/>
+        </w:rPr>
+      </w:pPr>
+      <w:r>
+        <w:rPr>
+          <w:rFonts w:cs="Vrinda"/>
+          <w:b w:val="false"/>
+          <w:bCs w:val="false"/>
+          <w:szCs w:val="28"/>
+          <w:lang w:bidi="bn-BD"/>
+        </w:rPr>
+        <w:t>}</w:t>
+      </w:r>
+    </w:p>
+    <w:p>
+      <w:pPr>
+        <w:pStyle w:val="Normal"/>
+        <w:spacing w:before="0" w:after="200"/>
+        <w:contextualSpacing/>
+        <w:jc w:val="both"/>
+        <w:rPr>
+          <w:rFonts w:cs="Vrinda"/>
+          <w:szCs w:val="28"/>
+          <w:lang w:bidi="bn-BD"/>
+        </w:rPr>
+      </w:pPr>
+      <w:r>
+        <w:rPr>
+          <w:b w:val="false"/>
+          <w:bCs w:val="false"/>
+        </w:rPr>
+      </w:r>
+    </w:p>
+    <w:p>
+      <w:pPr>
+        <w:pStyle w:val="Normal"/>
+        <w:spacing w:before="0" w:after="200"/>
+        <w:contextualSpacing/>
+        <w:jc w:val="both"/>
+        <w:rPr>
+          <w:rFonts w:cs="Vrinda"/>
+          <w:szCs w:val="28"/>
+          <w:lang w:bidi="bn-BD"/>
+        </w:rPr>
+      </w:pPr>
+      <w:r>
+        <w:rPr>
+          <w:b w:val="false"/>
+          <w:bCs w:val="false"/>
+        </w:rPr>
+      </w:r>
+    </w:p>
+    <w:p>
+      <w:pPr>
+        <w:pStyle w:val="Normal"/>
+        <w:spacing w:before="0" w:after="200"/>
+        <w:contextualSpacing/>
+        <w:jc w:val="both"/>
+        <w:rPr>
+          <w:rFonts w:cs="Vrinda"/>
+          <w:szCs w:val="28"/>
+          <w:lang w:bidi="bn-BD"/>
+        </w:rPr>
+      </w:pPr>
+      <w:r>
+        <w:rPr/>
+      </w:r>
+    </w:p>
+    <w:p>
+      <w:pPr>
+        <w:pStyle w:val="Normal"/>
+        <w:spacing w:before="0" w:after="200"/>
+        <w:contextualSpacing/>
+        <w:jc w:val="both"/>
+        <w:rPr/>
+      </w:pPr>
+      <w:r>
+        <w:rPr>
+          <w:rFonts w:cs="Vrinda"/>
+          <w:b/>
+          <w:bCs/>
+          <w:szCs w:val="28"/>
+          <w:lang w:bidi="bn-BD"/>
+        </w:rPr>
+        <w:t>How to Register Custom Service Provider</w:t>
+      </w:r>
+      <w:r>
+        <w:rPr>
+          <w:rFonts w:cs="Vrinda"/>
+          <w:szCs w:val="28"/>
+          <w:lang w:bidi="bn-BD"/>
+        </w:rPr>
+        <w:t>: So you've created your custom service provider. That's great! Next, you need to inform Laravel about your custom service provider (in the file config/app.php) so that it can load it along with other service providers during bootstrapping.</w:t>
+      </w:r>
+    </w:p>
+    <w:p>
+      <w:pPr>
+        <w:pStyle w:val="Normal"/>
+        <w:spacing w:before="0" w:after="200"/>
+        <w:contextualSpacing/>
+        <w:jc w:val="both"/>
+        <w:rPr>
+          <w:rFonts w:cs="Vrinda"/>
+          <w:szCs w:val="28"/>
+          <w:lang w:bidi="bn-BD"/>
+        </w:rPr>
+      </w:pPr>
+      <w:r>
+        <w:rPr/>
+      </w:r>
+    </w:p>
+    <w:p>
+      <w:pPr>
+        <w:pStyle w:val="Normal"/>
+        <w:spacing w:before="0" w:after="200"/>
+        <w:contextualSpacing/>
+        <w:jc w:val="both"/>
+        <w:rPr>
+          <w:b/>
+          <w:b/>
+          <w:bCs/>
+        </w:rPr>
+      </w:pPr>
+      <w:r>
+        <w:rPr>
+          <w:rFonts w:cs="Vrinda"/>
+          <w:b/>
+          <w:bCs/>
+          <w:szCs w:val="28"/>
+          <w:lang w:bidi="bn-BD"/>
+        </w:rPr>
+        <w:t>For example:</w:t>
+      </w:r>
+    </w:p>
+    <w:p>
+      <w:pPr>
+        <w:pStyle w:val="Normal"/>
+        <w:spacing w:before="0" w:after="200"/>
+        <w:contextualSpacing/>
+        <w:jc w:val="both"/>
+        <w:rPr/>
+      </w:pPr>
+      <w:r>
+        <w:rPr>
+          <w:rFonts w:cs="Vrinda"/>
+          <w:szCs w:val="28"/>
+          <w:lang w:bidi="bn-BD"/>
+        </w:rPr>
+        <w:tab/>
+        <w:t>/*</w:t>
+      </w:r>
+    </w:p>
+    <w:p>
+      <w:pPr>
+        <w:pStyle w:val="Normal"/>
+        <w:spacing w:before="0" w:after="200"/>
+        <w:contextualSpacing/>
+        <w:jc w:val="both"/>
+        <w:rPr/>
+      </w:pPr>
+      <w:r>
+        <w:rPr>
+          <w:rFonts w:cs="Vrinda"/>
+          <w:szCs w:val="28"/>
+          <w:lang w:bidi="bn-BD"/>
+        </w:rPr>
+        <w:t xml:space="preserve">         </w:t>
+      </w:r>
+      <w:r>
+        <w:rPr>
+          <w:rFonts w:cs="Vrinda"/>
+          <w:szCs w:val="28"/>
+          <w:lang w:bidi="bn-BD"/>
+        </w:rPr>
+        <w:t>* Application Service Providers...</w:t>
+      </w:r>
+    </w:p>
+    <w:p>
+      <w:pPr>
+        <w:pStyle w:val="Normal"/>
+        <w:spacing w:before="0" w:after="200"/>
+        <w:contextualSpacing/>
+        <w:jc w:val="both"/>
+        <w:rPr/>
+      </w:pPr>
+      <w:r>
+        <w:rPr>
+          <w:rFonts w:cs="Vrinda"/>
+          <w:szCs w:val="28"/>
+          <w:lang w:bidi="bn-BD"/>
+        </w:rPr>
+        <w:t xml:space="preserve">         </w:t>
+      </w:r>
+      <w:r>
+        <w:rPr>
+          <w:rFonts w:cs="Vrinda"/>
+          <w:szCs w:val="28"/>
+          <w:lang w:bidi="bn-BD"/>
+        </w:rPr>
+        <w:t>*/</w:t>
+      </w:r>
+    </w:p>
+    <w:p>
+      <w:pPr>
+        <w:pStyle w:val="Normal"/>
+        <w:spacing w:before="0" w:after="200"/>
+        <w:contextualSpacing/>
+        <w:jc w:val="both"/>
+        <w:rPr/>
+      </w:pPr>
+      <w:r>
+        <w:rPr>
+          <w:rFonts w:cs="Vrinda"/>
+          <w:szCs w:val="28"/>
+          <w:lang w:bidi="bn-BD"/>
+        </w:rPr>
+        <w:t xml:space="preserve">        </w:t>
+      </w:r>
+      <w:r>
+        <w:rPr>
+          <w:rFonts w:cs="Vrinda"/>
+          <w:szCs w:val="28"/>
+          <w:lang w:bidi="bn-BD"/>
+        </w:rPr>
+        <w:t>App\Providers\AppServiceProvider::class,</w:t>
+      </w:r>
+    </w:p>
+    <w:p>
+      <w:pPr>
+        <w:pStyle w:val="Normal"/>
+        <w:spacing w:before="0" w:after="200"/>
+        <w:contextualSpacing/>
+        <w:jc w:val="both"/>
+        <w:rPr/>
+      </w:pPr>
+      <w:r>
+        <w:rPr>
+          <w:rFonts w:cs="Vrinda"/>
+          <w:szCs w:val="28"/>
+          <w:lang w:bidi="bn-BD"/>
+        </w:rPr>
+        <w:t xml:space="preserve">        </w:t>
+      </w:r>
+      <w:r>
+        <w:rPr>
+          <w:rFonts w:cs="Vrinda"/>
+          <w:szCs w:val="28"/>
+          <w:lang w:bidi="bn-BD"/>
+        </w:rPr>
+        <w:t>App\Providers\AuthServiceProvider::class,</w:t>
+      </w:r>
+    </w:p>
+    <w:p>
+      <w:pPr>
+        <w:pStyle w:val="Normal"/>
+        <w:spacing w:before="0" w:after="200"/>
+        <w:contextualSpacing/>
+        <w:jc w:val="both"/>
+        <w:rPr/>
+      </w:pPr>
+      <w:r>
+        <w:rPr>
+          <w:rFonts w:cs="Vrinda"/>
+          <w:szCs w:val="28"/>
+          <w:lang w:bidi="bn-BD"/>
+        </w:rPr>
+        <w:t xml:space="preserve">        </w:t>
+      </w:r>
+      <w:r>
+        <w:rPr>
+          <w:rFonts w:cs="Vrinda"/>
+          <w:szCs w:val="28"/>
+          <w:lang w:bidi="bn-BD"/>
+        </w:rPr>
+        <w:t>App\Providers\BroadcastServiceProvider::class,</w:t>
+      </w:r>
+    </w:p>
+    <w:p>
+      <w:pPr>
+        <w:pStyle w:val="Normal"/>
+        <w:spacing w:before="0" w:after="200"/>
+        <w:contextualSpacing/>
+        <w:jc w:val="both"/>
+        <w:rPr/>
+      </w:pPr>
+      <w:r>
+        <w:rPr>
+          <w:rFonts w:cs="Vrinda"/>
+          <w:szCs w:val="28"/>
+          <w:lang w:bidi="bn-BD"/>
+        </w:rPr>
+        <w:t xml:space="preserve">        </w:t>
+      </w:r>
+      <w:r>
+        <w:rPr>
+          <w:rFonts w:cs="Vrinda"/>
+          <w:szCs w:val="28"/>
+          <w:lang w:bidi="bn-BD"/>
+        </w:rPr>
+        <w:t>App\Providers\EventServiceProvider::class,</w:t>
+      </w:r>
+    </w:p>
+    <w:p>
+      <w:pPr>
+        <w:pStyle w:val="Normal"/>
+        <w:spacing w:before="0" w:after="200"/>
+        <w:contextualSpacing/>
+        <w:jc w:val="both"/>
+        <w:rPr/>
+      </w:pPr>
+      <w:r>
+        <w:rPr>
+          <w:rFonts w:cs="Vrinda"/>
+          <w:szCs w:val="28"/>
+          <w:lang w:bidi="bn-BD"/>
+        </w:rPr>
+        <w:t xml:space="preserve">        </w:t>
+      </w:r>
+      <w:r>
+        <w:rPr>
+          <w:rFonts w:cs="Vrinda"/>
+          <w:szCs w:val="28"/>
+          <w:lang w:bidi="bn-BD"/>
+        </w:rPr>
+        <w:t>App\Providers\RouteServiceProvider::class,</w:t>
+      </w:r>
+    </w:p>
+    <w:p>
+      <w:pPr>
+        <w:pStyle w:val="Normal"/>
+        <w:spacing w:before="0" w:after="200"/>
+        <w:contextualSpacing/>
+        <w:jc w:val="both"/>
+        <w:rPr/>
+      </w:pPr>
+      <w:r>
+        <w:rPr>
+          <w:rFonts w:cs="Vrinda"/>
+          <w:szCs w:val="28"/>
+          <w:lang w:bidi="bn-BD"/>
+        </w:rPr>
+        <w:t xml:space="preserve">        </w:t>
+      </w:r>
+      <w:r>
+        <w:rPr>
+          <w:rFonts w:cs="Vrinda"/>
+          <w:szCs w:val="28"/>
+          <w:lang w:bidi="bn-BD"/>
+        </w:rPr>
+        <w:t>App\Providers\EnvatoCustomServiceProvider::class,</w:t>
+      </w:r>
+    </w:p>
+    <w:p>
+      <w:pPr>
+        <w:pStyle w:val="Normal"/>
+        <w:spacing w:before="0" w:after="200"/>
+        <w:contextualSpacing/>
+        <w:jc w:val="both"/>
+        <w:rPr>
+          <w:rFonts w:cs="Vrinda"/>
+          <w:szCs w:val="28"/>
+          <w:lang w:bidi="bn-BD"/>
+        </w:rPr>
+      </w:pPr>
+      <w:r>
+        <w:rPr/>
+      </w:r>
+    </w:p>
+    <w:p>
+      <w:pPr>
+        <w:pStyle w:val="Normal"/>
+        <w:spacing w:before="0" w:after="200"/>
+        <w:contextualSpacing/>
+        <w:jc w:val="both"/>
+        <w:rPr>
+          <w:rFonts w:cs="Vrinda"/>
+          <w:szCs w:val="28"/>
+          <w:lang w:bidi="bn-BD"/>
+        </w:rPr>
+      </w:pPr>
+      <w:r>
+        <w:rPr/>
+      </w:r>
+    </w:p>
+    <w:p>
+      <w:pPr>
+        <w:pStyle w:val="Normal"/>
+        <w:spacing w:before="0" w:after="200"/>
+        <w:contextualSpacing/>
+        <w:jc w:val="both"/>
+        <w:rPr>
+          <w:rFonts w:cs="Vrinda"/>
+          <w:szCs w:val="28"/>
+          <w:lang w:bidi="bn-BD"/>
+        </w:rPr>
+      </w:pPr>
+      <w:r>
+        <w:rPr/>
+      </w:r>
+    </w:p>
+    <w:p>
+      <w:pPr>
+        <w:pStyle w:val="Normal"/>
+        <w:spacing w:before="0" w:after="200"/>
+        <w:contextualSpacing/>
+        <w:jc w:val="both"/>
+        <w:rPr/>
+      </w:pPr>
+      <w:r>
+        <w:rPr>
+          <w:rFonts w:cs="Vrinda"/>
+          <w:b/>
+          <w:bCs/>
+          <w:szCs w:val="28"/>
+          <w:lang w:bidi="bn-BD"/>
+        </w:rPr>
+        <w:t>Register Method</w:t>
+      </w:r>
+      <w:r>
+        <w:rPr>
+          <w:rFonts w:cs="Vrinda"/>
+          <w:szCs w:val="28"/>
+          <w:lang w:bidi="bn-BD"/>
+        </w:rPr>
+        <w:t>:</w:t>
+      </w:r>
+    </w:p>
+    <w:p>
+      <w:pPr>
+        <w:pStyle w:val="Normal"/>
+        <w:spacing w:before="0" w:after="200"/>
+        <w:contextualSpacing/>
+        <w:jc w:val="left"/>
+        <w:rPr/>
+      </w:pPr>
+      <w:r>
+        <w:rPr>
+          <w:rFonts w:cs="Vrinda"/>
+          <w:szCs w:val="28"/>
+          <w:lang w:bidi="bn-BD"/>
+        </w:rPr>
+        <w:t>To start with, we'll go through the register method to understand how you could actually use it. Open the service provider file app/Providers/EnvatoCustomServiceProvider.php that was created earlier and replace the existing code with the following.</w:t>
+      </w:r>
+    </w:p>
+    <w:p>
+      <w:pPr>
+        <w:pStyle w:val="Normal"/>
+        <w:spacing w:before="0" w:after="200"/>
+        <w:contextualSpacing/>
+        <w:jc w:val="left"/>
+        <w:rPr>
+          <w:rFonts w:cs="Vrinda"/>
+          <w:szCs w:val="28"/>
+          <w:lang w:bidi="bn-BD"/>
+        </w:rPr>
+      </w:pPr>
+      <w:r>
+        <w:rPr/>
+      </w:r>
+    </w:p>
+    <w:p>
+      <w:pPr>
+        <w:pStyle w:val="Normal"/>
+        <w:spacing w:before="0" w:after="200"/>
+        <w:contextualSpacing/>
+        <w:jc w:val="left"/>
+        <w:rPr>
+          <w:b/>
+          <w:b/>
+          <w:bCs/>
+        </w:rPr>
+      </w:pPr>
+      <w:r>
+        <w:rPr>
+          <w:rFonts w:cs="Vrinda"/>
+          <w:b/>
+          <w:bCs/>
+          <w:szCs w:val="28"/>
+          <w:lang w:bidi="bn-BD"/>
+        </w:rPr>
+        <w:t>For example:</w:t>
+      </w:r>
+    </w:p>
+    <w:p>
+      <w:pPr>
+        <w:pStyle w:val="Normal"/>
+        <w:spacing w:before="0" w:after="200"/>
+        <w:contextualSpacing/>
+        <w:jc w:val="left"/>
+        <w:rPr>
+          <w:rFonts w:cs="Vrinda"/>
+          <w:szCs w:val="28"/>
+          <w:lang w:bidi="bn-BD"/>
+        </w:rPr>
+      </w:pPr>
+      <w:r>
+        <w:rPr>
+          <w:b/>
+          <w:bCs/>
+        </w:rPr>
+      </w:r>
+    </w:p>
+    <w:p>
+      <w:pPr>
+        <w:pStyle w:val="Normal"/>
+        <w:spacing w:before="0" w:after="200"/>
+        <w:contextualSpacing/>
+        <w:jc w:val="left"/>
+        <w:rPr/>
+      </w:pPr>
+      <w:r>
+        <w:rPr>
+          <w:rFonts w:cs="Vrinda"/>
+          <w:szCs w:val="28"/>
+          <w:lang w:bidi="bn-BD"/>
+        </w:rPr>
+        <w:t>&lt;?php</w:t>
+      </w:r>
+    </w:p>
+    <w:p>
+      <w:pPr>
+        <w:pStyle w:val="Normal"/>
+        <w:spacing w:before="0" w:after="200"/>
+        <w:contextualSpacing/>
+        <w:jc w:val="left"/>
+        <w:rPr/>
+      </w:pPr>
+      <w:r>
+        <w:rPr>
+          <w:rFonts w:cs="Vrinda"/>
+          <w:szCs w:val="28"/>
+          <w:lang w:bidi="bn-BD"/>
+        </w:rPr>
+        <w:t>namespace App\Providers;</w:t>
+      </w:r>
+    </w:p>
+    <w:p>
+      <w:pPr>
+        <w:pStyle w:val="Normal"/>
+        <w:spacing w:before="0" w:after="200"/>
+        <w:contextualSpacing/>
+        <w:jc w:val="left"/>
+        <w:rPr/>
+      </w:pPr>
+      <w:r>
+        <w:rPr>
+          <w:rFonts w:cs="Vrinda"/>
+          <w:szCs w:val="28"/>
+          <w:lang w:bidi="bn-BD"/>
+        </w:rPr>
+        <w:t xml:space="preserve">  </w:t>
+      </w:r>
+    </w:p>
+    <w:p>
+      <w:pPr>
+        <w:pStyle w:val="Normal"/>
+        <w:spacing w:before="0" w:after="200"/>
+        <w:contextualSpacing/>
+        <w:jc w:val="left"/>
+        <w:rPr/>
+      </w:pPr>
+      <w:r>
+        <w:rPr>
+          <w:rFonts w:cs="Vrinda"/>
+          <w:szCs w:val="28"/>
+          <w:lang w:bidi="bn-BD"/>
+        </w:rPr>
+        <w:t>use Illuminate\Support\ServiceProvider;</w:t>
+      </w:r>
+    </w:p>
+    <w:p>
+      <w:pPr>
+        <w:pStyle w:val="Normal"/>
+        <w:spacing w:before="0" w:after="200"/>
+        <w:contextualSpacing/>
+        <w:jc w:val="left"/>
+        <w:rPr/>
+      </w:pPr>
+      <w:r>
+        <w:rPr>
+          <w:rFonts w:cs="Vrinda"/>
+          <w:szCs w:val="28"/>
+          <w:lang w:bidi="bn-BD"/>
+        </w:rPr>
+        <w:t>use App\Library\Services\DemoOne;</w:t>
+      </w:r>
+    </w:p>
+    <w:p>
+      <w:pPr>
+        <w:pStyle w:val="Normal"/>
+        <w:spacing w:before="0" w:after="200"/>
+        <w:contextualSpacing/>
+        <w:jc w:val="left"/>
+        <w:rPr/>
+      </w:pPr>
+      <w:r>
+        <w:rPr>
+          <w:rFonts w:cs="Vrinda"/>
+          <w:szCs w:val="28"/>
+          <w:lang w:bidi="bn-BD"/>
+        </w:rPr>
+        <w:t xml:space="preserve">  </w:t>
+      </w:r>
+    </w:p>
+    <w:p>
+      <w:pPr>
+        <w:pStyle w:val="Normal"/>
+        <w:spacing w:before="0" w:after="200"/>
+        <w:contextualSpacing/>
+        <w:jc w:val="left"/>
+        <w:rPr/>
+      </w:pPr>
+      <w:r>
+        <w:rPr>
+          <w:rFonts w:cs="Vrinda"/>
+          <w:szCs w:val="28"/>
+          <w:lang w:bidi="bn-BD"/>
+        </w:rPr>
+        <w:t>class EnvatoCustomServiceProvider extends ServiceProvider</w:t>
+      </w:r>
+    </w:p>
+    <w:p>
+      <w:pPr>
+        <w:pStyle w:val="Normal"/>
+        <w:spacing w:before="0" w:after="200"/>
+        <w:contextualSpacing/>
+        <w:jc w:val="left"/>
+        <w:rPr/>
+      </w:pPr>
+      <w:r>
+        <w:rPr>
+          <w:rFonts w:cs="Vrinda"/>
+          <w:szCs w:val="28"/>
+          <w:lang w:bidi="bn-BD"/>
+        </w:rPr>
+        <w:t>{</w:t>
+      </w:r>
+    </w:p>
+    <w:p>
+      <w:pPr>
+        <w:pStyle w:val="Normal"/>
+        <w:spacing w:before="0" w:after="200"/>
+        <w:contextualSpacing/>
+        <w:jc w:val="left"/>
+        <w:rPr/>
+      </w:pPr>
+      <w:r>
+        <w:rPr>
+          <w:rFonts w:cs="Vrinda"/>
+          <w:szCs w:val="28"/>
+          <w:lang w:bidi="bn-BD"/>
+        </w:rPr>
+        <w:t xml:space="preserve">    </w:t>
+      </w:r>
+      <w:r>
+        <w:rPr>
+          <w:rFonts w:cs="Vrinda"/>
+          <w:szCs w:val="28"/>
+          <w:lang w:bidi="bn-BD"/>
+        </w:rPr>
+        <w:t>public function boot()</w:t>
+      </w:r>
+    </w:p>
+    <w:p>
+      <w:pPr>
+        <w:pStyle w:val="Normal"/>
+        <w:spacing w:before="0" w:after="200"/>
+        <w:contextualSpacing/>
+        <w:jc w:val="left"/>
+        <w:rPr/>
+      </w:pPr>
+      <w:r>
+        <w:rPr>
+          <w:rFonts w:cs="Vrinda"/>
+          <w:szCs w:val="28"/>
+          <w:lang w:bidi="bn-BD"/>
+        </w:rPr>
+        <w:t xml:space="preserve">    </w:t>
+      </w:r>
+      <w:r>
+        <w:rPr>
+          <w:rFonts w:cs="Vrinda"/>
+          <w:szCs w:val="28"/>
+          <w:lang w:bidi="bn-BD"/>
+        </w:rPr>
+        <w:t>{</w:t>
+      </w:r>
+    </w:p>
+    <w:p>
+      <w:pPr>
+        <w:pStyle w:val="Normal"/>
+        <w:spacing w:before="0" w:after="200"/>
+        <w:contextualSpacing/>
+        <w:jc w:val="left"/>
+        <w:rPr/>
+      </w:pPr>
+      <w:r>
+        <w:rPr>
+          <w:rFonts w:cs="Vrinda"/>
+          <w:szCs w:val="28"/>
+          <w:lang w:bidi="bn-BD"/>
+        </w:rPr>
+        <w:t xml:space="preserve">    </w:t>
+      </w:r>
+      <w:r>
+        <w:rPr>
+          <w:rFonts w:cs="Vrinda"/>
+          <w:szCs w:val="28"/>
+          <w:lang w:bidi="bn-BD"/>
+        </w:rPr>
+        <w:t>}</w:t>
+      </w:r>
+    </w:p>
+    <w:p>
+      <w:pPr>
+        <w:pStyle w:val="Normal"/>
+        <w:spacing w:before="0" w:after="200"/>
+        <w:contextualSpacing/>
+        <w:jc w:val="left"/>
+        <w:rPr/>
+      </w:pPr>
+      <w:r>
+        <w:rPr>
+          <w:rFonts w:cs="Vrinda"/>
+          <w:szCs w:val="28"/>
+          <w:lang w:bidi="bn-BD"/>
+        </w:rPr>
+        <w:t xml:space="preserve">  </w:t>
+      </w:r>
+    </w:p>
+    <w:p>
+      <w:pPr>
+        <w:pStyle w:val="Normal"/>
+        <w:spacing w:before="0" w:after="200"/>
+        <w:contextualSpacing/>
+        <w:jc w:val="left"/>
+        <w:rPr/>
+      </w:pPr>
+      <w:r>
+        <w:rPr>
+          <w:rFonts w:cs="Vrinda"/>
+          <w:szCs w:val="28"/>
+          <w:lang w:bidi="bn-BD"/>
+        </w:rPr>
+        <w:t xml:space="preserve">    </w:t>
+      </w:r>
+      <w:r>
+        <w:rPr>
+          <w:rFonts w:cs="Vrinda"/>
+          <w:szCs w:val="28"/>
+          <w:lang w:bidi="bn-BD"/>
+        </w:rPr>
+        <w:t>public function register()</w:t>
+      </w:r>
+    </w:p>
+    <w:p>
+      <w:pPr>
+        <w:pStyle w:val="Normal"/>
+        <w:spacing w:before="0" w:after="200"/>
+        <w:contextualSpacing/>
+        <w:jc w:val="left"/>
+        <w:rPr/>
+      </w:pPr>
+      <w:r>
+        <w:rPr>
+          <w:rFonts w:cs="Vrinda"/>
+          <w:szCs w:val="28"/>
+          <w:lang w:bidi="bn-BD"/>
+        </w:rPr>
+        <w:t xml:space="preserve">    </w:t>
+      </w:r>
+      <w:r>
+        <w:rPr>
+          <w:rFonts w:cs="Vrinda"/>
+          <w:szCs w:val="28"/>
+          <w:lang w:bidi="bn-BD"/>
+        </w:rPr>
+        <w:t>{</w:t>
+      </w:r>
+    </w:p>
+    <w:p>
+      <w:pPr>
+        <w:pStyle w:val="Normal"/>
+        <w:spacing w:before="0" w:after="200"/>
+        <w:contextualSpacing/>
+        <w:jc w:val="left"/>
+        <w:rPr/>
+      </w:pPr>
+      <w:r>
+        <w:rPr>
+          <w:rFonts w:cs="Vrinda"/>
+          <w:szCs w:val="28"/>
+          <w:lang w:bidi="bn-BD"/>
+        </w:rPr>
+        <w:t xml:space="preserve">        </w:t>
+      </w:r>
+      <w:r>
+        <w:rPr>
+          <w:rFonts w:cs="Vrinda"/>
+          <w:szCs w:val="28"/>
+          <w:lang w:bidi="bn-BD"/>
+        </w:rPr>
+        <w:t>$this-&gt;app-&gt;bind('App\Library\Services\DemoOne', function ($app) {</w:t>
+      </w:r>
+    </w:p>
+    <w:p>
+      <w:pPr>
+        <w:pStyle w:val="Normal"/>
+        <w:spacing w:before="0" w:after="200"/>
+        <w:contextualSpacing/>
+        <w:jc w:val="left"/>
+        <w:rPr/>
+      </w:pPr>
+      <w:r>
+        <w:rPr>
+          <w:rFonts w:cs="Vrinda"/>
+          <w:szCs w:val="28"/>
+          <w:lang w:bidi="bn-BD"/>
+        </w:rPr>
+        <w:t xml:space="preserve">          </w:t>
+      </w:r>
+      <w:r>
+        <w:rPr>
+          <w:rFonts w:cs="Vrinda"/>
+          <w:szCs w:val="28"/>
+          <w:lang w:bidi="bn-BD"/>
+        </w:rPr>
+        <w:t>return new DemoOne();</w:t>
+      </w:r>
+    </w:p>
+    <w:p>
+      <w:pPr>
+        <w:pStyle w:val="Normal"/>
+        <w:spacing w:before="0" w:after="200"/>
+        <w:contextualSpacing/>
+        <w:jc w:val="left"/>
+        <w:rPr/>
+      </w:pPr>
+      <w:r>
+        <w:rPr>
+          <w:rFonts w:cs="Vrinda"/>
+          <w:szCs w:val="28"/>
+          <w:lang w:bidi="bn-BD"/>
+        </w:rPr>
+        <w:t xml:space="preserve">        </w:t>
+      </w:r>
+      <w:r>
+        <w:rPr>
+          <w:rFonts w:cs="Vrinda"/>
+          <w:szCs w:val="28"/>
+          <w:lang w:bidi="bn-BD"/>
+        </w:rPr>
+        <w:t>});</w:t>
+      </w:r>
+    </w:p>
+    <w:p>
+      <w:pPr>
+        <w:pStyle w:val="Normal"/>
+        <w:spacing w:before="0" w:after="200"/>
+        <w:contextualSpacing/>
+        <w:jc w:val="left"/>
+        <w:rPr/>
+      </w:pPr>
+      <w:r>
+        <w:rPr>
+          <w:rFonts w:cs="Vrinda"/>
+          <w:szCs w:val="28"/>
+          <w:lang w:bidi="bn-BD"/>
+        </w:rPr>
+        <w:t xml:space="preserve">    </w:t>
+      </w:r>
+      <w:r>
+        <w:rPr>
+          <w:rFonts w:cs="Vrinda"/>
+          <w:szCs w:val="28"/>
+          <w:lang w:bidi="bn-BD"/>
+        </w:rPr>
+        <w:t>}</w:t>
+      </w:r>
+    </w:p>
+    <w:p>
+      <w:pPr>
+        <w:pStyle w:val="Normal"/>
+        <w:spacing w:before="0" w:after="200"/>
+        <w:contextualSpacing/>
+        <w:jc w:val="left"/>
+        <w:rPr/>
+      </w:pPr>
+      <w:r>
+        <w:rPr>
+          <w:rFonts w:cs="Vrinda"/>
+          <w:szCs w:val="28"/>
+          <w:lang w:bidi="bn-BD"/>
+        </w:rPr>
+        <w:t>}</w:t>
+      </w:r>
+    </w:p>
+    <w:p>
+      <w:pPr>
+        <w:pStyle w:val="Normal"/>
+        <w:spacing w:before="0" w:after="200"/>
+        <w:contextualSpacing/>
+        <w:jc w:val="both"/>
+        <w:rPr>
+          <w:rFonts w:cs="Vrinda"/>
+          <w:szCs w:val="28"/>
+          <w:lang w:bidi="bn-BD"/>
+        </w:rPr>
+      </w:pPr>
+      <w:r>
+        <w:rPr/>
+      </w:r>
+    </w:p>
+    <w:p>
+      <w:pPr>
+        <w:pStyle w:val="Normal"/>
+        <w:spacing w:before="0" w:after="200"/>
+        <w:contextualSpacing/>
+        <w:jc w:val="both"/>
+        <w:rPr>
+          <w:rFonts w:cs="Vrinda"/>
+          <w:szCs w:val="28"/>
+          <w:lang w:bidi="bn-BD"/>
+        </w:rPr>
+      </w:pPr>
+      <w:r>
+        <w:rPr/>
+      </w:r>
+    </w:p>
+    <w:p>
+      <w:pPr>
+        <w:pStyle w:val="Normal"/>
+        <w:spacing w:before="0" w:after="200"/>
+        <w:contextualSpacing/>
+        <w:jc w:val="both"/>
+        <w:rPr>
+          <w:b/>
+          <w:b/>
+          <w:bCs/>
+        </w:rPr>
+      </w:pPr>
+      <w:r>
+        <w:rPr>
+          <w:rFonts w:cs="Vrinda"/>
+          <w:b/>
+          <w:bCs/>
+          <w:szCs w:val="28"/>
+          <w:lang w:bidi="bn-BD"/>
+        </w:rPr>
+        <w:t>Boot Method:</w:t>
+      </w:r>
+    </w:p>
+    <w:p>
+      <w:pPr>
+        <w:pStyle w:val="Normal"/>
+        <w:spacing w:before="0" w:after="200"/>
+        <w:contextualSpacing/>
+        <w:jc w:val="both"/>
+        <w:rPr/>
+      </w:pPr>
+      <w:r>
+        <w:rPr>
+          <w:rFonts w:cs="Vrinda"/>
+          <w:szCs w:val="28"/>
+          <w:lang w:bidi="bn-BD"/>
+        </w:rPr>
+        <w:t>The boot method which you could use to extend the core Laravel functionality. In this method, you could access all the services that were registered using the register method of the service provider. In most cases, you want to register your event listeners in this method, which will be triggered when something happens.</w:t>
+      </w:r>
+    </w:p>
+    <w:p>
+      <w:pPr>
+        <w:pStyle w:val="Normal"/>
+        <w:spacing w:before="0" w:after="200"/>
+        <w:contextualSpacing/>
+        <w:jc w:val="both"/>
+        <w:rPr>
+          <w:rFonts w:cs="Vrinda"/>
+          <w:szCs w:val="28"/>
+          <w:lang w:bidi="bn-BD"/>
+        </w:rPr>
+      </w:pPr>
+      <w:r>
+        <w:rPr/>
+      </w:r>
+    </w:p>
+    <w:p>
+      <w:pPr>
+        <w:pStyle w:val="Normal"/>
+        <w:spacing w:before="0" w:after="200"/>
+        <w:contextualSpacing/>
+        <w:jc w:val="both"/>
+        <w:rPr/>
+      </w:pPr>
+      <w:r>
+        <w:rPr>
+          <w:rFonts w:cs="Vrinda"/>
+          <w:b/>
+          <w:bCs/>
+          <w:szCs w:val="28"/>
+          <w:lang w:bidi="bn-BD"/>
+        </w:rPr>
+        <w:t>For Example</w:t>
+      </w:r>
+      <w:r>
+        <w:rPr>
+          <w:rFonts w:cs="Vrinda"/>
+          <w:szCs w:val="28"/>
+          <w:lang w:bidi="bn-BD"/>
+        </w:rPr>
+        <w:t>:</w:t>
+      </w:r>
+    </w:p>
+    <w:p>
+      <w:pPr>
+        <w:pStyle w:val="Normal"/>
+        <w:spacing w:before="0" w:after="200"/>
+        <w:contextualSpacing/>
+        <w:jc w:val="both"/>
+        <w:rPr/>
+      </w:pPr>
+      <w:r>
+        <w:rPr>
+          <w:rFonts w:cs="Vrinda"/>
+          <w:szCs w:val="28"/>
+          <w:lang w:bidi="bn-BD"/>
+        </w:rPr>
+        <w:t>public function boot()</w:t>
+      </w:r>
+    </w:p>
+    <w:p>
+      <w:pPr>
+        <w:pStyle w:val="Normal"/>
+        <w:spacing w:before="0" w:after="200"/>
+        <w:contextualSpacing/>
+        <w:jc w:val="both"/>
+        <w:rPr/>
+      </w:pPr>
+      <w:r>
+        <w:rPr>
+          <w:rFonts w:cs="Vrinda"/>
+          <w:szCs w:val="28"/>
+          <w:lang w:bidi="bn-BD"/>
+        </w:rPr>
+        <w:t>{</w:t>
+      </w:r>
+    </w:p>
+    <w:p>
+      <w:pPr>
+        <w:pStyle w:val="Normal"/>
+        <w:spacing w:before="0" w:after="200"/>
+        <w:contextualSpacing/>
+        <w:jc w:val="both"/>
+        <w:rPr/>
+      </w:pPr>
+      <w:r>
+        <w:rPr>
+          <w:rFonts w:cs="Vrinda"/>
+          <w:szCs w:val="28"/>
+          <w:lang w:bidi="bn-BD"/>
+        </w:rPr>
+        <w:t xml:space="preserve">    </w:t>
+      </w:r>
+      <w:r>
+        <w:rPr>
+          <w:rFonts w:cs="Vrinda"/>
+          <w:szCs w:val="28"/>
+          <w:lang w:bidi="bn-BD"/>
+        </w:rPr>
+        <w:t>View::share('key', 'value');</w:t>
+      </w:r>
+    </w:p>
+    <w:p>
+      <w:pPr>
+        <w:pStyle w:val="Normal"/>
+        <w:spacing w:before="0" w:after="200"/>
+        <w:contextualSpacing/>
+        <w:jc w:val="both"/>
+        <w:rPr/>
+      </w:pPr>
+      <w:r>
+        <w:rPr>
+          <w:rFonts w:cs="Vrinda"/>
+          <w:szCs w:val="28"/>
+          <w:lang w:bidi="bn-BD"/>
+        </w:rPr>
+        <w:t>}</w:t>
+      </w:r>
+    </w:p>
+    <w:p>
+      <w:pPr>
+        <w:pStyle w:val="Normal"/>
+        <w:spacing w:before="0" w:after="200"/>
+        <w:contextualSpacing/>
+        <w:jc w:val="both"/>
+        <w:rPr>
+          <w:rFonts w:cs="Vrinda"/>
+          <w:szCs w:val="28"/>
+          <w:lang w:bidi="bn-BD"/>
+        </w:rPr>
+      </w:pPr>
+      <w:r>
+        <w:rPr/>
+      </w:r>
+    </w:p>
+    <w:p>
+      <w:pPr>
+        <w:pStyle w:val="Normal"/>
+        <w:spacing w:before="0" w:after="200"/>
+        <w:contextualSpacing/>
+        <w:jc w:val="both"/>
+        <w:rPr/>
+      </w:pPr>
+      <w:r>
+        <w:rPr>
+          <w:rFonts w:cs="Vrinda"/>
+          <w:szCs w:val="28"/>
+          <w:lang w:bidi="bn-BD"/>
+        </w:rPr>
+        <w:t>public function boot()</w:t>
+      </w:r>
+    </w:p>
+    <w:p>
+      <w:pPr>
+        <w:pStyle w:val="Normal"/>
+        <w:spacing w:before="0" w:after="200"/>
+        <w:contextualSpacing/>
+        <w:jc w:val="both"/>
+        <w:rPr/>
+      </w:pPr>
+      <w:r>
+        <w:rPr>
+          <w:rFonts w:cs="Vrinda"/>
+          <w:szCs w:val="28"/>
+          <w:lang w:bidi="bn-BD"/>
+        </w:rPr>
+        <w:t>{</w:t>
+      </w:r>
+    </w:p>
+    <w:p>
+      <w:pPr>
+        <w:pStyle w:val="Normal"/>
+        <w:spacing w:before="0" w:after="200"/>
+        <w:contextualSpacing/>
+        <w:jc w:val="both"/>
+        <w:rPr/>
+      </w:pPr>
+      <w:r>
+        <w:rPr>
+          <w:rFonts w:cs="Vrinda"/>
+          <w:szCs w:val="28"/>
+          <w:lang w:bidi="bn-BD"/>
+        </w:rPr>
+        <w:t xml:space="preserve">    </w:t>
+      </w:r>
+    </w:p>
+    <w:p>
+      <w:pPr>
+        <w:pStyle w:val="Normal"/>
+        <w:spacing w:before="0" w:after="200"/>
+        <w:contextualSpacing/>
+        <w:jc w:val="both"/>
+        <w:rPr/>
+      </w:pPr>
+      <w:r>
+        <w:rPr>
+          <w:rFonts w:cs="Vrinda"/>
+          <w:szCs w:val="28"/>
+          <w:lang w:bidi="bn-BD"/>
+        </w:rPr>
+        <w:tab/>
+        <w:t xml:space="preserve">Validator::extend('my_custom_validator', function ($attribute, $value, </w:t>
+        <w:tab/>
+        <w:t>$parameters, $validator) {</w:t>
+      </w:r>
+    </w:p>
+    <w:p>
+      <w:pPr>
+        <w:pStyle w:val="Normal"/>
+        <w:spacing w:before="0" w:after="200"/>
+        <w:contextualSpacing/>
+        <w:jc w:val="both"/>
+        <w:rPr/>
+      </w:pPr>
+      <w:r>
+        <w:rPr>
+          <w:rFonts w:cs="Vrinda"/>
+          <w:szCs w:val="28"/>
+          <w:lang w:bidi="bn-BD"/>
+        </w:rPr>
+        <w:t xml:space="preserve">       </w:t>
+      </w:r>
+      <w:r>
+        <w:rPr>
+          <w:rFonts w:cs="Vrinda"/>
+          <w:szCs w:val="28"/>
+          <w:lang w:bidi="bn-BD"/>
+        </w:rPr>
+        <w:tab/>
+        <w:tab/>
+        <w:t xml:space="preserve"> // validation logic goes here...</w:t>
+      </w:r>
+    </w:p>
+    <w:p>
+      <w:pPr>
+        <w:pStyle w:val="Normal"/>
+        <w:spacing w:before="0" w:after="200"/>
+        <w:contextualSpacing/>
+        <w:jc w:val="both"/>
+        <w:rPr/>
+      </w:pPr>
+      <w:r>
+        <w:rPr>
+          <w:rFonts w:cs="Vrinda"/>
+          <w:szCs w:val="28"/>
+          <w:lang w:bidi="bn-BD"/>
+        </w:rPr>
+        <w:t xml:space="preserve">    </w:t>
+      </w:r>
+      <w:r>
+        <w:rPr>
+          <w:rFonts w:cs="Vrinda"/>
+          <w:szCs w:val="28"/>
+          <w:lang w:bidi="bn-BD"/>
+        </w:rPr>
+        <w:tab/>
+        <w:t>});</w:t>
+      </w:r>
+    </w:p>
+    <w:p>
+      <w:pPr>
+        <w:pStyle w:val="Normal"/>
+        <w:spacing w:before="0" w:after="200"/>
+        <w:contextualSpacing/>
+        <w:jc w:val="both"/>
+        <w:rPr/>
+      </w:pPr>
+      <w:r>
+        <w:rPr>
+          <w:rFonts w:cs="Vrinda"/>
+          <w:szCs w:val="28"/>
+          <w:lang w:bidi="bn-BD"/>
+        </w:rPr>
+        <w:t>}</w:t>
+      </w:r>
+    </w:p>
+    <w:p>
+      <w:pPr>
+        <w:pStyle w:val="Normal"/>
+        <w:spacing w:before="0" w:after="200"/>
+        <w:contextualSpacing/>
+        <w:jc w:val="both"/>
+        <w:rPr>
+          <w:rFonts w:cs="Vrinda"/>
+          <w:szCs w:val="28"/>
+          <w:lang w:bidi="bn-BD"/>
+        </w:rPr>
+      </w:pPr>
+      <w:r>
+        <w:rPr/>
+      </w:r>
+    </w:p>
+    <w:p>
+      <w:pPr>
+        <w:pStyle w:val="Normal"/>
+        <w:spacing w:before="0" w:after="200"/>
+        <w:contextualSpacing/>
+        <w:jc w:val="both"/>
+        <w:rPr/>
+      </w:pPr>
+      <w:r>
+        <w:rPr>
+          <w:rFonts w:cs="Vrinda"/>
+          <w:szCs w:val="28"/>
+          <w:lang w:bidi="bn-BD"/>
+        </w:rPr>
+        <w:t>public function boot()</w:t>
+      </w:r>
+    </w:p>
+    <w:p>
+      <w:pPr>
+        <w:pStyle w:val="Normal"/>
+        <w:spacing w:before="0" w:after="200"/>
+        <w:contextualSpacing/>
+        <w:jc w:val="both"/>
+        <w:rPr/>
+      </w:pPr>
+      <w:r>
+        <w:rPr>
+          <w:rFonts w:cs="Vrinda"/>
+          <w:szCs w:val="28"/>
+          <w:lang w:bidi="bn-BD"/>
+        </w:rPr>
+        <w:t>{</w:t>
+      </w:r>
+    </w:p>
+    <w:p>
+      <w:pPr>
+        <w:pStyle w:val="Normal"/>
+        <w:spacing w:before="0" w:after="200"/>
+        <w:contextualSpacing/>
+        <w:jc w:val="both"/>
+        <w:rPr/>
+      </w:pPr>
+      <w:r>
+        <w:rPr>
+          <w:rFonts w:cs="Vrinda"/>
+          <w:szCs w:val="28"/>
+          <w:lang w:bidi="bn-BD"/>
+        </w:rPr>
+        <w:t xml:space="preserve">    </w:t>
+      </w:r>
+      <w:r>
+        <w:rPr>
+          <w:rFonts w:cs="Vrinda"/>
+          <w:szCs w:val="28"/>
+          <w:lang w:bidi="bn-BD"/>
+        </w:rPr>
+        <w:t>View::composer(</w:t>
+      </w:r>
+    </w:p>
+    <w:p>
+      <w:pPr>
+        <w:pStyle w:val="Normal"/>
+        <w:spacing w:before="0" w:after="200"/>
+        <w:contextualSpacing/>
+        <w:jc w:val="both"/>
+        <w:rPr/>
+      </w:pPr>
+      <w:r>
+        <w:rPr>
+          <w:rFonts w:cs="Vrinda"/>
+          <w:szCs w:val="28"/>
+          <w:lang w:bidi="bn-BD"/>
+        </w:rPr>
+        <w:t xml:space="preserve">        </w:t>
+      </w:r>
+      <w:r>
+        <w:rPr>
+          <w:rFonts w:cs="Vrinda"/>
+          <w:szCs w:val="28"/>
+          <w:lang w:bidi="bn-BD"/>
+        </w:rPr>
+        <w:t>'demo', 'App\Http\ViewComposers\DemoComposer'</w:t>
+      </w:r>
+    </w:p>
+    <w:p>
+      <w:pPr>
+        <w:pStyle w:val="Normal"/>
+        <w:spacing w:before="0" w:after="200"/>
+        <w:contextualSpacing/>
+        <w:jc w:val="both"/>
+        <w:rPr/>
+      </w:pPr>
+      <w:r>
+        <w:rPr>
+          <w:rFonts w:cs="Vrinda"/>
+          <w:szCs w:val="28"/>
+          <w:lang w:bidi="bn-BD"/>
+        </w:rPr>
+        <w:t xml:space="preserve">    </w:t>
+      </w:r>
+      <w:r>
+        <w:rPr>
+          <w:rFonts w:cs="Vrinda"/>
+          <w:szCs w:val="28"/>
+          <w:lang w:bidi="bn-BD"/>
+        </w:rPr>
+        <w:t>);</w:t>
+      </w:r>
+    </w:p>
+    <w:p>
+      <w:pPr>
+        <w:pStyle w:val="Normal"/>
+        <w:spacing w:before="0" w:after="200"/>
+        <w:contextualSpacing/>
+        <w:jc w:val="both"/>
+        <w:rPr/>
+      </w:pPr>
+      <w:r>
+        <w:rPr>
+          <w:rFonts w:cs="Vrinda"/>
+          <w:szCs w:val="28"/>
+          <w:lang w:bidi="bn-BD"/>
+        </w:rPr>
+        <w:t>}</w:t>
+      </w:r>
+    </w:p>
+    <w:p>
+      <w:pPr>
+        <w:pStyle w:val="Normal"/>
+        <w:spacing w:before="0" w:after="200"/>
+        <w:contextualSpacing/>
+        <w:jc w:val="both"/>
+        <w:rPr>
+          <w:rFonts w:cs="Vrinda"/>
+          <w:szCs w:val="28"/>
+          <w:lang w:bidi="bn-BD"/>
+        </w:rPr>
+      </w:pPr>
+      <w:r>
+        <w:rPr/>
+      </w:r>
+    </w:p>
+    <w:p>
+      <w:pPr>
+        <w:pStyle w:val="Normal"/>
+        <w:spacing w:before="0" w:after="200"/>
+        <w:contextualSpacing/>
+        <w:jc w:val="both"/>
+        <w:rPr/>
+      </w:pPr>
+      <w:r>
+        <w:rPr>
+          <w:rFonts w:cs="Vrinda"/>
+          <w:szCs w:val="28"/>
+          <w:lang w:bidi="bn-BD"/>
+        </w:rPr>
+        <w:t>public function boot()</w:t>
+      </w:r>
+    </w:p>
+    <w:p>
+      <w:pPr>
+        <w:pStyle w:val="Normal"/>
+        <w:spacing w:before="0" w:after="200"/>
+        <w:contextualSpacing/>
+        <w:jc w:val="both"/>
+        <w:rPr/>
+      </w:pPr>
+      <w:r>
+        <w:rPr>
+          <w:rFonts w:cs="Vrinda"/>
+          <w:szCs w:val="28"/>
+          <w:lang w:bidi="bn-BD"/>
+        </w:rPr>
+        <w:t>{</w:t>
+      </w:r>
+    </w:p>
+    <w:p>
+      <w:pPr>
+        <w:pStyle w:val="Normal"/>
+        <w:spacing w:before="0" w:after="200"/>
+        <w:contextualSpacing/>
+        <w:jc w:val="both"/>
+        <w:rPr/>
+      </w:pPr>
+      <w:r>
+        <w:rPr>
+          <w:rFonts w:cs="Vrinda"/>
+          <w:szCs w:val="28"/>
+          <w:lang w:bidi="bn-BD"/>
+        </w:rPr>
+        <w:t xml:space="preserve">    </w:t>
+      </w:r>
+      <w:r>
+        <w:rPr>
+          <w:rFonts w:cs="Vrinda"/>
+          <w:szCs w:val="28"/>
+          <w:lang w:bidi="bn-BD"/>
+        </w:rPr>
+        <w:tab/>
+        <w:t>parent::boot();</w:t>
+      </w:r>
+    </w:p>
+    <w:p>
+      <w:pPr>
+        <w:pStyle w:val="Normal"/>
+        <w:spacing w:before="0" w:after="200"/>
+        <w:contextualSpacing/>
+        <w:jc w:val="both"/>
+        <w:rPr/>
+      </w:pPr>
+      <w:r>
+        <w:rPr>
+          <w:rFonts w:cs="Vrinda"/>
+          <w:szCs w:val="28"/>
+          <w:lang w:bidi="bn-BD"/>
+        </w:rPr>
+        <w:t xml:space="preserve">  </w:t>
+      </w:r>
+    </w:p>
+    <w:p>
+      <w:pPr>
+        <w:pStyle w:val="Normal"/>
+        <w:spacing w:before="0" w:after="200"/>
+        <w:contextualSpacing/>
+        <w:jc w:val="both"/>
+        <w:rPr/>
+      </w:pPr>
+      <w:r>
+        <w:rPr>
+          <w:rFonts w:cs="Vrinda"/>
+          <w:szCs w:val="28"/>
+          <w:lang w:bidi="bn-BD"/>
+        </w:rPr>
+        <w:t xml:space="preserve">    </w:t>
+      </w:r>
+      <w:r>
+        <w:rPr>
+          <w:rFonts w:cs="Vrinda"/>
+          <w:szCs w:val="28"/>
+          <w:lang w:bidi="bn-BD"/>
+        </w:rPr>
+        <w:tab/>
+        <w:t>Route::model('user', App\User::class);</w:t>
+      </w:r>
+    </w:p>
+    <w:p>
+      <w:pPr>
+        <w:pStyle w:val="Normal"/>
+        <w:spacing w:before="0" w:after="200"/>
+        <w:contextualSpacing/>
+        <w:jc w:val="both"/>
+        <w:rPr/>
+      </w:pPr>
+      <w:r>
+        <w:rPr>
+          <w:rFonts w:cs="Vrinda"/>
+          <w:szCs w:val="28"/>
+          <w:lang w:bidi="bn-BD"/>
+        </w:rPr>
+        <w:t>}</w:t>
+      </w:r>
+    </w:p>
+    <w:p>
+      <w:pPr>
+        <w:pStyle w:val="Normal"/>
+        <w:spacing w:before="0" w:after="200"/>
+        <w:contextualSpacing/>
+        <w:jc w:val="both"/>
+        <w:rPr>
+          <w:rFonts w:cs="Vrinda"/>
+          <w:szCs w:val="28"/>
+          <w:lang w:bidi="bn-BD"/>
+        </w:rPr>
+      </w:pPr>
+      <w:r>
+        <w:rPr/>
+      </w:r>
+    </w:p>
+    <w:p>
+      <w:pPr>
+        <w:pStyle w:val="Normal"/>
+        <w:spacing w:before="0" w:after="200"/>
+        <w:contextualSpacing/>
+        <w:jc w:val="both"/>
+        <w:rPr>
+          <w:rFonts w:cs="Vrinda"/>
+          <w:szCs w:val="28"/>
+          <w:lang w:bidi="bn-BD"/>
+        </w:rPr>
+      </w:pPr>
+      <w:r>
+        <w:rPr/>
+      </w:r>
+    </w:p>
+    <w:p>
+      <w:pPr>
+        <w:pStyle w:val="Normal"/>
+        <w:spacing w:before="0" w:after="200"/>
+        <w:contextualSpacing/>
+        <w:jc w:val="both"/>
+        <w:rPr>
+          <w:rFonts w:cs="Vrinda"/>
+          <w:szCs w:val="28"/>
+          <w:lang w:bidi="bn-BD"/>
+        </w:rPr>
+      </w:pPr>
+      <w:r>
+        <w:rPr/>
+      </w:r>
+    </w:p>
+    <w:p>
+      <w:pPr>
+        <w:pStyle w:val="Normal"/>
+        <w:spacing w:before="0" w:after="200"/>
+        <w:contextualSpacing/>
+        <w:jc w:val="both"/>
+        <w:rPr>
+          <w:rFonts w:cs="Vrinda"/>
+          <w:szCs w:val="28"/>
+          <w:lang w:bidi="bn-BD"/>
+        </w:rPr>
+      </w:pPr>
+      <w:r>
+        <w:rPr/>
+      </w:r>
+    </w:p>
+    <w:p>
+      <w:pPr>
+        <w:pStyle w:val="Normal"/>
+        <w:spacing w:before="0" w:after="200"/>
+        <w:contextualSpacing/>
+        <w:jc w:val="both"/>
+        <w:rPr>
+          <w:b/>
+          <w:b/>
+          <w:bCs/>
+        </w:rPr>
+      </w:pPr>
+      <w:r>
+        <w:rPr>
+          <w:rFonts w:cs="Vrinda"/>
+          <w:b/>
+          <w:bCs/>
+          <w:szCs w:val="28"/>
+          <w:lang w:bidi="bn-BD"/>
+        </w:rPr>
+        <w:t>Dependency injection (uses):</w:t>
+      </w:r>
+    </w:p>
+    <w:p>
+      <w:pPr>
+        <w:pStyle w:val="Normal"/>
+        <w:spacing w:before="0" w:after="200"/>
+        <w:contextualSpacing/>
+        <w:jc w:val="both"/>
+        <w:rPr>
+          <w:b w:val="false"/>
+          <w:b w:val="false"/>
+          <w:bCs w:val="false"/>
+        </w:rPr>
+      </w:pPr>
+      <w:r>
+        <w:rPr>
+          <w:rFonts w:cs="Vrinda"/>
+          <w:b w:val="false"/>
+          <w:bCs w:val="false"/>
+          <w:szCs w:val="28"/>
+          <w:lang w:bidi="bn-BD"/>
+        </w:rPr>
+        <w:t>Here's the code somewhere in your controller where the dependency will be injected.</w:t>
+      </w:r>
+    </w:p>
+    <w:p>
+      <w:pPr>
+        <w:pStyle w:val="Normal"/>
+        <w:spacing w:before="0" w:after="200"/>
+        <w:contextualSpacing/>
+        <w:jc w:val="both"/>
+        <w:rPr>
+          <w:rFonts w:cs="Vrinda"/>
+          <w:szCs w:val="28"/>
+          <w:lang w:bidi="bn-BD"/>
+        </w:rPr>
+      </w:pPr>
+      <w:r>
+        <w:rPr/>
+      </w:r>
+    </w:p>
+    <w:p>
+      <w:pPr>
+        <w:pStyle w:val="Normal"/>
+        <w:spacing w:before="0" w:after="200"/>
+        <w:contextualSpacing/>
+        <w:jc w:val="both"/>
+        <w:rPr>
+          <w:b/>
+          <w:b/>
+          <w:bCs/>
+        </w:rPr>
+      </w:pPr>
+      <w:r>
+        <w:rPr>
+          <w:rFonts w:cs="Vrinda"/>
+          <w:b/>
+          <w:bCs/>
+          <w:szCs w:val="28"/>
+          <w:lang w:bidi="bn-BD"/>
+        </w:rPr>
+        <w:t>For example:</w:t>
+      </w:r>
+    </w:p>
+    <w:p>
+      <w:pPr>
+        <w:pStyle w:val="Normal"/>
+        <w:spacing w:before="0" w:after="200"/>
+        <w:contextualSpacing/>
+        <w:jc w:val="both"/>
+        <w:rPr>
+          <w:rFonts w:cs="Vrinda"/>
+          <w:szCs w:val="28"/>
+          <w:lang w:bidi="bn-BD"/>
+        </w:rPr>
+      </w:pPr>
+      <w:r>
+        <w:rPr/>
+      </w:r>
+    </w:p>
+    <w:p>
+      <w:pPr>
+        <w:pStyle w:val="Normal"/>
+        <w:spacing w:before="0" w:after="200"/>
+        <w:contextualSpacing/>
+        <w:jc w:val="both"/>
+        <w:rPr/>
+      </w:pPr>
+      <w:r>
+        <w:rPr>
+          <w:rFonts w:cs="Vrinda"/>
+          <w:szCs w:val="28"/>
+          <w:lang w:bidi="bn-BD"/>
+        </w:rPr>
+        <w:t>&lt;?php</w:t>
+      </w:r>
+    </w:p>
+    <w:p>
+      <w:pPr>
+        <w:pStyle w:val="Normal"/>
+        <w:spacing w:before="0" w:after="200"/>
+        <w:contextualSpacing/>
+        <w:jc w:val="both"/>
+        <w:rPr/>
+      </w:pPr>
+      <w:r>
+        <w:rPr>
+          <w:rFonts w:cs="Vrinda"/>
+          <w:szCs w:val="28"/>
+          <w:lang w:bidi="bn-BD"/>
+        </w:rPr>
+        <w:t>namespace App\Http\Controllers;</w:t>
+      </w:r>
+    </w:p>
+    <w:p>
+      <w:pPr>
+        <w:pStyle w:val="Normal"/>
+        <w:spacing w:before="0" w:after="200"/>
+        <w:contextualSpacing/>
+        <w:jc w:val="both"/>
+        <w:rPr/>
+      </w:pPr>
+      <w:r>
+        <w:rPr>
+          <w:rFonts w:cs="Vrinda"/>
+          <w:szCs w:val="28"/>
+          <w:lang w:bidi="bn-BD"/>
+        </w:rPr>
+        <w:t xml:space="preserve">  </w:t>
+      </w:r>
+    </w:p>
+    <w:p>
+      <w:pPr>
+        <w:pStyle w:val="Normal"/>
+        <w:spacing w:before="0" w:after="200"/>
+        <w:contextualSpacing/>
+        <w:jc w:val="both"/>
+        <w:rPr/>
+      </w:pPr>
+      <w:r>
+        <w:rPr>
+          <w:rFonts w:cs="Vrinda"/>
+          <w:szCs w:val="28"/>
+          <w:lang w:bidi="bn-BD"/>
+        </w:rPr>
+        <w:t>use App\Http\Controllers\Controller;</w:t>
+      </w:r>
+    </w:p>
+    <w:p>
+      <w:pPr>
+        <w:pStyle w:val="Normal"/>
+        <w:spacing w:before="0" w:after="200"/>
+        <w:contextualSpacing/>
+        <w:jc w:val="both"/>
+        <w:rPr/>
+      </w:pPr>
+      <w:r>
+        <w:rPr>
+          <w:rFonts w:cs="Vrinda"/>
+          <w:szCs w:val="28"/>
+          <w:lang w:bidi="bn-BD"/>
+        </w:rPr>
+        <w:t>use App\Library\Services\DemoOne;</w:t>
+      </w:r>
+    </w:p>
+    <w:p>
+      <w:pPr>
+        <w:pStyle w:val="Normal"/>
+        <w:spacing w:before="0" w:after="200"/>
+        <w:contextualSpacing/>
+        <w:jc w:val="both"/>
+        <w:rPr/>
+      </w:pPr>
+      <w:r>
+        <w:rPr>
+          <w:rFonts w:cs="Vrinda"/>
+          <w:szCs w:val="28"/>
+          <w:lang w:bidi="bn-BD"/>
+        </w:rPr>
+        <w:t xml:space="preserve">  </w:t>
+      </w:r>
+    </w:p>
+    <w:p>
+      <w:pPr>
+        <w:pStyle w:val="Normal"/>
+        <w:spacing w:before="0" w:after="200"/>
+        <w:contextualSpacing/>
+        <w:jc w:val="both"/>
+        <w:rPr/>
+      </w:pPr>
+      <w:r>
+        <w:rPr>
+          <w:rFonts w:cs="Vrinda"/>
+          <w:szCs w:val="28"/>
+          <w:lang w:bidi="bn-BD"/>
+        </w:rPr>
+        <w:t>class TestController extends Controller</w:t>
+      </w:r>
+    </w:p>
+    <w:p>
+      <w:pPr>
+        <w:pStyle w:val="Normal"/>
+        <w:spacing w:before="0" w:after="200"/>
+        <w:contextualSpacing/>
+        <w:jc w:val="both"/>
+        <w:rPr/>
+      </w:pPr>
+      <w:r>
+        <w:rPr>
+          <w:rFonts w:cs="Vrinda"/>
+          <w:szCs w:val="28"/>
+          <w:lang w:bidi="bn-BD"/>
+        </w:rPr>
+        <w:t>{</w:t>
+      </w:r>
+    </w:p>
+    <w:p>
+      <w:pPr>
+        <w:pStyle w:val="Normal"/>
+        <w:spacing w:before="0" w:after="200"/>
+        <w:contextualSpacing/>
+        <w:jc w:val="both"/>
+        <w:rPr/>
+      </w:pPr>
+      <w:r>
+        <w:rPr>
+          <w:rFonts w:cs="Vrinda"/>
+          <w:szCs w:val="28"/>
+          <w:lang w:bidi="bn-BD"/>
+        </w:rPr>
+        <w:t xml:space="preserve">    </w:t>
+      </w:r>
+      <w:r>
+        <w:rPr>
+          <w:rFonts w:cs="Vrinda"/>
+          <w:szCs w:val="28"/>
+          <w:lang w:bidi="bn-BD"/>
+        </w:rPr>
+        <w:t>public function index(DemoOne $customServiceInstance)</w:t>
+      </w:r>
+    </w:p>
+    <w:p>
+      <w:pPr>
+        <w:pStyle w:val="Normal"/>
+        <w:spacing w:before="0" w:after="200"/>
+        <w:contextualSpacing/>
+        <w:jc w:val="both"/>
+        <w:rPr/>
+      </w:pPr>
+      <w:r>
+        <w:rPr>
+          <w:rFonts w:cs="Vrinda"/>
+          <w:szCs w:val="28"/>
+          <w:lang w:bidi="bn-BD"/>
+        </w:rPr>
+        <w:t xml:space="preserve">    </w:t>
+      </w:r>
+      <w:r>
+        <w:rPr>
+          <w:rFonts w:cs="Vrinda"/>
+          <w:szCs w:val="28"/>
+          <w:lang w:bidi="bn-BD"/>
+        </w:rPr>
+        <w:t>{</w:t>
+      </w:r>
+    </w:p>
+    <w:p>
+      <w:pPr>
+        <w:pStyle w:val="Normal"/>
+        <w:spacing w:before="0" w:after="200"/>
+        <w:contextualSpacing/>
+        <w:jc w:val="both"/>
+        <w:rPr/>
+      </w:pPr>
+      <w:r>
+        <w:rPr>
+          <w:rFonts w:cs="Vrinda"/>
+          <w:szCs w:val="28"/>
+          <w:lang w:bidi="bn-BD"/>
+        </w:rPr>
+        <w:t xml:space="preserve">        </w:t>
+      </w:r>
+      <w:r>
+        <w:rPr>
+          <w:rFonts w:cs="Vrinda"/>
+          <w:szCs w:val="28"/>
+          <w:lang w:bidi="bn-BD"/>
+        </w:rPr>
+        <w:t>echo $customServiceInstance-&gt;doSomethingUseful();</w:t>
+      </w:r>
+    </w:p>
+    <w:p>
+      <w:pPr>
+        <w:pStyle w:val="Normal"/>
+        <w:spacing w:before="0" w:after="200"/>
+        <w:contextualSpacing/>
+        <w:jc w:val="both"/>
+        <w:rPr/>
+      </w:pPr>
+      <w:r>
+        <w:rPr>
+          <w:rFonts w:cs="Vrinda"/>
+          <w:szCs w:val="28"/>
+          <w:lang w:bidi="bn-BD"/>
+        </w:rPr>
+        <w:t xml:space="preserve">    </w:t>
+      </w:r>
+      <w:r>
+        <w:rPr>
+          <w:rFonts w:cs="Vrinda"/>
+          <w:szCs w:val="28"/>
+          <w:lang w:bidi="bn-BD"/>
+        </w:rPr>
+        <w:t>}</w:t>
+      </w:r>
+    </w:p>
+    <w:p>
+      <w:pPr>
+        <w:pStyle w:val="Normal"/>
+        <w:spacing w:before="0" w:after="200"/>
+        <w:contextualSpacing/>
+        <w:jc w:val="both"/>
+        <w:rPr/>
+      </w:pPr>
+      <w:r>
+        <w:rPr>
+          <w:rFonts w:cs="Vrinda"/>
+          <w:szCs w:val="28"/>
+          <w:lang w:bidi="bn-BD"/>
+        </w:rPr>
+        <w:t>}</w:t>
+      </w:r>
+    </w:p>
+    <w:p>
+      <w:pPr>
+        <w:pStyle w:val="Normal"/>
+        <w:spacing w:before="0" w:after="200"/>
+        <w:contextualSpacing/>
+        <w:jc w:val="both"/>
+        <w:rPr>
+          <w:rFonts w:cs="Vrinda"/>
+          <w:szCs w:val="28"/>
+          <w:lang w:bidi="bn-BD"/>
+        </w:rPr>
+      </w:pPr>
+      <w:r>
+        <w:rPr/>
+      </w:r>
+    </w:p>
+    <w:p>
+      <w:pPr>
+        <w:pStyle w:val="Normal"/>
+        <w:spacing w:before="0" w:after="200"/>
+        <w:contextualSpacing/>
+        <w:jc w:val="both"/>
+        <w:rPr>
+          <w:rFonts w:cs="Vrinda"/>
+          <w:szCs w:val="28"/>
+          <w:lang w:bidi="bn-BD"/>
+        </w:rPr>
+      </w:pPr>
+      <w:r>
+        <w:rPr/>
+      </w:r>
+    </w:p>
+    <w:p>
+      <w:pPr>
+        <w:pStyle w:val="Normal"/>
+        <w:spacing w:before="0" w:after="200"/>
+        <w:contextualSpacing/>
+        <w:jc w:val="both"/>
+        <w:rPr/>
+      </w:pPr>
+      <w:r>
+        <w:rPr>
+          <w:rFonts w:cs="Vrinda"/>
+          <w:szCs w:val="28"/>
+          <w:lang w:bidi="bn-BD"/>
+        </w:rPr>
+        <w:t>//</w:t>
+      </w:r>
+    </w:p>
+    <w:p>
+      <w:pPr>
+        <w:pStyle w:val="Normal"/>
+        <w:spacing w:before="0" w:after="200"/>
+        <w:contextualSpacing/>
+        <w:jc w:val="both"/>
+        <w:rPr>
+          <w:rFonts w:cs="Vrinda"/>
+          <w:szCs w:val="28"/>
+          <w:lang w:bidi="bn-BD"/>
+        </w:rPr>
+      </w:pPr>
+      <w:r>
+        <w:rPr/>
+      </w:r>
+    </w:p>
+    <w:p>
+      <w:pPr>
+        <w:pStyle w:val="Normal"/>
+        <w:spacing w:before="0" w:after="200"/>
+        <w:contextualSpacing/>
+        <w:jc w:val="both"/>
+        <w:rPr>
+          <w:rFonts w:cs="Vrinda"/>
+          <w:szCs w:val="28"/>
+          <w:lang w:bidi="bn-BD"/>
+        </w:rPr>
+      </w:pPr>
+      <w:r>
+        <w:rPr/>
+      </w:r>
+    </w:p>
+    <w:p>
+      <w:pPr>
+        <w:pStyle w:val="Normal"/>
+        <w:spacing w:before="0" w:after="200"/>
+        <w:contextualSpacing/>
+        <w:jc w:val="both"/>
+        <w:rPr>
+          <w:rFonts w:cs="Vrinda"/>
+          <w:szCs w:val="28"/>
+          <w:lang w:bidi="bn-BD"/>
+        </w:rPr>
+      </w:pPr>
+      <w:r>
+        <w:rPr/>
+      </w:r>
+    </w:p>
+    <w:p>
+      <w:pPr>
+        <w:pStyle w:val="Normal"/>
+        <w:spacing w:before="0" w:after="200"/>
+        <w:contextualSpacing/>
+        <w:jc w:val="both"/>
+        <w:rPr>
+          <w:rFonts w:cs="Vrinda"/>
+          <w:szCs w:val="28"/>
+          <w:lang w:bidi="bn-BD"/>
+        </w:rPr>
+      </w:pPr>
+      <w:r>
+        <w:rPr/>
+      </w:r>
+    </w:p>
+    <w:p>
+      <w:pPr>
+        <w:pStyle w:val="Normal"/>
+        <w:spacing w:before="0" w:after="200"/>
+        <w:contextualSpacing/>
+        <w:jc w:val="both"/>
+        <w:rPr>
+          <w:rFonts w:cs="Vrinda"/>
+          <w:szCs w:val="28"/>
+          <w:lang w:bidi="bn-BD"/>
+        </w:rPr>
+      </w:pPr>
+      <w:r>
+        <w:rPr/>
       </w:r>
     </w:p>
     <w:p>

</xml_diff>

<commit_message>
soft and hard deleted code added
</commit_message>
<xml_diff>
--- a/Laravel/laravel.docx
+++ b/Laravel/laravel.docx
@@ -5,110 +5,8 @@
     <w:p>
       <w:pPr>
         <w:pStyle w:val="Normal"/>
-        <w:rPr>
-          <w:b/>
-          <w:b/>
-          <w:bCs/>
-          <w:u w:val="single"/>
-        </w:rPr>
-      </w:pPr>
-      <w:r>
-        <w:rPr>
-          <w:b/>
-          <w:b/>
-          <w:bCs/>
-          <w:u w:val="single"/>
-          <w:lang w:bidi="bn-BD"/>
-        </w:rPr>
-        <w:t xml:space="preserve">প্রয়োজনীয় </w:t>
-      </w:r>
-      <w:r>
-        <w:rPr>
-          <w:b/>
-          <w:bCs/>
-          <w:u w:val="single"/>
-          <w:lang w:bidi="bn-BD"/>
-        </w:rPr>
-        <w:t>website:</w:t>
-      </w:r>
-    </w:p>
-    <w:p>
-      <w:pPr>
-        <w:pStyle w:val="Normal"/>
-        <w:rPr/>
-      </w:pPr>
-      <w:hyperlink r:id="rId2">
-        <w:r>
-          <w:rPr>
-            <w:rStyle w:val="InternetLink"/>
-            <w:lang w:bidi="bn-BD"/>
-          </w:rPr>
-          <w:t>https://laravelcollective.com/</w:t>
-        </w:r>
-      </w:hyperlink>
-    </w:p>
-    <w:p>
-      <w:pPr>
-        <w:pStyle w:val="Normal"/>
-        <w:rPr/>
-      </w:pPr>
-      <w:hyperlink r:id="rId3">
-        <w:r>
-          <w:rPr>
-            <w:rStyle w:val="InternetLink"/>
-            <w:lang w:bidi="bn-BD"/>
-          </w:rPr>
-          <w:t>https://laracasts.com/</w:t>
-        </w:r>
-      </w:hyperlink>
-    </w:p>
-    <w:p>
-      <w:pPr>
-        <w:pStyle w:val="Normal"/>
-        <w:rPr/>
-      </w:pPr>
-      <w:hyperlink r:id="rId4">
-        <w:r>
-          <w:rPr>
-            <w:rStyle w:val="InternetLink"/>
-            <w:b w:val="false"/>
-            <w:bCs w:val="false"/>
-            <w:u w:val="single"/>
-            <w:lang w:bidi="bn-BD"/>
-          </w:rPr>
-          <w:t>http://laravel-recipes.com/</w:t>
-        </w:r>
-      </w:hyperlink>
-    </w:p>
-    <w:p>
-      <w:pPr>
-        <w:pStyle w:val="Normal"/>
-        <w:rPr>
-          <w:b w:val="false"/>
-          <w:b w:val="false"/>
-          <w:bCs w:val="false"/>
-          <w:u w:val="single"/>
-          <w:lang w:bidi="bn-BD"/>
-        </w:rPr>
-      </w:pPr>
-      <w:r>
-        <w:rPr>
-          <w:b w:val="false"/>
-          <w:bCs w:val="false"/>
-          <w:u w:val="single"/>
-          <w:lang w:bidi="bn-BD"/>
-        </w:rPr>
-      </w:r>
-    </w:p>
-    <w:p>
-      <w:pPr>
-        <w:pStyle w:val="Normal"/>
         <w:jc w:val="center"/>
-        <w:rPr>
-          <w:sz w:val="42"/>
-          <w:szCs w:val="22"/>
-          <w:u w:val="none"/>
-        </w:rPr>
+        <w:rPr/>
       </w:pPr>
       <w:r>
         <w:rPr>
@@ -6247,7 +6145,11 @@
         </w:rPr>
       </w:pPr>
       <w:r>
-        <w:rPr/>
+        <w:rPr>
+          <w:rFonts w:cs="Vrinda"/>
+          <w:szCs w:val="28"/>
+          <w:lang w:bidi="bn-BD"/>
+        </w:rPr>
       </w:r>
     </w:p>
     <w:p>
@@ -6303,7 +6205,11 @@
         </w:rPr>
       </w:pPr>
       <w:r>
-        <w:rPr/>
+        <w:rPr>
+          <w:rFonts w:cs="Vrinda"/>
+          <w:szCs w:val="28"/>
+          <w:lang w:bidi="bn-BD"/>
+        </w:rPr>
       </w:r>
     </w:p>
     <w:p>
@@ -6343,8 +6249,9 @@
       </w:pPr>
       <w:r>
         <w:rPr>
-          <w:b/>
-          <w:bCs/>
+          <w:rFonts w:cs="Vrinda"/>
+          <w:szCs w:val="28"/>
+          <w:lang w:bidi="bn-BD"/>
         </w:rPr>
       </w:r>
     </w:p>
@@ -6563,7 +6470,11 @@
         </w:rPr>
       </w:pPr>
       <w:r>
-        <w:rPr/>
+        <w:rPr>
+          <w:rFonts w:cs="Vrinda"/>
+          <w:szCs w:val="28"/>
+          <w:lang w:bidi="bn-BD"/>
+        </w:rPr>
       </w:r>
     </w:p>
     <w:p>
@@ -6626,8 +6537,9 @@
       </w:pPr>
       <w:r>
         <w:rPr>
-          <w:b w:val="false"/>
-          <w:bCs w:val="false"/>
+          <w:rFonts w:cs="Vrinda"/>
+          <w:szCs w:val="28"/>
+          <w:lang w:bidi="bn-BD"/>
         </w:rPr>
       </w:r>
     </w:p>
@@ -6668,8 +6580,9 @@
       </w:pPr>
       <w:r>
         <w:rPr>
-          <w:b w:val="false"/>
-          <w:bCs w:val="false"/>
+          <w:rFonts w:cs="Vrinda"/>
+          <w:szCs w:val="28"/>
+          <w:lang w:bidi="bn-BD"/>
         </w:rPr>
       </w:r>
     </w:p>
@@ -7214,44 +7127,50 @@
       </w:pPr>
       <w:r>
         <w:rPr>
-          <w:b w:val="false"/>
-          <w:bCs w:val="false"/>
-        </w:rPr>
-      </w:r>
-    </w:p>
-    <w:p>
-      <w:pPr>
-        <w:pStyle w:val="Normal"/>
-        <w:spacing w:before="0" w:after="200"/>
-        <w:contextualSpacing/>
-        <w:jc w:val="both"/>
-        <w:rPr>
-          <w:rFonts w:cs="Vrinda"/>
-          <w:szCs w:val="28"/>
-          <w:lang w:bidi="bn-BD"/>
-        </w:rPr>
-      </w:pPr>
-      <w:r>
-        <w:rPr>
-          <w:b w:val="false"/>
-          <w:bCs w:val="false"/>
-        </w:rPr>
-      </w:r>
-    </w:p>
-    <w:p>
-      <w:pPr>
-        <w:pStyle w:val="Normal"/>
-        <w:spacing w:before="0" w:after="200"/>
-        <w:contextualSpacing/>
-        <w:jc w:val="both"/>
-        <w:rPr>
-          <w:rFonts w:cs="Vrinda"/>
-          <w:szCs w:val="28"/>
-          <w:lang w:bidi="bn-BD"/>
-        </w:rPr>
-      </w:pPr>
-      <w:r>
-        <w:rPr/>
+          <w:rFonts w:cs="Vrinda"/>
+          <w:szCs w:val="28"/>
+          <w:lang w:bidi="bn-BD"/>
+        </w:rPr>
+      </w:r>
+    </w:p>
+    <w:p>
+      <w:pPr>
+        <w:pStyle w:val="Normal"/>
+        <w:spacing w:before="0" w:after="200"/>
+        <w:contextualSpacing/>
+        <w:jc w:val="both"/>
+        <w:rPr>
+          <w:rFonts w:cs="Vrinda"/>
+          <w:szCs w:val="28"/>
+          <w:lang w:bidi="bn-BD"/>
+        </w:rPr>
+      </w:pPr>
+      <w:r>
+        <w:rPr>
+          <w:rFonts w:cs="Vrinda"/>
+          <w:szCs w:val="28"/>
+          <w:lang w:bidi="bn-BD"/>
+        </w:rPr>
+      </w:r>
+    </w:p>
+    <w:p>
+      <w:pPr>
+        <w:pStyle w:val="Normal"/>
+        <w:spacing w:before="0" w:after="200"/>
+        <w:contextualSpacing/>
+        <w:jc w:val="both"/>
+        <w:rPr>
+          <w:rFonts w:cs="Vrinda"/>
+          <w:szCs w:val="28"/>
+          <w:lang w:bidi="bn-BD"/>
+        </w:rPr>
+      </w:pPr>
+      <w:r>
+        <w:rPr>
+          <w:rFonts w:cs="Vrinda"/>
+          <w:szCs w:val="28"/>
+          <w:lang w:bidi="bn-BD"/>
+        </w:rPr>
       </w:r>
     </w:p>
     <w:p>
@@ -7294,7 +7213,11 @@
         </w:rPr>
       </w:pPr>
       <w:r>
-        <w:rPr/>
+        <w:rPr>
+          <w:rFonts w:cs="Vrinda"/>
+          <w:szCs w:val="28"/>
+          <w:lang w:bidi="bn-BD"/>
+        </w:rPr>
       </w:r>
     </w:p>
     <w:p>
@@ -7551,39 +7474,51 @@
         </w:rPr>
       </w:pPr>
       <w:r>
-        <w:rPr/>
-      </w:r>
-    </w:p>
-    <w:p>
-      <w:pPr>
-        <w:pStyle w:val="Normal"/>
-        <w:spacing w:before="0" w:after="200"/>
-        <w:contextualSpacing/>
-        <w:jc w:val="both"/>
-        <w:rPr>
-          <w:rFonts w:cs="Vrinda"/>
-          <w:szCs w:val="28"/>
-          <w:lang w:bidi="bn-BD"/>
-        </w:rPr>
-      </w:pPr>
-      <w:r>
-        <w:rPr/>
-      </w:r>
-    </w:p>
-    <w:p>
-      <w:pPr>
-        <w:pStyle w:val="Normal"/>
-        <w:spacing w:before="0" w:after="200"/>
-        <w:contextualSpacing/>
-        <w:jc w:val="both"/>
-        <w:rPr>
-          <w:rFonts w:cs="Vrinda"/>
-          <w:szCs w:val="28"/>
-          <w:lang w:bidi="bn-BD"/>
-        </w:rPr>
-      </w:pPr>
-      <w:r>
-        <w:rPr/>
+        <w:rPr>
+          <w:rFonts w:cs="Vrinda"/>
+          <w:szCs w:val="28"/>
+          <w:lang w:bidi="bn-BD"/>
+        </w:rPr>
+      </w:r>
+    </w:p>
+    <w:p>
+      <w:pPr>
+        <w:pStyle w:val="Normal"/>
+        <w:spacing w:before="0" w:after="200"/>
+        <w:contextualSpacing/>
+        <w:jc w:val="both"/>
+        <w:rPr>
+          <w:rFonts w:cs="Vrinda"/>
+          <w:szCs w:val="28"/>
+          <w:lang w:bidi="bn-BD"/>
+        </w:rPr>
+      </w:pPr>
+      <w:r>
+        <w:rPr>
+          <w:rFonts w:cs="Vrinda"/>
+          <w:szCs w:val="28"/>
+          <w:lang w:bidi="bn-BD"/>
+        </w:rPr>
+      </w:r>
+    </w:p>
+    <w:p>
+      <w:pPr>
+        <w:pStyle w:val="Normal"/>
+        <w:spacing w:before="0" w:after="200"/>
+        <w:contextualSpacing/>
+        <w:jc w:val="both"/>
+        <w:rPr>
+          <w:rFonts w:cs="Vrinda"/>
+          <w:szCs w:val="28"/>
+          <w:lang w:bidi="bn-BD"/>
+        </w:rPr>
+      </w:pPr>
+      <w:r>
+        <w:rPr>
+          <w:rFonts w:cs="Vrinda"/>
+          <w:szCs w:val="28"/>
+          <w:lang w:bidi="bn-BD"/>
+        </w:rPr>
       </w:r>
     </w:p>
     <w:p>
@@ -7643,7 +7578,11 @@
         </w:rPr>
       </w:pPr>
       <w:r>
-        <w:rPr/>
+        <w:rPr>
+          <w:rFonts w:cs="Vrinda"/>
+          <w:szCs w:val="28"/>
+          <w:lang w:bidi="bn-BD"/>
+        </w:rPr>
       </w:r>
     </w:p>
     <w:p>
@@ -7683,8 +7622,9 @@
       </w:pPr>
       <w:r>
         <w:rPr>
-          <w:b/>
-          <w:bCs/>
+          <w:rFonts w:cs="Vrinda"/>
+          <w:szCs w:val="28"/>
+          <w:lang w:bidi="bn-BD"/>
         </w:rPr>
       </w:r>
     </w:p>
@@ -8096,23 +8036,31 @@
         </w:rPr>
       </w:pPr>
       <w:r>
-        <w:rPr/>
-      </w:r>
-    </w:p>
-    <w:p>
-      <w:pPr>
-        <w:pStyle w:val="Normal"/>
-        <w:spacing w:before="0" w:after="200"/>
-        <w:contextualSpacing/>
-        <w:jc w:val="both"/>
-        <w:rPr>
-          <w:rFonts w:cs="Vrinda"/>
-          <w:szCs w:val="28"/>
-          <w:lang w:bidi="bn-BD"/>
-        </w:rPr>
-      </w:pPr>
-      <w:r>
-        <w:rPr/>
+        <w:rPr>
+          <w:rFonts w:cs="Vrinda"/>
+          <w:szCs w:val="28"/>
+          <w:lang w:bidi="bn-BD"/>
+        </w:rPr>
+      </w:r>
+    </w:p>
+    <w:p>
+      <w:pPr>
+        <w:pStyle w:val="Normal"/>
+        <w:spacing w:before="0" w:after="200"/>
+        <w:contextualSpacing/>
+        <w:jc w:val="both"/>
+        <w:rPr>
+          <w:rFonts w:cs="Vrinda"/>
+          <w:szCs w:val="28"/>
+          <w:lang w:bidi="bn-BD"/>
+        </w:rPr>
+      </w:pPr>
+      <w:r>
+        <w:rPr>
+          <w:rFonts w:cs="Vrinda"/>
+          <w:szCs w:val="28"/>
+          <w:lang w:bidi="bn-BD"/>
+        </w:rPr>
       </w:r>
     </w:p>
     <w:p>
@@ -8168,7 +8116,11 @@
         </w:rPr>
       </w:pPr>
       <w:r>
-        <w:rPr/>
+        <w:rPr>
+          <w:rFonts w:cs="Vrinda"/>
+          <w:szCs w:val="28"/>
+          <w:lang w:bidi="bn-BD"/>
+        </w:rPr>
       </w:r>
     </w:p>
     <w:p>
@@ -8287,7 +8239,11 @@
         </w:rPr>
       </w:pPr>
       <w:r>
-        <w:rPr/>
+        <w:rPr>
+          <w:rFonts w:cs="Vrinda"/>
+          <w:szCs w:val="28"/>
+          <w:lang w:bidi="bn-BD"/>
+        </w:rPr>
       </w:r>
     </w:p>
     <w:p>
@@ -8444,7 +8400,11 @@
         </w:rPr>
       </w:pPr>
       <w:r>
-        <w:rPr/>
+        <w:rPr>
+          <w:rFonts w:cs="Vrinda"/>
+          <w:szCs w:val="28"/>
+          <w:lang w:bidi="bn-BD"/>
+        </w:rPr>
       </w:r>
     </w:p>
     <w:p>
@@ -8586,7 +8546,11 @@
         </w:rPr>
       </w:pPr>
       <w:r>
-        <w:rPr/>
+        <w:rPr>
+          <w:rFonts w:cs="Vrinda"/>
+          <w:szCs w:val="28"/>
+          <w:lang w:bidi="bn-BD"/>
+        </w:rPr>
       </w:r>
     </w:p>
     <w:p>
@@ -8722,55 +8686,71 @@
         </w:rPr>
       </w:pPr>
       <w:r>
-        <w:rPr/>
-      </w:r>
-    </w:p>
-    <w:p>
-      <w:pPr>
-        <w:pStyle w:val="Normal"/>
-        <w:spacing w:before="0" w:after="200"/>
-        <w:contextualSpacing/>
-        <w:jc w:val="both"/>
-        <w:rPr>
-          <w:rFonts w:cs="Vrinda"/>
-          <w:szCs w:val="28"/>
-          <w:lang w:bidi="bn-BD"/>
-        </w:rPr>
-      </w:pPr>
-      <w:r>
-        <w:rPr/>
-      </w:r>
-    </w:p>
-    <w:p>
-      <w:pPr>
-        <w:pStyle w:val="Normal"/>
-        <w:spacing w:before="0" w:after="200"/>
-        <w:contextualSpacing/>
-        <w:jc w:val="both"/>
-        <w:rPr>
-          <w:rFonts w:cs="Vrinda"/>
-          <w:szCs w:val="28"/>
-          <w:lang w:bidi="bn-BD"/>
-        </w:rPr>
-      </w:pPr>
-      <w:r>
-        <w:rPr/>
-      </w:r>
-    </w:p>
-    <w:p>
-      <w:pPr>
-        <w:pStyle w:val="Normal"/>
-        <w:spacing w:before="0" w:after="200"/>
-        <w:contextualSpacing/>
-        <w:jc w:val="both"/>
-        <w:rPr>
-          <w:rFonts w:cs="Vrinda"/>
-          <w:szCs w:val="28"/>
-          <w:lang w:bidi="bn-BD"/>
-        </w:rPr>
-      </w:pPr>
-      <w:r>
-        <w:rPr/>
+        <w:rPr>
+          <w:rFonts w:cs="Vrinda"/>
+          <w:szCs w:val="28"/>
+          <w:lang w:bidi="bn-BD"/>
+        </w:rPr>
+      </w:r>
+    </w:p>
+    <w:p>
+      <w:pPr>
+        <w:pStyle w:val="Normal"/>
+        <w:spacing w:before="0" w:after="200"/>
+        <w:contextualSpacing/>
+        <w:jc w:val="both"/>
+        <w:rPr>
+          <w:rFonts w:cs="Vrinda"/>
+          <w:szCs w:val="28"/>
+          <w:lang w:bidi="bn-BD"/>
+        </w:rPr>
+      </w:pPr>
+      <w:r>
+        <w:rPr>
+          <w:rFonts w:cs="Vrinda"/>
+          <w:szCs w:val="28"/>
+          <w:lang w:bidi="bn-BD"/>
+        </w:rPr>
+      </w:r>
+    </w:p>
+    <w:p>
+      <w:pPr>
+        <w:pStyle w:val="Normal"/>
+        <w:spacing w:before="0" w:after="200"/>
+        <w:contextualSpacing/>
+        <w:jc w:val="both"/>
+        <w:rPr>
+          <w:rFonts w:cs="Vrinda"/>
+          <w:szCs w:val="28"/>
+          <w:lang w:bidi="bn-BD"/>
+        </w:rPr>
+      </w:pPr>
+      <w:r>
+        <w:rPr>
+          <w:rFonts w:cs="Vrinda"/>
+          <w:szCs w:val="28"/>
+          <w:lang w:bidi="bn-BD"/>
+        </w:rPr>
+      </w:r>
+    </w:p>
+    <w:p>
+      <w:pPr>
+        <w:pStyle w:val="Normal"/>
+        <w:spacing w:before="0" w:after="200"/>
+        <w:contextualSpacing/>
+        <w:jc w:val="both"/>
+        <w:rPr>
+          <w:rFonts w:cs="Vrinda"/>
+          <w:szCs w:val="28"/>
+          <w:lang w:bidi="bn-BD"/>
+        </w:rPr>
+      </w:pPr>
+      <w:r>
+        <w:rPr>
+          <w:rFonts w:cs="Vrinda"/>
+          <w:szCs w:val="28"/>
+          <w:lang w:bidi="bn-BD"/>
+        </w:rPr>
       </w:r>
     </w:p>
     <w:p>
@@ -8832,7 +8812,11 @@
         </w:rPr>
       </w:pPr>
       <w:r>
-        <w:rPr/>
+        <w:rPr>
+          <w:rFonts w:cs="Vrinda"/>
+          <w:szCs w:val="28"/>
+          <w:lang w:bidi="bn-BD"/>
+        </w:rPr>
       </w:r>
     </w:p>
     <w:p>
@@ -8871,7 +8855,11 @@
         </w:rPr>
       </w:pPr>
       <w:r>
-        <w:rPr/>
+        <w:rPr>
+          <w:rFonts w:cs="Vrinda"/>
+          <w:szCs w:val="28"/>
+          <w:lang w:bidi="bn-BD"/>
+        </w:rPr>
       </w:r>
     </w:p>
     <w:p>
@@ -9140,129 +9128,1486 @@
         </w:rPr>
       </w:pPr>
       <w:r>
-        <w:rPr/>
-      </w:r>
-    </w:p>
-    <w:p>
-      <w:pPr>
-        <w:pStyle w:val="Normal"/>
-        <w:spacing w:before="0" w:after="200"/>
-        <w:contextualSpacing/>
-        <w:jc w:val="both"/>
-        <w:rPr>
-          <w:rFonts w:cs="Vrinda"/>
-          <w:szCs w:val="28"/>
-          <w:lang w:bidi="bn-BD"/>
-        </w:rPr>
-      </w:pPr>
-      <w:r>
-        <w:rPr/>
-      </w:r>
-    </w:p>
-    <w:p>
-      <w:pPr>
-        <w:pStyle w:val="Normal"/>
-        <w:spacing w:before="0" w:after="200"/>
-        <w:contextualSpacing/>
-        <w:jc w:val="both"/>
-        <w:rPr/>
-      </w:pPr>
-      <w:r>
-        <w:rPr>
-          <w:rFonts w:cs="Vrinda"/>
-          <w:szCs w:val="28"/>
-          <w:lang w:bidi="bn-BD"/>
-        </w:rPr>
-        <w:t>//</w:t>
-      </w:r>
-    </w:p>
-    <w:p>
-      <w:pPr>
-        <w:pStyle w:val="Normal"/>
-        <w:spacing w:before="0" w:after="200"/>
-        <w:contextualSpacing/>
-        <w:jc w:val="both"/>
-        <w:rPr>
-          <w:rFonts w:cs="Vrinda"/>
-          <w:szCs w:val="28"/>
-          <w:lang w:bidi="bn-BD"/>
-        </w:rPr>
-      </w:pPr>
-      <w:r>
-        <w:rPr/>
-      </w:r>
-    </w:p>
-    <w:p>
-      <w:pPr>
-        <w:pStyle w:val="Normal"/>
-        <w:spacing w:before="0" w:after="200"/>
-        <w:contextualSpacing/>
-        <w:jc w:val="both"/>
-        <w:rPr>
-          <w:rFonts w:cs="Vrinda"/>
-          <w:szCs w:val="28"/>
-          <w:lang w:bidi="bn-BD"/>
-        </w:rPr>
-      </w:pPr>
-      <w:r>
-        <w:rPr/>
-      </w:r>
-    </w:p>
-    <w:p>
-      <w:pPr>
-        <w:pStyle w:val="Normal"/>
-        <w:spacing w:before="0" w:after="200"/>
-        <w:contextualSpacing/>
-        <w:jc w:val="both"/>
-        <w:rPr>
-          <w:rFonts w:cs="Vrinda"/>
-          <w:szCs w:val="28"/>
-          <w:lang w:bidi="bn-BD"/>
-        </w:rPr>
-      </w:pPr>
-      <w:r>
-        <w:rPr/>
-      </w:r>
-    </w:p>
-    <w:p>
-      <w:pPr>
-        <w:pStyle w:val="Normal"/>
-        <w:spacing w:before="0" w:after="200"/>
-        <w:contextualSpacing/>
-        <w:jc w:val="both"/>
-        <w:rPr>
-          <w:rFonts w:cs="Vrinda"/>
-          <w:szCs w:val="28"/>
-          <w:lang w:bidi="bn-BD"/>
-        </w:rPr>
-      </w:pPr>
-      <w:r>
-        <w:rPr/>
-      </w:r>
-    </w:p>
-    <w:p>
-      <w:pPr>
-        <w:pStyle w:val="Normal"/>
-        <w:spacing w:before="0" w:after="200"/>
-        <w:contextualSpacing/>
-        <w:jc w:val="both"/>
-        <w:rPr>
-          <w:rFonts w:cs="Vrinda"/>
-          <w:szCs w:val="28"/>
-          <w:lang w:bidi="bn-BD"/>
-        </w:rPr>
-      </w:pPr>
-      <w:r>
-        <w:rPr/>
-      </w:r>
-    </w:p>
-    <w:p>
-      <w:pPr>
-        <w:pStyle w:val="ListParagraph"/>
-        <w:spacing w:before="0" w:after="200"/>
-        <w:contextualSpacing/>
-        <w:jc w:val="both"/>
-        <w:rPr/>
+        <w:rPr>
+          <w:rFonts w:cs="Vrinda"/>
+          <w:szCs w:val="28"/>
+          <w:lang w:bidi="bn-BD"/>
+        </w:rPr>
+      </w:r>
+    </w:p>
+    <w:p>
+      <w:pPr>
+        <w:pStyle w:val="Normal"/>
+        <w:spacing w:before="0" w:after="200"/>
+        <w:contextualSpacing/>
+        <w:jc w:val="both"/>
+        <w:rPr>
+          <w:rFonts w:cs="Vrinda"/>
+          <w:szCs w:val="28"/>
+          <w:lang w:bidi="bn-BD"/>
+        </w:rPr>
+      </w:pPr>
+      <w:r>
+        <w:rPr>
+          <w:rFonts w:cs="Vrinda"/>
+          <w:szCs w:val="28"/>
+          <w:lang w:bidi="bn-BD"/>
+        </w:rPr>
+      </w:r>
+    </w:p>
+    <w:p>
+      <w:pPr>
+        <w:pStyle w:val="Normal"/>
+        <w:spacing w:before="0" w:after="200"/>
+        <w:contextualSpacing/>
+        <w:jc w:val="both"/>
+        <w:rPr>
+          <w:rFonts w:cs="Vrinda"/>
+          <w:szCs w:val="28"/>
+          <w:lang w:bidi="bn-BD"/>
+        </w:rPr>
+      </w:pPr>
+      <w:r>
+        <w:rPr/>
+      </w:r>
+    </w:p>
+    <w:p>
+      <w:pPr>
+        <w:pStyle w:val="Normal"/>
+        <w:spacing w:before="0" w:after="200"/>
+        <w:contextualSpacing/>
+        <w:jc w:val="both"/>
+        <w:rPr>
+          <w:rFonts w:cs="Vrinda"/>
+          <w:szCs w:val="28"/>
+          <w:lang w:bidi="bn-BD"/>
+        </w:rPr>
+      </w:pPr>
+      <w:r>
+        <w:rPr>
+          <w:rFonts w:cs="Vrinda"/>
+          <w:szCs w:val="28"/>
+          <w:lang w:bidi="bn-BD"/>
+        </w:rPr>
+      </w:r>
+    </w:p>
+    <w:p>
+      <w:pPr>
+        <w:pStyle w:val="Normal"/>
+        <w:spacing w:before="0" w:after="200"/>
+        <w:contextualSpacing/>
+        <w:jc w:val="both"/>
+        <w:rPr>
+          <w:rFonts w:cs="Vrinda"/>
+          <w:szCs w:val="28"/>
+          <w:lang w:bidi="bn-BD"/>
+        </w:rPr>
+      </w:pPr>
+      <w:r>
+        <w:rPr>
+          <w:rFonts w:cs="Vrinda"/>
+          <w:szCs w:val="28"/>
+          <w:lang w:bidi="bn-BD"/>
+        </w:rPr>
+      </w:r>
+    </w:p>
+    <w:p>
+      <w:pPr>
+        <w:pStyle w:val="ListParagraph"/>
+        <w:spacing w:before="0" w:after="200"/>
+        <w:ind w:left="720" w:hanging="0"/>
+        <w:contextualSpacing/>
+        <w:jc w:val="center"/>
+        <w:rPr/>
+      </w:pPr>
+      <w:r>
+        <w:rPr>
+          <w:b/>
+          <w:bCs/>
+          <w:sz w:val="42"/>
+          <w:szCs w:val="22"/>
+        </w:rPr>
+        <w:t>Eloquent ORM &amp; Query Builder</w:t>
+      </w:r>
+    </w:p>
+    <w:p>
+      <w:pPr>
+        <w:pStyle w:val="ListParagraph"/>
+        <w:spacing w:before="0" w:after="200"/>
+        <w:ind w:left="720" w:hanging="0"/>
+        <w:contextualSpacing/>
+        <w:jc w:val="center"/>
+        <w:rPr/>
+      </w:pPr>
+      <w:r>
+        <w:rPr/>
+      </w:r>
+    </w:p>
+    <w:p>
+      <w:pPr>
+        <w:pStyle w:val="Normal"/>
+        <w:spacing w:before="0" w:after="200"/>
+        <w:ind w:left="720" w:hanging="0"/>
+        <w:contextualSpacing/>
+        <w:jc w:val="both"/>
+        <w:rPr/>
+      </w:pPr>
+      <w:r>
+        <w:rPr>
+          <w:rFonts w:cs="Vrinda"/>
+          <w:szCs w:val="28"/>
+          <w:lang w:bidi="bn-BD"/>
+        </w:rPr>
+        <w:t>Eloquent ORM is slower than Query Builder but we can make relationship with Models and easier to build &amp; less code on the other side the Query Builder is a little bit hard but more faster.</w:t>
+      </w:r>
+    </w:p>
+    <w:p>
+      <w:pPr>
+        <w:pStyle w:val="Normal"/>
+        <w:spacing w:before="0" w:after="200"/>
+        <w:ind w:left="720" w:hanging="0"/>
+        <w:contextualSpacing/>
+        <w:jc w:val="both"/>
+        <w:rPr>
+          <w:rFonts w:cs="Vrinda"/>
+          <w:szCs w:val="28"/>
+          <w:lang w:bidi="bn-BD"/>
+        </w:rPr>
+      </w:pPr>
+      <w:r>
+        <w:rPr/>
+      </w:r>
+    </w:p>
+    <w:p>
+      <w:pPr>
+        <w:pStyle w:val="Normal"/>
+        <w:spacing w:before="0" w:after="200"/>
+        <w:ind w:left="720" w:hanging="0"/>
+        <w:contextualSpacing/>
+        <w:jc w:val="both"/>
+        <w:rPr>
+          <w:rFonts w:cs="Vrinda"/>
+          <w:szCs w:val="28"/>
+          <w:lang w:bidi="bn-BD"/>
+        </w:rPr>
+      </w:pPr>
+      <w:r>
+        <w:rPr/>
+      </w:r>
+    </w:p>
+    <w:p>
+      <w:pPr>
+        <w:pStyle w:val="Normal"/>
+        <w:spacing w:before="0" w:after="200"/>
+        <w:ind w:left="720" w:hanging="0"/>
+        <w:contextualSpacing/>
+        <w:jc w:val="both"/>
+        <w:rPr>
+          <w:b/>
+          <w:b/>
+          <w:bCs/>
+        </w:rPr>
+      </w:pPr>
+      <w:r>
+        <w:rPr>
+          <w:rFonts w:cs="Vrinda"/>
+          <w:b/>
+          <w:bCs/>
+          <w:szCs w:val="28"/>
+          <w:lang w:bidi="bn-BD"/>
+        </w:rPr>
+        <w:t>Eloquent ORM:</w:t>
+      </w:r>
+    </w:p>
+    <w:p>
+      <w:pPr>
+        <w:pStyle w:val="Normal"/>
+        <w:spacing w:before="0" w:after="200"/>
+        <w:ind w:left="720" w:hanging="0"/>
+        <w:contextualSpacing/>
+        <w:jc w:val="both"/>
+        <w:rPr/>
+      </w:pPr>
+      <w:r>
+        <w:rPr>
+          <w:rFonts w:cs="Vrinda"/>
+          <w:szCs w:val="28"/>
+          <w:lang w:bidi="bn-BD"/>
+        </w:rPr>
+        <w:t>Insert:</w:t>
+      </w:r>
+    </w:p>
+    <w:p>
+      <w:pPr>
+        <w:pStyle w:val="Normal"/>
+        <w:spacing w:before="0" w:after="200"/>
+        <w:ind w:left="720" w:hanging="0"/>
+        <w:contextualSpacing/>
+        <w:jc w:val="both"/>
+        <w:rPr>
+          <w:rFonts w:cs="Vrinda"/>
+          <w:szCs w:val="28"/>
+          <w:lang w:bidi="bn-BD"/>
+        </w:rPr>
+      </w:pPr>
+      <w:r>
+        <w:rPr>
+          <w:u w:val="single"/>
+        </w:rPr>
+      </w:r>
+    </w:p>
+    <w:p>
+      <w:pPr>
+        <w:pStyle w:val="Normal"/>
+        <w:spacing w:before="0" w:after="200"/>
+        <w:ind w:left="720" w:hanging="0"/>
+        <w:contextualSpacing/>
+        <w:jc w:val="both"/>
+        <w:rPr>
+          <w:rFonts w:cs="Vrinda"/>
+          <w:szCs w:val="28"/>
+          <w:lang w:bidi="bn-BD"/>
+        </w:rPr>
+      </w:pPr>
+      <w:r>
+        <w:rPr>
+          <w:u w:val="single"/>
+        </w:rPr>
+      </w:r>
+    </w:p>
+    <w:p>
+      <w:pPr>
+        <w:pStyle w:val="Normal"/>
+        <w:spacing w:before="0" w:after="200"/>
+        <w:ind w:left="720" w:hanging="0"/>
+        <w:contextualSpacing/>
+        <w:jc w:val="both"/>
+        <w:rPr>
+          <w:u w:val="single"/>
+        </w:rPr>
+      </w:pPr>
+      <w:r>
+        <w:rPr>
+          <w:rFonts w:cs="Vrinda"/>
+          <w:szCs w:val="28"/>
+          <w:u w:val="single"/>
+          <w:lang w:bidi="bn-BD"/>
+        </w:rPr>
+        <w:t>Select:</w:t>
+      </w:r>
+    </w:p>
+    <w:p>
+      <w:pPr>
+        <w:pStyle w:val="Normal"/>
+        <w:spacing w:before="0" w:after="200"/>
+        <w:ind w:left="720" w:hanging="0"/>
+        <w:contextualSpacing/>
+        <w:jc w:val="both"/>
+        <w:rPr>
+          <w:rFonts w:cs="Vrinda"/>
+          <w:szCs w:val="28"/>
+          <w:lang w:bidi="bn-BD"/>
+        </w:rPr>
+      </w:pPr>
+      <w:r>
+        <w:rPr>
+          <w:u w:val="none"/>
+        </w:rPr>
+      </w:r>
+    </w:p>
+    <w:p>
+      <w:pPr>
+        <w:pStyle w:val="Normal"/>
+        <w:spacing w:before="0" w:after="200"/>
+        <w:ind w:left="720" w:hanging="0"/>
+        <w:contextualSpacing/>
+        <w:jc w:val="both"/>
+        <w:rPr>
+          <w:u w:val="none"/>
+        </w:rPr>
+      </w:pPr>
+      <w:r>
+        <w:rPr>
+          <w:rFonts w:cs="Vrinda"/>
+          <w:szCs w:val="28"/>
+          <w:u w:val="none"/>
+          <w:lang w:bidi="bn-BD"/>
+        </w:rPr>
+        <w:t>//All Records</w:t>
+      </w:r>
+    </w:p>
+    <w:p>
+      <w:pPr>
+        <w:pStyle w:val="Normal"/>
+        <w:spacing w:before="0" w:after="200"/>
+        <w:ind w:left="720" w:hanging="0"/>
+        <w:contextualSpacing/>
+        <w:jc w:val="both"/>
+        <w:rPr>
+          <w:u w:val="none"/>
+        </w:rPr>
+      </w:pPr>
+      <w:r>
+        <w:rPr>
+          <w:rFonts w:cs="Vrinda"/>
+          <w:szCs w:val="28"/>
+          <w:u w:val="none"/>
+          <w:lang w:bidi="bn-BD"/>
+        </w:rPr>
+        <w:t>$articles = Article::all();</w:t>
+      </w:r>
+    </w:p>
+    <w:p>
+      <w:pPr>
+        <w:pStyle w:val="Normal"/>
+        <w:spacing w:before="0" w:after="200"/>
+        <w:ind w:left="720" w:hanging="0"/>
+        <w:contextualSpacing/>
+        <w:jc w:val="both"/>
+        <w:rPr>
+          <w:u w:val="none"/>
+        </w:rPr>
+      </w:pPr>
+      <w:r>
+        <w:rPr>
+          <w:rFonts w:cs="Vrinda"/>
+          <w:szCs w:val="28"/>
+          <w:u w:val="none"/>
+          <w:lang w:bidi="bn-BD"/>
+        </w:rPr>
+        <w:t>return view('articles.index', compact('articles'));</w:t>
+      </w:r>
+    </w:p>
+    <w:p>
+      <w:pPr>
+        <w:pStyle w:val="Normal"/>
+        <w:spacing w:before="0" w:after="200"/>
+        <w:ind w:left="720" w:hanging="0"/>
+        <w:contextualSpacing/>
+        <w:jc w:val="both"/>
+        <w:rPr>
+          <w:rFonts w:cs="Vrinda"/>
+          <w:szCs w:val="28"/>
+          <w:lang w:bidi="bn-BD"/>
+        </w:rPr>
+      </w:pPr>
+      <w:r>
+        <w:rPr>
+          <w:u w:val="none"/>
+        </w:rPr>
+      </w:r>
+    </w:p>
+    <w:p>
+      <w:pPr>
+        <w:pStyle w:val="Normal"/>
+        <w:spacing w:before="0" w:after="200"/>
+        <w:ind w:left="720" w:hanging="0"/>
+        <w:contextualSpacing/>
+        <w:jc w:val="both"/>
+        <w:rPr>
+          <w:u w:val="none"/>
+        </w:rPr>
+      </w:pPr>
+      <w:r>
+        <w:rPr>
+          <w:rFonts w:cs="Vrinda"/>
+          <w:szCs w:val="28"/>
+          <w:u w:val="none"/>
+          <w:lang w:bidi="bn-BD"/>
+        </w:rPr>
+        <w:t>//Paginated Records</w:t>
+      </w:r>
+    </w:p>
+    <w:p>
+      <w:pPr>
+        <w:pStyle w:val="Normal"/>
+        <w:spacing w:before="0" w:after="200"/>
+        <w:ind w:left="720" w:hanging="0"/>
+        <w:contextualSpacing/>
+        <w:jc w:val="both"/>
+        <w:rPr>
+          <w:u w:val="none"/>
+        </w:rPr>
+      </w:pPr>
+      <w:r>
+        <w:rPr>
+          <w:rFonts w:cs="Vrinda"/>
+          <w:szCs w:val="28"/>
+          <w:u w:val="none"/>
+          <w:lang w:bidi="bn-BD"/>
+        </w:rPr>
+        <w:t>$articles = Article::paginate(10);</w:t>
+      </w:r>
+    </w:p>
+    <w:p>
+      <w:pPr>
+        <w:pStyle w:val="Normal"/>
+        <w:spacing w:before="0" w:after="200"/>
+        <w:ind w:left="720" w:hanging="0"/>
+        <w:contextualSpacing/>
+        <w:jc w:val="both"/>
+        <w:rPr>
+          <w:u w:val="none"/>
+        </w:rPr>
+      </w:pPr>
+      <w:r>
+        <w:rPr>
+          <w:rFonts w:cs="Vrinda"/>
+          <w:szCs w:val="28"/>
+          <w:u w:val="none"/>
+          <w:lang w:bidi="bn-BD"/>
+        </w:rPr>
+        <w:t>return view('articles.index', compact('articles'));</w:t>
+      </w:r>
+    </w:p>
+    <w:p>
+      <w:pPr>
+        <w:pStyle w:val="Normal"/>
+        <w:spacing w:before="0" w:after="200"/>
+        <w:ind w:left="720" w:hanging="0"/>
+        <w:contextualSpacing/>
+        <w:jc w:val="both"/>
+        <w:rPr>
+          <w:rFonts w:cs="Vrinda"/>
+          <w:szCs w:val="28"/>
+          <w:lang w:bidi="bn-BD"/>
+        </w:rPr>
+      </w:pPr>
+      <w:r>
+        <w:rPr>
+          <w:u w:val="none"/>
+        </w:rPr>
+      </w:r>
+    </w:p>
+    <w:p>
+      <w:pPr>
+        <w:pStyle w:val="Normal"/>
+        <w:spacing w:before="0" w:after="200"/>
+        <w:ind w:left="720" w:hanging="0"/>
+        <w:contextualSpacing/>
+        <w:jc w:val="both"/>
+        <w:rPr>
+          <w:u w:val="none"/>
+        </w:rPr>
+      </w:pPr>
+      <w:r>
+        <w:rPr>
+          <w:rFonts w:cs="Vrinda"/>
+          <w:szCs w:val="28"/>
+          <w:u w:val="none"/>
+          <w:lang w:bidi="bn-BD"/>
+        </w:rPr>
+        <w:t>//With soft deleted records</w:t>
+      </w:r>
+    </w:p>
+    <w:p>
+      <w:pPr>
+        <w:pStyle w:val="Normal"/>
+        <w:spacing w:before="0" w:after="200"/>
+        <w:ind w:left="720" w:hanging="0"/>
+        <w:contextualSpacing/>
+        <w:jc w:val="both"/>
+        <w:rPr>
+          <w:u w:val="none"/>
+        </w:rPr>
+      </w:pPr>
+      <w:r>
+        <w:rPr>
+          <w:rFonts w:cs="Vrinda"/>
+          <w:szCs w:val="28"/>
+          <w:u w:val="none"/>
+          <w:lang w:bidi="bn-BD"/>
+        </w:rPr>
+        <w:t>$articles = Article::withTrashed()-&gt;paginate(10);</w:t>
+      </w:r>
+    </w:p>
+    <w:p>
+      <w:pPr>
+        <w:pStyle w:val="Normal"/>
+        <w:spacing w:before="0" w:after="200"/>
+        <w:ind w:left="720" w:hanging="0"/>
+        <w:contextualSpacing/>
+        <w:jc w:val="both"/>
+        <w:rPr>
+          <w:u w:val="none"/>
+        </w:rPr>
+      </w:pPr>
+      <w:r>
+        <w:rPr>
+          <w:rFonts w:cs="Vrinda"/>
+          <w:szCs w:val="28"/>
+          <w:u w:val="none"/>
+          <w:lang w:bidi="bn-BD"/>
+        </w:rPr>
+        <w:t>return view('articles.index', compact('articles'));</w:t>
+      </w:r>
+    </w:p>
+    <w:p>
+      <w:pPr>
+        <w:pStyle w:val="Normal"/>
+        <w:spacing w:before="0" w:after="200"/>
+        <w:ind w:left="720" w:hanging="0"/>
+        <w:contextualSpacing/>
+        <w:jc w:val="both"/>
+        <w:rPr>
+          <w:rFonts w:cs="Vrinda"/>
+          <w:szCs w:val="28"/>
+          <w:lang w:bidi="bn-BD"/>
+        </w:rPr>
+      </w:pPr>
+      <w:r>
+        <w:rPr>
+          <w:u w:val="none"/>
+        </w:rPr>
+      </w:r>
+    </w:p>
+    <w:p>
+      <w:pPr>
+        <w:pStyle w:val="Normal"/>
+        <w:spacing w:before="0" w:after="200"/>
+        <w:ind w:left="720" w:hanging="0"/>
+        <w:contextualSpacing/>
+        <w:jc w:val="both"/>
+        <w:rPr>
+          <w:u w:val="none"/>
+        </w:rPr>
+      </w:pPr>
+      <w:r>
+        <w:rPr>
+          <w:rFonts w:cs="Vrinda"/>
+          <w:szCs w:val="28"/>
+          <w:u w:val="none"/>
+          <w:lang w:bidi="bn-BD"/>
+        </w:rPr>
+        <w:t>//Only soft deleted records</w:t>
+      </w:r>
+    </w:p>
+    <w:p>
+      <w:pPr>
+        <w:pStyle w:val="Normal"/>
+        <w:spacing w:before="0" w:after="200"/>
+        <w:ind w:left="720" w:hanging="0"/>
+        <w:contextualSpacing/>
+        <w:jc w:val="both"/>
+        <w:rPr>
+          <w:u w:val="none"/>
+        </w:rPr>
+      </w:pPr>
+      <w:r>
+        <w:rPr>
+          <w:rFonts w:cs="Vrinda"/>
+          <w:szCs w:val="28"/>
+          <w:u w:val="none"/>
+          <w:lang w:bidi="bn-BD"/>
+        </w:rPr>
+        <w:t>$articles = Article::onlyTrashed()-&gt;paginate(10);</w:t>
+      </w:r>
+    </w:p>
+    <w:p>
+      <w:pPr>
+        <w:pStyle w:val="Normal"/>
+        <w:spacing w:before="0" w:after="200"/>
+        <w:ind w:left="720" w:hanging="0"/>
+        <w:contextualSpacing/>
+        <w:jc w:val="both"/>
+        <w:rPr>
+          <w:u w:val="none"/>
+        </w:rPr>
+      </w:pPr>
+      <w:r>
+        <w:rPr>
+          <w:rFonts w:cs="Vrinda"/>
+          <w:szCs w:val="28"/>
+          <w:u w:val="none"/>
+          <w:lang w:bidi="bn-BD"/>
+        </w:rPr>
+        <w:t>return view('articles.index', compact('articles'));</w:t>
+      </w:r>
+    </w:p>
+    <w:p>
+      <w:pPr>
+        <w:pStyle w:val="Normal"/>
+        <w:spacing w:before="0" w:after="200"/>
+        <w:ind w:left="720" w:hanging="0"/>
+        <w:contextualSpacing/>
+        <w:jc w:val="both"/>
+        <w:rPr>
+          <w:rFonts w:cs="Vrinda"/>
+          <w:szCs w:val="28"/>
+          <w:lang w:bidi="bn-BD"/>
+        </w:rPr>
+      </w:pPr>
+      <w:r>
+        <w:rPr>
+          <w:u w:val="none"/>
+        </w:rPr>
+      </w:r>
+    </w:p>
+    <w:p>
+      <w:pPr>
+        <w:pStyle w:val="Normal"/>
+        <w:spacing w:before="0" w:after="200"/>
+        <w:ind w:left="720" w:hanging="0"/>
+        <w:contextualSpacing/>
+        <w:jc w:val="both"/>
+        <w:rPr>
+          <w:rFonts w:cs="Vrinda"/>
+          <w:szCs w:val="28"/>
+          <w:lang w:bidi="bn-BD"/>
+        </w:rPr>
+      </w:pPr>
+      <w:r>
+        <w:rPr>
+          <w:u w:val="none"/>
+        </w:rPr>
+      </w:r>
+    </w:p>
+    <w:p>
+      <w:pPr>
+        <w:pStyle w:val="Normal"/>
+        <w:spacing w:before="0" w:after="200"/>
+        <w:ind w:left="720" w:hanging="0"/>
+        <w:contextualSpacing/>
+        <w:jc w:val="both"/>
+        <w:rPr/>
+      </w:pPr>
+      <w:r>
+        <w:rPr>
+          <w:rFonts w:cs="Vrinda"/>
+          <w:szCs w:val="28"/>
+          <w:lang w:bidi="bn-BD"/>
+        </w:rPr>
+        <w:t>Update:</w:t>
+      </w:r>
+    </w:p>
+    <w:p>
+      <w:pPr>
+        <w:pStyle w:val="Normal"/>
+        <w:spacing w:before="0" w:after="200"/>
+        <w:ind w:left="720" w:hanging="0"/>
+        <w:contextualSpacing/>
+        <w:jc w:val="both"/>
+        <w:rPr>
+          <w:rFonts w:cs="Vrinda"/>
+          <w:szCs w:val="28"/>
+          <w:lang w:bidi="bn-BD"/>
+        </w:rPr>
+      </w:pPr>
+      <w:r>
+        <w:rPr/>
+      </w:r>
+    </w:p>
+    <w:p>
+      <w:pPr>
+        <w:pStyle w:val="Normal"/>
+        <w:spacing w:before="0" w:after="200"/>
+        <w:ind w:left="720" w:hanging="0"/>
+        <w:contextualSpacing/>
+        <w:jc w:val="both"/>
+        <w:rPr/>
+      </w:pPr>
+      <w:r>
+        <w:rPr>
+          <w:rFonts w:cs="Vrinda"/>
+          <w:szCs w:val="28"/>
+          <w:u w:val="single"/>
+          <w:lang w:bidi="bn-BD"/>
+        </w:rPr>
+        <w:t>Delete</w:t>
+      </w:r>
+      <w:r>
+        <w:rPr>
+          <w:rFonts w:cs="Vrinda"/>
+          <w:szCs w:val="28"/>
+          <w:lang w:bidi="bn-BD"/>
+        </w:rPr>
+        <w:t>:</w:t>
+      </w:r>
+    </w:p>
+    <w:p>
+      <w:pPr>
+        <w:pStyle w:val="Normal"/>
+        <w:spacing w:before="0" w:after="200"/>
+        <w:ind w:left="720" w:hanging="0"/>
+        <w:contextualSpacing/>
+        <w:jc w:val="both"/>
+        <w:rPr>
+          <w:rFonts w:cs="Vrinda"/>
+          <w:szCs w:val="28"/>
+          <w:lang w:bidi="bn-BD"/>
+        </w:rPr>
+      </w:pPr>
+      <w:r>
+        <w:rPr/>
+      </w:r>
+    </w:p>
+    <w:p>
+      <w:pPr>
+        <w:pStyle w:val="Normal"/>
+        <w:spacing w:before="0" w:after="200"/>
+        <w:ind w:left="720" w:hanging="0"/>
+        <w:contextualSpacing/>
+        <w:jc w:val="both"/>
+        <w:rPr/>
+      </w:pPr>
+      <w:r>
+        <w:rPr>
+          <w:rFonts w:cs="Vrinda"/>
+          <w:szCs w:val="28"/>
+          <w:lang w:bidi="bn-BD"/>
+        </w:rPr>
+        <w:t>//Soft deleting</w:t>
+      </w:r>
+    </w:p>
+    <w:p>
+      <w:pPr>
+        <w:pStyle w:val="Normal"/>
+        <w:spacing w:before="0" w:after="200"/>
+        <w:ind w:left="720" w:hanging="0"/>
+        <w:contextualSpacing/>
+        <w:jc w:val="both"/>
+        <w:rPr/>
+      </w:pPr>
+      <w:r>
+        <w:rPr>
+          <w:rFonts w:cs="Vrinda"/>
+          <w:szCs w:val="28"/>
+          <w:lang w:bidi="bn-BD"/>
+        </w:rPr>
+        <w:t>$article = Article::findOfFail($id);</w:t>
+      </w:r>
+    </w:p>
+    <w:p>
+      <w:pPr>
+        <w:pStyle w:val="Normal"/>
+        <w:spacing w:before="0" w:after="200"/>
+        <w:ind w:left="720" w:hanging="0"/>
+        <w:contextualSpacing/>
+        <w:jc w:val="both"/>
+        <w:rPr/>
+      </w:pPr>
+      <w:r>
+        <w:rPr>
+          <w:rFonts w:cs="Vrinda"/>
+          <w:szCs w:val="28"/>
+          <w:lang w:bidi="bn-BD"/>
+        </w:rPr>
+        <w:t>$article-&gt;delete();</w:t>
+      </w:r>
+    </w:p>
+    <w:p>
+      <w:pPr>
+        <w:pStyle w:val="Normal"/>
+        <w:spacing w:before="0" w:after="200"/>
+        <w:ind w:left="720" w:hanging="0"/>
+        <w:contextualSpacing/>
+        <w:jc w:val="both"/>
+        <w:rPr/>
+      </w:pPr>
+      <w:r>
+        <w:rPr>
+          <w:rFonts w:cs="Vrinda"/>
+          <w:szCs w:val="28"/>
+          <w:lang w:bidi="bn-BD"/>
+        </w:rPr>
+        <w:t>return redirect('/articles');</w:t>
+      </w:r>
+    </w:p>
+    <w:p>
+      <w:pPr>
+        <w:pStyle w:val="Normal"/>
+        <w:spacing w:before="0" w:after="200"/>
+        <w:ind w:left="720" w:hanging="0"/>
+        <w:contextualSpacing/>
+        <w:jc w:val="both"/>
+        <w:rPr>
+          <w:rFonts w:cs="Vrinda"/>
+          <w:szCs w:val="28"/>
+          <w:lang w:bidi="bn-BD"/>
+        </w:rPr>
+      </w:pPr>
+      <w:r>
+        <w:rPr/>
+      </w:r>
+    </w:p>
+    <w:p>
+      <w:pPr>
+        <w:pStyle w:val="Normal"/>
+        <w:spacing w:before="0" w:after="200"/>
+        <w:ind w:left="720" w:hanging="0"/>
+        <w:contextualSpacing/>
+        <w:jc w:val="both"/>
+        <w:rPr/>
+      </w:pPr>
+      <w:r>
+        <w:rPr>
+          <w:rFonts w:cs="Vrinda"/>
+          <w:szCs w:val="28"/>
+          <w:lang w:bidi="bn-BD"/>
+        </w:rPr>
+        <w:t>[</w:t>
+      </w:r>
+      <w:r>
+        <w:rPr>
+          <w:rFonts w:cs="Vrinda"/>
+          <w:b/>
+          <w:bCs/>
+          <w:szCs w:val="28"/>
+          <w:lang w:bidi="bn-BD"/>
+        </w:rPr>
+        <w:t>N.B</w:t>
+      </w:r>
+      <w:r>
+        <w:rPr>
+          <w:rFonts w:cs="Vrinda"/>
+          <w:szCs w:val="28"/>
+          <w:lang w:bidi="bn-BD"/>
+        </w:rPr>
+        <w:t xml:space="preserve">, For soft deleting we need an extra field to our table called </w:t>
+      </w:r>
+      <w:r>
+        <w:rPr>
+          <w:rFonts w:cs="Vrinda"/>
+          <w:b/>
+          <w:bCs/>
+          <w:szCs w:val="28"/>
+          <w:lang w:bidi="bn-BD"/>
+        </w:rPr>
+        <w:t xml:space="preserve">deleted_at. </w:t>
+      </w:r>
+      <w:r>
+        <w:rPr>
+          <w:rFonts w:cs="Vrinda"/>
+          <w:b w:val="false"/>
+          <w:bCs w:val="false"/>
+          <w:szCs w:val="28"/>
+          <w:lang w:bidi="bn-BD"/>
+        </w:rPr>
+        <w:t xml:space="preserve">Hence we have to go to the model and import the class like this: </w:t>
+      </w:r>
+      <w:r>
+        <w:rPr>
+          <w:rFonts w:cs="Vrinda"/>
+          <w:b/>
+          <w:bCs/>
+          <w:szCs w:val="28"/>
+          <w:lang w:bidi="bn-BD"/>
+        </w:rPr>
+        <w:t>use Illuminate\Database\Eloquent\SoftDeletes;</w:t>
+      </w:r>
+      <w:r>
+        <w:rPr>
+          <w:rFonts w:cs="Vrinda"/>
+          <w:b w:val="false"/>
+          <w:bCs w:val="false"/>
+          <w:szCs w:val="28"/>
+          <w:lang w:bidi="bn-BD"/>
+        </w:rPr>
+        <w:t xml:space="preserve"> and finally we have to add an attribute like this: </w:t>
+      </w:r>
+      <w:r>
+        <w:rPr>
+          <w:rFonts w:cs="Vrinda"/>
+          <w:b/>
+          <w:bCs/>
+          <w:szCs w:val="28"/>
+          <w:lang w:bidi="bn-BD"/>
+        </w:rPr>
+        <w:t xml:space="preserve">protected $dates = ['post_on','deleted_at']; </w:t>
+      </w:r>
+      <w:r>
+        <w:rPr>
+          <w:rFonts w:cs="Vrinda"/>
+          <w:b w:val="false"/>
+          <w:bCs w:val="false"/>
+          <w:szCs w:val="28"/>
+          <w:lang w:bidi="bn-BD"/>
+        </w:rPr>
+        <w:t xml:space="preserve">And then we have to go to the migration file and add like this: </w:t>
+      </w:r>
+      <w:r>
+        <w:rPr>
+          <w:rFonts w:cs="Vrinda"/>
+          <w:b/>
+          <w:bCs/>
+          <w:szCs w:val="28"/>
+          <w:lang w:bidi="bn-BD"/>
+        </w:rPr>
+        <w:t xml:space="preserve">$table→softDeletes(); </w:t>
+      </w:r>
+      <w:r>
+        <w:rPr>
+          <w:rFonts w:cs="Vrinda"/>
+          <w:b w:val="false"/>
+          <w:bCs w:val="false"/>
+          <w:szCs w:val="28"/>
+          <w:lang w:bidi="bn-BD"/>
+        </w:rPr>
+        <w:t xml:space="preserve">and we have to refresh like this: </w:t>
+      </w:r>
+      <w:r>
+        <w:rPr>
+          <w:rFonts w:cs="Vrinda"/>
+          <w:b/>
+          <w:bCs/>
+          <w:szCs w:val="28"/>
+          <w:lang w:bidi="bn-BD"/>
+        </w:rPr>
+        <w:t>php artisan migrate:refresh</w:t>
+      </w:r>
+      <w:r>
+        <w:rPr>
+          <w:rFonts w:cs="Vrinda"/>
+          <w:szCs w:val="28"/>
+          <w:lang w:bidi="bn-BD"/>
+        </w:rPr>
+        <w:t>]</w:t>
+      </w:r>
+    </w:p>
+    <w:p>
+      <w:pPr>
+        <w:pStyle w:val="Normal"/>
+        <w:spacing w:before="0" w:after="200"/>
+        <w:ind w:left="720" w:hanging="0"/>
+        <w:contextualSpacing/>
+        <w:jc w:val="both"/>
+        <w:rPr>
+          <w:rFonts w:cs="Vrinda"/>
+          <w:szCs w:val="28"/>
+          <w:lang w:bidi="bn-BD"/>
+        </w:rPr>
+      </w:pPr>
+      <w:r>
+        <w:rPr/>
+      </w:r>
+    </w:p>
+    <w:p>
+      <w:pPr>
+        <w:pStyle w:val="Normal"/>
+        <w:spacing w:before="0" w:after="200"/>
+        <w:ind w:left="720" w:hanging="0"/>
+        <w:contextualSpacing/>
+        <w:jc w:val="both"/>
+        <w:rPr/>
+      </w:pPr>
+      <w:r>
+        <w:rPr>
+          <w:rFonts w:cs="Vrinda"/>
+          <w:szCs w:val="28"/>
+          <w:lang w:bidi="bn-BD"/>
+        </w:rPr>
+        <w:t>//Without retrieving model</w:t>
+      </w:r>
+    </w:p>
+    <w:p>
+      <w:pPr>
+        <w:pStyle w:val="Normal"/>
+        <w:spacing w:before="0" w:after="200"/>
+        <w:ind w:left="720" w:hanging="0"/>
+        <w:contextualSpacing/>
+        <w:jc w:val="both"/>
+        <w:rPr/>
+      </w:pPr>
+      <w:r>
+        <w:rPr>
+          <w:rFonts w:cs="Vrinda"/>
+          <w:szCs w:val="28"/>
+          <w:lang w:bidi="bn-BD"/>
+        </w:rPr>
+        <w:t>Article::destroy($id);</w:t>
+      </w:r>
+    </w:p>
+    <w:p>
+      <w:pPr>
+        <w:pStyle w:val="Normal"/>
+        <w:spacing w:before="0" w:after="200"/>
+        <w:ind w:left="720" w:hanging="0"/>
+        <w:contextualSpacing/>
+        <w:jc w:val="both"/>
+        <w:rPr/>
+      </w:pPr>
+      <w:r>
+        <w:rPr>
+          <w:rFonts w:cs="Vrinda"/>
+          <w:szCs w:val="28"/>
+          <w:lang w:bidi="bn-BD"/>
+        </w:rPr>
+        <w:t>return redirect('/articles');</w:t>
+      </w:r>
+    </w:p>
+    <w:p>
+      <w:pPr>
+        <w:pStyle w:val="Normal"/>
+        <w:spacing w:before="0" w:after="200"/>
+        <w:ind w:left="720" w:hanging="0"/>
+        <w:contextualSpacing/>
+        <w:jc w:val="both"/>
+        <w:rPr>
+          <w:rFonts w:cs="Vrinda"/>
+          <w:szCs w:val="28"/>
+          <w:lang w:bidi="bn-BD"/>
+        </w:rPr>
+      </w:pPr>
+      <w:r>
+        <w:rPr/>
+      </w:r>
+    </w:p>
+    <w:p>
+      <w:pPr>
+        <w:pStyle w:val="Normal"/>
+        <w:spacing w:before="0" w:after="200"/>
+        <w:ind w:left="720" w:hanging="0"/>
+        <w:contextualSpacing/>
+        <w:jc w:val="both"/>
+        <w:rPr/>
+      </w:pPr>
+      <w:r>
+        <w:rPr>
+          <w:rFonts w:cs="Vrinda"/>
+          <w:szCs w:val="28"/>
+          <w:lang w:bidi="bn-BD"/>
+        </w:rPr>
+        <w:t>//For Multiple Deleting</w:t>
+      </w:r>
+    </w:p>
+    <w:p>
+      <w:pPr>
+        <w:pStyle w:val="Normal"/>
+        <w:spacing w:before="0" w:after="200"/>
+        <w:ind w:left="720" w:hanging="0"/>
+        <w:contextualSpacing/>
+        <w:jc w:val="both"/>
+        <w:rPr/>
+      </w:pPr>
+      <w:r>
+        <w:rPr>
+          <w:rFonts w:cs="Vrinda"/>
+          <w:szCs w:val="28"/>
+          <w:lang w:bidi="bn-BD"/>
+        </w:rPr>
+        <w:t>Article::destroy([1,2,3,4]);</w:t>
+      </w:r>
+    </w:p>
+    <w:p>
+      <w:pPr>
+        <w:pStyle w:val="Normal"/>
+        <w:spacing w:before="0" w:after="200"/>
+        <w:ind w:left="720" w:hanging="0"/>
+        <w:contextualSpacing/>
+        <w:jc w:val="both"/>
+        <w:rPr/>
+      </w:pPr>
+      <w:r>
+        <w:rPr>
+          <w:rFonts w:cs="Vrinda"/>
+          <w:szCs w:val="28"/>
+          <w:lang w:bidi="bn-BD"/>
+        </w:rPr>
+        <w:t>return redirect('/articles');</w:t>
+      </w:r>
+    </w:p>
+    <w:p>
+      <w:pPr>
+        <w:pStyle w:val="Normal"/>
+        <w:spacing w:before="0" w:after="200"/>
+        <w:ind w:left="720" w:hanging="0"/>
+        <w:contextualSpacing/>
+        <w:jc w:val="both"/>
+        <w:rPr>
+          <w:rFonts w:cs="Vrinda"/>
+          <w:szCs w:val="28"/>
+          <w:lang w:bidi="bn-BD"/>
+        </w:rPr>
+      </w:pPr>
+      <w:r>
+        <w:rPr/>
+      </w:r>
+    </w:p>
+    <w:p>
+      <w:pPr>
+        <w:pStyle w:val="Normal"/>
+        <w:spacing w:before="0" w:after="200"/>
+        <w:ind w:left="720" w:hanging="0"/>
+        <w:contextualSpacing/>
+        <w:jc w:val="both"/>
+        <w:rPr/>
+      </w:pPr>
+      <w:r>
+        <w:rPr>
+          <w:rFonts w:cs="Vrinda"/>
+          <w:szCs w:val="28"/>
+          <w:lang w:bidi="bn-BD"/>
+        </w:rPr>
+        <w:t>//Force deleting or Hard deleting</w:t>
+      </w:r>
+    </w:p>
+    <w:p>
+      <w:pPr>
+        <w:pStyle w:val="Normal"/>
+        <w:spacing w:before="0" w:after="200"/>
+        <w:ind w:left="720" w:hanging="0"/>
+        <w:contextualSpacing/>
+        <w:jc w:val="both"/>
+        <w:rPr/>
+      </w:pPr>
+      <w:r>
+        <w:rPr>
+          <w:rFonts w:cs="Vrinda"/>
+          <w:szCs w:val="28"/>
+          <w:lang w:bidi="bn-BD"/>
+        </w:rPr>
+        <w:t>$article = Article::findOrFail($id);</w:t>
+      </w:r>
+    </w:p>
+    <w:p>
+      <w:pPr>
+        <w:pStyle w:val="Normal"/>
+        <w:spacing w:before="0" w:after="200"/>
+        <w:ind w:left="720" w:hanging="0"/>
+        <w:contextualSpacing/>
+        <w:jc w:val="both"/>
+        <w:rPr/>
+      </w:pPr>
+      <w:r>
+        <w:rPr>
+          <w:rFonts w:cs="Vrinda"/>
+          <w:szCs w:val="28"/>
+          <w:lang w:bidi="bn-BD"/>
+        </w:rPr>
+        <w:t>$article-&gt;forceDelete();</w:t>
+      </w:r>
+    </w:p>
+    <w:p>
+      <w:pPr>
+        <w:pStyle w:val="Normal"/>
+        <w:spacing w:before="0" w:after="200"/>
+        <w:ind w:left="720" w:hanging="0"/>
+        <w:contextualSpacing/>
+        <w:jc w:val="both"/>
+        <w:rPr/>
+      </w:pPr>
+      <w:r>
+        <w:rPr>
+          <w:rFonts w:cs="Vrinda"/>
+          <w:szCs w:val="28"/>
+          <w:lang w:bidi="bn-BD"/>
+        </w:rPr>
+        <w:t>return redirect('/articles');</w:t>
+      </w:r>
+    </w:p>
+    <w:p>
+      <w:pPr>
+        <w:pStyle w:val="Normal"/>
+        <w:spacing w:before="0" w:after="200"/>
+        <w:ind w:left="720" w:hanging="0"/>
+        <w:contextualSpacing/>
+        <w:jc w:val="both"/>
+        <w:rPr>
+          <w:rFonts w:cs="Vrinda"/>
+          <w:szCs w:val="28"/>
+          <w:lang w:bidi="bn-BD"/>
+        </w:rPr>
+      </w:pPr>
+      <w:r>
+        <w:rPr/>
+      </w:r>
+    </w:p>
+    <w:p>
+      <w:pPr>
+        <w:pStyle w:val="Normal"/>
+        <w:spacing w:before="0" w:after="200"/>
+        <w:ind w:left="720" w:hanging="0"/>
+        <w:contextualSpacing/>
+        <w:jc w:val="both"/>
+        <w:rPr>
+          <w:b/>
+          <w:b/>
+          <w:bCs/>
+        </w:rPr>
+      </w:pPr>
+      <w:r>
+        <w:rPr>
+          <w:rFonts w:cs="Vrinda"/>
+          <w:b/>
+          <w:bCs/>
+          <w:szCs w:val="28"/>
+          <w:lang w:bidi="bn-BD"/>
+        </w:rPr>
+        <w:t>Query Builder:</w:t>
+      </w:r>
+    </w:p>
+    <w:p>
+      <w:pPr>
+        <w:pStyle w:val="Normal"/>
+        <w:spacing w:before="0" w:after="200"/>
+        <w:ind w:left="720" w:hanging="0"/>
+        <w:contextualSpacing/>
+        <w:jc w:val="both"/>
+        <w:rPr/>
+      </w:pPr>
+      <w:r>
+        <w:rPr>
+          <w:rFonts w:cs="Vrinda"/>
+          <w:szCs w:val="28"/>
+          <w:lang w:bidi="bn-BD"/>
+        </w:rPr>
+        <w:t>Insert:</w:t>
+      </w:r>
+    </w:p>
+    <w:p>
+      <w:pPr>
+        <w:pStyle w:val="Normal"/>
+        <w:spacing w:before="0" w:after="200"/>
+        <w:ind w:left="720" w:hanging="0"/>
+        <w:contextualSpacing/>
+        <w:jc w:val="both"/>
+        <w:rPr/>
+      </w:pPr>
+      <w:r>
+        <w:rPr>
+          <w:rFonts w:cs="Vrinda"/>
+          <w:szCs w:val="28"/>
+          <w:lang w:bidi="bn-BD"/>
+        </w:rPr>
+        <w:t>Select:</w:t>
+      </w:r>
+    </w:p>
+    <w:p>
+      <w:pPr>
+        <w:pStyle w:val="Normal"/>
+        <w:spacing w:before="0" w:after="200"/>
+        <w:ind w:left="720" w:hanging="0"/>
+        <w:contextualSpacing/>
+        <w:jc w:val="both"/>
+        <w:rPr/>
+      </w:pPr>
+      <w:r>
+        <w:rPr>
+          <w:rFonts w:cs="Vrinda"/>
+          <w:szCs w:val="28"/>
+          <w:lang w:bidi="bn-BD"/>
+        </w:rPr>
+        <w:t>Update:</w:t>
+      </w:r>
+    </w:p>
+    <w:p>
+      <w:pPr>
+        <w:pStyle w:val="Normal"/>
+        <w:spacing w:before="0" w:after="200"/>
+        <w:ind w:left="720" w:hanging="0"/>
+        <w:contextualSpacing/>
+        <w:jc w:val="both"/>
+        <w:rPr/>
+      </w:pPr>
+      <w:r>
+        <w:rPr>
+          <w:rFonts w:cs="Vrinda"/>
+          <w:szCs w:val="28"/>
+          <w:lang w:bidi="bn-BD"/>
+        </w:rPr>
+        <w:t>Delete:</w:t>
+      </w:r>
+    </w:p>
+    <w:p>
+      <w:pPr>
+        <w:pStyle w:val="Normal"/>
+        <w:spacing w:before="0" w:after="200"/>
+        <w:ind w:left="720" w:hanging="0"/>
+        <w:contextualSpacing/>
+        <w:jc w:val="both"/>
+        <w:rPr>
+          <w:rFonts w:cs="Vrinda"/>
+          <w:szCs w:val="28"/>
+          <w:lang w:bidi="bn-BD"/>
+        </w:rPr>
+      </w:pPr>
+      <w:r>
+        <w:rPr/>
+      </w:r>
+    </w:p>
+    <w:p>
+      <w:pPr>
+        <w:pStyle w:val="Normal"/>
+        <w:spacing w:before="0" w:after="200"/>
+        <w:ind w:left="720" w:hanging="0"/>
+        <w:contextualSpacing/>
+        <w:jc w:val="both"/>
+        <w:rPr>
+          <w:rFonts w:cs="Vrinda"/>
+          <w:szCs w:val="28"/>
+          <w:lang w:bidi="bn-BD"/>
+        </w:rPr>
+      </w:pPr>
+      <w:r>
+        <w:rPr/>
+      </w:r>
+    </w:p>
+    <w:p>
+      <w:pPr>
+        <w:pStyle w:val="Normal"/>
+        <w:spacing w:before="0" w:after="200"/>
+        <w:ind w:left="720" w:hanging="0"/>
+        <w:contextualSpacing/>
+        <w:jc w:val="both"/>
+        <w:rPr>
+          <w:rFonts w:cs="Vrinda"/>
+          <w:szCs w:val="28"/>
+          <w:lang w:bidi="bn-BD"/>
+        </w:rPr>
+      </w:pPr>
+      <w:r>
+        <w:rPr/>
+      </w:r>
+    </w:p>
+    <w:p>
+      <w:pPr>
+        <w:pStyle w:val="ListParagraph"/>
+        <w:spacing w:before="0" w:after="200"/>
+        <w:ind w:left="720" w:hanging="0"/>
+        <w:contextualSpacing/>
+        <w:jc w:val="center"/>
+        <w:rPr/>
+      </w:pPr>
+      <w:r>
+        <w:rPr>
+          <w:rFonts w:cs="Vrinda"/>
+          <w:b/>
+          <w:bCs/>
+          <w:sz w:val="42"/>
+          <w:szCs w:val="22"/>
+          <w:lang w:bidi="bn-BD"/>
+        </w:rPr>
+        <w:t>Eloquent Accessors &amp; Mutators OR Custom Attributes</w:t>
+      </w:r>
+    </w:p>
+    <w:p>
+      <w:pPr>
+        <w:pStyle w:val="Normal"/>
+        <w:spacing w:before="0" w:after="200"/>
+        <w:ind w:left="720" w:hanging="0"/>
+        <w:contextualSpacing/>
+        <w:jc w:val="both"/>
+        <w:rPr>
+          <w:rFonts w:cs="Vrinda"/>
+          <w:szCs w:val="28"/>
+          <w:lang w:bidi="bn-BD"/>
+        </w:rPr>
+      </w:pPr>
+      <w:r>
+        <w:rPr/>
+      </w:r>
+    </w:p>
+    <w:p>
+      <w:pPr>
+        <w:pStyle w:val="Normal"/>
+        <w:spacing w:before="0" w:after="200"/>
+        <w:ind w:left="720" w:hanging="0"/>
+        <w:contextualSpacing/>
+        <w:jc w:val="both"/>
+        <w:rPr>
+          <w:rFonts w:cs="Vrinda"/>
+          <w:b/>
+          <w:b/>
+          <w:bCs/>
+          <w:sz w:val="42"/>
+          <w:szCs w:val="22"/>
+          <w:lang w:bidi="bn-BD"/>
+        </w:rPr>
+      </w:pPr>
+      <w:r>
+        <w:rPr/>
+      </w:r>
+    </w:p>
+    <w:p>
+      <w:pPr>
+        <w:pStyle w:val="Normal"/>
+        <w:spacing w:before="0" w:after="200"/>
+        <w:ind w:left="720" w:hanging="0"/>
+        <w:contextualSpacing/>
+        <w:jc w:val="both"/>
+        <w:rPr>
+          <w:b/>
+          <w:b/>
+          <w:bCs/>
+          <w:sz w:val="42"/>
+          <w:szCs w:val="22"/>
+        </w:rPr>
+      </w:pPr>
+      <w:r>
+        <w:rPr/>
+      </w:r>
+    </w:p>
+    <w:p>
+      <w:pPr>
+        <w:pStyle w:val="ListParagraph"/>
+        <w:spacing w:before="0" w:after="200"/>
+        <w:ind w:left="720" w:hanging="0"/>
+        <w:contextualSpacing/>
+        <w:jc w:val="center"/>
+        <w:rPr>
+          <w:b/>
+          <w:b/>
+          <w:bCs/>
+          <w:sz w:val="42"/>
+          <w:szCs w:val="22"/>
+        </w:rPr>
+      </w:pPr>
+      <w:r>
+        <w:rPr/>
+      </w:r>
+    </w:p>
+    <w:p>
+      <w:pPr>
+        <w:pStyle w:val="ListParagraph"/>
+        <w:spacing w:before="0" w:after="200"/>
+        <w:ind w:left="720" w:hanging="0"/>
+        <w:contextualSpacing/>
+        <w:jc w:val="center"/>
+        <w:rPr>
+          <w:b/>
+          <w:b/>
+          <w:bCs/>
+          <w:sz w:val="42"/>
+          <w:szCs w:val="22"/>
+        </w:rPr>
+      </w:pPr>
+      <w:r>
+        <w:rPr/>
+      </w:r>
+    </w:p>
+    <w:p>
+      <w:pPr>
+        <w:pStyle w:val="ListParagraph"/>
+        <w:spacing w:before="0" w:after="200"/>
+        <w:ind w:left="720" w:hanging="0"/>
+        <w:contextualSpacing/>
+        <w:jc w:val="center"/>
+        <w:rPr>
+          <w:b/>
+          <w:b/>
+          <w:bCs/>
+          <w:sz w:val="42"/>
+          <w:szCs w:val="22"/>
+        </w:rPr>
+      </w:pPr>
+      <w:r>
+        <w:rPr/>
+      </w:r>
+    </w:p>
+    <w:p>
+      <w:pPr>
+        <w:pStyle w:val="ListParagraph"/>
+        <w:spacing w:before="0" w:after="200"/>
+        <w:ind w:left="720" w:hanging="0"/>
+        <w:contextualSpacing/>
+        <w:jc w:val="center"/>
+        <w:rPr>
+          <w:b/>
+          <w:b/>
+          <w:bCs/>
+          <w:sz w:val="42"/>
+          <w:szCs w:val="22"/>
+        </w:rPr>
       </w:pPr>
       <w:r>
         <w:rPr/>

</xml_diff>

<commit_message>
query builder code added
</commit_message>
<xml_diff>
--- a/Laravel/laravel.docx
+++ b/Laravel/laravel.docx
@@ -9313,39 +9313,39 @@
         <w:spacing w:before="0" w:after="200"/>
         <w:ind w:left="720" w:hanging="0"/>
         <w:contextualSpacing/>
-        <w:jc w:val="both"/>
-        <w:rPr>
-          <w:b/>
-          <w:b/>
-          <w:bCs/>
-        </w:rPr>
-      </w:pPr>
-      <w:r>
-        <w:rPr>
-          <w:rFonts w:cs="Vrinda"/>
-          <w:b/>
-          <w:bCs/>
-          <w:szCs w:val="28"/>
-          <w:lang w:bidi="bn-BD"/>
-        </w:rPr>
-        <w:t>Eloquent ORM:</w:t>
-      </w:r>
-    </w:p>
-    <w:p>
-      <w:pPr>
-        <w:pStyle w:val="Normal"/>
-        <w:spacing w:before="0" w:after="200"/>
-        <w:ind w:left="720" w:hanging="0"/>
-        <w:contextualSpacing/>
-        <w:jc w:val="both"/>
-        <w:rPr>
-          <w:rFonts w:cs="Vrinda"/>
-          <w:szCs w:val="28"/>
-          <w:lang w:bidi="bn-BD"/>
-        </w:rPr>
-      </w:pPr>
-      <w:r>
-        <w:rPr/>
+        <w:jc w:val="center"/>
+        <w:rPr/>
+      </w:pPr>
+      <w:r>
+        <w:rPr>
+          <w:rFonts w:cs="Vrinda"/>
+          <w:b/>
+          <w:bCs/>
+          <w:szCs w:val="28"/>
+          <w:lang w:bidi="bn-BD"/>
+        </w:rPr>
+        <w:t>Eloquent ORM</w:t>
+      </w:r>
+    </w:p>
+    <w:p>
+      <w:pPr>
+        <w:pStyle w:val="Normal"/>
+        <w:spacing w:before="0" w:after="200"/>
+        <w:ind w:left="720" w:hanging="0"/>
+        <w:contextualSpacing/>
+        <w:jc w:val="both"/>
+        <w:rPr>
+          <w:rFonts w:cs="Vrinda"/>
+          <w:szCs w:val="28"/>
+          <w:lang w:bidi="bn-BD"/>
+        </w:rPr>
+      </w:pPr>
+      <w:r>
+        <w:rPr>
+          <w:rFonts w:cs="Vrinda"/>
+          <w:szCs w:val="28"/>
+          <w:lang w:bidi="bn-BD"/>
+        </w:rPr>
       </w:r>
     </w:p>
     <w:p>
@@ -9362,11 +9362,22 @@
       <w:r>
         <w:rPr>
           <w:rFonts w:cs="Vrinda"/>
+          <w:b/>
+          <w:bCs/>
           <w:szCs w:val="28"/>
           <w:u w:val="single"/>
           <w:lang w:bidi="bn-BD"/>
         </w:rPr>
-        <w:t>Insert:</w:t>
+        <w:t>Insert</w:t>
+      </w:r>
+      <w:r>
+        <w:rPr>
+          <w:rFonts w:cs="Vrinda"/>
+          <w:szCs w:val="28"/>
+          <w:u w:val="single"/>
+          <w:lang w:bidi="bn-BD"/>
+        </w:rPr>
+        <w:t>:</w:t>
       </w:r>
     </w:p>
     <w:p>
@@ -10096,11 +10107,22 @@
       <w:r>
         <w:rPr>
           <w:rFonts w:cs="Vrinda"/>
+          <w:b/>
+          <w:bCs/>
           <w:szCs w:val="28"/>
           <w:u w:val="single"/>
           <w:lang w:bidi="bn-BD"/>
         </w:rPr>
-        <w:t>Select:</w:t>
+        <w:t>Select</w:t>
+      </w:r>
+      <w:r>
+        <w:rPr>
+          <w:rFonts w:cs="Vrinda"/>
+          <w:szCs w:val="28"/>
+          <w:u w:val="single"/>
+          <w:lang w:bidi="bn-BD"/>
+        </w:rPr>
+        <w:t>:</w:t>
       </w:r>
     </w:p>
     <w:p>
@@ -10151,8 +10173,24 @@
         <w:contextualSpacing/>
         <w:jc w:val="both"/>
         <w:rPr>
+          <w:rFonts w:cs="Vrinda"/>
+          <w:szCs w:val="28"/>
           <w:u w:val="none"/>
-        </w:rPr>
+          <w:lang w:bidi="bn-BD"/>
+        </w:rPr>
+      </w:pPr>
+      <w:r>
+        <w:rPr/>
+      </w:r>
+    </w:p>
+    <w:p>
+      <w:pPr>
+        <w:pStyle w:val="Normal"/>
+        <w:spacing w:before="0" w:after="200"/>
+        <w:ind w:left="720" w:hanging="0"/>
+        <w:contextualSpacing/>
+        <w:jc w:val="both"/>
+        <w:rPr/>
       </w:pPr>
       <w:r>
         <w:rPr>
@@ -10161,6 +10199,27 @@
           <w:u w:val="none"/>
           <w:lang w:bidi="bn-BD"/>
         </w:rPr>
+        <w:t>Method 01:</w:t>
+      </w:r>
+    </w:p>
+    <w:p>
+      <w:pPr>
+        <w:pStyle w:val="Normal"/>
+        <w:spacing w:before="0" w:after="200"/>
+        <w:ind w:left="720" w:hanging="0"/>
+        <w:contextualSpacing/>
+        <w:jc w:val="both"/>
+        <w:rPr>
+          <w:u w:val="none"/>
+        </w:rPr>
+      </w:pPr>
+      <w:r>
+        <w:rPr>
+          <w:rFonts w:cs="Vrinda"/>
+          <w:szCs w:val="28"/>
+          <w:u w:val="none"/>
+          <w:lang w:bidi="bn-BD"/>
+        </w:rPr>
         <w:t>$articles = Article::all();</w:t>
       </w:r>
     </w:p>
@@ -10171,17 +10230,192 @@
         <w:ind w:left="720" w:hanging="0"/>
         <w:contextualSpacing/>
         <w:jc w:val="both"/>
-        <w:rPr>
+        <w:rPr/>
+      </w:pPr>
+      <w:r>
+        <w:rPr>
+          <w:rFonts w:cs="Vrinda"/>
+          <w:szCs w:val="28"/>
           <w:u w:val="none"/>
-        </w:rPr>
-      </w:pPr>
-      <w:r>
+          <w:lang w:bidi="bn-BD"/>
+        </w:rPr>
+        <w:t>return view('articles.index', compact('articles'));</w:t>
+      </w:r>
+    </w:p>
+    <w:p>
+      <w:pPr>
+        <w:pStyle w:val="Normal"/>
+        <w:spacing w:before="0" w:after="200"/>
+        <w:ind w:left="720" w:hanging="0"/>
+        <w:contextualSpacing/>
+        <w:jc w:val="both"/>
         <w:rPr>
           <w:rFonts w:cs="Vrinda"/>
           <w:szCs w:val="28"/>
           <w:u w:val="none"/>
           <w:lang w:bidi="bn-BD"/>
         </w:rPr>
+      </w:pPr>
+      <w:r>
+        <w:rPr/>
+      </w:r>
+    </w:p>
+    <w:p>
+      <w:pPr>
+        <w:pStyle w:val="Normal"/>
+        <w:spacing w:before="0" w:after="200"/>
+        <w:ind w:left="720" w:hanging="0"/>
+        <w:contextualSpacing/>
+        <w:jc w:val="both"/>
+        <w:rPr/>
+      </w:pPr>
+      <w:r>
+        <w:rPr>
+          <w:rFonts w:cs="Vrinda"/>
+          <w:szCs w:val="28"/>
+          <w:u w:val="none"/>
+          <w:lang w:bidi="bn-BD"/>
+        </w:rPr>
+        <w:t>Method 02:</w:t>
+      </w:r>
+    </w:p>
+    <w:p>
+      <w:pPr>
+        <w:pStyle w:val="Normal"/>
+        <w:spacing w:before="0" w:after="200"/>
+        <w:ind w:left="720" w:hanging="0"/>
+        <w:contextualSpacing/>
+        <w:jc w:val="both"/>
+        <w:rPr/>
+      </w:pPr>
+      <w:r>
+        <w:rPr>
+          <w:rFonts w:cs="Vrinda"/>
+          <w:szCs w:val="28"/>
+          <w:u w:val="none"/>
+          <w:lang w:bidi="bn-BD"/>
+        </w:rPr>
+        <w:t>$articles = Article::whereLive(1)-&gt;get();</w:t>
+      </w:r>
+    </w:p>
+    <w:p>
+      <w:pPr>
+        <w:pStyle w:val="Normal"/>
+        <w:spacing w:before="0" w:after="200"/>
+        <w:ind w:left="720" w:hanging="0"/>
+        <w:contextualSpacing/>
+        <w:jc w:val="both"/>
+        <w:rPr/>
+      </w:pPr>
+      <w:r>
+        <w:rPr>
+          <w:rFonts w:cs="Vrinda"/>
+          <w:szCs w:val="28"/>
+          <w:u w:val="none"/>
+          <w:lang w:bidi="bn-BD"/>
+        </w:rPr>
+        <w:t>$return articles;</w:t>
+      </w:r>
+    </w:p>
+    <w:p>
+      <w:pPr>
+        <w:pStyle w:val="Normal"/>
+        <w:spacing w:before="0" w:after="200"/>
+        <w:ind w:left="720" w:hanging="0"/>
+        <w:contextualSpacing/>
+        <w:jc w:val="both"/>
+        <w:rPr>
+          <w:rFonts w:cs="Vrinda"/>
+          <w:szCs w:val="28"/>
+          <w:u w:val="none"/>
+          <w:lang w:bidi="bn-BD"/>
+        </w:rPr>
+      </w:pPr>
+      <w:r>
+        <w:rPr/>
+      </w:r>
+    </w:p>
+    <w:p>
+      <w:pPr>
+        <w:pStyle w:val="Normal"/>
+        <w:spacing w:before="0" w:after="200"/>
+        <w:ind w:left="720" w:hanging="0"/>
+        <w:contextualSpacing/>
+        <w:jc w:val="both"/>
+        <w:rPr>
+          <w:rFonts w:cs="Vrinda"/>
+          <w:szCs w:val="28"/>
+          <w:lang w:bidi="bn-BD"/>
+        </w:rPr>
+      </w:pPr>
+      <w:r>
+        <w:rPr>
+          <w:rFonts w:cs="Vrinda"/>
+          <w:szCs w:val="28"/>
+          <w:lang w:bidi="bn-BD"/>
+        </w:rPr>
+      </w:r>
+    </w:p>
+    <w:p>
+      <w:pPr>
+        <w:pStyle w:val="Normal"/>
+        <w:spacing w:before="0" w:after="200"/>
+        <w:ind w:left="720" w:hanging="0"/>
+        <w:contextualSpacing/>
+        <w:jc w:val="both"/>
+        <w:rPr>
+          <w:u w:val="none"/>
+        </w:rPr>
+      </w:pPr>
+      <w:r>
+        <w:rPr>
+          <w:rFonts w:cs="Vrinda"/>
+          <w:szCs w:val="28"/>
+          <w:u w:val="none"/>
+          <w:lang w:bidi="bn-BD"/>
+        </w:rPr>
+        <w:t>//Paginated Records</w:t>
+      </w:r>
+    </w:p>
+    <w:p>
+      <w:pPr>
+        <w:pStyle w:val="Normal"/>
+        <w:spacing w:before="0" w:after="200"/>
+        <w:ind w:left="720" w:hanging="0"/>
+        <w:contextualSpacing/>
+        <w:jc w:val="both"/>
+        <w:rPr>
+          <w:u w:val="none"/>
+        </w:rPr>
+      </w:pPr>
+      <w:r>
+        <w:rPr>
+          <w:rFonts w:cs="Vrinda"/>
+          <w:szCs w:val="28"/>
+          <w:u w:val="none"/>
+          <w:lang w:bidi="bn-BD"/>
+        </w:rPr>
+        <w:t>$articles = Article::paginate(10);</w:t>
+      </w:r>
+    </w:p>
+    <w:p>
+      <w:pPr>
+        <w:pStyle w:val="Normal"/>
+        <w:spacing w:before="0" w:after="200"/>
+        <w:ind w:left="720" w:hanging="0"/>
+        <w:contextualSpacing/>
+        <w:jc w:val="both"/>
+        <w:rPr>
+          <w:u w:val="none"/>
+        </w:rPr>
+      </w:pPr>
+      <w:r>
+        <w:rPr>
+          <w:rFonts w:cs="Vrinda"/>
+          <w:szCs w:val="28"/>
+          <w:u w:val="none"/>
+          <w:lang w:bidi="bn-BD"/>
+        </w:rPr>
         <w:t>return view('articles.index', compact('articles'));</w:t>
       </w:r>
     </w:p>
@@ -10224,7 +10458,7 @@
           <w:u w:val="none"/>
           <w:lang w:bidi="bn-BD"/>
         </w:rPr>
-        <w:t>//Paginated Records</w:t>
+        <w:t>//With soft deleted records</w:t>
       </w:r>
     </w:p>
     <w:p>
@@ -10245,7 +10479,7 @@
           <w:u w:val="none"/>
           <w:lang w:bidi="bn-BD"/>
         </w:rPr>
-        <w:t>$articles = Article::paginate(10);</w:t>
+        <w:t>$articles = Article::withTrashed()-&gt;paginate(10);</w:t>
       </w:r>
     </w:p>
     <w:p>
@@ -10308,7 +10542,7 @@
           <w:u w:val="none"/>
           <w:lang w:bidi="bn-BD"/>
         </w:rPr>
-        <w:t>//With soft deleted records</w:t>
+        <w:t>//Only soft deleted records</w:t>
       </w:r>
     </w:p>
     <w:p>
@@ -10329,7 +10563,7 @@
           <w:u w:val="none"/>
           <w:lang w:bidi="bn-BD"/>
         </w:rPr>
-        <w:t>$articles = Article::withTrashed()-&gt;paginate(10);</w:t>
+        <w:t>$articles = Article::onlyTrashed()-&gt;paginate(10);</w:t>
       </w:r>
     </w:p>
     <w:p>
@@ -10382,154 +10616,82 @@
         <w:contextualSpacing/>
         <w:jc w:val="both"/>
         <w:rPr>
-          <w:u w:val="none"/>
-        </w:rPr>
-      </w:pPr>
-      <w:r>
-        <w:rPr>
-          <w:rFonts w:cs="Vrinda"/>
-          <w:szCs w:val="28"/>
-          <w:u w:val="none"/>
-          <w:lang w:bidi="bn-BD"/>
-        </w:rPr>
-        <w:t>//Only soft deleted records</w:t>
-      </w:r>
-    </w:p>
-    <w:p>
-      <w:pPr>
-        <w:pStyle w:val="Normal"/>
-        <w:spacing w:before="0" w:after="200"/>
-        <w:ind w:left="720" w:hanging="0"/>
-        <w:contextualSpacing/>
-        <w:jc w:val="both"/>
-        <w:rPr>
-          <w:u w:val="none"/>
-        </w:rPr>
-      </w:pPr>
-      <w:r>
-        <w:rPr>
-          <w:rFonts w:cs="Vrinda"/>
-          <w:szCs w:val="28"/>
-          <w:u w:val="none"/>
-          <w:lang w:bidi="bn-BD"/>
-        </w:rPr>
-        <w:t>$articles = Article::onlyTrashed()-&gt;paginate(10);</w:t>
-      </w:r>
-    </w:p>
-    <w:p>
-      <w:pPr>
-        <w:pStyle w:val="Normal"/>
-        <w:spacing w:before="0" w:after="200"/>
-        <w:ind w:left="720" w:hanging="0"/>
-        <w:contextualSpacing/>
-        <w:jc w:val="both"/>
-        <w:rPr>
-          <w:u w:val="none"/>
-        </w:rPr>
-      </w:pPr>
-      <w:r>
-        <w:rPr>
-          <w:rFonts w:cs="Vrinda"/>
-          <w:szCs w:val="28"/>
-          <w:u w:val="none"/>
-          <w:lang w:bidi="bn-BD"/>
-        </w:rPr>
-        <w:t>return view('articles.index', compact('articles'));</w:t>
-      </w:r>
-    </w:p>
-    <w:p>
-      <w:pPr>
-        <w:pStyle w:val="Normal"/>
-        <w:spacing w:before="0" w:after="200"/>
-        <w:ind w:left="720" w:hanging="0"/>
-        <w:contextualSpacing/>
-        <w:jc w:val="both"/>
-        <w:rPr>
-          <w:rFonts w:cs="Vrinda"/>
-          <w:szCs w:val="28"/>
-          <w:lang w:bidi="bn-BD"/>
-        </w:rPr>
-      </w:pPr>
-      <w:r>
-        <w:rPr>
-          <w:rFonts w:cs="Vrinda"/>
-          <w:szCs w:val="28"/>
-          <w:lang w:bidi="bn-BD"/>
-        </w:rPr>
-      </w:r>
-    </w:p>
-    <w:p>
-      <w:pPr>
-        <w:pStyle w:val="Normal"/>
-        <w:spacing w:before="0" w:after="200"/>
-        <w:ind w:left="720" w:hanging="0"/>
-        <w:contextualSpacing/>
-        <w:jc w:val="both"/>
-        <w:rPr>
-          <w:rFonts w:cs="Vrinda"/>
-          <w:szCs w:val="28"/>
-          <w:lang w:bidi="bn-BD"/>
-        </w:rPr>
-      </w:pPr>
-      <w:r>
-        <w:rPr>
-          <w:rFonts w:cs="Vrinda"/>
-          <w:szCs w:val="28"/>
-          <w:lang w:bidi="bn-BD"/>
-        </w:rPr>
-      </w:r>
-    </w:p>
-    <w:p>
-      <w:pPr>
-        <w:pStyle w:val="Normal"/>
-        <w:spacing w:before="0" w:after="200"/>
-        <w:ind w:left="720" w:hanging="0"/>
-        <w:contextualSpacing/>
-        <w:jc w:val="both"/>
-        <w:rPr/>
-      </w:pPr>
-      <w:r>
-        <w:rPr>
-          <w:rFonts w:cs="Vrinda"/>
-          <w:szCs w:val="28"/>
-          <w:lang w:bidi="bn-BD"/>
-        </w:rPr>
-        <w:t>Update:</w:t>
-      </w:r>
-    </w:p>
-    <w:p>
-      <w:pPr>
-        <w:pStyle w:val="Normal"/>
-        <w:spacing w:before="0" w:after="200"/>
-        <w:ind w:left="720" w:hanging="0"/>
-        <w:contextualSpacing/>
-        <w:jc w:val="both"/>
-        <w:rPr>
-          <w:rFonts w:cs="Vrinda"/>
-          <w:szCs w:val="28"/>
-          <w:lang w:bidi="bn-BD"/>
-        </w:rPr>
-      </w:pPr>
-      <w:r>
-        <w:rPr>
-          <w:rFonts w:cs="Vrinda"/>
-          <w:szCs w:val="28"/>
-          <w:lang w:bidi="bn-BD"/>
-        </w:rPr>
-      </w:r>
-    </w:p>
-    <w:p>
-      <w:pPr>
-        <w:pStyle w:val="Normal"/>
-        <w:spacing w:before="0" w:after="200"/>
-        <w:ind w:left="720" w:hanging="0"/>
-        <w:contextualSpacing/>
-        <w:jc w:val="both"/>
-        <w:rPr/>
-      </w:pPr>
-      <w:r>
-        <w:rPr>
-          <w:rFonts w:cs="Vrinda"/>
+          <w:rFonts w:cs="Vrinda"/>
+          <w:szCs w:val="28"/>
+          <w:lang w:bidi="bn-BD"/>
+        </w:rPr>
+      </w:pPr>
+      <w:r>
+        <w:rPr>
+          <w:rFonts w:cs="Vrinda"/>
+          <w:szCs w:val="28"/>
+          <w:lang w:bidi="bn-BD"/>
+        </w:rPr>
+      </w:r>
+    </w:p>
+    <w:p>
+      <w:pPr>
+        <w:pStyle w:val="Normal"/>
+        <w:spacing w:before="0" w:after="200"/>
+        <w:ind w:left="720" w:hanging="0"/>
+        <w:contextualSpacing/>
+        <w:jc w:val="both"/>
+        <w:rPr/>
+      </w:pPr>
+      <w:r>
+        <w:rPr>
+          <w:rFonts w:cs="Vrinda"/>
+          <w:b/>
+          <w:bCs/>
+          <w:szCs w:val="28"/>
+          <w:lang w:bidi="bn-BD"/>
+        </w:rPr>
+        <w:t>Update</w:t>
+      </w:r>
+      <w:r>
+        <w:rPr>
+          <w:rFonts w:cs="Vrinda"/>
+          <w:szCs w:val="28"/>
+          <w:lang w:bidi="bn-BD"/>
+        </w:rPr>
+        <w:t>:</w:t>
+      </w:r>
+    </w:p>
+    <w:p>
+      <w:pPr>
+        <w:pStyle w:val="Normal"/>
+        <w:spacing w:before="0" w:after="200"/>
+        <w:ind w:left="720" w:hanging="0"/>
+        <w:contextualSpacing/>
+        <w:jc w:val="both"/>
+        <w:rPr>
+          <w:rFonts w:cs="Vrinda"/>
+          <w:szCs w:val="28"/>
+          <w:lang w:bidi="bn-BD"/>
+        </w:rPr>
+      </w:pPr>
+      <w:r>
+        <w:rPr>
+          <w:rFonts w:cs="Vrinda"/>
+          <w:szCs w:val="28"/>
+          <w:lang w:bidi="bn-BD"/>
+        </w:rPr>
+      </w:r>
+    </w:p>
+    <w:p>
+      <w:pPr>
+        <w:pStyle w:val="Normal"/>
+        <w:spacing w:before="0" w:after="200"/>
+        <w:ind w:left="720" w:hanging="0"/>
+        <w:contextualSpacing/>
+        <w:jc w:val="both"/>
+        <w:rPr/>
+      </w:pPr>
+      <w:r>
+        <w:rPr>
+          <w:rFonts w:cs="Vrinda"/>
+          <w:b/>
+          <w:bCs/>
           <w:szCs w:val="28"/>
           <w:u w:val="single"/>
           <w:lang w:bidi="bn-BD"/>
@@ -11063,7 +11225,7 @@
         <w:spacing w:before="0" w:after="200"/>
         <w:ind w:left="720" w:hanging="0"/>
         <w:contextualSpacing/>
-        <w:jc w:val="both"/>
+        <w:jc w:val="center"/>
         <w:rPr>
           <w:b/>
           <w:b/>
@@ -11088,69 +11250,776 @@
         <w:ind w:left="720" w:hanging="0"/>
         <w:contextualSpacing/>
         <w:jc w:val="both"/>
-        <w:rPr/>
-      </w:pPr>
-      <w:r>
-        <w:rPr>
-          <w:rFonts w:cs="Vrinda"/>
-          <w:szCs w:val="28"/>
-          <w:lang w:bidi="bn-BD"/>
-        </w:rPr>
-        <w:t>Insert:</w:t>
-      </w:r>
-    </w:p>
-    <w:p>
-      <w:pPr>
-        <w:pStyle w:val="Normal"/>
-        <w:spacing w:before="0" w:after="200"/>
-        <w:ind w:left="720" w:hanging="0"/>
-        <w:contextualSpacing/>
-        <w:jc w:val="both"/>
-        <w:rPr/>
-      </w:pPr>
-      <w:r>
-        <w:rPr>
-          <w:rFonts w:cs="Vrinda"/>
-          <w:szCs w:val="28"/>
-          <w:lang w:bidi="bn-BD"/>
-        </w:rPr>
-        <w:t>Select:</w:t>
-      </w:r>
-    </w:p>
-    <w:p>
-      <w:pPr>
-        <w:pStyle w:val="Normal"/>
-        <w:spacing w:before="0" w:after="200"/>
-        <w:ind w:left="720" w:hanging="0"/>
-        <w:contextualSpacing/>
-        <w:jc w:val="both"/>
-        <w:rPr/>
-      </w:pPr>
-      <w:r>
-        <w:rPr>
-          <w:rFonts w:cs="Vrinda"/>
-          <w:szCs w:val="28"/>
-          <w:lang w:bidi="bn-BD"/>
-        </w:rPr>
-        <w:t>Update:</w:t>
-      </w:r>
-    </w:p>
-    <w:p>
-      <w:pPr>
-        <w:pStyle w:val="Normal"/>
-        <w:spacing w:before="0" w:after="200"/>
-        <w:ind w:left="720" w:hanging="0"/>
-        <w:contextualSpacing/>
-        <w:jc w:val="both"/>
-        <w:rPr/>
-      </w:pPr>
-      <w:r>
-        <w:rPr>
-          <w:rFonts w:cs="Vrinda"/>
-          <w:szCs w:val="28"/>
-          <w:lang w:bidi="bn-BD"/>
-        </w:rPr>
-        <w:t>Delete:</w:t>
+        <w:rPr>
+          <w:rFonts w:cs="Vrinda"/>
+          <w:szCs w:val="28"/>
+          <w:lang w:bidi="bn-BD"/>
+        </w:rPr>
+      </w:pPr>
+      <w:r>
+        <w:rPr/>
+      </w:r>
+    </w:p>
+    <w:p>
+      <w:pPr>
+        <w:pStyle w:val="Normal"/>
+        <w:spacing w:before="0" w:after="200"/>
+        <w:ind w:left="720" w:hanging="0"/>
+        <w:contextualSpacing/>
+        <w:jc w:val="both"/>
+        <w:rPr/>
+      </w:pPr>
+      <w:r>
+        <w:rPr>
+          <w:rFonts w:cs="Vrinda"/>
+          <w:b/>
+          <w:bCs/>
+          <w:szCs w:val="28"/>
+          <w:lang w:bidi="bn-BD"/>
+        </w:rPr>
+        <w:t>Insert</w:t>
+      </w:r>
+      <w:r>
+        <w:rPr>
+          <w:rFonts w:cs="Vrinda"/>
+          <w:szCs w:val="28"/>
+          <w:lang w:bidi="bn-BD"/>
+        </w:rPr>
+        <w:t>:</w:t>
+      </w:r>
+    </w:p>
+    <w:p>
+      <w:pPr>
+        <w:pStyle w:val="Normal"/>
+        <w:spacing w:before="0" w:after="200"/>
+        <w:ind w:left="720" w:hanging="0"/>
+        <w:contextualSpacing/>
+        <w:jc w:val="both"/>
+        <w:rPr>
+          <w:rFonts w:cs="Vrinda"/>
+          <w:szCs w:val="28"/>
+          <w:lang w:bidi="bn-BD"/>
+        </w:rPr>
+      </w:pPr>
+      <w:r>
+        <w:rPr/>
+      </w:r>
+    </w:p>
+    <w:p>
+      <w:pPr>
+        <w:pStyle w:val="Normal"/>
+        <w:spacing w:before="0" w:after="200"/>
+        <w:ind w:left="720" w:hanging="0"/>
+        <w:contextualSpacing/>
+        <w:jc w:val="both"/>
+        <w:rPr/>
+      </w:pPr>
+      <w:r>
+        <w:rPr>
+          <w:rFonts w:cs="Vrinda"/>
+          <w:szCs w:val="28"/>
+          <w:lang w:bidi="bn-BD"/>
+        </w:rPr>
+        <w:t>Method 01:</w:t>
+      </w:r>
+    </w:p>
+    <w:p>
+      <w:pPr>
+        <w:pStyle w:val="Normal"/>
+        <w:spacing w:before="0" w:after="200"/>
+        <w:ind w:left="720" w:hanging="0"/>
+        <w:contextualSpacing/>
+        <w:jc w:val="both"/>
+        <w:rPr/>
+      </w:pPr>
+      <w:r>
+        <w:rPr>
+          <w:rFonts w:cs="Vrinda"/>
+          <w:szCs w:val="28"/>
+          <w:lang w:bidi="bn-BD"/>
+        </w:rPr>
+        <w:t>DB::table('articles')-&gt;insert($request-&gt;all());</w:t>
+      </w:r>
+    </w:p>
+    <w:p>
+      <w:pPr>
+        <w:pStyle w:val="Normal"/>
+        <w:spacing w:before="0" w:after="200"/>
+        <w:ind w:left="720" w:hanging="0"/>
+        <w:contextualSpacing/>
+        <w:jc w:val="both"/>
+        <w:rPr>
+          <w:rFonts w:cs="Vrinda"/>
+          <w:szCs w:val="28"/>
+          <w:lang w:bidi="bn-BD"/>
+        </w:rPr>
+      </w:pPr>
+      <w:r>
+        <w:rPr/>
+      </w:r>
+    </w:p>
+    <w:p>
+      <w:pPr>
+        <w:pStyle w:val="Normal"/>
+        <w:spacing w:before="0" w:after="200"/>
+        <w:ind w:left="720" w:hanging="0"/>
+        <w:contextualSpacing/>
+        <w:jc w:val="both"/>
+        <w:rPr/>
+      </w:pPr>
+      <w:r>
+        <w:rPr>
+          <w:rFonts w:cs="Vrinda"/>
+          <w:szCs w:val="28"/>
+          <w:lang w:bidi="bn-BD"/>
+        </w:rPr>
+        <w:t>Method 02: All but except _token field</w:t>
+      </w:r>
+    </w:p>
+    <w:p>
+      <w:pPr>
+        <w:pStyle w:val="Normal"/>
+        <w:spacing w:before="0" w:after="200"/>
+        <w:ind w:left="720" w:hanging="0"/>
+        <w:contextualSpacing/>
+        <w:jc w:val="both"/>
+        <w:rPr/>
+      </w:pPr>
+      <w:r>
+        <w:rPr>
+          <w:rFonts w:cs="Vrinda"/>
+          <w:szCs w:val="28"/>
+          <w:lang w:bidi="bn-BD"/>
+        </w:rPr>
+        <w:t>DB::table('articles')-&gt;insert($request-&gt;except('_token'));</w:t>
+      </w:r>
+    </w:p>
+    <w:p>
+      <w:pPr>
+        <w:pStyle w:val="Normal"/>
+        <w:spacing w:before="0" w:after="200"/>
+        <w:ind w:left="720" w:hanging="0"/>
+        <w:contextualSpacing/>
+        <w:jc w:val="both"/>
+        <w:rPr>
+          <w:rFonts w:cs="Vrinda"/>
+          <w:szCs w:val="28"/>
+          <w:lang w:bidi="bn-BD"/>
+        </w:rPr>
+      </w:pPr>
+      <w:r>
+        <w:rPr/>
+      </w:r>
+    </w:p>
+    <w:p>
+      <w:pPr>
+        <w:pStyle w:val="Normal"/>
+        <w:spacing w:before="0" w:after="200"/>
+        <w:ind w:left="720" w:hanging="0"/>
+        <w:contextualSpacing/>
+        <w:jc w:val="both"/>
+        <w:rPr/>
+      </w:pPr>
+      <w:r>
+        <w:rPr>
+          <w:rFonts w:cs="Vrinda"/>
+          <w:szCs w:val="28"/>
+          <w:lang w:bidi="bn-BD"/>
+        </w:rPr>
+        <w:t>Method 03:</w:t>
+      </w:r>
+    </w:p>
+    <w:p>
+      <w:pPr>
+        <w:pStyle w:val="Normal"/>
+        <w:spacing w:before="0" w:after="200"/>
+        <w:ind w:left="720" w:hanging="0"/>
+        <w:contextualSpacing/>
+        <w:jc w:val="both"/>
+        <w:rPr/>
+      </w:pPr>
+      <w:r>
+        <w:rPr>
+          <w:rFonts w:cs="Vrinda"/>
+          <w:szCs w:val="28"/>
+          <w:lang w:bidi="bn-BD"/>
+        </w:rPr>
+        <w:t>DB::table('articles')→insert([</w:t>
+      </w:r>
+    </w:p>
+    <w:p>
+      <w:pPr>
+        <w:pStyle w:val="Normal"/>
+        <w:spacing w:before="0" w:after="200"/>
+        <w:ind w:left="720" w:hanging="0"/>
+        <w:contextualSpacing/>
+        <w:jc w:val="both"/>
+        <w:rPr/>
+      </w:pPr>
+      <w:r>
+        <w:rPr>
+          <w:rFonts w:cs="Vrinda"/>
+          <w:szCs w:val="28"/>
+          <w:lang w:bidi="bn-BD"/>
+        </w:rPr>
+        <w:tab/>
+        <w:t>'user_id' =&gt; Auth::user()-&gt;id,</w:t>
+      </w:r>
+    </w:p>
+    <w:p>
+      <w:pPr>
+        <w:pStyle w:val="Normal"/>
+        <w:spacing w:before="0" w:after="200"/>
+        <w:ind w:left="720" w:hanging="0"/>
+        <w:contextualSpacing/>
+        <w:jc w:val="both"/>
+        <w:rPr/>
+      </w:pPr>
+      <w:r>
+        <w:rPr>
+          <w:rFonts w:cs="Vrinda"/>
+          <w:szCs w:val="28"/>
+          <w:lang w:bidi="bn-BD"/>
+        </w:rPr>
+        <w:tab/>
+        <w:t>'content' =&gt;$request-&gt;content,</w:t>
+      </w:r>
+    </w:p>
+    <w:p>
+      <w:pPr>
+        <w:pStyle w:val="Normal"/>
+        <w:spacing w:before="0" w:after="200"/>
+        <w:ind w:left="720" w:hanging="0"/>
+        <w:contextualSpacing/>
+        <w:jc w:val="both"/>
+        <w:rPr/>
+      </w:pPr>
+      <w:r>
+        <w:rPr>
+          <w:rFonts w:cs="Vrinda"/>
+          <w:szCs w:val="28"/>
+          <w:lang w:bidi="bn-BD"/>
+        </w:rPr>
+        <w:tab/>
+        <w:t>'live' =&gt; $request-&gt;live,</w:t>
+      </w:r>
+    </w:p>
+    <w:p>
+      <w:pPr>
+        <w:pStyle w:val="Normal"/>
+        <w:spacing w:before="0" w:after="200"/>
+        <w:ind w:left="720" w:hanging="0"/>
+        <w:contextualSpacing/>
+        <w:jc w:val="both"/>
+        <w:rPr/>
+      </w:pPr>
+      <w:r>
+        <w:rPr>
+          <w:rFonts w:cs="Vrinda"/>
+          <w:szCs w:val="28"/>
+          <w:lang w:bidi="bn-BD"/>
+        </w:rPr>
+        <w:tab/>
+        <w:t>'post_on' =&gt;$request-&gt;post_on</w:t>
+      </w:r>
+    </w:p>
+    <w:p>
+      <w:pPr>
+        <w:pStyle w:val="Normal"/>
+        <w:spacing w:before="0" w:after="200"/>
+        <w:ind w:left="720" w:hanging="0"/>
+        <w:contextualSpacing/>
+        <w:jc w:val="both"/>
+        <w:rPr/>
+      </w:pPr>
+      <w:r>
+        <w:rPr>
+          <w:rFonts w:cs="Vrinda"/>
+          <w:szCs w:val="28"/>
+          <w:lang w:bidi="bn-BD"/>
+        </w:rPr>
+        <w:t>]);</w:t>
+      </w:r>
+    </w:p>
+    <w:p>
+      <w:pPr>
+        <w:pStyle w:val="Normal"/>
+        <w:spacing w:before="0" w:after="200"/>
+        <w:ind w:left="720" w:hanging="0"/>
+        <w:contextualSpacing/>
+        <w:jc w:val="both"/>
+        <w:rPr>
+          <w:rFonts w:cs="Vrinda"/>
+          <w:szCs w:val="28"/>
+          <w:lang w:bidi="bn-BD"/>
+        </w:rPr>
+      </w:pPr>
+      <w:r>
+        <w:rPr/>
+      </w:r>
+    </w:p>
+    <w:p>
+      <w:pPr>
+        <w:pStyle w:val="Normal"/>
+        <w:spacing w:before="0" w:after="200"/>
+        <w:ind w:left="720" w:hanging="0"/>
+        <w:contextualSpacing/>
+        <w:jc w:val="both"/>
+        <w:rPr/>
+      </w:pPr>
+      <w:r>
+        <w:rPr>
+          <w:rFonts w:cs="Vrinda"/>
+          <w:szCs w:val="28"/>
+          <w:lang w:bidi="bn-BD"/>
+        </w:rPr>
+        <w:t>[N.B. Query Builder don’t support accessor and mutator]</w:t>
+      </w:r>
+    </w:p>
+    <w:p>
+      <w:pPr>
+        <w:pStyle w:val="Normal"/>
+        <w:spacing w:before="0" w:after="200"/>
+        <w:ind w:left="720" w:hanging="0"/>
+        <w:contextualSpacing/>
+        <w:jc w:val="both"/>
+        <w:rPr>
+          <w:rFonts w:cs="Vrinda"/>
+          <w:szCs w:val="28"/>
+          <w:lang w:bidi="bn-BD"/>
+        </w:rPr>
+      </w:pPr>
+      <w:r>
+        <w:rPr/>
+      </w:r>
+    </w:p>
+    <w:p>
+      <w:pPr>
+        <w:pStyle w:val="Normal"/>
+        <w:spacing w:before="0" w:after="200"/>
+        <w:ind w:left="720" w:hanging="0"/>
+        <w:contextualSpacing/>
+        <w:jc w:val="both"/>
+        <w:rPr>
+          <w:rFonts w:cs="Vrinda"/>
+          <w:szCs w:val="28"/>
+          <w:lang w:bidi="bn-BD"/>
+        </w:rPr>
+      </w:pPr>
+      <w:r>
+        <w:rPr/>
+      </w:r>
+    </w:p>
+    <w:p>
+      <w:pPr>
+        <w:pStyle w:val="Normal"/>
+        <w:spacing w:before="0" w:after="200"/>
+        <w:ind w:left="720" w:hanging="0"/>
+        <w:contextualSpacing/>
+        <w:jc w:val="both"/>
+        <w:rPr>
+          <w:rFonts w:cs="Vrinda"/>
+          <w:szCs w:val="28"/>
+          <w:lang w:bidi="bn-BD"/>
+        </w:rPr>
+      </w:pPr>
+      <w:r>
+        <w:rPr/>
+      </w:r>
+    </w:p>
+    <w:p>
+      <w:pPr>
+        <w:pStyle w:val="Normal"/>
+        <w:spacing w:before="0" w:after="200"/>
+        <w:ind w:left="720" w:hanging="0"/>
+        <w:contextualSpacing/>
+        <w:jc w:val="both"/>
+        <w:rPr>
+          <w:rFonts w:cs="Vrinda"/>
+          <w:szCs w:val="28"/>
+          <w:lang w:bidi="bn-BD"/>
+        </w:rPr>
+      </w:pPr>
+      <w:r>
+        <w:rPr/>
+      </w:r>
+    </w:p>
+    <w:p>
+      <w:pPr>
+        <w:pStyle w:val="Normal"/>
+        <w:spacing w:before="0" w:after="200"/>
+        <w:ind w:left="720" w:hanging="0"/>
+        <w:contextualSpacing/>
+        <w:jc w:val="both"/>
+        <w:rPr/>
+      </w:pPr>
+      <w:r>
+        <w:rPr>
+          <w:rFonts w:cs="Vrinda"/>
+          <w:b/>
+          <w:bCs/>
+          <w:szCs w:val="28"/>
+          <w:lang w:bidi="bn-BD"/>
+        </w:rPr>
+        <w:t>Select</w:t>
+      </w:r>
+      <w:r>
+        <w:rPr>
+          <w:rFonts w:cs="Vrinda"/>
+          <w:szCs w:val="28"/>
+          <w:lang w:bidi="bn-BD"/>
+        </w:rPr>
+        <w:t>:</w:t>
+      </w:r>
+    </w:p>
+    <w:p>
+      <w:pPr>
+        <w:pStyle w:val="Normal"/>
+        <w:spacing w:before="0" w:after="200"/>
+        <w:ind w:left="720" w:hanging="0"/>
+        <w:contextualSpacing/>
+        <w:jc w:val="both"/>
+        <w:rPr>
+          <w:rFonts w:cs="Vrinda"/>
+          <w:szCs w:val="28"/>
+          <w:lang w:bidi="bn-BD"/>
+        </w:rPr>
+      </w:pPr>
+      <w:r>
+        <w:rPr/>
+      </w:r>
+    </w:p>
+    <w:p>
+      <w:pPr>
+        <w:pStyle w:val="Normal"/>
+        <w:spacing w:before="0" w:after="200"/>
+        <w:ind w:left="720" w:hanging="0"/>
+        <w:contextualSpacing/>
+        <w:jc w:val="both"/>
+        <w:rPr/>
+      </w:pPr>
+      <w:r>
+        <w:rPr>
+          <w:rFonts w:cs="Vrinda"/>
+          <w:szCs w:val="28"/>
+          <w:u w:val="none"/>
+          <w:lang w:bidi="bn-BD"/>
+        </w:rPr>
+        <w:t>Method 01:</w:t>
+      </w:r>
+    </w:p>
+    <w:p>
+      <w:pPr>
+        <w:pStyle w:val="Normal"/>
+        <w:spacing w:before="0" w:after="200"/>
+        <w:ind w:left="720" w:hanging="0"/>
+        <w:contextualSpacing/>
+        <w:jc w:val="both"/>
+        <w:rPr/>
+      </w:pPr>
+      <w:r>
+        <w:rPr>
+          <w:rFonts w:cs="Vrinda"/>
+          <w:szCs w:val="28"/>
+          <w:u w:val="none"/>
+          <w:lang w:bidi="bn-BD"/>
+        </w:rPr>
+        <w:t>$articles = DB::table('articles')-&gt;get();</w:t>
+      </w:r>
+    </w:p>
+    <w:p>
+      <w:pPr>
+        <w:pStyle w:val="Normal"/>
+        <w:spacing w:before="0" w:after="200"/>
+        <w:ind w:left="720" w:hanging="0"/>
+        <w:contextualSpacing/>
+        <w:jc w:val="both"/>
+        <w:rPr/>
+      </w:pPr>
+      <w:r>
+        <w:rPr>
+          <w:rFonts w:cs="Vrinda"/>
+          <w:szCs w:val="28"/>
+          <w:u w:val="none"/>
+          <w:lang w:bidi="bn-BD"/>
+        </w:rPr>
+        <w:t>dd($article);</w:t>
+      </w:r>
+    </w:p>
+    <w:p>
+      <w:pPr>
+        <w:pStyle w:val="Normal"/>
+        <w:spacing w:before="0" w:after="200"/>
+        <w:ind w:left="720" w:hanging="0"/>
+        <w:contextualSpacing/>
+        <w:jc w:val="both"/>
+        <w:rPr>
+          <w:rFonts w:cs="Vrinda"/>
+          <w:szCs w:val="28"/>
+          <w:u w:val="none"/>
+          <w:lang w:bidi="bn-BD"/>
+        </w:rPr>
+      </w:pPr>
+      <w:r>
+        <w:rPr/>
+      </w:r>
+    </w:p>
+    <w:p>
+      <w:pPr>
+        <w:pStyle w:val="Normal"/>
+        <w:spacing w:before="0" w:after="200"/>
+        <w:ind w:left="720" w:hanging="0"/>
+        <w:contextualSpacing/>
+        <w:jc w:val="both"/>
+        <w:rPr/>
+      </w:pPr>
+      <w:r>
+        <w:rPr>
+          <w:rFonts w:cs="Vrinda"/>
+          <w:szCs w:val="28"/>
+          <w:u w:val="none"/>
+          <w:lang w:bidi="bn-BD"/>
+        </w:rPr>
+        <w:t>Method 02:</w:t>
+      </w:r>
+    </w:p>
+    <w:p>
+      <w:pPr>
+        <w:pStyle w:val="Normal"/>
+        <w:spacing w:before="0" w:after="200"/>
+        <w:ind w:left="720" w:hanging="0"/>
+        <w:contextualSpacing/>
+        <w:jc w:val="both"/>
+        <w:rPr/>
+      </w:pPr>
+      <w:r>
+        <w:rPr>
+          <w:rFonts w:cs="Vrinda"/>
+          <w:szCs w:val="28"/>
+          <w:u w:val="none"/>
+          <w:lang w:bidi="bn-BD"/>
+        </w:rPr>
+        <w:t>$articles = DB::table('articles')-&gt;whereLive(1)-&gt;get();</w:t>
+      </w:r>
+    </w:p>
+    <w:p>
+      <w:pPr>
+        <w:pStyle w:val="Normal"/>
+        <w:spacing w:before="0" w:after="200"/>
+        <w:ind w:left="720" w:hanging="0"/>
+        <w:contextualSpacing/>
+        <w:jc w:val="both"/>
+        <w:rPr/>
+      </w:pPr>
+      <w:r>
+        <w:rPr>
+          <w:rFonts w:cs="Vrinda"/>
+          <w:szCs w:val="28"/>
+          <w:u w:val="none"/>
+          <w:lang w:bidi="bn-BD"/>
+        </w:rPr>
+        <w:t>dd($article);</w:t>
+      </w:r>
+    </w:p>
+    <w:p>
+      <w:pPr>
+        <w:pStyle w:val="Normal"/>
+        <w:spacing w:before="0" w:after="200"/>
+        <w:ind w:left="720" w:hanging="0"/>
+        <w:contextualSpacing/>
+        <w:jc w:val="both"/>
+        <w:rPr>
+          <w:rFonts w:cs="Vrinda"/>
+          <w:szCs w:val="28"/>
+          <w:u w:val="none"/>
+          <w:lang w:bidi="bn-BD"/>
+        </w:rPr>
+      </w:pPr>
+      <w:r>
+        <w:rPr/>
+      </w:r>
+    </w:p>
+    <w:p>
+      <w:pPr>
+        <w:pStyle w:val="Normal"/>
+        <w:spacing w:before="0" w:after="200"/>
+        <w:ind w:left="720" w:hanging="0"/>
+        <w:contextualSpacing/>
+        <w:jc w:val="both"/>
+        <w:rPr/>
+      </w:pPr>
+      <w:r>
+        <w:rPr>
+          <w:rFonts w:cs="Vrinda"/>
+          <w:szCs w:val="28"/>
+          <w:u w:val="none"/>
+          <w:lang w:bidi="bn-BD"/>
+        </w:rPr>
+        <w:t>Method 03: Only one article return</w:t>
+      </w:r>
+    </w:p>
+    <w:p>
+      <w:pPr>
+        <w:pStyle w:val="Normal"/>
+        <w:spacing w:before="0" w:after="200"/>
+        <w:ind w:left="720" w:hanging="0"/>
+        <w:contextualSpacing/>
+        <w:jc w:val="both"/>
+        <w:rPr/>
+      </w:pPr>
+      <w:r>
+        <w:rPr>
+          <w:rFonts w:cs="Vrinda"/>
+          <w:szCs w:val="28"/>
+          <w:u w:val="none"/>
+          <w:lang w:bidi="bn-BD"/>
+        </w:rPr>
+        <w:t>$article = Article::table('articles')-&gt;whereLive(1)-&gt;first();</w:t>
+      </w:r>
+    </w:p>
+    <w:p>
+      <w:pPr>
+        <w:pStyle w:val="Normal"/>
+        <w:spacing w:before="0" w:after="200"/>
+        <w:ind w:left="720" w:hanging="0"/>
+        <w:contextualSpacing/>
+        <w:jc w:val="both"/>
+        <w:rPr/>
+      </w:pPr>
+      <w:r>
+        <w:rPr>
+          <w:rFonts w:cs="Vrinda"/>
+          <w:szCs w:val="28"/>
+          <w:u w:val="none"/>
+          <w:lang w:bidi="bn-BD"/>
+        </w:rPr>
+        <w:t>dd($article);</w:t>
+      </w:r>
+    </w:p>
+    <w:p>
+      <w:pPr>
+        <w:pStyle w:val="Normal"/>
+        <w:spacing w:before="0" w:after="200"/>
+        <w:ind w:left="720" w:hanging="0"/>
+        <w:contextualSpacing/>
+        <w:jc w:val="both"/>
+        <w:rPr>
+          <w:rFonts w:cs="Vrinda"/>
+          <w:szCs w:val="28"/>
+          <w:u w:val="none"/>
+          <w:lang w:bidi="bn-BD"/>
+        </w:rPr>
+      </w:pPr>
+      <w:r>
+        <w:rPr/>
+      </w:r>
+    </w:p>
+    <w:p>
+      <w:pPr>
+        <w:pStyle w:val="Normal"/>
+        <w:spacing w:before="0" w:after="200"/>
+        <w:ind w:left="720" w:hanging="0"/>
+        <w:contextualSpacing/>
+        <w:jc w:val="both"/>
+        <w:rPr>
+          <w:rFonts w:cs="Vrinda"/>
+          <w:szCs w:val="28"/>
+          <w:u w:val="none"/>
+          <w:lang w:bidi="bn-BD"/>
+        </w:rPr>
+      </w:pPr>
+      <w:r>
+        <w:rPr/>
+      </w:r>
+    </w:p>
+    <w:p>
+      <w:pPr>
+        <w:pStyle w:val="Normal"/>
+        <w:spacing w:before="0" w:after="200"/>
+        <w:ind w:left="720" w:hanging="0"/>
+        <w:contextualSpacing/>
+        <w:jc w:val="both"/>
+        <w:rPr/>
+      </w:pPr>
+      <w:r>
+        <w:rPr>
+          <w:rFonts w:cs="Vrinda"/>
+          <w:b/>
+          <w:bCs/>
+          <w:szCs w:val="28"/>
+          <w:lang w:bidi="bn-BD"/>
+        </w:rPr>
+        <w:t>Update</w:t>
+      </w:r>
+      <w:r>
+        <w:rPr>
+          <w:rFonts w:cs="Vrinda"/>
+          <w:szCs w:val="28"/>
+          <w:lang w:bidi="bn-BD"/>
+        </w:rPr>
+        <w:t>:</w:t>
+      </w:r>
+    </w:p>
+    <w:p>
+      <w:pPr>
+        <w:pStyle w:val="Normal"/>
+        <w:spacing w:before="0" w:after="200"/>
+        <w:ind w:left="720" w:hanging="0"/>
+        <w:contextualSpacing/>
+        <w:jc w:val="both"/>
+        <w:rPr>
+          <w:rFonts w:cs="Vrinda"/>
+          <w:szCs w:val="28"/>
+          <w:lang w:bidi="bn-BD"/>
+        </w:rPr>
+      </w:pPr>
+      <w:r>
+        <w:rPr/>
+      </w:r>
+    </w:p>
+    <w:p>
+      <w:pPr>
+        <w:pStyle w:val="Normal"/>
+        <w:spacing w:before="0" w:after="200"/>
+        <w:ind w:left="720" w:hanging="0"/>
+        <w:contextualSpacing/>
+        <w:jc w:val="both"/>
+        <w:rPr>
+          <w:rFonts w:cs="Vrinda"/>
+          <w:szCs w:val="28"/>
+          <w:lang w:bidi="bn-BD"/>
+        </w:rPr>
+      </w:pPr>
+      <w:r>
+        <w:rPr/>
+      </w:r>
+    </w:p>
+    <w:p>
+      <w:pPr>
+        <w:pStyle w:val="Normal"/>
+        <w:spacing w:before="0" w:after="200"/>
+        <w:ind w:left="720" w:hanging="0"/>
+        <w:contextualSpacing/>
+        <w:jc w:val="both"/>
+        <w:rPr/>
+      </w:pPr>
+      <w:r>
+        <w:rPr>
+          <w:rFonts w:cs="Vrinda"/>
+          <w:b/>
+          <w:bCs/>
+          <w:szCs w:val="28"/>
+          <w:lang w:bidi="bn-BD"/>
+        </w:rPr>
+        <w:t>Delete</w:t>
+      </w:r>
+      <w:r>
+        <w:rPr>
+          <w:rFonts w:cs="Vrinda"/>
+          <w:szCs w:val="28"/>
+          <w:lang w:bidi="bn-BD"/>
+        </w:rPr>
+        <w:t>:</w:t>
       </w:r>
     </w:p>
     <w:p>

</xml_diff>

<commit_message>
important things for laravel
</commit_message>
<xml_diff>
--- a/Laravel/laravel.docx
+++ b/Laravel/laravel.docx
@@ -6264,6 +6264,177 @@
         <w:rPr>
           <w:rFonts w:cs="Vrinda"/>
           <w:szCs w:val="28"/>
+          <w:u w:val="none"/>
+          <w:lang w:bidi="bn-BD"/>
+        </w:rPr>
+      </w:pPr>
+      <w:r>
+        <w:rPr/>
+      </w:r>
+    </w:p>
+    <w:p>
+      <w:pPr>
+        <w:pStyle w:val="Normal"/>
+        <w:spacing w:before="0" w:after="200"/>
+        <w:ind w:left="720" w:hanging="0"/>
+        <w:contextualSpacing/>
+        <w:jc w:val="both"/>
+        <w:rPr>
+          <w:rFonts w:cs="Vrinda"/>
+          <w:szCs w:val="28"/>
+          <w:lang w:bidi="bn-BD"/>
+        </w:rPr>
+      </w:pPr>
+      <w:r>
+        <w:rPr>
+          <w:rFonts w:cs="Vrinda"/>
+          <w:szCs w:val="28"/>
+          <w:lang w:bidi="bn-BD"/>
+        </w:rPr>
+      </w:r>
+    </w:p>
+    <w:p>
+      <w:pPr>
+        <w:pStyle w:val="Normal"/>
+        <w:spacing w:before="0" w:after="200"/>
+        <w:ind w:left="720" w:hanging="0"/>
+        <w:contextualSpacing/>
+        <w:jc w:val="both"/>
+        <w:rPr/>
+      </w:pPr>
+      <w:r>
+        <w:rPr>
+          <w:rFonts w:cs="Vrinda"/>
+          <w:szCs w:val="28"/>
+          <w:u w:val="none"/>
+          <w:lang w:bidi="bn-BD"/>
+        </w:rPr>
+        <w:t>//</w:t>
+      </w:r>
+      <w:r>
+        <w:rPr>
+          <w:rFonts w:cs="Vrinda"/>
+          <w:szCs w:val="28"/>
+          <w:u w:val="none"/>
+          <w:lang w:bidi="bn-BD"/>
+        </w:rPr>
+        <w:t>Find By ID</w:t>
+      </w:r>
+    </w:p>
+    <w:p>
+      <w:pPr>
+        <w:pStyle w:val="Normal"/>
+        <w:spacing w:before="0" w:after="200"/>
+        <w:ind w:left="720" w:hanging="0"/>
+        <w:contextualSpacing/>
+        <w:jc w:val="both"/>
+        <w:rPr>
+          <w:rFonts w:cs="Vrinda"/>
+          <w:szCs w:val="28"/>
+          <w:u w:val="none"/>
+          <w:lang w:bidi="bn-BD"/>
+        </w:rPr>
+      </w:pPr>
+      <w:r>
+        <w:rPr/>
+      </w:r>
+    </w:p>
+    <w:p>
+      <w:pPr>
+        <w:pStyle w:val="Normal"/>
+        <w:spacing w:before="0" w:after="200"/>
+        <w:ind w:left="720" w:hanging="0"/>
+        <w:contextualSpacing/>
+        <w:jc w:val="both"/>
+        <w:rPr/>
+      </w:pPr>
+      <w:r>
+        <w:rPr>
+          <w:rFonts w:cs="Vrinda"/>
+          <w:szCs w:val="28"/>
+          <w:u w:val="none"/>
+          <w:lang w:bidi="bn-BD"/>
+        </w:rPr>
+        <w:t>$article = Article::findOrFail($id);</w:t>
+      </w:r>
+    </w:p>
+    <w:p>
+      <w:pPr>
+        <w:pStyle w:val="Normal"/>
+        <w:spacing w:before="0" w:after="200"/>
+        <w:ind w:left="720" w:hanging="0"/>
+        <w:contextualSpacing/>
+        <w:jc w:val="both"/>
+        <w:rPr/>
+      </w:pPr>
+      <w:r>
+        <w:rPr>
+          <w:rFonts w:cs="Vrinda"/>
+          <w:szCs w:val="28"/>
+          <w:u w:val="none"/>
+          <w:lang w:bidi="bn-BD"/>
+        </w:rPr>
+        <w:t>return $article;</w:t>
+      </w:r>
+    </w:p>
+    <w:p>
+      <w:pPr>
+        <w:pStyle w:val="Normal"/>
+        <w:spacing w:before="0" w:after="200"/>
+        <w:ind w:left="720" w:hanging="0"/>
+        <w:contextualSpacing/>
+        <w:jc w:val="both"/>
+        <w:rPr>
+          <w:rFonts w:cs="Vrinda"/>
+          <w:szCs w:val="28"/>
+          <w:u w:val="none"/>
+          <w:lang w:bidi="bn-BD"/>
+        </w:rPr>
+      </w:pPr>
+      <w:r>
+        <w:rPr/>
+      </w:r>
+    </w:p>
+    <w:p>
+      <w:pPr>
+        <w:pStyle w:val="Normal"/>
+        <w:spacing w:before="0" w:after="200"/>
+        <w:ind w:left="720" w:hanging="0"/>
+        <w:contextualSpacing/>
+        <w:jc w:val="both"/>
+        <w:rPr/>
+      </w:pPr>
+      <w:r>
+        <w:rPr>
+          <w:rFonts w:cs="Vrinda"/>
+          <w:b/>
+          <w:bCs/>
+          <w:szCs w:val="28"/>
+          <w:u w:val="none"/>
+          <w:lang w:bidi="bn-BD"/>
+        </w:rPr>
+        <w:t>N.B</w:t>
+      </w:r>
+      <w:r>
+        <w:rPr>
+          <w:rFonts w:cs="Vrinda"/>
+          <w:szCs w:val="28"/>
+          <w:u w:val="none"/>
+          <w:lang w:bidi="bn-BD"/>
+        </w:rPr>
+        <w:t>, If not found it will fail, hence we can create an error page at views/errors/404.blade.php</w:t>
+      </w:r>
+    </w:p>
+    <w:p>
+      <w:pPr>
+        <w:pStyle w:val="Normal"/>
+        <w:spacing w:before="0" w:after="200"/>
+        <w:ind w:left="720" w:hanging="0"/>
+        <w:contextualSpacing/>
+        <w:jc w:val="both"/>
+        <w:rPr>
+          <w:rFonts w:cs="Vrinda"/>
+          <w:szCs w:val="28"/>
           <w:lang w:bidi="bn-BD"/>
         </w:rPr>
       </w:pPr>
@@ -11642,7 +11813,7 @@
           <w:szCs w:val="28"/>
           <w:lang w:bidi="bn-BD"/>
         </w:rPr>
-        <w:t xml:space="preserve">Laravel 5.1 comes with a feature called </w:t>
+        <w:t xml:space="preserve">Laravel comes with a feature called </w:t>
       </w:r>
       <w:r>
         <w:rPr>
@@ -11708,7 +11879,7 @@
           <w:szCs w:val="28"/>
           <w:lang w:bidi="bn-BD"/>
         </w:rPr>
-        <w:t>These have several use cases so that you can use them to build out “dummy” models which can be used for both seed data and in testing.</w:t>
+        <w:t>These have several use cases so that you can use them to build out “dummy” models which can be used for both seed data and testing.</w:t>
       </w:r>
     </w:p>
     <w:p>
@@ -11754,7 +11925,7 @@
           <w:szCs w:val="28"/>
           <w:lang w:bidi="bn-BD"/>
         </w:rPr>
-        <w:t>Normally we don’t need to create a new one, we can use the default UserFactory file for multiple factories.</w:t>
+        <w:t>Normally we don’t need to create a new one, we can use the default database/factories/UserFactory.php file for multiple factories.</w:t>
       </w:r>
     </w:p>
     <w:p>
@@ -11800,7 +11971,47 @@
           <w:szCs w:val="28"/>
           <w:lang w:bidi="bn-BD"/>
         </w:rPr>
-        <w:t>Open database/factories/UserFactory.php and you will see a default one is  already defined:</w:t>
+        <w:t>Open database/factories/UserFactory.php file and you will see a</w:t>
+      </w:r>
+      <w:r>
+        <w:rPr>
+          <w:rFonts w:cs="Vrinda"/>
+          <w:b w:val="false"/>
+          <w:bCs w:val="false"/>
+          <w:szCs w:val="28"/>
+          <w:lang w:bidi="bn-BD"/>
+        </w:rPr>
+        <w:t>n</w:t>
+      </w:r>
+      <w:r>
+        <w:rPr>
+          <w:rFonts w:cs="Vrinda"/>
+          <w:b w:val="false"/>
+          <w:bCs w:val="false"/>
+          <w:szCs w:val="28"/>
+          <w:lang w:bidi="bn-BD"/>
+        </w:rPr>
+        <w:t xml:space="preserve"> </w:t>
+      </w:r>
+      <w:r>
+        <w:rPr>
+          <w:rFonts w:cs="Vrinda"/>
+          <w:b w:val="false"/>
+          <w:bCs w:val="false"/>
+          <w:szCs w:val="28"/>
+          <w:lang w:bidi="bn-BD"/>
+        </w:rPr>
+        <w:t>UserFactory</w:t>
+      </w:r>
+      <w:r>
+        <w:rPr>
+          <w:rFonts w:cs="Vrinda"/>
+          <w:b w:val="false"/>
+          <w:bCs w:val="false"/>
+          <w:szCs w:val="28"/>
+          <w:lang w:bidi="bn-BD"/>
+        </w:rPr>
+        <w:t xml:space="preserve"> is  already defined:</w:t>
       </w:r>
     </w:p>
     <w:p>
@@ -13146,21 +13357,39 @@
         <w:ind w:hanging="0"/>
         <w:contextualSpacing/>
         <w:jc w:val="both"/>
-        <w:rPr>
-          <w:b/>
-          <w:b/>
-          <w:bCs/>
-        </w:rPr>
-      </w:pPr>
-      <w:r>
-        <w:rPr>
-          <w:rFonts w:cs="Vrinda"/>
-          <w:b w:val="false"/>
-          <w:bCs w:val="false"/>
-          <w:szCs w:val="28"/>
-          <w:lang w:bidi="bn-BD"/>
-        </w:rPr>
-        <w:t>Normally we don’t need to create a new one, we can use the default DatabaseSeeder file for multiple seeders.</w:t>
+        <w:rPr/>
+      </w:pPr>
+      <w:r>
+        <w:rPr>
+          <w:rFonts w:cs="Vrinda"/>
+          <w:b w:val="false"/>
+          <w:bCs w:val="false"/>
+          <w:szCs w:val="28"/>
+          <w:lang w:bidi="bn-BD"/>
+        </w:rPr>
+        <w:t>Normally we don’t need to create a new one, we can use the default database/seeds/</w:t>
+      </w:r>
+      <w:bookmarkStart w:id="1" w:name="__DdeLink__698_7552933031"/>
+      <w:r>
+        <w:rPr>
+          <w:rFonts w:cs="Vrinda"/>
+          <w:b w:val="false"/>
+          <w:bCs w:val="false"/>
+          <w:szCs w:val="28"/>
+          <w:lang w:bidi="bn-BD"/>
+        </w:rPr>
+        <w:t>DatabaseSeeder</w:t>
+      </w:r>
+      <w:bookmarkEnd w:id="1"/>
+      <w:r>
+        <w:rPr>
+          <w:rFonts w:cs="Vrinda"/>
+          <w:b w:val="false"/>
+          <w:bCs w:val="false"/>
+          <w:szCs w:val="28"/>
+          <w:lang w:bidi="bn-BD"/>
+        </w:rPr>
+        <w:t>.php file for multiple seeders.</w:t>
       </w:r>
     </w:p>
     <w:p>
@@ -13199,7 +13428,7 @@
         </w:rPr>
         <w:t>Now open the database/seeds/</w:t>
       </w:r>
-      <w:bookmarkStart w:id="1" w:name="__DdeLink__698_755293303"/>
+      <w:bookmarkStart w:id="2" w:name="__DdeLink__698_755293303"/>
       <w:r>
         <w:rPr>
           <w:b w:val="false"/>
@@ -13207,7 +13436,7 @@
         </w:rPr>
         <w:t>DatabaseSeeder</w:t>
       </w:r>
-      <w:bookmarkEnd w:id="1"/>
+      <w:bookmarkEnd w:id="2"/>
       <w:r>
         <w:rPr>
           <w:b w:val="false"/>
@@ -13303,8 +13532,8 @@
         </w:rPr>
         <w:t xml:space="preserve">    </w:t>
       </w:r>
-      <w:bookmarkStart w:id="2" w:name="__DdeLink__659_1524880957"/>
-      <w:bookmarkEnd w:id="2"/>
+      <w:bookmarkStart w:id="3" w:name="__DdeLink__659_1524880957"/>
+      <w:bookmarkEnd w:id="3"/>
       <w:r>
         <w:rPr>
           <w:b w:val="false"/>
@@ -13388,7 +13617,14 @@
           <w:b w:val="false"/>
           <w:bCs w:val="false"/>
         </w:rPr>
-        <w:t>//Relationship</w:t>
+        <w:t>//Relatio</w:t>
+      </w:r>
+      <w:r>
+        <w:rPr>
+          <w:b w:val="false"/>
+          <w:bCs w:val="false"/>
+        </w:rPr>
+        <w:t>nal</w:t>
       </w:r>
     </w:p>
     <w:p>
@@ -13692,7 +13928,7 @@
           <w:b/>
           <w:bCs/>
         </w:rPr>
-        <w:t>php artisan migrate:refresh –seed</w:t>
+        <w:t>php artisan migrate:refresh --seed</w:t>
       </w:r>
     </w:p>
     <w:p>
@@ -13742,18 +13978,28 @@
         <w:ind w:hanging="0"/>
         <w:contextualSpacing/>
         <w:jc w:val="both"/>
-        <w:rPr>
-          <w:b w:val="false"/>
-          <w:b w:val="false"/>
-          <w:bCs w:val="false"/>
-        </w:rPr>
-      </w:pPr>
-      <w:r>
-        <w:rPr>
-          <w:b w:val="false"/>
-          <w:bCs w:val="false"/>
-        </w:rPr>
-        <w:t>If we want to create a  new seeder then we have to follow the code:</w:t>
+        <w:rPr/>
+      </w:pPr>
+      <w:r>
+        <w:rPr>
+          <w:b w:val="false"/>
+          <w:bCs w:val="false"/>
+        </w:rPr>
+        <w:t xml:space="preserve">If we want to create a  new seeder then we have to </w:t>
+      </w:r>
+      <w:r>
+        <w:rPr>
+          <w:b w:val="false"/>
+          <w:bCs w:val="false"/>
+        </w:rPr>
+        <w:t>run below artisan command</w:t>
+      </w:r>
+      <w:r>
+        <w:rPr>
+          <w:b w:val="false"/>
+          <w:bCs w:val="false"/>
+        </w:rPr>
+        <w:t>:</w:t>
       </w:r>
     </w:p>
     <w:p>
@@ -13763,14 +14009,17 @@
         <w:ind w:hanging="0"/>
         <w:contextualSpacing/>
         <w:jc w:val="both"/>
-        <w:rPr/>
-      </w:pPr>
-      <w:r>
-        <w:rPr>
-          <w:b w:val="false"/>
-          <w:bCs w:val="false"/>
-        </w:rPr>
-        <w:t>Artisan Command:</w:t>
+        <w:rPr>
+          <w:b w:val="false"/>
+          <w:b w:val="false"/>
+          <w:bCs w:val="false"/>
+        </w:rPr>
+      </w:pPr>
+      <w:r>
+        <w:rPr>
+          <w:b w:val="false"/>
+          <w:bCs w:val="false"/>
+        </w:rPr>
       </w:r>
     </w:p>
     <w:p>
@@ -13780,17 +14029,14 @@
         <w:ind w:hanging="0"/>
         <w:contextualSpacing/>
         <w:jc w:val="both"/>
-        <w:rPr>
-          <w:b w:val="false"/>
-          <w:b w:val="false"/>
-          <w:bCs w:val="false"/>
-        </w:rPr>
-      </w:pPr>
-      <w:r>
-        <w:rPr>
-          <w:b w:val="false"/>
-          <w:bCs w:val="false"/>
-        </w:rPr>
+        <w:rPr/>
+      </w:pPr>
+      <w:r>
+        <w:rPr>
+          <w:b/>
+          <w:bCs/>
+        </w:rPr>
+        <w:t>php artisan make:seeder UsersTableSeeder</w:t>
       </w:r>
     </w:p>
     <w:p>
@@ -13800,14 +14046,17 @@
         <w:ind w:hanging="0"/>
         <w:contextualSpacing/>
         <w:jc w:val="both"/>
-        <w:rPr/>
-      </w:pPr>
-      <w:r>
-        <w:rPr>
-          <w:b/>
-          <w:bCs/>
-        </w:rPr>
-        <w:t>php artisan make:seeder UsersTableSeeder</w:t>
+        <w:rPr>
+          <w:b/>
+          <w:b/>
+          <w:bCs/>
+        </w:rPr>
+      </w:pPr>
+      <w:r>
+        <w:rPr>
+          <w:b/>
+          <w:bCs/>
+        </w:rPr>
       </w:r>
     </w:p>
     <w:p>
@@ -13817,17 +14066,28 @@
         <w:ind w:hanging="0"/>
         <w:contextualSpacing/>
         <w:jc w:val="both"/>
-        <w:rPr>
-          <w:b/>
-          <w:b/>
-          <w:bCs/>
-        </w:rPr>
-      </w:pPr>
-      <w:r>
-        <w:rPr>
-          <w:b/>
-          <w:bCs/>
-        </w:rPr>
+        <w:rPr/>
+      </w:pPr>
+      <w:r>
+        <w:rPr>
+          <w:b w:val="false"/>
+          <w:bCs w:val="false"/>
+        </w:rPr>
+        <w:t xml:space="preserve">After creating the seeder, open and paste </w:t>
+      </w:r>
+      <w:r>
+        <w:rPr>
+          <w:b w:val="false"/>
+          <w:bCs w:val="false"/>
+        </w:rPr>
+        <w:t>into</w:t>
+      </w:r>
+      <w:r>
+        <w:rPr>
+          <w:b w:val="false"/>
+          <w:bCs w:val="false"/>
+        </w:rPr>
+        <w:t xml:space="preserve"> it as follows:</w:t>
       </w:r>
     </w:p>
     <w:p>
@@ -13848,7 +14108,6 @@
           <w:b w:val="false"/>
           <w:bCs w:val="false"/>
         </w:rPr>
-        <w:t>After creating the seeder, open it and paste it as follows:</w:t>
       </w:r>
     </w:p>
     <w:p>
@@ -13858,17 +14117,14 @@
         <w:ind w:hanging="0"/>
         <w:contextualSpacing/>
         <w:jc w:val="both"/>
-        <w:rPr>
-          <w:b w:val="false"/>
-          <w:b w:val="false"/>
-          <w:bCs w:val="false"/>
-        </w:rPr>
-      </w:pPr>
-      <w:r>
-        <w:rPr>
-          <w:b w:val="false"/>
-          <w:bCs w:val="false"/>
-        </w:rPr>
+        <w:rPr/>
+      </w:pPr>
+      <w:r>
+        <w:rPr>
+          <w:b w:val="false"/>
+          <w:bCs w:val="false"/>
+        </w:rPr>
+        <w:t>public function run()</w:t>
       </w:r>
     </w:p>
     <w:p>
@@ -13885,6 +14141,138 @@
           <w:b w:val="false"/>
           <w:bCs w:val="false"/>
         </w:rPr>
+        <w:t>{</w:t>
+      </w:r>
+    </w:p>
+    <w:p>
+      <w:pPr>
+        <w:pStyle w:val="Normal"/>
+        <w:spacing w:before="0" w:after="200"/>
+        <w:ind w:hanging="0"/>
+        <w:contextualSpacing/>
+        <w:jc w:val="both"/>
+        <w:rPr/>
+      </w:pPr>
+      <w:r>
+        <w:rPr>
+          <w:b w:val="false"/>
+          <w:bCs w:val="false"/>
+        </w:rPr>
+        <w:t xml:space="preserve">    </w:t>
+      </w:r>
+      <w:bookmarkStart w:id="4" w:name="__DdeLink__659_15248809571"/>
+      <w:bookmarkEnd w:id="4"/>
+      <w:r>
+        <w:rPr>
+          <w:b w:val="false"/>
+          <w:bCs w:val="false"/>
+        </w:rPr>
+        <w:t>factory(App\User::class, 50)-&gt;create();</w:t>
+      </w:r>
+    </w:p>
+    <w:p>
+      <w:pPr>
+        <w:pStyle w:val="Normal"/>
+        <w:spacing w:before="0" w:after="200"/>
+        <w:ind w:hanging="0"/>
+        <w:contextualSpacing/>
+        <w:jc w:val="both"/>
+        <w:rPr>
+          <w:b w:val="false"/>
+          <w:b w:val="false"/>
+          <w:bCs w:val="false"/>
+        </w:rPr>
+      </w:pPr>
+      <w:r>
+        <w:rPr>
+          <w:b w:val="false"/>
+          <w:bCs w:val="false"/>
+        </w:rPr>
+        <w:t>}</w:t>
+      </w:r>
+    </w:p>
+    <w:p>
+      <w:pPr>
+        <w:pStyle w:val="Normal"/>
+        <w:spacing w:before="0" w:after="200"/>
+        <w:ind w:hanging="0"/>
+        <w:contextualSpacing/>
+        <w:jc w:val="both"/>
+        <w:rPr>
+          <w:b w:val="false"/>
+          <w:b w:val="false"/>
+          <w:bCs w:val="false"/>
+        </w:rPr>
+      </w:pPr>
+      <w:r>
+        <w:rPr>
+          <w:b w:val="false"/>
+          <w:bCs w:val="false"/>
+        </w:rPr>
+      </w:r>
+    </w:p>
+    <w:p>
+      <w:pPr>
+        <w:pStyle w:val="Normal"/>
+        <w:spacing w:before="0" w:after="200"/>
+        <w:ind w:hanging="0"/>
+        <w:contextualSpacing/>
+        <w:jc w:val="both"/>
+        <w:rPr/>
+      </w:pPr>
+      <w:r>
+        <w:rPr>
+          <w:b w:val="false"/>
+          <w:bCs w:val="false"/>
+        </w:rPr>
+        <w:t>Hence, we can create so many seeders a</w:t>
+      </w:r>
+      <w:r>
+        <w:rPr>
+          <w:b w:val="false"/>
+          <w:bCs w:val="false"/>
+        </w:rPr>
+        <w:t>nd then we can run them from  DatabaseSeeder class as follows:</w:t>
+      </w:r>
+    </w:p>
+    <w:p>
+      <w:pPr>
+        <w:pStyle w:val="Normal"/>
+        <w:spacing w:before="0" w:after="200"/>
+        <w:ind w:hanging="0"/>
+        <w:contextualSpacing/>
+        <w:jc w:val="both"/>
+        <w:rPr>
+          <w:b/>
+          <w:b/>
+          <w:bCs/>
+        </w:rPr>
+      </w:pPr>
+      <w:r>
+        <w:rPr>
+          <w:b/>
+          <w:bCs/>
+        </w:rPr>
+      </w:r>
+    </w:p>
+    <w:p>
+      <w:pPr>
+        <w:pStyle w:val="Normal"/>
+        <w:spacing w:before="0" w:after="200"/>
+        <w:ind w:hanging="0"/>
+        <w:contextualSpacing/>
+        <w:jc w:val="both"/>
+        <w:rPr>
+          <w:b w:val="false"/>
+          <w:b w:val="false"/>
+          <w:bCs w:val="false"/>
+        </w:rPr>
+      </w:pPr>
+      <w:r>
+        <w:rPr>
+          <w:b w:val="false"/>
+          <w:bCs w:val="false"/>
+        </w:rPr>
         <w:t>public function run()</w:t>
       </w:r>
     </w:p>
@@ -13895,7 +14283,11 @@
         <w:ind w:hanging="0"/>
         <w:contextualSpacing/>
         <w:jc w:val="both"/>
-        <w:rPr/>
+        <w:rPr>
+          <w:b w:val="false"/>
+          <w:b w:val="false"/>
+          <w:bCs w:val="false"/>
+        </w:rPr>
       </w:pPr>
       <w:r>
         <w:rPr>
@@ -13912,7 +14304,11 @@
         <w:ind w:hanging="0"/>
         <w:contextualSpacing/>
         <w:jc w:val="both"/>
-        <w:rPr/>
+        <w:rPr>
+          <w:b w:val="false"/>
+          <w:b w:val="false"/>
+          <w:bCs w:val="false"/>
+        </w:rPr>
       </w:pPr>
       <w:r>
         <w:rPr>
@@ -13921,14 +14317,12 @@
         </w:rPr>
         <w:t xml:space="preserve">    </w:t>
       </w:r>
-      <w:bookmarkStart w:id="3" w:name="__DdeLink__659_15248809571"/>
-      <w:bookmarkEnd w:id="3"/>
-      <w:r>
-        <w:rPr>
-          <w:b w:val="false"/>
-          <w:bCs w:val="false"/>
-        </w:rPr>
-        <w:t>factory(App\User::class, 50)-&gt;create();</w:t>
+      <w:r>
+        <w:rPr>
+          <w:b w:val="false"/>
+          <w:bCs w:val="false"/>
+        </w:rPr>
+        <w:t>$this-&gt;call([</w:t>
       </w:r>
     </w:p>
     <w:p>
@@ -13938,7 +14332,95 @@
         <w:ind w:hanging="0"/>
         <w:contextualSpacing/>
         <w:jc w:val="both"/>
-        <w:rPr/>
+        <w:rPr>
+          <w:b w:val="false"/>
+          <w:b w:val="false"/>
+          <w:bCs w:val="false"/>
+        </w:rPr>
+      </w:pPr>
+      <w:r>
+        <w:rPr>
+          <w:b w:val="false"/>
+          <w:bCs w:val="false"/>
+        </w:rPr>
+        <w:t xml:space="preserve">        </w:t>
+      </w:r>
+      <w:r>
+        <w:rPr>
+          <w:b w:val="false"/>
+          <w:bCs w:val="false"/>
+        </w:rPr>
+        <w:t>UsersTableSeeder::class,</w:t>
+      </w:r>
+    </w:p>
+    <w:p>
+      <w:pPr>
+        <w:pStyle w:val="Normal"/>
+        <w:spacing w:before="0" w:after="200"/>
+        <w:ind w:hanging="0"/>
+        <w:contextualSpacing/>
+        <w:jc w:val="both"/>
+        <w:rPr>
+          <w:b w:val="false"/>
+          <w:b w:val="false"/>
+          <w:bCs w:val="false"/>
+        </w:rPr>
+      </w:pPr>
+      <w:r>
+        <w:rPr>
+          <w:b w:val="false"/>
+          <w:bCs w:val="false"/>
+        </w:rPr>
+        <w:t xml:space="preserve">        </w:t>
+      </w:r>
+      <w:r>
+        <w:rPr>
+          <w:b w:val="false"/>
+          <w:bCs w:val="false"/>
+        </w:rPr>
+        <w:t>PostsTableSeeder::class,</w:t>
+      </w:r>
+    </w:p>
+    <w:p>
+      <w:pPr>
+        <w:pStyle w:val="Normal"/>
+        <w:spacing w:before="0" w:after="200"/>
+        <w:ind w:hanging="0"/>
+        <w:contextualSpacing/>
+        <w:jc w:val="both"/>
+        <w:rPr>
+          <w:b w:val="false"/>
+          <w:b w:val="false"/>
+          <w:bCs w:val="false"/>
+        </w:rPr>
+      </w:pPr>
+      <w:r>
+        <w:rPr>
+          <w:b w:val="false"/>
+          <w:bCs w:val="false"/>
+        </w:rPr>
+        <w:t xml:space="preserve">        </w:t>
+      </w:r>
+      <w:r>
+        <w:rPr>
+          <w:b w:val="false"/>
+          <w:bCs w:val="false"/>
+        </w:rPr>
+        <w:t>CommentsTableSeeder::class,</w:t>
+      </w:r>
+    </w:p>
+    <w:p>
+      <w:pPr>
+        <w:pStyle w:val="Normal"/>
+        <w:spacing w:before="0" w:after="200"/>
+        <w:ind w:hanging="0"/>
+        <w:contextualSpacing/>
+        <w:jc w:val="both"/>
+        <w:rPr>
+          <w:b w:val="false"/>
+          <w:b w:val="false"/>
+          <w:bCs w:val="false"/>
+        </w:rPr>
       </w:pPr>
       <w:r>
         <w:rPr>
@@ -13952,7 +14434,7 @@
           <w:b w:val="false"/>
           <w:bCs w:val="false"/>
         </w:rPr>
-        <w:t>factory(App\Articles::class, 100)-&gt;create();</w:t>
+        <w:t>]);</w:t>
       </w:r>
     </w:p>
     <w:p>
@@ -13984,15 +14466,15 @@
         <w:contextualSpacing/>
         <w:jc w:val="both"/>
         <w:rPr>
-          <w:b w:val="false"/>
-          <w:b w:val="false"/>
-          <w:bCs w:val="false"/>
-        </w:rPr>
-      </w:pPr>
-      <w:r>
-        <w:rPr>
-          <w:b w:val="false"/>
-          <w:bCs w:val="false"/>
+          <w:b/>
+          <w:b/>
+          <w:bCs/>
+        </w:rPr>
+      </w:pPr>
+      <w:r>
+        <w:rPr>
+          <w:b/>
+          <w:bCs/>
         </w:rPr>
       </w:r>
     </w:p>
@@ -14004,17 +14486,16 @@
         <w:contextualSpacing/>
         <w:jc w:val="both"/>
         <w:rPr>
-          <w:b w:val="false"/>
-          <w:b w:val="false"/>
-          <w:bCs w:val="false"/>
-        </w:rPr>
-      </w:pPr>
-      <w:r>
-        <w:rPr>
-          <w:b w:val="false"/>
-          <w:bCs w:val="false"/>
-        </w:rPr>
-        <w:t>And then we can run them from  DatabaseSeeder class as follows:</w:t>
+          <w:b/>
+          <w:b/>
+          <w:bCs/>
+        </w:rPr>
+      </w:pPr>
+      <w:r>
+        <w:rPr>
+          <w:b/>
+          <w:bCs/>
+        </w:rPr>
       </w:r>
     </w:p>
     <w:p>
@@ -14025,16 +14506,31 @@
         <w:contextualSpacing/>
         <w:jc w:val="both"/>
         <w:rPr>
-          <w:b/>
-          <w:b/>
-          <w:bCs/>
-        </w:rPr>
-      </w:pPr>
-      <w:r>
-        <w:rPr>
-          <w:b/>
-          <w:bCs/>
-        </w:rPr>
+          <w:b w:val="false"/>
+          <w:b w:val="false"/>
+          <w:bCs w:val="false"/>
+        </w:rPr>
+      </w:pPr>
+      <w:r>
+        <w:rPr>
+          <w:b w:val="false"/>
+          <w:bCs w:val="false"/>
+        </w:rPr>
+        <w:t>However, you may use the --</w:t>
+      </w:r>
+      <w:r>
+        <w:rPr>
+          <w:b/>
+          <w:bCs/>
+        </w:rPr>
+        <w:t>class</w:t>
+      </w:r>
+      <w:r>
+        <w:rPr>
+          <w:b w:val="false"/>
+          <w:bCs w:val="false"/>
+        </w:rPr>
+        <w:t xml:space="preserve"> option to specify a specific seeder class to run individually:</w:t>
       </w:r>
     </w:p>
     <w:p>
@@ -14045,17 +14541,16 @@
         <w:contextualSpacing/>
         <w:jc w:val="both"/>
         <w:rPr>
-          <w:b w:val="false"/>
-          <w:b w:val="false"/>
-          <w:bCs w:val="false"/>
-        </w:rPr>
-      </w:pPr>
-      <w:r>
-        <w:rPr>
-          <w:b w:val="false"/>
-          <w:bCs w:val="false"/>
-        </w:rPr>
-        <w:t>public function run()</w:t>
+          <w:b/>
+          <w:b/>
+          <w:bCs/>
+        </w:rPr>
+      </w:pPr>
+      <w:r>
+        <w:rPr>
+          <w:b/>
+          <w:bCs/>
+        </w:rPr>
       </w:r>
     </w:p>
     <w:p>
@@ -14066,17 +14561,17 @@
         <w:contextualSpacing/>
         <w:jc w:val="both"/>
         <w:rPr>
-          <w:b w:val="false"/>
-          <w:b w:val="false"/>
-          <w:bCs w:val="false"/>
-        </w:rPr>
-      </w:pPr>
-      <w:r>
-        <w:rPr>
-          <w:b w:val="false"/>
-          <w:bCs w:val="false"/>
-        </w:rPr>
-        <w:t>{</w:t>
+          <w:b/>
+          <w:b/>
+          <w:bCs/>
+        </w:rPr>
+      </w:pPr>
+      <w:r>
+        <w:rPr>
+          <w:b/>
+          <w:bCs/>
+        </w:rPr>
+        <w:t>php artisan db:seed --class=UsersTableSeeder</w:t>
       </w:r>
     </w:p>
     <w:p>
@@ -14087,24 +14582,16 @@
         <w:contextualSpacing/>
         <w:jc w:val="both"/>
         <w:rPr>
-          <w:b w:val="false"/>
-          <w:b w:val="false"/>
-          <w:bCs w:val="false"/>
-        </w:rPr>
-      </w:pPr>
-      <w:r>
-        <w:rPr>
-          <w:b w:val="false"/>
-          <w:bCs w:val="false"/>
-        </w:rPr>
-        <w:t xml:space="preserve">    </w:t>
-      </w:r>
-      <w:r>
-        <w:rPr>
-          <w:b w:val="false"/>
-          <w:bCs w:val="false"/>
-        </w:rPr>
-        <w:t>$this-&gt;call([</w:t>
+          <w:b/>
+          <w:b/>
+          <w:bCs/>
+        </w:rPr>
+      </w:pPr>
+      <w:r>
+        <w:rPr>
+          <w:b/>
+          <w:bCs/>
+        </w:rPr>
       </w:r>
     </w:p>
     <w:p>
@@ -14115,24 +14602,16 @@
         <w:contextualSpacing/>
         <w:jc w:val="both"/>
         <w:rPr>
-          <w:b w:val="false"/>
-          <w:b w:val="false"/>
-          <w:bCs w:val="false"/>
-        </w:rPr>
-      </w:pPr>
-      <w:r>
-        <w:rPr>
-          <w:b w:val="false"/>
-          <w:bCs w:val="false"/>
-        </w:rPr>
-        <w:t xml:space="preserve">        </w:t>
-      </w:r>
-      <w:r>
-        <w:rPr>
-          <w:b w:val="false"/>
-          <w:bCs w:val="false"/>
-        </w:rPr>
-        <w:t>UsersTableSeeder::class,</w:t>
+          <w:b/>
+          <w:b/>
+          <w:bCs/>
+        </w:rPr>
+      </w:pPr>
+      <w:r>
+        <w:rPr>
+          <w:b/>
+          <w:bCs/>
+        </w:rPr>
       </w:r>
     </w:p>
     <w:p>
@@ -14153,14 +14632,21 @@
           <w:b w:val="false"/>
           <w:bCs w:val="false"/>
         </w:rPr>
-        <w:t xml:space="preserve">        </w:t>
-      </w:r>
-      <w:r>
-        <w:rPr>
-          <w:b w:val="false"/>
-          <w:bCs w:val="false"/>
-        </w:rPr>
-        <w:t>PostsTableSeeder::class,</w:t>
+        <w:t xml:space="preserve">The easiest way is to use </w:t>
+      </w:r>
+      <w:r>
+        <w:rPr>
+          <w:b/>
+          <w:bCs/>
+        </w:rPr>
+        <w:t>tinker</w:t>
+      </w:r>
+      <w:r>
+        <w:rPr>
+          <w:b w:val="false"/>
+          <w:bCs w:val="false"/>
+        </w:rPr>
+        <w:t xml:space="preserve"> artisan command without using above mentioned process is as follows:</w:t>
       </w:r>
     </w:p>
     <w:p>
@@ -14181,14 +14667,6 @@
           <w:b w:val="false"/>
           <w:bCs w:val="false"/>
         </w:rPr>
-        <w:t xml:space="preserve">        </w:t>
-      </w:r>
-      <w:r>
-        <w:rPr>
-          <w:b w:val="false"/>
-          <w:bCs w:val="false"/>
-        </w:rPr>
-        <w:t>CommentsTableSeeder::class,</w:t>
       </w:r>
     </w:p>
     <w:p>
@@ -14199,24 +14677,17 @@
         <w:contextualSpacing/>
         <w:jc w:val="both"/>
         <w:rPr>
-          <w:b w:val="false"/>
-          <w:b w:val="false"/>
-          <w:bCs w:val="false"/>
-        </w:rPr>
-      </w:pPr>
-      <w:r>
-        <w:rPr>
-          <w:b w:val="false"/>
-          <w:bCs w:val="false"/>
-        </w:rPr>
-        <w:t xml:space="preserve">    </w:t>
-      </w:r>
-      <w:r>
-        <w:rPr>
-          <w:b w:val="false"/>
-          <w:bCs w:val="false"/>
-        </w:rPr>
-        <w:t>]);</w:t>
+          <w:b/>
+          <w:b/>
+          <w:bCs/>
+        </w:rPr>
+      </w:pPr>
+      <w:r>
+        <w:rPr>
+          <w:b/>
+          <w:bCs/>
+        </w:rPr>
+        <w:t>php artisan tinker</w:t>
       </w:r>
     </w:p>
     <w:p>
@@ -14227,17 +14698,16 @@
         <w:contextualSpacing/>
         <w:jc w:val="both"/>
         <w:rPr>
-          <w:b w:val="false"/>
-          <w:b w:val="false"/>
-          <w:bCs w:val="false"/>
-        </w:rPr>
-      </w:pPr>
-      <w:r>
-        <w:rPr>
-          <w:b w:val="false"/>
-          <w:bCs w:val="false"/>
-        </w:rPr>
-        <w:t>}</w:t>
+          <w:b/>
+          <w:b/>
+          <w:bCs/>
+        </w:rPr>
+      </w:pPr>
+      <w:r>
+        <w:rPr>
+          <w:b/>
+          <w:bCs/>
+        </w:rPr>
       </w:r>
     </w:p>
     <w:p>
@@ -14248,15 +14718,15 @@
         <w:contextualSpacing/>
         <w:jc w:val="both"/>
         <w:rPr>
-          <w:b/>
-          <w:b/>
-          <w:bCs/>
-        </w:rPr>
-      </w:pPr>
-      <w:r>
-        <w:rPr>
-          <w:b/>
-          <w:bCs/>
+          <w:b w:val="false"/>
+          <w:b w:val="false"/>
+          <w:bCs w:val="false"/>
+        </w:rPr>
+      </w:pPr>
+      <w:r>
+        <w:rPr>
+          <w:b w:val="false"/>
+          <w:bCs w:val="false"/>
         </w:rPr>
       </w:r>
     </w:p>
@@ -14268,16 +14738,17 @@
         <w:contextualSpacing/>
         <w:jc w:val="both"/>
         <w:rPr>
-          <w:b/>
-          <w:b/>
-          <w:bCs/>
-        </w:rPr>
-      </w:pPr>
-      <w:r>
-        <w:rPr>
-          <w:b/>
-          <w:bCs/>
-        </w:rPr>
+          <w:b w:val="false"/>
+          <w:b w:val="false"/>
+          <w:bCs w:val="false"/>
+        </w:rPr>
+      </w:pPr>
+      <w:r>
+        <w:rPr>
+          <w:b w:val="false"/>
+          <w:bCs w:val="false"/>
+        </w:rPr>
+        <w:t>And then write as follows for seeds:</w:t>
       </w:r>
     </w:p>
     <w:p>
@@ -14298,21 +14769,6 @@
           <w:b w:val="false"/>
           <w:bCs w:val="false"/>
         </w:rPr>
-        <w:t>However, you may use the --</w:t>
-      </w:r>
-      <w:r>
-        <w:rPr>
-          <w:b/>
-          <w:bCs/>
-        </w:rPr>
-        <w:t>class</w:t>
-      </w:r>
-      <w:r>
-        <w:rPr>
-          <w:b w:val="false"/>
-          <w:bCs w:val="false"/>
-        </w:rPr>
-        <w:t xml:space="preserve"> option to specify a specific seeder class to run individually:</w:t>
       </w:r>
     </w:p>
     <w:p>
@@ -14333,6 +14789,7 @@
           <w:b/>
           <w:bCs/>
         </w:rPr>
+        <w:t>factory(App\User::class, 50)-&gt;create()</w:t>
       </w:r>
     </w:p>
     <w:p>
@@ -14353,7 +14810,6 @@
           <w:b/>
           <w:bCs/>
         </w:rPr>
-        <w:t>php artisan db:seed --class=UsersTableSeeder</w:t>
       </w:r>
     </w:p>
     <w:p>
@@ -14364,15 +14820,15 @@
         <w:contextualSpacing/>
         <w:jc w:val="both"/>
         <w:rPr>
-          <w:b/>
-          <w:b/>
-          <w:bCs/>
-        </w:rPr>
-      </w:pPr>
-      <w:r>
-        <w:rPr>
-          <w:b/>
-          <w:bCs/>
+          <w:b w:val="false"/>
+          <w:b w:val="false"/>
+          <w:bCs w:val="false"/>
+        </w:rPr>
+      </w:pPr>
+      <w:r>
+        <w:rPr>
+          <w:b w:val="false"/>
+          <w:bCs w:val="false"/>
         </w:rPr>
       </w:r>
     </w:p>
@@ -14383,256 +14839,14 @@
         <w:ind w:hanging="0"/>
         <w:contextualSpacing/>
         <w:jc w:val="both"/>
-        <w:rPr>
-          <w:b/>
-          <w:b/>
-          <w:bCs/>
-        </w:rPr>
-      </w:pPr>
-      <w:r>
-        <w:rPr>
-          <w:b/>
-          <w:bCs/>
-        </w:rPr>
-      </w:r>
-    </w:p>
-    <w:p>
-      <w:pPr>
-        <w:pStyle w:val="Normal"/>
-        <w:spacing w:before="0" w:after="200"/>
-        <w:ind w:hanging="0"/>
-        <w:contextualSpacing/>
-        <w:jc w:val="both"/>
-        <w:rPr>
-          <w:b w:val="false"/>
-          <w:b w:val="false"/>
-          <w:bCs w:val="false"/>
-        </w:rPr>
-      </w:pPr>
-      <w:r>
-        <w:rPr>
-          <w:b w:val="false"/>
-          <w:bCs w:val="false"/>
-        </w:rPr>
-        <w:t xml:space="preserve">The easiest way is to use </w:t>
-      </w:r>
-      <w:r>
-        <w:rPr>
-          <w:b/>
-          <w:bCs/>
-        </w:rPr>
-        <w:t>tinker</w:t>
-      </w:r>
-      <w:r>
-        <w:rPr>
-          <w:b w:val="false"/>
-          <w:bCs w:val="false"/>
-        </w:rPr>
-        <w:t xml:space="preserve"> artisan command without using above mentioned process is as follows:</w:t>
-      </w:r>
-    </w:p>
-    <w:p>
-      <w:pPr>
-        <w:pStyle w:val="Normal"/>
-        <w:spacing w:before="0" w:after="200"/>
-        <w:ind w:hanging="0"/>
-        <w:contextualSpacing/>
-        <w:jc w:val="both"/>
-        <w:rPr>
-          <w:b w:val="false"/>
-          <w:b w:val="false"/>
-          <w:bCs w:val="false"/>
-        </w:rPr>
-      </w:pPr>
-      <w:r>
-        <w:rPr>
-          <w:b w:val="false"/>
-          <w:bCs w:val="false"/>
-        </w:rPr>
-      </w:r>
-    </w:p>
-    <w:p>
-      <w:pPr>
-        <w:pStyle w:val="Normal"/>
-        <w:spacing w:before="0" w:after="200"/>
-        <w:ind w:hanging="0"/>
-        <w:contextualSpacing/>
-        <w:jc w:val="both"/>
-        <w:rPr>
-          <w:b/>
-          <w:b/>
-          <w:bCs/>
-        </w:rPr>
-      </w:pPr>
-      <w:r>
-        <w:rPr>
-          <w:b/>
-          <w:bCs/>
-        </w:rPr>
-        <w:t>php artisan tinker</w:t>
-      </w:r>
-    </w:p>
-    <w:p>
-      <w:pPr>
-        <w:pStyle w:val="Normal"/>
-        <w:spacing w:before="0" w:after="200"/>
-        <w:ind w:hanging="0"/>
-        <w:contextualSpacing/>
-        <w:jc w:val="both"/>
-        <w:rPr>
-          <w:b/>
-          <w:b/>
-          <w:bCs/>
-        </w:rPr>
-      </w:pPr>
-      <w:r>
-        <w:rPr>
-          <w:b/>
-          <w:bCs/>
-        </w:rPr>
-      </w:r>
-    </w:p>
-    <w:p>
-      <w:pPr>
-        <w:pStyle w:val="Normal"/>
-        <w:spacing w:before="0" w:after="200"/>
-        <w:ind w:hanging="0"/>
-        <w:contextualSpacing/>
-        <w:jc w:val="both"/>
-        <w:rPr>
-          <w:b w:val="false"/>
-          <w:b w:val="false"/>
-          <w:bCs w:val="false"/>
-        </w:rPr>
-      </w:pPr>
-      <w:r>
-        <w:rPr>
-          <w:b w:val="false"/>
-          <w:bCs w:val="false"/>
-        </w:rPr>
-      </w:r>
-    </w:p>
-    <w:p>
-      <w:pPr>
-        <w:pStyle w:val="Normal"/>
-        <w:spacing w:before="0" w:after="200"/>
-        <w:ind w:hanging="0"/>
-        <w:contextualSpacing/>
-        <w:jc w:val="both"/>
-        <w:rPr>
-          <w:b w:val="false"/>
-          <w:b w:val="false"/>
-          <w:bCs w:val="false"/>
-        </w:rPr>
-      </w:pPr>
-      <w:r>
-        <w:rPr>
-          <w:b w:val="false"/>
-          <w:bCs w:val="false"/>
-        </w:rPr>
-        <w:t>And then write as follows for seeds:</w:t>
-      </w:r>
-    </w:p>
-    <w:p>
-      <w:pPr>
-        <w:pStyle w:val="Normal"/>
-        <w:spacing w:before="0" w:after="200"/>
-        <w:ind w:hanging="0"/>
-        <w:contextualSpacing/>
-        <w:jc w:val="both"/>
-        <w:rPr>
-          <w:b w:val="false"/>
-          <w:b w:val="false"/>
-          <w:bCs w:val="false"/>
-        </w:rPr>
-      </w:pPr>
-      <w:r>
-        <w:rPr>
-          <w:b w:val="false"/>
-          <w:bCs w:val="false"/>
-        </w:rPr>
-      </w:r>
-    </w:p>
-    <w:p>
-      <w:pPr>
-        <w:pStyle w:val="Normal"/>
-        <w:spacing w:before="0" w:after="200"/>
-        <w:ind w:hanging="0"/>
-        <w:contextualSpacing/>
-        <w:jc w:val="both"/>
-        <w:rPr>
-          <w:b/>
-          <w:b/>
-          <w:bCs/>
-        </w:rPr>
-      </w:pPr>
-      <w:r>
-        <w:rPr>
-          <w:b/>
-          <w:bCs/>
-        </w:rPr>
-        <w:t>factory(App\User::class, 50)-&gt;create()</w:t>
-      </w:r>
-    </w:p>
-    <w:p>
-      <w:pPr>
-        <w:pStyle w:val="Normal"/>
-        <w:spacing w:before="0" w:after="200"/>
-        <w:ind w:hanging="0"/>
-        <w:contextualSpacing/>
-        <w:jc w:val="both"/>
-        <w:rPr>
-          <w:b/>
-          <w:b/>
-          <w:bCs/>
-        </w:rPr>
-      </w:pPr>
-      <w:r>
-        <w:rPr>
-          <w:b/>
-          <w:bCs/>
-        </w:rPr>
-      </w:r>
-    </w:p>
-    <w:p>
-      <w:pPr>
-        <w:pStyle w:val="Normal"/>
-        <w:spacing w:before="0" w:after="200"/>
-        <w:ind w:hanging="0"/>
-        <w:contextualSpacing/>
-        <w:jc w:val="both"/>
-        <w:rPr>
-          <w:b w:val="false"/>
-          <w:b w:val="false"/>
-          <w:bCs w:val="false"/>
-        </w:rPr>
-      </w:pPr>
-      <w:r>
-        <w:rPr>
-          <w:b w:val="false"/>
-          <w:bCs w:val="false"/>
-        </w:rPr>
-      </w:r>
-    </w:p>
-    <w:p>
-      <w:pPr>
-        <w:pStyle w:val="Normal"/>
-        <w:spacing w:before="0" w:after="200"/>
-        <w:ind w:hanging="0"/>
-        <w:contextualSpacing/>
-        <w:jc w:val="both"/>
-        <w:rPr>
-          <w:b w:val="false"/>
-          <w:b w:val="false"/>
-          <w:bCs w:val="false"/>
-        </w:rPr>
-      </w:pPr>
-      <w:r>
-        <w:rPr>
-          <w:b w:val="false"/>
-          <w:bCs w:val="false"/>
-        </w:rPr>
-        <w:t>Or we can use only for check only:</w:t>
+        <w:rPr/>
+      </w:pPr>
+      <w:r>
+        <w:rPr>
+          <w:b w:val="false"/>
+          <w:bCs w:val="false"/>
+        </w:rPr>
+        <w:t>Or we can use only for check:</w:t>
       </w:r>
     </w:p>
     <w:p>
@@ -14844,125 +15058,241 @@
           <w:szCs w:val="28"/>
           <w:lang w:bidi="bn-BD"/>
         </w:rPr>
-        <w:t xml:space="preserve">Database seeder is used to populate tables with data. </w:t>
-      </w:r>
-    </w:p>
-    <w:p>
-      <w:pPr>
-        <w:pStyle w:val="Normal"/>
-        <w:spacing w:before="0" w:after="200"/>
-        <w:contextualSpacing/>
-        <w:jc w:val="both"/>
-        <w:rPr>
-          <w:rFonts w:cs="Vrinda"/>
-          <w:b w:val="false"/>
-          <w:b w:val="false"/>
-          <w:bCs w:val="false"/>
-          <w:szCs w:val="28"/>
-          <w:lang w:bidi="bn-BD"/>
-        </w:rPr>
-      </w:pPr>
-      <w:r>
-        <w:rPr>
-          <w:rFonts w:cs="Vrinda"/>
-          <w:b w:val="false"/>
-          <w:bCs w:val="false"/>
-          <w:szCs w:val="28"/>
-          <w:lang w:bidi="bn-BD"/>
-        </w:rPr>
-      </w:r>
-    </w:p>
-    <w:p>
-      <w:pPr>
-        <w:pStyle w:val="Normal"/>
-        <w:spacing w:before="0" w:after="200"/>
-        <w:contextualSpacing/>
-        <w:jc w:val="both"/>
-        <w:rPr/>
-      </w:pPr>
-      <w:r>
-        <w:rPr>
-          <w:rFonts w:cs="Vrinda"/>
-          <w:b w:val="false"/>
-          <w:bCs w:val="false"/>
-          <w:szCs w:val="28"/>
-          <w:lang w:bidi="bn-BD"/>
-        </w:rPr>
-        <w:t>On the other side, Model factories (instructions) is a convenient centralized place to define how your models should be populated with fake data.</w:t>
-      </w:r>
-    </w:p>
-    <w:p>
-      <w:pPr>
-        <w:pStyle w:val="Normal"/>
-        <w:spacing w:before="0" w:after="200"/>
-        <w:contextualSpacing/>
-        <w:jc w:val="both"/>
-        <w:rPr>
-          <w:rFonts w:cs="Vrinda"/>
-          <w:b w:val="false"/>
-          <w:b w:val="false"/>
-          <w:bCs w:val="false"/>
-          <w:szCs w:val="28"/>
-          <w:lang w:bidi="bn-BD"/>
-        </w:rPr>
-      </w:pPr>
-      <w:r>
-        <w:rPr>
-          <w:rFonts w:cs="Vrinda"/>
-          <w:b w:val="false"/>
-          <w:bCs w:val="false"/>
-          <w:szCs w:val="28"/>
-          <w:lang w:bidi="bn-BD"/>
-        </w:rPr>
-      </w:r>
-    </w:p>
-    <w:p>
-      <w:pPr>
-        <w:pStyle w:val="Normal"/>
-        <w:spacing w:before="0" w:after="200"/>
-        <w:contextualSpacing/>
-        <w:jc w:val="both"/>
-        <w:rPr/>
-      </w:pPr>
-      <w:r>
-        <w:rPr>
-          <w:rFonts w:cs="Vrinda"/>
-          <w:b w:val="false"/>
-          <w:bCs w:val="false"/>
-          <w:szCs w:val="28"/>
-          <w:lang w:bidi="bn-BD"/>
-        </w:rPr>
-        <w:t xml:space="preserve">In seeder class you would leverage model factories, and model factories will most likely use another library to generate random fake data, such as </w:t>
-      </w:r>
-      <w:r>
-        <w:rPr>
-          <w:rFonts w:cs="Vrinda"/>
-          <w:b/>
-          <w:bCs/>
-          <w:szCs w:val="28"/>
-          <w:lang w:bidi="bn-BD"/>
-        </w:rPr>
-        <w:t>fzaninotto/faker</w:t>
-      </w:r>
-      <w:r>
-        <w:rPr>
-          <w:rFonts w:cs="Vrinda"/>
-          <w:b w:val="false"/>
-          <w:bCs w:val="false"/>
-          <w:szCs w:val="28"/>
-          <w:lang w:bidi="bn-BD"/>
-        </w:rPr>
-        <w:t>.</w:t>
-      </w:r>
-    </w:p>
-    <w:p>
-      <w:pPr>
-        <w:pStyle w:val="Normal"/>
-        <w:tabs>
-          <w:tab w:val="left" w:pos="913" w:leader="none"/>
-        </w:tabs>
-        <w:spacing w:before="0" w:after="200"/>
-        <w:ind w:hanging="0"/>
+        <w:t xml:space="preserve">Database seeder is </w:t>
+      </w:r>
+      <w:r>
+        <w:rPr>
+          <w:rFonts w:cs="Vrinda"/>
+          <w:b w:val="false"/>
+          <w:bCs w:val="false"/>
+          <w:szCs w:val="28"/>
+          <w:lang w:bidi="bn-BD"/>
+        </w:rPr>
+        <w:t>a number of data that</w:t>
+      </w:r>
+      <w:r>
+        <w:rPr>
+          <w:rFonts w:cs="Vrinda"/>
+          <w:b w:val="false"/>
+          <w:bCs w:val="false"/>
+          <w:szCs w:val="28"/>
+          <w:lang w:bidi="bn-BD"/>
+        </w:rPr>
+        <w:t xml:space="preserve"> populate</w:t>
+      </w:r>
+      <w:r>
+        <w:rPr>
+          <w:rFonts w:cs="Vrinda"/>
+          <w:b w:val="false"/>
+          <w:bCs w:val="false"/>
+          <w:szCs w:val="28"/>
+          <w:lang w:bidi="bn-BD"/>
+        </w:rPr>
+        <w:t>s</w:t>
+      </w:r>
+      <w:r>
+        <w:rPr>
+          <w:rFonts w:cs="Vrinda"/>
+          <w:b w:val="false"/>
+          <w:bCs w:val="false"/>
+          <w:szCs w:val="28"/>
+          <w:lang w:bidi="bn-BD"/>
+        </w:rPr>
+        <w:t xml:space="preserve"> tables.</w:t>
+      </w:r>
+    </w:p>
+    <w:p>
+      <w:pPr>
+        <w:pStyle w:val="Normal"/>
+        <w:spacing w:before="0" w:after="200"/>
+        <w:contextualSpacing/>
+        <w:jc w:val="both"/>
+        <w:rPr>
+          <w:rFonts w:cs="Vrinda"/>
+          <w:b w:val="false"/>
+          <w:b w:val="false"/>
+          <w:bCs w:val="false"/>
+          <w:szCs w:val="28"/>
+          <w:lang w:bidi="bn-BD"/>
+        </w:rPr>
+      </w:pPr>
+      <w:r>
+        <w:rPr/>
+      </w:r>
+    </w:p>
+    <w:p>
+      <w:pPr>
+        <w:pStyle w:val="Normal"/>
+        <w:spacing w:before="0" w:after="200"/>
+        <w:contextualSpacing/>
+        <w:jc w:val="both"/>
+        <w:rPr/>
+      </w:pPr>
+      <w:r>
+        <w:rPr>
+          <w:rFonts w:cs="Vrinda"/>
+          <w:b w:val="false"/>
+          <w:bCs w:val="false"/>
+          <w:szCs w:val="28"/>
+          <w:lang w:bidi="bn-BD"/>
+        </w:rPr>
+        <w:t>For example:</w:t>
+      </w:r>
+    </w:p>
+    <w:p>
+      <w:pPr>
+        <w:pStyle w:val="Normal"/>
+        <w:spacing w:before="0" w:after="200"/>
+        <w:contextualSpacing/>
+        <w:jc w:val="both"/>
+        <w:rPr>
+          <w:rFonts w:cs="Vrinda"/>
+          <w:b w:val="false"/>
+          <w:b w:val="false"/>
+          <w:bCs w:val="false"/>
+          <w:szCs w:val="28"/>
+          <w:lang w:bidi="bn-BD"/>
+        </w:rPr>
+      </w:pPr>
+      <w:r>
+        <w:rPr/>
+      </w:r>
+    </w:p>
+    <w:p>
+      <w:pPr>
+        <w:pStyle w:val="Normal"/>
+        <w:spacing w:before="0" w:after="200"/>
+        <w:contextualSpacing/>
+        <w:jc w:val="both"/>
+        <w:rPr/>
+      </w:pPr>
+      <w:r>
+        <w:rPr>
+          <w:rFonts w:cs="Vrinda"/>
+          <w:b w:val="false"/>
+          <w:bCs w:val="false"/>
+          <w:szCs w:val="28"/>
+          <w:lang w:bidi="bn-BD"/>
+        </w:rPr>
+        <w:t>factory(App\User::class, 50)-&gt;create();</w:t>
+      </w:r>
+      <w:r>
+        <w:rPr>
+          <w:rFonts w:cs="Vrinda"/>
+          <w:b w:val="false"/>
+          <w:bCs w:val="false"/>
+          <w:szCs w:val="28"/>
+          <w:lang w:bidi="bn-BD"/>
+        </w:rPr>
+        <w:t xml:space="preserve"> </w:t>
+      </w:r>
+    </w:p>
+    <w:p>
+      <w:pPr>
+        <w:pStyle w:val="Normal"/>
+        <w:spacing w:before="0" w:after="200"/>
+        <w:contextualSpacing/>
+        <w:jc w:val="both"/>
+        <w:rPr>
+          <w:rFonts w:cs="Vrinda"/>
+          <w:b w:val="false"/>
+          <w:b w:val="false"/>
+          <w:bCs w:val="false"/>
+          <w:szCs w:val="28"/>
+          <w:lang w:bidi="bn-BD"/>
+        </w:rPr>
+      </w:pPr>
+      <w:r>
+        <w:rPr/>
+      </w:r>
+    </w:p>
+    <w:p>
+      <w:pPr>
+        <w:pStyle w:val="Normal"/>
+        <w:spacing w:before="0" w:after="200"/>
+        <w:contextualSpacing/>
+        <w:jc w:val="both"/>
+        <w:rPr/>
+      </w:pPr>
+      <w:r>
+        <w:rPr>
+          <w:rFonts w:cs="Vrinda"/>
+          <w:b w:val="false"/>
+          <w:bCs w:val="false"/>
+          <w:szCs w:val="28"/>
+          <w:lang w:bidi="bn-BD"/>
+        </w:rPr>
+        <w:t>As we can see here 50 users will be created by the seeder.</w:t>
+      </w:r>
+    </w:p>
+    <w:p>
+      <w:pPr>
+        <w:pStyle w:val="Normal"/>
+        <w:spacing w:before="0" w:after="200"/>
+        <w:contextualSpacing/>
+        <w:jc w:val="both"/>
+        <w:rPr>
+          <w:rFonts w:cs="Vrinda"/>
+          <w:b w:val="false"/>
+          <w:b w:val="false"/>
+          <w:bCs w:val="false"/>
+          <w:szCs w:val="28"/>
+          <w:lang w:bidi="bn-BD"/>
+        </w:rPr>
+      </w:pPr>
+      <w:r>
+        <w:rPr>
+          <w:rFonts w:cs="Vrinda"/>
+          <w:b w:val="false"/>
+          <w:bCs w:val="false"/>
+          <w:szCs w:val="28"/>
+          <w:lang w:bidi="bn-BD"/>
+        </w:rPr>
+      </w:r>
+    </w:p>
+    <w:p>
+      <w:pPr>
+        <w:pStyle w:val="Normal"/>
+        <w:spacing w:before="0" w:after="200"/>
+        <w:contextualSpacing/>
+        <w:jc w:val="both"/>
+        <w:rPr/>
+      </w:pPr>
+      <w:r>
+        <w:rPr>
+          <w:rFonts w:cs="Vrinda"/>
+          <w:b w:val="false"/>
+          <w:bCs w:val="false"/>
+          <w:szCs w:val="28"/>
+          <w:lang w:bidi="bn-BD"/>
+        </w:rPr>
+        <w:t xml:space="preserve">On the other </w:t>
+      </w:r>
+      <w:r>
+        <w:rPr>
+          <w:rFonts w:cs="Vrinda"/>
+          <w:b w:val="false"/>
+          <w:bCs w:val="false"/>
+          <w:szCs w:val="28"/>
+          <w:lang w:bidi="bn-BD"/>
+        </w:rPr>
+        <w:t>hand</w:t>
+      </w:r>
+      <w:r>
+        <w:rPr>
+          <w:rFonts w:cs="Vrinda"/>
+          <w:b w:val="false"/>
+          <w:bCs w:val="false"/>
+          <w:szCs w:val="28"/>
+          <w:lang w:bidi="bn-BD"/>
+        </w:rPr>
+        <w:t>, Model factories (instructions) is a convenient centralized place to define how your models should be populated with fake data.</w:t>
+      </w:r>
+    </w:p>
+    <w:p>
+      <w:pPr>
+        <w:pStyle w:val="Normal"/>
+        <w:spacing w:before="0" w:after="200"/>
         <w:contextualSpacing/>
         <w:jc w:val="both"/>
         <w:rPr>

</xml_diff>

<commit_message>
laravel crud methods seperated
</commit_message>
<xml_diff>
--- a/Laravel/laravel.docx
+++ b/Laravel/laravel.docx
@@ -5063,6 +5063,8 @@
         <w:jc w:val="center"/>
         <w:rPr/>
       </w:pPr>
+      <w:bookmarkStart w:id="1" w:name="__DdeLink__751_48863724"/>
+      <w:bookmarkEnd w:id="1"/>
       <w:r>
         <w:rPr>
           <w:rFonts w:cs="Vrinda"/>
@@ -6269,148 +6271,812 @@
         </w:rPr>
       </w:pPr>
       <w:r>
-        <w:rPr/>
-      </w:r>
-    </w:p>
-    <w:p>
-      <w:pPr>
-        <w:pStyle w:val="Normal"/>
-        <w:spacing w:before="0" w:after="200"/>
-        <w:ind w:left="720" w:hanging="0"/>
-        <w:contextualSpacing/>
-        <w:jc w:val="both"/>
-        <w:rPr>
-          <w:rFonts w:cs="Vrinda"/>
-          <w:szCs w:val="28"/>
-          <w:lang w:bidi="bn-BD"/>
-        </w:rPr>
-      </w:pPr>
-      <w:r>
-        <w:rPr>
-          <w:rFonts w:cs="Vrinda"/>
-          <w:szCs w:val="28"/>
-          <w:lang w:bidi="bn-BD"/>
-        </w:rPr>
-      </w:r>
-    </w:p>
-    <w:p>
-      <w:pPr>
-        <w:pStyle w:val="Normal"/>
-        <w:spacing w:before="0" w:after="200"/>
-        <w:ind w:left="720" w:hanging="0"/>
-        <w:contextualSpacing/>
-        <w:jc w:val="both"/>
-        <w:rPr/>
-      </w:pPr>
-      <w:r>
         <w:rPr>
           <w:rFonts w:cs="Vrinda"/>
           <w:szCs w:val="28"/>
           <w:u w:val="none"/>
           <w:lang w:bidi="bn-BD"/>
         </w:rPr>
+      </w:r>
+    </w:p>
+    <w:p>
+      <w:pPr>
+        <w:pStyle w:val="Normal"/>
+        <w:spacing w:before="0" w:after="200"/>
+        <w:ind w:left="720" w:hanging="0"/>
+        <w:contextualSpacing/>
+        <w:jc w:val="both"/>
+        <w:rPr>
+          <w:rFonts w:cs="Vrinda"/>
+          <w:szCs w:val="28"/>
+          <w:lang w:bidi="bn-BD"/>
+        </w:rPr>
+      </w:pPr>
+      <w:r>
+        <w:rPr>
+          <w:rFonts w:cs="Vrinda"/>
+          <w:szCs w:val="28"/>
+          <w:lang w:bidi="bn-BD"/>
+        </w:rPr>
+      </w:r>
+    </w:p>
+    <w:p>
+      <w:pPr>
+        <w:pStyle w:val="Normal"/>
+        <w:spacing w:before="0" w:after="200"/>
+        <w:ind w:left="720" w:hanging="0"/>
+        <w:contextualSpacing/>
+        <w:jc w:val="both"/>
+        <w:rPr/>
+      </w:pPr>
+      <w:r>
+        <w:rPr>
+          <w:rFonts w:cs="Vrinda"/>
+          <w:szCs w:val="28"/>
+          <w:u w:val="none"/>
+          <w:lang w:bidi="bn-BD"/>
+        </w:rPr>
+        <w:t>//Find By ID</w:t>
+      </w:r>
+    </w:p>
+    <w:p>
+      <w:pPr>
+        <w:pStyle w:val="Normal"/>
+        <w:spacing w:before="0" w:after="200"/>
+        <w:ind w:left="720" w:hanging="0"/>
+        <w:contextualSpacing/>
+        <w:jc w:val="both"/>
+        <w:rPr>
+          <w:rFonts w:cs="Vrinda"/>
+          <w:szCs w:val="28"/>
+          <w:u w:val="none"/>
+          <w:lang w:bidi="bn-BD"/>
+        </w:rPr>
+      </w:pPr>
+      <w:r>
+        <w:rPr>
+          <w:rFonts w:cs="Vrinda"/>
+          <w:szCs w:val="28"/>
+          <w:u w:val="none"/>
+          <w:lang w:bidi="bn-BD"/>
+        </w:rPr>
+      </w:r>
+    </w:p>
+    <w:p>
+      <w:pPr>
+        <w:pStyle w:val="Normal"/>
+        <w:spacing w:before="0" w:after="200"/>
+        <w:ind w:left="720" w:hanging="0"/>
+        <w:contextualSpacing/>
+        <w:jc w:val="both"/>
+        <w:rPr/>
+      </w:pPr>
+      <w:r>
+        <w:rPr>
+          <w:rFonts w:cs="Vrinda"/>
+          <w:szCs w:val="28"/>
+          <w:u w:val="none"/>
+          <w:lang w:bidi="bn-BD"/>
+        </w:rPr>
+        <w:t>$article = Article::findOrFail($id);</w:t>
+      </w:r>
+    </w:p>
+    <w:p>
+      <w:pPr>
+        <w:pStyle w:val="Normal"/>
+        <w:spacing w:before="0" w:after="200"/>
+        <w:ind w:left="720" w:hanging="0"/>
+        <w:contextualSpacing/>
+        <w:jc w:val="both"/>
+        <w:rPr/>
+      </w:pPr>
+      <w:r>
+        <w:rPr>
+          <w:rFonts w:cs="Vrinda"/>
+          <w:szCs w:val="28"/>
+          <w:u w:val="none"/>
+          <w:lang w:bidi="bn-BD"/>
+        </w:rPr>
+        <w:t>return $article;</w:t>
+      </w:r>
+    </w:p>
+    <w:p>
+      <w:pPr>
+        <w:pStyle w:val="Normal"/>
+        <w:spacing w:before="0" w:after="200"/>
+        <w:ind w:left="720" w:hanging="0"/>
+        <w:contextualSpacing/>
+        <w:jc w:val="both"/>
+        <w:rPr>
+          <w:rFonts w:cs="Vrinda"/>
+          <w:szCs w:val="28"/>
+          <w:u w:val="none"/>
+          <w:lang w:bidi="bn-BD"/>
+        </w:rPr>
+      </w:pPr>
+      <w:r>
+        <w:rPr>
+          <w:rFonts w:cs="Vrinda"/>
+          <w:szCs w:val="28"/>
+          <w:u w:val="none"/>
+          <w:lang w:bidi="bn-BD"/>
+        </w:rPr>
+      </w:r>
+    </w:p>
+    <w:p>
+      <w:pPr>
+        <w:pStyle w:val="Normal"/>
+        <w:spacing w:before="0" w:after="200"/>
+        <w:ind w:left="720" w:hanging="0"/>
+        <w:contextualSpacing/>
+        <w:jc w:val="both"/>
+        <w:rPr/>
+      </w:pPr>
+      <w:r>
+        <w:rPr>
+          <w:rFonts w:cs="Vrinda"/>
+          <w:b/>
+          <w:bCs/>
+          <w:szCs w:val="28"/>
+          <w:u w:val="none"/>
+          <w:lang w:bidi="bn-BD"/>
+        </w:rPr>
+        <w:t>N.B</w:t>
+      </w:r>
+      <w:r>
+        <w:rPr>
+          <w:rFonts w:cs="Vrinda"/>
+          <w:szCs w:val="28"/>
+          <w:u w:val="none"/>
+          <w:lang w:bidi="bn-BD"/>
+        </w:rPr>
+        <w:t>, If not found it will fail, hence we can create an error page at views/errors/404.blade.php</w:t>
+      </w:r>
+    </w:p>
+    <w:p>
+      <w:pPr>
+        <w:pStyle w:val="Normal"/>
+        <w:spacing w:before="0" w:after="200"/>
+        <w:ind w:left="720" w:hanging="0"/>
+        <w:contextualSpacing/>
+        <w:jc w:val="both"/>
+        <w:rPr>
+          <w:rFonts w:cs="Vrinda"/>
+          <w:szCs w:val="28"/>
+          <w:lang w:bidi="bn-BD"/>
+        </w:rPr>
+      </w:pPr>
+      <w:r>
+        <w:rPr>
+          <w:rFonts w:cs="Vrinda"/>
+          <w:szCs w:val="28"/>
+          <w:lang w:bidi="bn-BD"/>
+        </w:rPr>
+      </w:r>
+    </w:p>
+    <w:p>
+      <w:pPr>
+        <w:pStyle w:val="Normal"/>
+        <w:spacing w:before="0" w:after="200"/>
+        <w:ind w:left="720" w:hanging="0"/>
+        <w:contextualSpacing/>
+        <w:jc w:val="both"/>
+        <w:rPr>
+          <w:rFonts w:cs="Vrinda"/>
+          <w:szCs w:val="28"/>
+          <w:lang w:bidi="bn-BD"/>
+        </w:rPr>
+      </w:pPr>
+      <w:r>
+        <w:rPr>
+          <w:rFonts w:cs="Vrinda"/>
+          <w:szCs w:val="28"/>
+          <w:lang w:bidi="bn-BD"/>
+        </w:rPr>
+      </w:r>
+    </w:p>
+    <w:p>
+      <w:pPr>
+        <w:pStyle w:val="Normal"/>
+        <w:spacing w:before="0" w:after="200"/>
+        <w:ind w:left="720" w:hanging="0"/>
+        <w:contextualSpacing/>
+        <w:jc w:val="both"/>
+        <w:rPr/>
+      </w:pPr>
+      <w:r>
+        <w:rPr>
+          <w:rFonts w:cs="Vrinda"/>
+          <w:b/>
+          <w:bCs/>
+          <w:szCs w:val="28"/>
+          <w:lang w:bidi="bn-BD"/>
+        </w:rPr>
+        <w:t>Update</w:t>
+      </w:r>
+      <w:r>
+        <w:rPr>
+          <w:rFonts w:cs="Vrinda"/>
+          <w:szCs w:val="28"/>
+          <w:lang w:bidi="bn-BD"/>
+        </w:rPr>
+        <w:t>:</w:t>
+      </w:r>
+    </w:p>
+    <w:p>
+      <w:pPr>
+        <w:pStyle w:val="Normal"/>
+        <w:spacing w:before="0" w:after="200"/>
+        <w:ind w:left="720" w:hanging="0"/>
+        <w:contextualSpacing/>
+        <w:jc w:val="both"/>
+        <w:rPr>
+          <w:rFonts w:cs="Vrinda"/>
+          <w:szCs w:val="28"/>
+          <w:lang w:bidi="bn-BD"/>
+        </w:rPr>
+      </w:pPr>
+      <w:r>
+        <w:rPr>
+          <w:rFonts w:cs="Vrinda"/>
+          <w:szCs w:val="28"/>
+          <w:lang w:bidi="bn-BD"/>
+        </w:rPr>
+      </w:r>
+    </w:p>
+    <w:p>
+      <w:pPr>
+        <w:pStyle w:val="Normal"/>
+        <w:spacing w:before="0" w:after="200"/>
+        <w:ind w:left="720" w:hanging="0"/>
+        <w:contextualSpacing/>
+        <w:jc w:val="both"/>
+        <w:rPr>
+          <w:rFonts w:cs="Vrinda"/>
+          <w:szCs w:val="28"/>
+          <w:lang w:bidi="bn-BD"/>
+        </w:rPr>
+      </w:pPr>
+      <w:r>
+        <w:rPr>
+          <w:rFonts w:cs="Vrinda"/>
+          <w:szCs w:val="28"/>
+          <w:lang w:bidi="bn-BD"/>
+        </w:rPr>
+        <w:t>$article = Article::findOrFail($id);</w:t>
+      </w:r>
+    </w:p>
+    <w:p>
+      <w:pPr>
+        <w:pStyle w:val="Normal"/>
+        <w:spacing w:before="0" w:after="200"/>
+        <w:ind w:left="720" w:hanging="0"/>
+        <w:contextualSpacing/>
+        <w:jc w:val="both"/>
+        <w:rPr>
+          <w:rFonts w:cs="Vrinda"/>
+          <w:szCs w:val="28"/>
+          <w:lang w:bidi="bn-BD"/>
+        </w:rPr>
+      </w:pPr>
+      <w:r>
+        <w:rPr>
+          <w:rFonts w:cs="Vrinda"/>
+          <w:szCs w:val="28"/>
+          <w:lang w:bidi="bn-BD"/>
+        </w:rPr>
+        <w:t>$article-&gt;update($request-&gt;all());</w:t>
+      </w:r>
+    </w:p>
+    <w:p>
+      <w:pPr>
+        <w:pStyle w:val="Normal"/>
+        <w:spacing w:before="0" w:after="200"/>
+        <w:ind w:left="720" w:hanging="0"/>
+        <w:contextualSpacing/>
+        <w:jc w:val="both"/>
+        <w:rPr>
+          <w:rFonts w:cs="Vrinda"/>
+          <w:szCs w:val="28"/>
+          <w:lang w:bidi="bn-BD"/>
+        </w:rPr>
+      </w:pPr>
+      <w:r>
+        <w:rPr>
+          <w:rFonts w:cs="Vrinda"/>
+          <w:szCs w:val="28"/>
+          <w:lang w:bidi="bn-BD"/>
+        </w:rPr>
+      </w:r>
+    </w:p>
+    <w:p>
+      <w:pPr>
+        <w:pStyle w:val="Normal"/>
+        <w:spacing w:before="0" w:after="200"/>
+        <w:ind w:left="720" w:hanging="0"/>
+        <w:contextualSpacing/>
+        <w:jc w:val="both"/>
+        <w:rPr>
+          <w:rFonts w:cs="Vrinda"/>
+          <w:szCs w:val="28"/>
+          <w:lang w:bidi="bn-BD"/>
+        </w:rPr>
+      </w:pPr>
+      <w:r>
+        <w:rPr>
+          <w:rFonts w:cs="Vrinda"/>
+          <w:szCs w:val="28"/>
+          <w:lang w:bidi="bn-BD"/>
+        </w:rPr>
+      </w:r>
+    </w:p>
+    <w:p>
+      <w:pPr>
+        <w:pStyle w:val="Normal"/>
+        <w:spacing w:before="0" w:after="200"/>
+        <w:ind w:left="720" w:hanging="0"/>
+        <w:contextualSpacing/>
+        <w:jc w:val="both"/>
+        <w:rPr/>
+      </w:pPr>
+      <w:r>
+        <w:rPr>
+          <w:rFonts w:cs="Vrinda"/>
+          <w:b/>
+          <w:bCs/>
+          <w:szCs w:val="28"/>
+          <w:u w:val="none"/>
+          <w:lang w:bidi="bn-BD"/>
+        </w:rPr>
+        <w:t>Delete</w:t>
+      </w:r>
+      <w:r>
+        <w:rPr>
+          <w:rFonts w:cs="Vrinda"/>
+          <w:szCs w:val="28"/>
+          <w:lang w:bidi="bn-BD"/>
+        </w:rPr>
+        <w:t>:</w:t>
+      </w:r>
+    </w:p>
+    <w:p>
+      <w:pPr>
+        <w:pStyle w:val="Normal"/>
+        <w:spacing w:before="0" w:after="200"/>
+        <w:ind w:left="720" w:hanging="0"/>
+        <w:contextualSpacing/>
+        <w:jc w:val="both"/>
+        <w:rPr>
+          <w:rFonts w:cs="Vrinda"/>
+          <w:szCs w:val="28"/>
+          <w:lang w:bidi="bn-BD"/>
+        </w:rPr>
+      </w:pPr>
+      <w:r>
+        <w:rPr>
+          <w:rFonts w:cs="Vrinda"/>
+          <w:szCs w:val="28"/>
+          <w:lang w:bidi="bn-BD"/>
+        </w:rPr>
+      </w:r>
+    </w:p>
+    <w:p>
+      <w:pPr>
+        <w:pStyle w:val="Normal"/>
+        <w:spacing w:before="0" w:after="200"/>
+        <w:ind w:left="720" w:hanging="0"/>
+        <w:contextualSpacing/>
+        <w:jc w:val="both"/>
+        <w:rPr/>
+      </w:pPr>
+      <w:r>
+        <w:rPr>
+          <w:rFonts w:cs="Vrinda"/>
+          <w:szCs w:val="28"/>
+          <w:lang w:bidi="bn-BD"/>
+        </w:rPr>
         <w:t>//</w:t>
       </w:r>
       <w:r>
         <w:rPr>
           <w:rFonts w:cs="Vrinda"/>
           <w:szCs w:val="28"/>
-          <w:u w:val="none"/>
-          <w:lang w:bidi="bn-BD"/>
-        </w:rPr>
-        <w:t>Find By ID</w:t>
-      </w:r>
-    </w:p>
-    <w:p>
-      <w:pPr>
-        <w:pStyle w:val="Normal"/>
-        <w:spacing w:before="0" w:after="200"/>
-        <w:ind w:left="720" w:hanging="0"/>
-        <w:contextualSpacing/>
-        <w:jc w:val="both"/>
-        <w:rPr>
-          <w:rFonts w:cs="Vrinda"/>
-          <w:szCs w:val="28"/>
-          <w:u w:val="none"/>
-          <w:lang w:bidi="bn-BD"/>
-        </w:rPr>
-      </w:pPr>
-      <w:r>
-        <w:rPr/>
-      </w:r>
-    </w:p>
-    <w:p>
-      <w:pPr>
-        <w:pStyle w:val="Normal"/>
-        <w:spacing w:before="0" w:after="200"/>
-        <w:ind w:left="720" w:hanging="0"/>
-        <w:contextualSpacing/>
-        <w:jc w:val="both"/>
-        <w:rPr/>
-      </w:pPr>
-      <w:r>
-        <w:rPr>
-          <w:rFonts w:cs="Vrinda"/>
-          <w:szCs w:val="28"/>
-          <w:u w:val="none"/>
-          <w:lang w:bidi="bn-BD"/>
-        </w:rPr>
-        <w:t>$article = Article::findOrFail($id);</w:t>
-      </w:r>
-    </w:p>
-    <w:p>
-      <w:pPr>
-        <w:pStyle w:val="Normal"/>
-        <w:spacing w:before="0" w:after="200"/>
-        <w:ind w:left="720" w:hanging="0"/>
-        <w:contextualSpacing/>
-        <w:jc w:val="both"/>
-        <w:rPr/>
-      </w:pPr>
-      <w:r>
-        <w:rPr>
-          <w:rFonts w:cs="Vrinda"/>
-          <w:szCs w:val="28"/>
-          <w:u w:val="none"/>
-          <w:lang w:bidi="bn-BD"/>
-        </w:rPr>
-        <w:t>return $article;</w:t>
-      </w:r>
-    </w:p>
-    <w:p>
-      <w:pPr>
-        <w:pStyle w:val="Normal"/>
-        <w:spacing w:before="0" w:after="200"/>
-        <w:ind w:left="720" w:hanging="0"/>
-        <w:contextualSpacing/>
-        <w:jc w:val="both"/>
-        <w:rPr>
-          <w:rFonts w:cs="Vrinda"/>
-          <w:szCs w:val="28"/>
-          <w:u w:val="none"/>
-          <w:lang w:bidi="bn-BD"/>
-        </w:rPr>
-      </w:pPr>
-      <w:r>
-        <w:rPr/>
-      </w:r>
-    </w:p>
-    <w:p>
-      <w:pPr>
-        <w:pStyle w:val="Normal"/>
-        <w:spacing w:before="0" w:after="200"/>
-        <w:ind w:left="720" w:hanging="0"/>
-        <w:contextualSpacing/>
-        <w:jc w:val="both"/>
-        <w:rPr/>
-      </w:pPr>
-      <w:r>
-        <w:rPr>
-          <w:rFonts w:cs="Vrinda"/>
-          <w:b/>
-          <w:bCs/>
-          <w:szCs w:val="28"/>
-          <w:u w:val="none"/>
+          <w:lang w:bidi="bn-BD"/>
+        </w:rPr>
+        <w:t>D</w:t>
+      </w:r>
+      <w:r>
+        <w:rPr>
+          <w:rFonts w:cs="Vrinda"/>
+          <w:szCs w:val="28"/>
+          <w:lang w:bidi="bn-BD"/>
+        </w:rPr>
+        <w:t>eleting</w:t>
+      </w:r>
+    </w:p>
+    <w:p>
+      <w:pPr>
+        <w:pStyle w:val="Normal"/>
+        <w:spacing w:before="0" w:after="200"/>
+        <w:ind w:left="720" w:hanging="0"/>
+        <w:contextualSpacing/>
+        <w:jc w:val="both"/>
+        <w:rPr/>
+      </w:pPr>
+      <w:r>
+        <w:rPr>
+          <w:rFonts w:cs="Vrinda"/>
+          <w:szCs w:val="28"/>
+          <w:lang w:bidi="bn-BD"/>
+        </w:rPr>
+        <w:t>$article = Article::findOfFail($id);</w:t>
+      </w:r>
+    </w:p>
+    <w:p>
+      <w:pPr>
+        <w:pStyle w:val="Normal"/>
+        <w:spacing w:before="0" w:after="200"/>
+        <w:ind w:left="720" w:hanging="0"/>
+        <w:contextualSpacing/>
+        <w:jc w:val="both"/>
+        <w:rPr/>
+      </w:pPr>
+      <w:r>
+        <w:rPr>
+          <w:rFonts w:cs="Vrinda"/>
+          <w:szCs w:val="28"/>
+          <w:lang w:bidi="bn-BD"/>
+        </w:rPr>
+        <w:t>$article-&gt;delete();</w:t>
+      </w:r>
+    </w:p>
+    <w:p>
+      <w:pPr>
+        <w:pStyle w:val="Normal"/>
+        <w:spacing w:before="0" w:after="200"/>
+        <w:ind w:left="720" w:hanging="0"/>
+        <w:contextualSpacing/>
+        <w:jc w:val="both"/>
+        <w:rPr/>
+      </w:pPr>
+      <w:r>
+        <w:rPr>
+          <w:rFonts w:cs="Vrinda"/>
+          <w:szCs w:val="28"/>
+          <w:lang w:bidi="bn-BD"/>
+        </w:rPr>
+        <w:t>return redirect('/articles');</w:t>
+      </w:r>
+    </w:p>
+    <w:p>
+      <w:pPr>
+        <w:pStyle w:val="Normal"/>
+        <w:spacing w:before="0" w:after="200"/>
+        <w:ind w:left="720" w:hanging="0"/>
+        <w:contextualSpacing/>
+        <w:jc w:val="both"/>
+        <w:rPr>
+          <w:rFonts w:cs="Vrinda"/>
+          <w:szCs w:val="28"/>
+          <w:lang w:bidi="bn-BD"/>
+        </w:rPr>
+      </w:pPr>
+      <w:r>
+        <w:rPr/>
+      </w:r>
+    </w:p>
+    <w:p>
+      <w:pPr>
+        <w:pStyle w:val="Normal"/>
+        <w:spacing w:before="0" w:after="200"/>
+        <w:ind w:left="720" w:hanging="0"/>
+        <w:contextualSpacing/>
+        <w:jc w:val="both"/>
+        <w:rPr/>
+      </w:pPr>
+      <w:r>
+        <w:rPr>
+          <w:rFonts w:cs="Vrinda"/>
+          <w:szCs w:val="28"/>
+          <w:lang w:bidi="bn-BD"/>
+        </w:rPr>
+        <w:t>//</w:t>
+      </w:r>
+      <w:r>
+        <w:rPr>
+          <w:rFonts w:cs="Vrinda"/>
+          <w:szCs w:val="28"/>
+          <w:lang w:bidi="bn-BD"/>
+        </w:rPr>
+        <w:t>OR</w:t>
+      </w:r>
+    </w:p>
+    <w:p>
+      <w:pPr>
+        <w:pStyle w:val="Normal"/>
+        <w:spacing w:before="0" w:after="200"/>
+        <w:ind w:left="720" w:hanging="0"/>
+        <w:contextualSpacing/>
+        <w:jc w:val="both"/>
+        <w:rPr/>
+      </w:pPr>
+      <w:r>
+        <w:rPr>
+          <w:rFonts w:cs="Vrinda"/>
+          <w:szCs w:val="28"/>
+          <w:lang w:bidi="bn-BD"/>
+        </w:rPr>
+        <w:t>Article::destroy($id);</w:t>
+      </w:r>
+    </w:p>
+    <w:p>
+      <w:pPr>
+        <w:pStyle w:val="Normal"/>
+        <w:spacing w:before="0" w:after="200"/>
+        <w:ind w:left="720" w:hanging="0"/>
+        <w:contextualSpacing/>
+        <w:jc w:val="both"/>
+        <w:rPr/>
+      </w:pPr>
+      <w:r>
+        <w:rPr>
+          <w:rFonts w:cs="Vrinda"/>
+          <w:szCs w:val="28"/>
+          <w:lang w:bidi="bn-BD"/>
+        </w:rPr>
+        <w:t>return redirect('/articles');</w:t>
+      </w:r>
+    </w:p>
+    <w:p>
+      <w:pPr>
+        <w:pStyle w:val="Normal"/>
+        <w:spacing w:before="0" w:after="200"/>
+        <w:ind w:left="720" w:hanging="0"/>
+        <w:contextualSpacing/>
+        <w:jc w:val="both"/>
+        <w:rPr>
+          <w:rFonts w:cs="Vrinda"/>
+          <w:szCs w:val="28"/>
+          <w:lang w:bidi="bn-BD"/>
+        </w:rPr>
+      </w:pPr>
+      <w:r>
+        <w:rPr>
+          <w:rFonts w:cs="Vrinda"/>
+          <w:szCs w:val="28"/>
+          <w:lang w:bidi="bn-BD"/>
+        </w:rPr>
+      </w:r>
+    </w:p>
+    <w:p>
+      <w:pPr>
+        <w:pStyle w:val="Normal"/>
+        <w:spacing w:before="0" w:after="200"/>
+        <w:ind w:left="720" w:hanging="0"/>
+        <w:contextualSpacing/>
+        <w:jc w:val="both"/>
+        <w:rPr/>
+      </w:pPr>
+      <w:r>
+        <w:rPr>
+          <w:rFonts w:cs="Vrinda"/>
+          <w:szCs w:val="28"/>
+          <w:lang w:bidi="bn-BD"/>
+        </w:rPr>
+        <w:t>//For Multiple Deleting</w:t>
+      </w:r>
+    </w:p>
+    <w:p>
+      <w:pPr>
+        <w:pStyle w:val="Normal"/>
+        <w:spacing w:before="0" w:after="200"/>
+        <w:ind w:left="720" w:hanging="0"/>
+        <w:contextualSpacing/>
+        <w:jc w:val="both"/>
+        <w:rPr/>
+      </w:pPr>
+      <w:r>
+        <w:rPr>
+          <w:rFonts w:cs="Vrinda"/>
+          <w:szCs w:val="28"/>
+          <w:lang w:bidi="bn-BD"/>
+        </w:rPr>
+        <w:t>Article::destroy([1,2,3,4]);</w:t>
+      </w:r>
+    </w:p>
+    <w:p>
+      <w:pPr>
+        <w:pStyle w:val="Normal"/>
+        <w:spacing w:before="0" w:after="200"/>
+        <w:ind w:left="720" w:hanging="0"/>
+        <w:contextualSpacing/>
+        <w:jc w:val="both"/>
+        <w:rPr/>
+      </w:pPr>
+      <w:r>
+        <w:rPr>
+          <w:rFonts w:cs="Vrinda"/>
+          <w:szCs w:val="28"/>
+          <w:lang w:bidi="bn-BD"/>
+        </w:rPr>
+        <w:t>return redirect('/articles');</w:t>
+      </w:r>
+    </w:p>
+    <w:p>
+      <w:pPr>
+        <w:pStyle w:val="Normal"/>
+        <w:spacing w:before="0" w:after="200"/>
+        <w:ind w:left="720" w:hanging="0"/>
+        <w:contextualSpacing/>
+        <w:jc w:val="both"/>
+        <w:rPr>
+          <w:rFonts w:cs="Vrinda"/>
+          <w:szCs w:val="28"/>
+          <w:lang w:bidi="bn-BD"/>
+        </w:rPr>
+      </w:pPr>
+      <w:r>
+        <w:rPr>
+          <w:rFonts w:cs="Vrinda"/>
+          <w:szCs w:val="28"/>
+          <w:lang w:bidi="bn-BD"/>
+        </w:rPr>
+      </w:r>
+    </w:p>
+    <w:p>
+      <w:pPr>
+        <w:pStyle w:val="Normal"/>
+        <w:spacing w:before="0" w:after="200"/>
+        <w:ind w:left="720" w:hanging="0"/>
+        <w:contextualSpacing/>
+        <w:jc w:val="both"/>
+        <w:rPr>
+          <w:rFonts w:cs="Vrinda"/>
+          <w:szCs w:val="28"/>
+          <w:lang w:bidi="bn-BD"/>
+        </w:rPr>
+      </w:pPr>
+      <w:r>
+        <w:rPr>
+          <w:rFonts w:cs="Vrinda"/>
+          <w:szCs w:val="28"/>
+          <w:lang w:bidi="bn-BD"/>
+        </w:rPr>
+      </w:r>
+    </w:p>
+    <w:p>
+      <w:pPr>
+        <w:pStyle w:val="Normal"/>
+        <w:spacing w:before="0" w:after="200"/>
+        <w:ind w:left="720" w:hanging="0"/>
+        <w:contextualSpacing/>
+        <w:jc w:val="both"/>
+        <w:rPr/>
+      </w:pPr>
+      <w:r>
+        <w:rPr>
+          <w:rFonts w:cs="Vrinda"/>
+          <w:szCs w:val="28"/>
+          <w:lang w:bidi="bn-BD"/>
+        </w:rPr>
+        <w:t>//Soft deleting</w:t>
+      </w:r>
+    </w:p>
+    <w:p>
+      <w:pPr>
+        <w:pStyle w:val="Normal"/>
+        <w:spacing w:before="0" w:after="200"/>
+        <w:ind w:left="720" w:hanging="0"/>
+        <w:contextualSpacing/>
+        <w:jc w:val="both"/>
+        <w:rPr/>
+      </w:pPr>
+      <w:r>
+        <w:rPr>
+          <w:rFonts w:cs="Vrinda"/>
+          <w:szCs w:val="28"/>
+          <w:lang w:bidi="bn-BD"/>
+        </w:rPr>
+        <w:t>$article = Article::findOfFail($id);</w:t>
+      </w:r>
+    </w:p>
+    <w:p>
+      <w:pPr>
+        <w:pStyle w:val="Normal"/>
+        <w:spacing w:before="0" w:after="200"/>
+        <w:ind w:left="720" w:hanging="0"/>
+        <w:contextualSpacing/>
+        <w:jc w:val="both"/>
+        <w:rPr/>
+      </w:pPr>
+      <w:r>
+        <w:rPr>
+          <w:rFonts w:cs="Vrinda"/>
+          <w:szCs w:val="28"/>
+          <w:lang w:bidi="bn-BD"/>
+        </w:rPr>
+        <w:t>$article-&gt;delete();</w:t>
+      </w:r>
+    </w:p>
+    <w:p>
+      <w:pPr>
+        <w:pStyle w:val="Normal"/>
+        <w:spacing w:before="0" w:after="200"/>
+        <w:ind w:left="720" w:hanging="0"/>
+        <w:contextualSpacing/>
+        <w:jc w:val="both"/>
+        <w:rPr>
+          <w:rFonts w:cs="Vrinda"/>
+          <w:szCs w:val="28"/>
+          <w:lang w:bidi="bn-BD"/>
+        </w:rPr>
+      </w:pPr>
+      <w:r>
+        <w:rPr>
+          <w:rFonts w:cs="Vrinda"/>
+          <w:szCs w:val="28"/>
+          <w:lang w:bidi="bn-BD"/>
+        </w:rPr>
+        <w:t>return redirect('/articles');</w:t>
+      </w:r>
+    </w:p>
+    <w:p>
+      <w:pPr>
+        <w:pStyle w:val="Normal"/>
+        <w:spacing w:before="0" w:after="200"/>
+        <w:ind w:left="720" w:hanging="0"/>
+        <w:contextualSpacing/>
+        <w:jc w:val="both"/>
+        <w:rPr>
+          <w:rFonts w:cs="Vrinda"/>
+          <w:szCs w:val="28"/>
+          <w:lang w:bidi="bn-BD"/>
+        </w:rPr>
+      </w:pPr>
+      <w:r>
+        <w:rPr>
+          <w:rFonts w:cs="Vrinda"/>
+          <w:szCs w:val="28"/>
+          <w:lang w:bidi="bn-BD"/>
+        </w:rPr>
+      </w:r>
+    </w:p>
+    <w:p>
+      <w:pPr>
+        <w:pStyle w:val="Normal"/>
+        <w:spacing w:before="0" w:after="200"/>
+        <w:ind w:left="720" w:hanging="0"/>
+        <w:contextualSpacing/>
+        <w:jc w:val="both"/>
+        <w:rPr>
+          <w:rFonts w:cs="Vrinda"/>
+          <w:szCs w:val="28"/>
+          <w:lang w:bidi="bn-BD"/>
+        </w:rPr>
+      </w:pPr>
+      <w:r>
+        <w:rPr>
+          <w:rFonts w:cs="Vrinda"/>
+          <w:szCs w:val="28"/>
+          <w:lang w:bidi="bn-BD"/>
+        </w:rPr>
+      </w:r>
+    </w:p>
+    <w:p>
+      <w:pPr>
+        <w:pStyle w:val="Normal"/>
+        <w:spacing w:before="0" w:after="200"/>
+        <w:ind w:left="720" w:hanging="0"/>
+        <w:contextualSpacing/>
+        <w:jc w:val="both"/>
+        <w:rPr/>
+      </w:pPr>
+      <w:r>
+        <w:rPr>
+          <w:rFonts w:cs="Vrinda"/>
+          <w:b/>
+          <w:bCs/>
+          <w:szCs w:val="28"/>
           <w:lang w:bidi="bn-BD"/>
         </w:rPr>
         <w:t>N.B</w:t>
@@ -6419,269 +7085,6 @@
         <w:rPr>
           <w:rFonts w:cs="Vrinda"/>
           <w:szCs w:val="28"/>
-          <w:u w:val="none"/>
-          <w:lang w:bidi="bn-BD"/>
-        </w:rPr>
-        <w:t>, If not found it will fail, hence we can create an error page at views/errors/404.blade.php</w:t>
-      </w:r>
-    </w:p>
-    <w:p>
-      <w:pPr>
-        <w:pStyle w:val="Normal"/>
-        <w:spacing w:before="0" w:after="200"/>
-        <w:ind w:left="720" w:hanging="0"/>
-        <w:contextualSpacing/>
-        <w:jc w:val="both"/>
-        <w:rPr>
-          <w:rFonts w:cs="Vrinda"/>
-          <w:szCs w:val="28"/>
-          <w:lang w:bidi="bn-BD"/>
-        </w:rPr>
-      </w:pPr>
-      <w:r>
-        <w:rPr>
-          <w:rFonts w:cs="Vrinda"/>
-          <w:szCs w:val="28"/>
-          <w:lang w:bidi="bn-BD"/>
-        </w:rPr>
-      </w:r>
-    </w:p>
-    <w:p>
-      <w:pPr>
-        <w:pStyle w:val="Normal"/>
-        <w:spacing w:before="0" w:after="200"/>
-        <w:ind w:left="720" w:hanging="0"/>
-        <w:contextualSpacing/>
-        <w:jc w:val="both"/>
-        <w:rPr>
-          <w:rFonts w:cs="Vrinda"/>
-          <w:szCs w:val="28"/>
-          <w:lang w:bidi="bn-BD"/>
-        </w:rPr>
-      </w:pPr>
-      <w:r>
-        <w:rPr>
-          <w:rFonts w:cs="Vrinda"/>
-          <w:szCs w:val="28"/>
-          <w:lang w:bidi="bn-BD"/>
-        </w:rPr>
-      </w:r>
-    </w:p>
-    <w:p>
-      <w:pPr>
-        <w:pStyle w:val="Normal"/>
-        <w:spacing w:before="0" w:after="200"/>
-        <w:ind w:left="720" w:hanging="0"/>
-        <w:contextualSpacing/>
-        <w:jc w:val="both"/>
-        <w:rPr/>
-      </w:pPr>
-      <w:r>
-        <w:rPr>
-          <w:rFonts w:cs="Vrinda"/>
-          <w:b/>
-          <w:bCs/>
-          <w:szCs w:val="28"/>
-          <w:lang w:bidi="bn-BD"/>
-        </w:rPr>
-        <w:t>Update</w:t>
-      </w:r>
-      <w:r>
-        <w:rPr>
-          <w:rFonts w:cs="Vrinda"/>
-          <w:szCs w:val="28"/>
-          <w:lang w:bidi="bn-BD"/>
-        </w:rPr>
-        <w:t>:</w:t>
-      </w:r>
-    </w:p>
-    <w:p>
-      <w:pPr>
-        <w:pStyle w:val="Normal"/>
-        <w:spacing w:before="0" w:after="200"/>
-        <w:ind w:left="720" w:hanging="0"/>
-        <w:contextualSpacing/>
-        <w:jc w:val="both"/>
-        <w:rPr>
-          <w:rFonts w:cs="Vrinda"/>
-          <w:szCs w:val="28"/>
-          <w:lang w:bidi="bn-BD"/>
-        </w:rPr>
-      </w:pPr>
-      <w:r>
-        <w:rPr>
-          <w:rFonts w:cs="Vrinda"/>
-          <w:szCs w:val="28"/>
-          <w:lang w:bidi="bn-BD"/>
-        </w:rPr>
-      </w:r>
-    </w:p>
-    <w:p>
-      <w:pPr>
-        <w:pStyle w:val="Normal"/>
-        <w:spacing w:before="0" w:after="200"/>
-        <w:ind w:left="720" w:hanging="0"/>
-        <w:contextualSpacing/>
-        <w:jc w:val="both"/>
-        <w:rPr/>
-      </w:pPr>
-      <w:r>
-        <w:rPr>
-          <w:rFonts w:cs="Vrinda"/>
-          <w:b/>
-          <w:bCs/>
-          <w:szCs w:val="28"/>
-          <w:u w:val="none"/>
-          <w:lang w:bidi="bn-BD"/>
-        </w:rPr>
-        <w:t>Delete</w:t>
-      </w:r>
-      <w:r>
-        <w:rPr>
-          <w:rFonts w:cs="Vrinda"/>
-          <w:szCs w:val="28"/>
-          <w:lang w:bidi="bn-BD"/>
-        </w:rPr>
-        <w:t>:</w:t>
-      </w:r>
-    </w:p>
-    <w:p>
-      <w:pPr>
-        <w:pStyle w:val="Normal"/>
-        <w:spacing w:before="0" w:after="200"/>
-        <w:ind w:left="720" w:hanging="0"/>
-        <w:contextualSpacing/>
-        <w:jc w:val="both"/>
-        <w:rPr>
-          <w:rFonts w:cs="Vrinda"/>
-          <w:szCs w:val="28"/>
-          <w:lang w:bidi="bn-BD"/>
-        </w:rPr>
-      </w:pPr>
-      <w:r>
-        <w:rPr>
-          <w:rFonts w:cs="Vrinda"/>
-          <w:szCs w:val="28"/>
-          <w:lang w:bidi="bn-BD"/>
-        </w:rPr>
-      </w:r>
-    </w:p>
-    <w:p>
-      <w:pPr>
-        <w:pStyle w:val="Normal"/>
-        <w:spacing w:before="0" w:after="200"/>
-        <w:ind w:left="720" w:hanging="0"/>
-        <w:contextualSpacing/>
-        <w:jc w:val="both"/>
-        <w:rPr/>
-      </w:pPr>
-      <w:r>
-        <w:rPr>
-          <w:rFonts w:cs="Vrinda"/>
-          <w:szCs w:val="28"/>
-          <w:lang w:bidi="bn-BD"/>
-        </w:rPr>
-        <w:t>//Soft deleting</w:t>
-      </w:r>
-    </w:p>
-    <w:p>
-      <w:pPr>
-        <w:pStyle w:val="Normal"/>
-        <w:spacing w:before="0" w:after="200"/>
-        <w:ind w:left="720" w:hanging="0"/>
-        <w:contextualSpacing/>
-        <w:jc w:val="both"/>
-        <w:rPr/>
-      </w:pPr>
-      <w:r>
-        <w:rPr>
-          <w:rFonts w:cs="Vrinda"/>
-          <w:szCs w:val="28"/>
-          <w:lang w:bidi="bn-BD"/>
-        </w:rPr>
-        <w:t>$article = Article::findOfFail($id);</w:t>
-      </w:r>
-    </w:p>
-    <w:p>
-      <w:pPr>
-        <w:pStyle w:val="Normal"/>
-        <w:spacing w:before="0" w:after="200"/>
-        <w:ind w:left="720" w:hanging="0"/>
-        <w:contextualSpacing/>
-        <w:jc w:val="both"/>
-        <w:rPr/>
-      </w:pPr>
-      <w:r>
-        <w:rPr>
-          <w:rFonts w:cs="Vrinda"/>
-          <w:szCs w:val="28"/>
-          <w:lang w:bidi="bn-BD"/>
-        </w:rPr>
-        <w:t>$article-&gt;delete();</w:t>
-      </w:r>
-    </w:p>
-    <w:p>
-      <w:pPr>
-        <w:pStyle w:val="Normal"/>
-        <w:spacing w:before="0" w:after="200"/>
-        <w:ind w:left="720" w:hanging="0"/>
-        <w:contextualSpacing/>
-        <w:jc w:val="both"/>
-        <w:rPr/>
-      </w:pPr>
-      <w:r>
-        <w:rPr>
-          <w:rFonts w:cs="Vrinda"/>
-          <w:szCs w:val="28"/>
-          <w:lang w:bidi="bn-BD"/>
-        </w:rPr>
-        <w:t>return redirect('/articles');</w:t>
-      </w:r>
-    </w:p>
-    <w:p>
-      <w:pPr>
-        <w:pStyle w:val="Normal"/>
-        <w:spacing w:before="0" w:after="200"/>
-        <w:ind w:left="720" w:hanging="0"/>
-        <w:contextualSpacing/>
-        <w:jc w:val="both"/>
-        <w:rPr>
-          <w:rFonts w:cs="Vrinda"/>
-          <w:szCs w:val="28"/>
-          <w:lang w:bidi="bn-BD"/>
-        </w:rPr>
-      </w:pPr>
-      <w:r>
-        <w:rPr>
-          <w:rFonts w:cs="Vrinda"/>
-          <w:szCs w:val="28"/>
-          <w:lang w:bidi="bn-BD"/>
-        </w:rPr>
-      </w:r>
-    </w:p>
-    <w:p>
-      <w:pPr>
-        <w:pStyle w:val="Normal"/>
-        <w:spacing w:before="0" w:after="200"/>
-        <w:ind w:left="720" w:hanging="0"/>
-        <w:contextualSpacing/>
-        <w:jc w:val="both"/>
-        <w:rPr/>
-      </w:pPr>
-      <w:r>
-        <w:rPr>
-          <w:rFonts w:cs="Vrinda"/>
-          <w:b/>
-          <w:bCs/>
-          <w:szCs w:val="28"/>
-          <w:lang w:bidi="bn-BD"/>
-        </w:rPr>
-        <w:t>N.B</w:t>
-      </w:r>
-      <w:r>
-        <w:rPr>
-          <w:rFonts w:cs="Vrinda"/>
-          <w:szCs w:val="28"/>
           <w:lang w:bidi="bn-BD"/>
         </w:rPr>
         <w:t xml:space="preserve">, For soft deleting we need an extra field to our table called </w:t>
@@ -6796,135 +7199,6 @@
           <w:szCs w:val="28"/>
           <w:lang w:bidi="bn-BD"/>
         </w:rPr>
-      </w:r>
-    </w:p>
-    <w:p>
-      <w:pPr>
-        <w:pStyle w:val="Normal"/>
-        <w:spacing w:before="0" w:after="200"/>
-        <w:ind w:left="720" w:hanging="0"/>
-        <w:contextualSpacing/>
-        <w:jc w:val="both"/>
-        <w:rPr/>
-      </w:pPr>
-      <w:r>
-        <w:rPr>
-          <w:rFonts w:cs="Vrinda"/>
-          <w:szCs w:val="28"/>
-          <w:lang w:bidi="bn-BD"/>
-        </w:rPr>
-        <w:t>//Without retrieving model</w:t>
-      </w:r>
-    </w:p>
-    <w:p>
-      <w:pPr>
-        <w:pStyle w:val="Normal"/>
-        <w:spacing w:before="0" w:after="200"/>
-        <w:ind w:left="720" w:hanging="0"/>
-        <w:contextualSpacing/>
-        <w:jc w:val="both"/>
-        <w:rPr/>
-      </w:pPr>
-      <w:r>
-        <w:rPr>
-          <w:rFonts w:cs="Vrinda"/>
-          <w:szCs w:val="28"/>
-          <w:lang w:bidi="bn-BD"/>
-        </w:rPr>
-        <w:t>Article::destroy($id);</w:t>
-      </w:r>
-    </w:p>
-    <w:p>
-      <w:pPr>
-        <w:pStyle w:val="Normal"/>
-        <w:spacing w:before="0" w:after="200"/>
-        <w:ind w:left="720" w:hanging="0"/>
-        <w:contextualSpacing/>
-        <w:jc w:val="both"/>
-        <w:rPr/>
-      </w:pPr>
-      <w:r>
-        <w:rPr>
-          <w:rFonts w:cs="Vrinda"/>
-          <w:szCs w:val="28"/>
-          <w:lang w:bidi="bn-BD"/>
-        </w:rPr>
-        <w:t>return redirect('/articles');</w:t>
-      </w:r>
-    </w:p>
-    <w:p>
-      <w:pPr>
-        <w:pStyle w:val="Normal"/>
-        <w:spacing w:before="0" w:after="200"/>
-        <w:ind w:left="720" w:hanging="0"/>
-        <w:contextualSpacing/>
-        <w:jc w:val="both"/>
-        <w:rPr>
-          <w:rFonts w:cs="Vrinda"/>
-          <w:szCs w:val="28"/>
-          <w:lang w:bidi="bn-BD"/>
-        </w:rPr>
-      </w:pPr>
-      <w:r>
-        <w:rPr>
-          <w:rFonts w:cs="Vrinda"/>
-          <w:szCs w:val="28"/>
-          <w:lang w:bidi="bn-BD"/>
-        </w:rPr>
-      </w:r>
-    </w:p>
-    <w:p>
-      <w:pPr>
-        <w:pStyle w:val="Normal"/>
-        <w:spacing w:before="0" w:after="200"/>
-        <w:ind w:left="720" w:hanging="0"/>
-        <w:contextualSpacing/>
-        <w:jc w:val="both"/>
-        <w:rPr/>
-      </w:pPr>
-      <w:r>
-        <w:rPr>
-          <w:rFonts w:cs="Vrinda"/>
-          <w:szCs w:val="28"/>
-          <w:lang w:bidi="bn-BD"/>
-        </w:rPr>
-        <w:t>//For Multiple Deleting</w:t>
-      </w:r>
-    </w:p>
-    <w:p>
-      <w:pPr>
-        <w:pStyle w:val="Normal"/>
-        <w:spacing w:before="0" w:after="200"/>
-        <w:ind w:left="720" w:hanging="0"/>
-        <w:contextualSpacing/>
-        <w:jc w:val="both"/>
-        <w:rPr/>
-      </w:pPr>
-      <w:r>
-        <w:rPr>
-          <w:rFonts w:cs="Vrinda"/>
-          <w:szCs w:val="28"/>
-          <w:lang w:bidi="bn-BD"/>
-        </w:rPr>
-        <w:t>Article::destroy([1,2,3,4]);</w:t>
-      </w:r>
-    </w:p>
-    <w:p>
-      <w:pPr>
-        <w:pStyle w:val="Normal"/>
-        <w:spacing w:before="0" w:after="200"/>
-        <w:ind w:left="720" w:hanging="0"/>
-        <w:contextualSpacing/>
-        <w:jc w:val="both"/>
-        <w:rPr/>
-      </w:pPr>
-      <w:r>
-        <w:rPr>
-          <w:rFonts w:cs="Vrinda"/>
-          <w:szCs w:val="28"/>
-          <w:lang w:bidi="bn-BD"/>
-        </w:rPr>
-        <w:t>return redirect('/articles');</w:t>
       </w:r>
     </w:p>
     <w:p>
@@ -7975,6 +8249,9 @@
           <w:lang w:bidi="bn-BD"/>
         </w:rPr>
       </w:pPr>
+      <w:bookmarkStart w:id="2" w:name="__DdeLink__751_48863724"/>
+      <w:bookmarkStart w:id="3" w:name="__DdeLink__751_48863724"/>
+      <w:bookmarkEnd w:id="3"/>
       <w:r>
         <w:rPr>
           <w:rFonts w:cs="Vrinda"/>
@@ -11971,47 +12248,7 @@
           <w:szCs w:val="28"/>
           <w:lang w:bidi="bn-BD"/>
         </w:rPr>
-        <w:t>Open database/factories/UserFactory.php file and you will see a</w:t>
-      </w:r>
-      <w:r>
-        <w:rPr>
-          <w:rFonts w:cs="Vrinda"/>
-          <w:b w:val="false"/>
-          <w:bCs w:val="false"/>
-          <w:szCs w:val="28"/>
-          <w:lang w:bidi="bn-BD"/>
-        </w:rPr>
-        <w:t>n</w:t>
-      </w:r>
-      <w:r>
-        <w:rPr>
-          <w:rFonts w:cs="Vrinda"/>
-          <w:b w:val="false"/>
-          <w:bCs w:val="false"/>
-          <w:szCs w:val="28"/>
-          <w:lang w:bidi="bn-BD"/>
-        </w:rPr>
-        <w:t xml:space="preserve"> </w:t>
-      </w:r>
-      <w:r>
-        <w:rPr>
-          <w:rFonts w:cs="Vrinda"/>
-          <w:b w:val="false"/>
-          <w:bCs w:val="false"/>
-          <w:szCs w:val="28"/>
-          <w:lang w:bidi="bn-BD"/>
-        </w:rPr>
-        <w:t>UserFactory</w:t>
-      </w:r>
-      <w:r>
-        <w:rPr>
-          <w:rFonts w:cs="Vrinda"/>
-          <w:b w:val="false"/>
-          <w:bCs w:val="false"/>
-          <w:szCs w:val="28"/>
-          <w:lang w:bidi="bn-BD"/>
-        </w:rPr>
-        <w:t xml:space="preserve"> is  already defined:</w:t>
+        <w:t>Open database/factories/UserFactory.php file and you will see an UserFactory is  already defined:</w:t>
       </w:r>
     </w:p>
     <w:p>
@@ -13369,7 +13606,7 @@
         </w:rPr>
         <w:t>Normally we don’t need to create a new one, we can use the default database/seeds/</w:t>
       </w:r>
-      <w:bookmarkStart w:id="1" w:name="__DdeLink__698_7552933031"/>
+      <w:bookmarkStart w:id="4" w:name="__DdeLink__698_7552933031"/>
       <w:r>
         <w:rPr>
           <w:rFonts w:cs="Vrinda"/>
@@ -13380,7 +13617,7 @@
         </w:rPr>
         <w:t>DatabaseSeeder</w:t>
       </w:r>
-      <w:bookmarkEnd w:id="1"/>
+      <w:bookmarkEnd w:id="4"/>
       <w:r>
         <w:rPr>
           <w:rFonts w:cs="Vrinda"/>
@@ -13428,7 +13665,7 @@
         </w:rPr>
         <w:t>Now open the database/seeds/</w:t>
       </w:r>
-      <w:bookmarkStart w:id="2" w:name="__DdeLink__698_755293303"/>
+      <w:bookmarkStart w:id="5" w:name="__DdeLink__698_755293303"/>
       <w:r>
         <w:rPr>
           <w:b w:val="false"/>
@@ -13436,7 +13673,7 @@
         </w:rPr>
         <w:t>DatabaseSeeder</w:t>
       </w:r>
-      <w:bookmarkEnd w:id="2"/>
+      <w:bookmarkEnd w:id="5"/>
       <w:r>
         <w:rPr>
           <w:b w:val="false"/>
@@ -13532,8 +13769,8 @@
         </w:rPr>
         <w:t xml:space="preserve">    </w:t>
       </w:r>
-      <w:bookmarkStart w:id="3" w:name="__DdeLink__659_1524880957"/>
-      <w:bookmarkEnd w:id="3"/>
+      <w:bookmarkStart w:id="6" w:name="__DdeLink__659_1524880957"/>
+      <w:bookmarkEnd w:id="6"/>
       <w:r>
         <w:rPr>
           <w:b w:val="false"/>
@@ -13617,14 +13854,7 @@
           <w:b w:val="false"/>
           <w:bCs w:val="false"/>
         </w:rPr>
-        <w:t>//Relatio</w:t>
-      </w:r>
-      <w:r>
-        <w:rPr>
-          <w:b w:val="false"/>
-          <w:bCs w:val="false"/>
-        </w:rPr>
-        <w:t>nal</w:t>
+        <w:t>//Relational</w:t>
       </w:r>
     </w:p>
     <w:p>
@@ -13985,21 +14215,7 @@
           <w:b w:val="false"/>
           <w:bCs w:val="false"/>
         </w:rPr>
-        <w:t xml:space="preserve">If we want to create a  new seeder then we have to </w:t>
-      </w:r>
-      <w:r>
-        <w:rPr>
-          <w:b w:val="false"/>
-          <w:bCs w:val="false"/>
-        </w:rPr>
-        <w:t>run below artisan command</w:t>
-      </w:r>
-      <w:r>
-        <w:rPr>
-          <w:b w:val="false"/>
-          <w:bCs w:val="false"/>
-        </w:rPr>
-        <w:t>:</w:t>
+        <w:t>If we want to create a  new seeder then we have to run below artisan command:</w:t>
       </w:r>
     </w:p>
     <w:p>
@@ -14073,21 +14289,7 @@
           <w:b w:val="false"/>
           <w:bCs w:val="false"/>
         </w:rPr>
-        <w:t xml:space="preserve">After creating the seeder, open and paste </w:t>
-      </w:r>
-      <w:r>
-        <w:rPr>
-          <w:b w:val="false"/>
-          <w:bCs w:val="false"/>
-        </w:rPr>
-        <w:t>into</w:t>
-      </w:r>
-      <w:r>
-        <w:rPr>
-          <w:b w:val="false"/>
-          <w:bCs w:val="false"/>
-        </w:rPr>
-        <w:t xml:space="preserve"> it as follows:</w:t>
+        <w:t>After creating the seeder, open and paste into it as follows:</w:t>
       </w:r>
     </w:p>
     <w:p>
@@ -14160,8 +14362,8 @@
         </w:rPr>
         <w:t xml:space="preserve">    </w:t>
       </w:r>
-      <w:bookmarkStart w:id="4" w:name="__DdeLink__659_15248809571"/>
-      <w:bookmarkEnd w:id="4"/>
+      <w:bookmarkStart w:id="7" w:name="__DdeLink__659_15248809571"/>
+      <w:bookmarkEnd w:id="7"/>
       <w:r>
         <w:rPr>
           <w:b w:val="false"/>
@@ -14225,14 +14427,7 @@
           <w:b w:val="false"/>
           <w:bCs w:val="false"/>
         </w:rPr>
-        <w:t>Hence, we can create so many seeders a</w:t>
-      </w:r>
-      <w:r>
-        <w:rPr>
-          <w:b w:val="false"/>
-          <w:bCs w:val="false"/>
-        </w:rPr>
-        <w:t>nd then we can run them from  DatabaseSeeder class as follows:</w:t>
+        <w:t>Hence, we can create so many seeders and then we can run them from  DatabaseSeeder class as follows:</w:t>
       </w:r>
     </w:p>
     <w:p>
@@ -15058,66 +15253,32 @@
           <w:szCs w:val="28"/>
           <w:lang w:bidi="bn-BD"/>
         </w:rPr>
-        <w:t xml:space="preserve">Database seeder is </w:t>
-      </w:r>
-      <w:r>
-        <w:rPr>
-          <w:rFonts w:cs="Vrinda"/>
-          <w:b w:val="false"/>
-          <w:bCs w:val="false"/>
-          <w:szCs w:val="28"/>
-          <w:lang w:bidi="bn-BD"/>
-        </w:rPr>
-        <w:t>a number of data that</w:t>
-      </w:r>
-      <w:r>
-        <w:rPr>
-          <w:rFonts w:cs="Vrinda"/>
-          <w:b w:val="false"/>
-          <w:bCs w:val="false"/>
-          <w:szCs w:val="28"/>
-          <w:lang w:bidi="bn-BD"/>
-        </w:rPr>
-        <w:t xml:space="preserve"> populate</w:t>
-      </w:r>
-      <w:r>
-        <w:rPr>
-          <w:rFonts w:cs="Vrinda"/>
-          <w:b w:val="false"/>
-          <w:bCs w:val="false"/>
-          <w:szCs w:val="28"/>
-          <w:lang w:bidi="bn-BD"/>
-        </w:rPr>
-        <w:t>s</w:t>
-      </w:r>
-      <w:r>
-        <w:rPr>
-          <w:rFonts w:cs="Vrinda"/>
-          <w:b w:val="false"/>
-          <w:bCs w:val="false"/>
-          <w:szCs w:val="28"/>
-          <w:lang w:bidi="bn-BD"/>
-        </w:rPr>
-        <w:t xml:space="preserve"> tables.</w:t>
-      </w:r>
-    </w:p>
-    <w:p>
-      <w:pPr>
-        <w:pStyle w:val="Normal"/>
-        <w:spacing w:before="0" w:after="200"/>
-        <w:contextualSpacing/>
-        <w:jc w:val="both"/>
-        <w:rPr>
-          <w:rFonts w:cs="Vrinda"/>
-          <w:b w:val="false"/>
-          <w:b w:val="false"/>
-          <w:bCs w:val="false"/>
-          <w:szCs w:val="28"/>
-          <w:lang w:bidi="bn-BD"/>
-        </w:rPr>
-      </w:pPr>
-      <w:r>
-        <w:rPr/>
+        <w:t>Database seeder is a number of data that populates tables.</w:t>
+      </w:r>
+    </w:p>
+    <w:p>
+      <w:pPr>
+        <w:pStyle w:val="Normal"/>
+        <w:spacing w:before="0" w:after="200"/>
+        <w:contextualSpacing/>
+        <w:jc w:val="both"/>
+        <w:rPr>
+          <w:rFonts w:cs="Vrinda"/>
+          <w:b w:val="false"/>
+          <w:b w:val="false"/>
+          <w:bCs w:val="false"/>
+          <w:szCs w:val="28"/>
+          <w:lang w:bidi="bn-BD"/>
+        </w:rPr>
+      </w:pPr>
+      <w:r>
+        <w:rPr>
+          <w:rFonts w:cs="Vrinda"/>
+          <w:b w:val="false"/>
+          <w:bCs w:val="false"/>
+          <w:szCs w:val="28"/>
+          <w:lang w:bidi="bn-BD"/>
+        </w:rPr>
       </w:r>
     </w:p>
     <w:p>
@@ -15155,55 +15316,57 @@
         </w:rPr>
       </w:pPr>
       <w:r>
-        <w:rPr/>
-      </w:r>
-    </w:p>
-    <w:p>
-      <w:pPr>
-        <w:pStyle w:val="Normal"/>
-        <w:spacing w:before="0" w:after="200"/>
-        <w:contextualSpacing/>
-        <w:jc w:val="both"/>
-        <w:rPr/>
-      </w:pPr>
-      <w:r>
-        <w:rPr>
-          <w:rFonts w:cs="Vrinda"/>
-          <w:b w:val="false"/>
-          <w:bCs w:val="false"/>
-          <w:szCs w:val="28"/>
-          <w:lang w:bidi="bn-BD"/>
-        </w:rPr>
-        <w:t>factory(App\User::class, 50)-&gt;create();</w:t>
-      </w:r>
-      <w:r>
-        <w:rPr>
-          <w:rFonts w:cs="Vrinda"/>
-          <w:b w:val="false"/>
-          <w:bCs w:val="false"/>
-          <w:szCs w:val="28"/>
-          <w:lang w:bidi="bn-BD"/>
-        </w:rPr>
-        <w:t xml:space="preserve"> </w:t>
-      </w:r>
-    </w:p>
-    <w:p>
-      <w:pPr>
-        <w:pStyle w:val="Normal"/>
-        <w:spacing w:before="0" w:after="200"/>
-        <w:contextualSpacing/>
-        <w:jc w:val="both"/>
-        <w:rPr>
-          <w:rFonts w:cs="Vrinda"/>
-          <w:b w:val="false"/>
-          <w:b w:val="false"/>
-          <w:bCs w:val="false"/>
-          <w:szCs w:val="28"/>
-          <w:lang w:bidi="bn-BD"/>
-        </w:rPr>
-      </w:pPr>
-      <w:r>
-        <w:rPr/>
+        <w:rPr>
+          <w:rFonts w:cs="Vrinda"/>
+          <w:b w:val="false"/>
+          <w:bCs w:val="false"/>
+          <w:szCs w:val="28"/>
+          <w:lang w:bidi="bn-BD"/>
+        </w:rPr>
+      </w:r>
+    </w:p>
+    <w:p>
+      <w:pPr>
+        <w:pStyle w:val="Normal"/>
+        <w:spacing w:before="0" w:after="200"/>
+        <w:contextualSpacing/>
+        <w:jc w:val="both"/>
+        <w:rPr/>
+      </w:pPr>
+      <w:r>
+        <w:rPr>
+          <w:rFonts w:cs="Vrinda"/>
+          <w:b w:val="false"/>
+          <w:bCs w:val="false"/>
+          <w:szCs w:val="28"/>
+          <w:lang w:bidi="bn-BD"/>
+        </w:rPr>
+        <w:t xml:space="preserve">factory(App\User::class, 50)-&gt;create(); </w:t>
+      </w:r>
+    </w:p>
+    <w:p>
+      <w:pPr>
+        <w:pStyle w:val="Normal"/>
+        <w:spacing w:before="0" w:after="200"/>
+        <w:contextualSpacing/>
+        <w:jc w:val="both"/>
+        <w:rPr>
+          <w:rFonts w:cs="Vrinda"/>
+          <w:b w:val="false"/>
+          <w:b w:val="false"/>
+          <w:bCs w:val="false"/>
+          <w:szCs w:val="28"/>
+          <w:lang w:bidi="bn-BD"/>
+        </w:rPr>
+      </w:pPr>
+      <w:r>
+        <w:rPr>
+          <w:rFonts w:cs="Vrinda"/>
+          <w:b w:val="false"/>
+          <w:bCs w:val="false"/>
+          <w:szCs w:val="28"/>
+          <w:lang w:bidi="bn-BD"/>
+        </w:rPr>
       </w:r>
     </w:p>
     <w:p>
@@ -15266,27 +15429,7 @@
           <w:szCs w:val="28"/>
           <w:lang w:bidi="bn-BD"/>
         </w:rPr>
-        <w:t xml:space="preserve">On the other </w:t>
-      </w:r>
-      <w:r>
-        <w:rPr>
-          <w:rFonts w:cs="Vrinda"/>
-          <w:b w:val="false"/>
-          <w:bCs w:val="false"/>
-          <w:szCs w:val="28"/>
-          <w:lang w:bidi="bn-BD"/>
-        </w:rPr>
-        <w:t>hand</w:t>
-      </w:r>
-      <w:r>
-        <w:rPr>
-          <w:rFonts w:cs="Vrinda"/>
-          <w:b w:val="false"/>
-          <w:bCs w:val="false"/>
-          <w:szCs w:val="28"/>
-          <w:lang w:bidi="bn-BD"/>
-        </w:rPr>
-        <w:t>, Model factories (instructions) is a convenient centralized place to define how your models should be populated with fake data.</w:t>
+        <w:t>On the other hand, Model factories (instructions) is a convenient centralized place to define how your models should be populated with fake data.</w:t>
       </w:r>
     </w:p>
     <w:p>

</xml_diff>